<commit_message>
Simulation results part is completed.
</commit_message>
<xml_diff>
--- a/Simulation_Report.docx
+++ b/Simulation_Report.docx
@@ -473,7 +473,7 @@
             </w:rPr>
             <w:fldChar w:fldCharType="separate"/>
           </w:r>
-          <w:hyperlink w:anchor="_Toc70602274" w:history="1">
+          <w:hyperlink w:anchor="_Toc70621159" w:history="1">
             <w:r>
               <w:rPr>
                 <w:rStyle w:val="Kpr"/>
@@ -501,7 +501,7 @@
                 <w:noProof/>
                 <w:webHidden/>
               </w:rPr>
-              <w:instrText xml:space="preserve"> PAGEREF _Toc70602274 \h </w:instrText>
+              <w:instrText xml:space="preserve"> PAGEREF _Toc70621159 \h </w:instrText>
             </w:r>
             <w:r>
               <w:rPr>
@@ -544,7 +544,7 @@
               <w:lang w:val="tr-TR"/>
             </w:rPr>
           </w:pPr>
-          <w:hyperlink w:anchor="_Toc70602275" w:history="1">
+          <w:hyperlink w:anchor="_Toc70621160" w:history="1">
             <w:r>
               <w:rPr>
                 <w:rStyle w:val="Kpr"/>
@@ -572,7 +572,7 @@
                 <w:noProof/>
                 <w:webHidden/>
               </w:rPr>
-              <w:instrText xml:space="preserve"> PAGEREF _Toc70602275 \h </w:instrText>
+              <w:instrText xml:space="preserve"> PAGEREF _Toc70621160 \h </w:instrText>
             </w:r>
             <w:r>
               <w:rPr>
@@ -615,7 +615,7 @@
               <w:lang w:val="tr-TR"/>
             </w:rPr>
           </w:pPr>
-          <w:hyperlink w:anchor="_Toc70602276" w:history="1">
+          <w:hyperlink w:anchor="_Toc70621161" w:history="1">
             <w:r>
               <w:rPr>
                 <w:rStyle w:val="Kpr"/>
@@ -643,7 +643,7 @@
                 <w:noProof/>
                 <w:webHidden/>
               </w:rPr>
-              <w:instrText xml:space="preserve"> PAGEREF _Toc70602276 \h </w:instrText>
+              <w:instrText xml:space="preserve"> PAGEREF _Toc70621161 \h </w:instrText>
             </w:r>
             <w:r>
               <w:rPr>
@@ -663,7 +663,7 @@
                 <w:noProof/>
                 <w:webHidden/>
               </w:rPr>
-              <w:t>5</w:t>
+              <w:t>4</w:t>
             </w:r>
             <w:r>
               <w:rPr>
@@ -686,7 +686,7 @@
               <w:lang w:val="tr-TR"/>
             </w:rPr>
           </w:pPr>
-          <w:hyperlink w:anchor="_Toc70602277" w:history="1">
+          <w:hyperlink w:anchor="_Toc70621162" w:history="1">
             <w:r>
               <w:rPr>
                 <w:rStyle w:val="Kpr"/>
@@ -714,7 +714,7 @@
                 <w:noProof/>
                 <w:webHidden/>
               </w:rPr>
-              <w:instrText xml:space="preserve"> PAGEREF _Toc70602277 \h </w:instrText>
+              <w:instrText xml:space="preserve"> PAGEREF _Toc70621162 \h </w:instrText>
             </w:r>
             <w:r>
               <w:rPr>
@@ -734,7 +734,7 @@
                 <w:noProof/>
                 <w:webHidden/>
               </w:rPr>
-              <w:t>7</w:t>
+              <w:t>6</w:t>
             </w:r>
             <w:r>
               <w:rPr>
@@ -757,7 +757,7 @@
               <w:lang w:val="tr-TR"/>
             </w:rPr>
           </w:pPr>
-          <w:hyperlink w:anchor="_Toc70602278" w:history="1">
+          <w:hyperlink w:anchor="_Toc70621163" w:history="1">
             <w:r>
               <w:rPr>
                 <w:rStyle w:val="Kpr"/>
@@ -785,7 +785,7 @@
                 <w:noProof/>
                 <w:webHidden/>
               </w:rPr>
-              <w:instrText xml:space="preserve"> PAGEREF _Toc70602278 \h </w:instrText>
+              <w:instrText xml:space="preserve"> PAGEREF _Toc70621163 \h </w:instrText>
             </w:r>
             <w:r>
               <w:rPr>
@@ -805,7 +805,7 @@
                 <w:noProof/>
                 <w:webHidden/>
               </w:rPr>
-              <w:t>7</w:t>
+              <w:t>6</w:t>
             </w:r>
             <w:r>
               <w:rPr>
@@ -828,7 +828,7 @@
               <w:lang w:val="tr-TR"/>
             </w:rPr>
           </w:pPr>
-          <w:hyperlink w:anchor="_Toc70602279" w:history="1">
+          <w:hyperlink w:anchor="_Toc70621164" w:history="1">
             <w:r>
               <w:rPr>
                 <w:rStyle w:val="Kpr"/>
@@ -856,7 +856,7 @@
                 <w:noProof/>
                 <w:webHidden/>
               </w:rPr>
-              <w:instrText xml:space="preserve"> PAGEREF _Toc70602279 \h </w:instrText>
+              <w:instrText xml:space="preserve"> PAGEREF _Toc70621164 \h </w:instrText>
             </w:r>
             <w:r>
               <w:rPr>
@@ -876,7 +876,7 @@
                 <w:noProof/>
                 <w:webHidden/>
               </w:rPr>
-              <w:t>12</w:t>
+              <w:t>11</w:t>
             </w:r>
             <w:r>
               <w:rPr>
@@ -899,7 +899,7 @@
               <w:lang w:val="tr-TR"/>
             </w:rPr>
           </w:pPr>
-          <w:hyperlink w:anchor="_Toc70602280" w:history="1">
+          <w:hyperlink w:anchor="_Toc70621165" w:history="1">
             <w:r>
               <w:rPr>
                 <w:rStyle w:val="Kpr"/>
@@ -927,7 +927,7 @@
                 <w:noProof/>
                 <w:webHidden/>
               </w:rPr>
-              <w:instrText xml:space="preserve"> PAGEREF _Toc70602280 \h </w:instrText>
+              <w:instrText xml:space="preserve"> PAGEREF _Toc70621165 \h </w:instrText>
             </w:r>
             <w:r>
               <w:rPr>
@@ -947,7 +947,7 @@
                 <w:noProof/>
                 <w:webHidden/>
               </w:rPr>
-              <w:t>12</w:t>
+              <w:t>11</w:t>
             </w:r>
             <w:r>
               <w:rPr>
@@ -970,7 +970,7 @@
               <w:lang w:val="tr-TR"/>
             </w:rPr>
           </w:pPr>
-          <w:hyperlink w:anchor="_Toc70602281" w:history="1">
+          <w:hyperlink w:anchor="_Toc70621166" w:history="1">
             <w:r>
               <w:rPr>
                 <w:rStyle w:val="Kpr"/>
@@ -998,7 +998,7 @@
                 <w:noProof/>
                 <w:webHidden/>
               </w:rPr>
-              <w:instrText xml:space="preserve"> PAGEREF _Toc70602281 \h </w:instrText>
+              <w:instrText xml:space="preserve"> PAGEREF _Toc70621166 \h </w:instrText>
             </w:r>
             <w:r>
               <w:rPr>
@@ -1018,7 +1018,7 @@
                 <w:noProof/>
                 <w:webHidden/>
               </w:rPr>
-              <w:t>16</w:t>
+              <w:t>15</w:t>
             </w:r>
             <w:r>
               <w:rPr>
@@ -1041,7 +1041,7 @@
               <w:lang w:val="tr-TR"/>
             </w:rPr>
           </w:pPr>
-          <w:hyperlink w:anchor="_Toc70602282" w:history="1">
+          <w:hyperlink w:anchor="_Toc70621167" w:history="1">
             <w:r>
               <w:rPr>
                 <w:rStyle w:val="Kpr"/>
@@ -1069,7 +1069,7 @@
                 <w:noProof/>
                 <w:webHidden/>
               </w:rPr>
-              <w:instrText xml:space="preserve"> PAGEREF _Toc70602282 \h </w:instrText>
+              <w:instrText xml:space="preserve"> PAGEREF _Toc70621167 \h </w:instrText>
             </w:r>
             <w:r>
               <w:rPr>
@@ -1089,7 +1089,7 @@
                 <w:noProof/>
                 <w:webHidden/>
               </w:rPr>
-              <w:t>16</w:t>
+              <w:t>15</w:t>
             </w:r>
             <w:r>
               <w:rPr>
@@ -1112,7 +1112,7 @@
               <w:lang w:val="tr-TR"/>
             </w:rPr>
           </w:pPr>
-          <w:hyperlink w:anchor="_Toc70602283" w:history="1">
+          <w:hyperlink w:anchor="_Toc70621168" w:history="1">
             <w:r>
               <w:rPr>
                 <w:rStyle w:val="Kpr"/>
@@ -1140,7 +1140,7 @@
                 <w:noProof/>
                 <w:webHidden/>
               </w:rPr>
-              <w:instrText xml:space="preserve"> PAGEREF _Toc70602283 \h </w:instrText>
+              <w:instrText xml:space="preserve"> PAGEREF _Toc70621168 \h </w:instrText>
             </w:r>
             <w:r>
               <w:rPr>
@@ -1160,7 +1160,7 @@
                 <w:noProof/>
                 <w:webHidden/>
               </w:rPr>
-              <w:t>17</w:t>
+              <w:t>16</w:t>
             </w:r>
             <w:r>
               <w:rPr>
@@ -1178,10 +1178,12 @@
               <w:tab w:val="right" w:leader="dot" w:pos="9062"/>
             </w:tabs>
             <w:rPr>
+              <w:rFonts w:asciiTheme="minorHAnsi" w:eastAsiaTheme="minorEastAsia" w:hAnsiTheme="minorHAnsi" w:cstheme="minorBidi"/>
               <w:noProof/>
+              <w:lang w:val="tr-TR"/>
             </w:rPr>
           </w:pPr>
-          <w:hyperlink w:anchor="_Toc70602284" w:history="1">
+          <w:hyperlink w:anchor="_Toc70621169" w:history="1">
             <w:r>
               <w:rPr>
                 <w:rStyle w:val="Kpr"/>
@@ -1209,7 +1211,7 @@
                 <w:noProof/>
                 <w:webHidden/>
               </w:rPr>
-              <w:instrText xml:space="preserve"> PAGEREF _Toc70602284 \h </w:instrText>
+              <w:instrText xml:space="preserve"> PAGEREF _Toc70621169 \h </w:instrText>
             </w:r>
             <w:r>
               <w:rPr>
@@ -1229,7 +1231,7 @@
                 <w:noProof/>
                 <w:webHidden/>
               </w:rPr>
-              <w:t>17</w:t>
+              <w:t>16</w:t>
             </w:r>
             <w:r>
               <w:rPr>
@@ -1247,10 +1249,12 @@
               <w:tab w:val="right" w:leader="dot" w:pos="9062"/>
             </w:tabs>
             <w:rPr>
+              <w:rFonts w:asciiTheme="minorHAnsi" w:eastAsiaTheme="minorEastAsia" w:hAnsiTheme="minorHAnsi" w:cstheme="minorBidi"/>
               <w:noProof/>
+              <w:lang w:val="tr-TR"/>
             </w:rPr>
           </w:pPr>
-          <w:hyperlink w:anchor="_Toc70602285" w:history="1">
+          <w:hyperlink w:anchor="_Toc70621170" w:history="1">
             <w:r>
               <w:rPr>
                 <w:rStyle w:val="Kpr"/>
@@ -1278,7 +1282,7 @@
                 <w:noProof/>
                 <w:webHidden/>
               </w:rPr>
-              <w:instrText xml:space="preserve"> PAGEREF _Toc70602285 \h </w:instrText>
+              <w:instrText xml:space="preserve"> PAGEREF _Toc70621170 \h </w:instrText>
             </w:r>
             <w:r>
               <w:rPr>
@@ -1298,7 +1302,7 @@
                 <w:noProof/>
                 <w:webHidden/>
               </w:rPr>
-              <w:t>17</w:t>
+              <w:t>16</w:t>
             </w:r>
             <w:r>
               <w:rPr>
@@ -1316,10 +1320,12 @@
               <w:tab w:val="right" w:leader="dot" w:pos="9062"/>
             </w:tabs>
             <w:rPr>
+              <w:rFonts w:asciiTheme="minorHAnsi" w:eastAsiaTheme="minorEastAsia" w:hAnsiTheme="minorHAnsi" w:cstheme="minorBidi"/>
               <w:noProof/>
+              <w:lang w:val="tr-TR"/>
             </w:rPr>
           </w:pPr>
-          <w:hyperlink w:anchor="_Toc70602286" w:history="1">
+          <w:hyperlink w:anchor="_Toc70621171" w:history="1">
             <w:r>
               <w:rPr>
                 <w:rStyle w:val="Kpr"/>
@@ -1364,7 +1370,7 @@
                 <w:noProof/>
                 <w:webHidden/>
               </w:rPr>
-              <w:instrText xml:space="preserve"> PAGEREF _Toc70602286 \h </w:instrText>
+              <w:instrText xml:space="preserve"> PAGEREF _Toc70621171 \h </w:instrText>
             </w:r>
             <w:r>
               <w:rPr>
@@ -1384,7 +1390,7 @@
                 <w:noProof/>
                 <w:webHidden/>
               </w:rPr>
-              <w:t>18</w:t>
+              <w:t>17</w:t>
             </w:r>
             <w:r>
               <w:rPr>
@@ -1402,10 +1408,12 @@
               <w:tab w:val="right" w:leader="dot" w:pos="9062"/>
             </w:tabs>
             <w:rPr>
+              <w:rFonts w:asciiTheme="minorHAnsi" w:eastAsiaTheme="minorEastAsia" w:hAnsiTheme="minorHAnsi" w:cstheme="minorBidi"/>
               <w:noProof/>
+              <w:lang w:val="tr-TR"/>
             </w:rPr>
           </w:pPr>
-          <w:hyperlink w:anchor="_Toc70602287" w:history="1">
+          <w:hyperlink w:anchor="_Toc70621172" w:history="1">
             <w:r>
               <w:rPr>
                 <w:rStyle w:val="Kpr"/>
@@ -1433,7 +1441,7 @@
                 <w:noProof/>
                 <w:webHidden/>
               </w:rPr>
-              <w:instrText xml:space="preserve"> PAGEREF _Toc70602287 \h </w:instrText>
+              <w:instrText xml:space="preserve"> PAGEREF _Toc70621172 \h </w:instrText>
             </w:r>
             <w:r>
               <w:rPr>
@@ -1453,7 +1461,7 @@
                 <w:noProof/>
                 <w:webHidden/>
               </w:rPr>
-              <w:t>18</w:t>
+              <w:t>17</w:t>
             </w:r>
             <w:r>
               <w:rPr>
@@ -1471,10 +1479,12 @@
               <w:tab w:val="right" w:leader="dot" w:pos="9062"/>
             </w:tabs>
             <w:rPr>
+              <w:rFonts w:asciiTheme="minorHAnsi" w:eastAsiaTheme="minorEastAsia" w:hAnsiTheme="minorHAnsi" w:cstheme="minorBidi"/>
               <w:noProof/>
+              <w:lang w:val="tr-TR"/>
             </w:rPr>
           </w:pPr>
-          <w:hyperlink w:anchor="_Toc70602288" w:history="1">
+          <w:hyperlink w:anchor="_Toc70621173" w:history="1">
             <w:r>
               <w:rPr>
                 <w:rStyle w:val="Kpr"/>
@@ -1502,7 +1512,7 @@
                 <w:noProof/>
                 <w:webHidden/>
               </w:rPr>
-              <w:instrText xml:space="preserve"> PAGEREF _Toc70602288 \h </w:instrText>
+              <w:instrText xml:space="preserve"> PAGEREF _Toc70621173 \h </w:instrText>
             </w:r>
             <w:r>
               <w:rPr>
@@ -1522,7 +1532,7 @@
                 <w:noProof/>
                 <w:webHidden/>
               </w:rPr>
-              <w:t>19</w:t>
+              <w:t>18</w:t>
             </w:r>
             <w:r>
               <w:rPr>
@@ -1540,10 +1550,12 @@
               <w:tab w:val="right" w:leader="dot" w:pos="9062"/>
             </w:tabs>
             <w:rPr>
+              <w:rFonts w:asciiTheme="minorHAnsi" w:eastAsiaTheme="minorEastAsia" w:hAnsiTheme="minorHAnsi" w:cstheme="minorBidi"/>
               <w:noProof/>
+              <w:lang w:val="tr-TR"/>
             </w:rPr>
           </w:pPr>
-          <w:hyperlink w:anchor="_Toc70602289" w:history="1">
+          <w:hyperlink w:anchor="_Toc70621174" w:history="1">
             <w:r>
               <w:rPr>
                 <w:rStyle w:val="Kpr"/>
@@ -1571,7 +1583,7 @@
                 <w:noProof/>
                 <w:webHidden/>
               </w:rPr>
-              <w:instrText xml:space="preserve"> PAGEREF _Toc70602289 \h </w:instrText>
+              <w:instrText xml:space="preserve"> PAGEREF _Toc70621174 \h </w:instrText>
             </w:r>
             <w:r>
               <w:rPr>
@@ -1591,7 +1603,7 @@
                 <w:noProof/>
                 <w:webHidden/>
               </w:rPr>
-              <w:t>19</w:t>
+              <w:t>18</w:t>
             </w:r>
             <w:r>
               <w:rPr>
@@ -1614,7 +1626,7 @@
               <w:lang w:val="tr-TR"/>
             </w:rPr>
           </w:pPr>
-          <w:hyperlink w:anchor="_Toc70602290" w:history="1">
+          <w:hyperlink w:anchor="_Toc70621175" w:history="1">
             <w:r>
               <w:rPr>
                 <w:rStyle w:val="Kpr"/>
@@ -1642,7 +1654,7 @@
                 <w:noProof/>
                 <w:webHidden/>
               </w:rPr>
-              <w:instrText xml:space="preserve"> PAGEREF _Toc70602290 \h </w:instrText>
+              <w:instrText xml:space="preserve"> PAGEREF _Toc70621175 \h </w:instrText>
             </w:r>
             <w:r>
               <w:rPr>
@@ -1662,7 +1674,7 @@
                 <w:noProof/>
                 <w:webHidden/>
               </w:rPr>
-              <w:t>19</w:t>
+              <w:t>18</w:t>
             </w:r>
             <w:r>
               <w:rPr>
@@ -1680,10 +1692,12 @@
               <w:tab w:val="right" w:leader="dot" w:pos="9062"/>
             </w:tabs>
             <w:rPr>
+              <w:rFonts w:asciiTheme="minorHAnsi" w:eastAsiaTheme="minorEastAsia" w:hAnsiTheme="minorHAnsi" w:cstheme="minorBidi"/>
               <w:noProof/>
+              <w:lang w:val="tr-TR"/>
             </w:rPr>
           </w:pPr>
-          <w:hyperlink w:anchor="_Toc70602291" w:history="1">
+          <w:hyperlink w:anchor="_Toc70621176" w:history="1">
             <w:r>
               <w:rPr>
                 <w:rStyle w:val="Kpr"/>
@@ -1711,7 +1725,7 @@
                 <w:noProof/>
                 <w:webHidden/>
               </w:rPr>
-              <w:instrText xml:space="preserve"> PAGEREF _Toc70602291 \h </w:instrText>
+              <w:instrText xml:space="preserve"> PAGEREF _Toc70621176 \h </w:instrText>
             </w:r>
             <w:r>
               <w:rPr>
@@ -1731,7 +1745,7 @@
                 <w:noProof/>
                 <w:webHidden/>
               </w:rPr>
-              <w:t>19</w:t>
+              <w:t>18</w:t>
             </w:r>
             <w:r>
               <w:rPr>
@@ -1749,10 +1763,12 @@
               <w:tab w:val="right" w:leader="dot" w:pos="9062"/>
             </w:tabs>
             <w:rPr>
+              <w:rFonts w:asciiTheme="minorHAnsi" w:eastAsiaTheme="minorEastAsia" w:hAnsiTheme="minorHAnsi" w:cstheme="minorBidi"/>
               <w:noProof/>
+              <w:lang w:val="tr-TR"/>
             </w:rPr>
           </w:pPr>
-          <w:hyperlink w:anchor="_Toc70602292" w:history="1">
+          <w:hyperlink w:anchor="_Toc70621177" w:history="1">
             <w:r>
               <w:rPr>
                 <w:rStyle w:val="Kpr"/>
@@ -1780,7 +1796,7 @@
                 <w:noProof/>
                 <w:webHidden/>
               </w:rPr>
-              <w:instrText xml:space="preserve"> PAGEREF _Toc70602292 \h </w:instrText>
+              <w:instrText xml:space="preserve"> PAGEREF _Toc70621177 \h </w:instrText>
             </w:r>
             <w:r>
               <w:rPr>
@@ -1800,7 +1816,7 @@
                 <w:noProof/>
                 <w:webHidden/>
               </w:rPr>
-              <w:t>20</w:t>
+              <w:t>19</w:t>
             </w:r>
             <w:r>
               <w:rPr>
@@ -1818,10 +1834,12 @@
               <w:tab w:val="right" w:leader="dot" w:pos="9062"/>
             </w:tabs>
             <w:rPr>
+              <w:rFonts w:asciiTheme="minorHAnsi" w:eastAsiaTheme="minorEastAsia" w:hAnsiTheme="minorHAnsi" w:cstheme="minorBidi"/>
               <w:noProof/>
+              <w:lang w:val="tr-TR"/>
             </w:rPr>
           </w:pPr>
-          <w:hyperlink w:anchor="_Toc70602293" w:history="1">
+          <w:hyperlink w:anchor="_Toc70621178" w:history="1">
             <w:r>
               <w:rPr>
                 <w:rStyle w:val="Kpr"/>
@@ -1849,7 +1867,7 @@
                 <w:noProof/>
                 <w:webHidden/>
               </w:rPr>
-              <w:instrText xml:space="preserve"> PAGEREF _Toc70602293 \h </w:instrText>
+              <w:instrText xml:space="preserve"> PAGEREF _Toc70621178 \h </w:instrText>
             </w:r>
             <w:r>
               <w:rPr>
@@ -1892,7 +1910,7 @@
               <w:lang w:val="tr-TR"/>
             </w:rPr>
           </w:pPr>
-          <w:hyperlink w:anchor="_Toc70602294" w:history="1">
+          <w:hyperlink w:anchor="_Toc70621179" w:history="1">
             <w:r>
               <w:rPr>
                 <w:rStyle w:val="Kpr"/>
@@ -1920,7 +1938,7 @@
                 <w:noProof/>
                 <w:webHidden/>
               </w:rPr>
-              <w:instrText xml:space="preserve"> PAGEREF _Toc70602294 \h </w:instrText>
+              <w:instrText xml:space="preserve"> PAGEREF _Toc70621179 \h </w:instrText>
             </w:r>
             <w:r>
               <w:rPr>
@@ -1963,7 +1981,7 @@
               <w:lang w:val="tr-TR"/>
             </w:rPr>
           </w:pPr>
-          <w:hyperlink w:anchor="_Toc70602295" w:history="1">
+          <w:hyperlink w:anchor="_Toc70621180" w:history="1">
             <w:r>
               <w:rPr>
                 <w:rStyle w:val="Kpr"/>
@@ -1991,7 +2009,7 @@
                 <w:noProof/>
                 <w:webHidden/>
               </w:rPr>
-              <w:instrText xml:space="preserve"> PAGEREF _Toc70602295 \h </w:instrText>
+              <w:instrText xml:space="preserve"> PAGEREF _Toc70621180 \h </w:instrText>
             </w:r>
             <w:r>
               <w:rPr>
@@ -2011,7 +2029,7 @@
                 <w:noProof/>
                 <w:webHidden/>
               </w:rPr>
-              <w:t>23</w:t>
+              <w:t>22</w:t>
             </w:r>
             <w:r>
               <w:rPr>
@@ -2034,7 +2052,7 @@
               <w:lang w:val="tr-TR"/>
             </w:rPr>
           </w:pPr>
-          <w:hyperlink w:anchor="_Toc70602296" w:history="1">
+          <w:hyperlink w:anchor="_Toc70621181" w:history="1">
             <w:r>
               <w:rPr>
                 <w:rStyle w:val="Kpr"/>
@@ -2062,7 +2080,7 @@
                 <w:noProof/>
                 <w:webHidden/>
               </w:rPr>
-              <w:instrText xml:space="preserve"> PAGEREF _Toc70602296 \h </w:instrText>
+              <w:instrText xml:space="preserve"> PAGEREF _Toc70621181 \h </w:instrText>
             </w:r>
             <w:r>
               <w:rPr>
@@ -2082,7 +2100,7 @@
                 <w:noProof/>
                 <w:webHidden/>
               </w:rPr>
-              <w:t>24</w:t>
+              <w:t>23</w:t>
             </w:r>
             <w:r>
               <w:rPr>
@@ -2105,7 +2123,7 @@
               <w:lang w:val="tr-TR"/>
             </w:rPr>
           </w:pPr>
-          <w:hyperlink w:anchor="_Toc70602297" w:history="1">
+          <w:hyperlink w:anchor="_Toc70621182" w:history="1">
             <w:r>
               <w:rPr>
                 <w:rStyle w:val="Kpr"/>
@@ -2133,7 +2151,7 @@
                 <w:noProof/>
                 <w:webHidden/>
               </w:rPr>
-              <w:instrText xml:space="preserve"> PAGEREF _Toc70602297 \h </w:instrText>
+              <w:instrText xml:space="preserve"> PAGEREF _Toc70621182 \h </w:instrText>
             </w:r>
             <w:r>
               <w:rPr>
@@ -2153,7 +2171,7 @@
                 <w:noProof/>
                 <w:webHidden/>
               </w:rPr>
-              <w:t>25</w:t>
+              <w:t>24</w:t>
             </w:r>
             <w:r>
               <w:rPr>
@@ -2176,7 +2194,7 @@
               <w:lang w:val="tr-TR"/>
             </w:rPr>
           </w:pPr>
-          <w:hyperlink w:anchor="_Toc70602298" w:history="1">
+          <w:hyperlink w:anchor="_Toc70621183" w:history="1">
             <w:r>
               <w:rPr>
                 <w:rStyle w:val="Kpr"/>
@@ -2204,7 +2222,7 @@
                 <w:noProof/>
                 <w:webHidden/>
               </w:rPr>
-              <w:instrText xml:space="preserve"> PAGEREF _Toc70602298 \h </w:instrText>
+              <w:instrText xml:space="preserve"> PAGEREF _Toc70621183 \h </w:instrText>
             </w:r>
             <w:r>
               <w:rPr>
@@ -2224,7 +2242,7 @@
                 <w:noProof/>
                 <w:webHidden/>
               </w:rPr>
-              <w:t>26</w:t>
+              <w:t>25</w:t>
             </w:r>
             <w:r>
               <w:rPr>
@@ -2247,7 +2265,7 @@
               <w:lang w:val="tr-TR"/>
             </w:rPr>
           </w:pPr>
-          <w:hyperlink w:anchor="_Toc70602299" w:history="1">
+          <w:hyperlink w:anchor="_Toc70621184" w:history="1">
             <w:r>
               <w:rPr>
                 <w:rStyle w:val="Kpr"/>
@@ -2275,7 +2293,7 @@
                 <w:noProof/>
                 <w:webHidden/>
               </w:rPr>
-              <w:instrText xml:space="preserve"> PAGEREF _Toc70602299 \h </w:instrText>
+              <w:instrText xml:space="preserve"> PAGEREF _Toc70621184 \h </w:instrText>
             </w:r>
             <w:r>
               <w:rPr>
@@ -2295,7 +2313,7 @@
                 <w:noProof/>
                 <w:webHidden/>
               </w:rPr>
-              <w:t>26</w:t>
+              <w:t>25</w:t>
             </w:r>
             <w:r>
               <w:rPr>
@@ -2408,7 +2426,7 @@
           <w:lang w:val="en-US"/>
         </w:rPr>
       </w:pPr>
-      <w:bookmarkStart w:id="0" w:name="_Toc70602274"/>
+      <w:bookmarkStart w:id="0" w:name="_Toc70621159"/>
       <w:r>
         <w:rPr>
           <w:rFonts w:cs="Arial"/>
@@ -2484,7 +2502,7 @@
           <w:lang w:val="en-US"/>
         </w:rPr>
       </w:pPr>
-      <w:bookmarkStart w:id="1" w:name="_Toc70602275"/>
+      <w:bookmarkStart w:id="1" w:name="_Toc70621160"/>
       <w:r>
         <w:rPr>
           <w:rFonts w:cs="Arial"/>
@@ -3138,7 +3156,7 @@
           <w:lang w:val="en-US"/>
         </w:rPr>
       </w:pPr>
-      <w:bookmarkStart w:id="2" w:name="_Toc70602276"/>
+      <w:bookmarkStart w:id="2" w:name="_Toc70621161"/>
       <w:r>
         <w:rPr>
           <w:rFonts w:cs="Arial"/>
@@ -3404,7 +3422,7 @@
           <w:lang w:val="en-US"/>
         </w:rPr>
       </w:pPr>
-      <w:bookmarkStart w:id="3" w:name="_Toc70602277"/>
+      <w:bookmarkStart w:id="3" w:name="_Toc70621162"/>
       <w:r>
         <w:rPr>
           <w:rFonts w:cs="Arial"/>
@@ -3468,7 +3486,7 @@
           <w:lang w:val="en-US"/>
         </w:rPr>
       </w:pPr>
-      <w:bookmarkStart w:id="4" w:name="_Toc70602278"/>
+      <w:bookmarkStart w:id="4" w:name="_Toc70621163"/>
       <w:r>
         <w:rPr>
           <w:rFonts w:cs="Arial"/>
@@ -10714,7 +10732,7 @@
           <w:lang w:val="en-US"/>
         </w:rPr>
       </w:pPr>
-      <w:bookmarkStart w:id="5" w:name="_Toc70602279"/>
+      <w:bookmarkStart w:id="5" w:name="_Toc70621164"/>
       <w:r>
         <w:rPr>
           <w:rFonts w:cs="Arial"/>
@@ -11145,7 +11163,7 @@
           <w:lang w:val="en-US"/>
         </w:rPr>
       </w:pPr>
-      <w:bookmarkStart w:id="6" w:name="_Toc70602280"/>
+      <w:bookmarkStart w:id="6" w:name="_Toc70621165"/>
       <w:r>
         <w:rPr>
           <w:rFonts w:cs="Arial"/>
@@ -12546,7 +12564,7 @@
           <w:lang w:val="en-US"/>
         </w:rPr>
       </w:pPr>
-      <w:bookmarkStart w:id="7" w:name="_Toc70602281"/>
+      <w:bookmarkStart w:id="7" w:name="_Toc70621166"/>
       <w:r>
         <w:rPr>
           <w:rFonts w:cs="Arial"/>
@@ -12609,7 +12627,7 @@
           <w:lang w:val="en-US"/>
         </w:rPr>
       </w:pPr>
-      <w:bookmarkStart w:id="8" w:name="_Toc70602282"/>
+      <w:bookmarkStart w:id="8" w:name="_Toc70621167"/>
       <w:r>
         <w:rPr>
           <w:lang w:val="en-US"/>
@@ -13229,7 +13247,7 @@
           <w:lang w:val="en-US"/>
         </w:rPr>
       </w:pPr>
-      <w:bookmarkStart w:id="9" w:name="_Toc70602283"/>
+      <w:bookmarkStart w:id="9" w:name="_Toc70621168"/>
       <w:r>
         <w:rPr>
           <w:lang w:val="en-US"/>
@@ -13258,7 +13276,7 @@
           <w:lang w:val="en-US"/>
         </w:rPr>
       </w:pPr>
-      <w:bookmarkStart w:id="10" w:name="_Toc70602284"/>
+      <w:bookmarkStart w:id="10" w:name="_Toc70621169"/>
       <w:r>
         <w:rPr>
           <w:lang w:val="en-US"/>
@@ -13837,7 +13855,7 @@
           <w:lang w:val="en-US"/>
         </w:rPr>
       </w:pPr>
-      <w:bookmarkStart w:id="11" w:name="_Toc70602285"/>
+      <w:bookmarkStart w:id="11" w:name="_Toc70621170"/>
       <w:r>
         <w:rPr>
           <w:lang w:val="en-US"/>
@@ -14354,7 +14372,7 @@
           <w:lang w:val="en-US"/>
         </w:rPr>
       </w:pPr>
-      <w:bookmarkStart w:id="12" w:name="_Toc70602286"/>
+      <w:bookmarkStart w:id="12" w:name="_Toc70621171"/>
       <w:r>
         <w:rPr>
           <w:lang w:val="en-US"/>
@@ -14748,7 +14766,7 @@
           <w:lang w:val="en-US"/>
         </w:rPr>
       </w:pPr>
-      <w:bookmarkStart w:id="13" w:name="_Toc70602287"/>
+      <w:bookmarkStart w:id="13" w:name="_Toc70621172"/>
       <w:r>
         <w:rPr>
           <w:lang w:val="en-US"/>
@@ -15169,7 +15187,7 @@
           <w:lang w:val="en-US"/>
         </w:rPr>
       </w:pPr>
-      <w:bookmarkStart w:id="14" w:name="_Toc70602288"/>
+      <w:bookmarkStart w:id="14" w:name="_Toc70621173"/>
       <w:r>
         <w:rPr>
           <w:lang w:val="en-US"/>
@@ -15264,7 +15282,7 @@
           <w:lang w:val="en-US"/>
         </w:rPr>
       </w:pPr>
-      <w:bookmarkStart w:id="15" w:name="_Toc70602289"/>
+      <w:bookmarkStart w:id="15" w:name="_Toc70621174"/>
       <w:r>
         <w:rPr>
           <w:lang w:val="en-US"/>
@@ -15432,7 +15450,7 @@
           <w:lang w:val="en-US"/>
         </w:rPr>
       </w:pPr>
-      <w:bookmarkStart w:id="16" w:name="_Toc70602290"/>
+      <w:bookmarkStart w:id="16" w:name="_Toc70621175"/>
       <w:r>
         <w:rPr>
           <w:lang w:val="en-US"/>
@@ -15479,7 +15497,7 @@
           <w:lang w:val="en-US"/>
         </w:rPr>
       </w:pPr>
-      <w:bookmarkStart w:id="17" w:name="_Toc70602291"/>
+      <w:bookmarkStart w:id="17" w:name="_Toc70621176"/>
       <w:r>
         <w:rPr>
           <w:lang w:val="en-US"/>
@@ -15781,7 +15799,7 @@
           <w:lang w:val="en-US"/>
         </w:rPr>
       </w:pPr>
-      <w:bookmarkStart w:id="18" w:name="_Toc70602292"/>
+      <w:bookmarkStart w:id="18" w:name="_Toc70621177"/>
       <w:r>
         <w:rPr>
           <w:lang w:val="en-US"/>
@@ -16090,16 +16108,38 @@
     </w:p>
     <w:p>
       <w:pPr>
+        <w:rPr>
+          <w:lang w:val="en-US"/>
+        </w:rPr>
+      </w:pPr>
+    </w:p>
+    <w:p>
+      <w:pPr>
+        <w:rPr>
+          <w:lang w:val="en-US"/>
+        </w:rPr>
+      </w:pPr>
+    </w:p>
+    <w:p>
+      <w:pPr>
+        <w:rPr>
+          <w:lang w:val="en-US"/>
+        </w:rPr>
+      </w:pPr>
+    </w:p>
+    <w:p>
+      <w:pPr>
         <w:pStyle w:val="Balk3"/>
         <w:rPr>
           <w:lang w:val="en-US"/>
         </w:rPr>
       </w:pPr>
-      <w:bookmarkStart w:id="19" w:name="_Toc70602293"/>
-      <w:r>
-        <w:rPr>
-          <w:lang w:val="en-US"/>
-        </w:rPr>
+      <w:bookmarkStart w:id="19" w:name="_Toc70621178"/>
+      <w:r>
+        <w:rPr>
+          <w:lang w:val="en-US"/>
+        </w:rPr>
+        <w:lastRenderedPageBreak/>
         <w:t>5.3.3 Output Diode Selection</w:t>
       </w:r>
       <w:bookmarkEnd w:id="19"/>
@@ -16123,7 +16163,6 @@
         <w:rPr>
           <w:lang w:val="en-US"/>
         </w:rPr>
-        <w:lastRenderedPageBreak/>
         <w:t xml:space="preserve">The Figures below, namely Figure </w:t>
       </w:r>
       <w:r>
@@ -16390,12 +16429,13 @@
           <w:lang w:val="en-US"/>
         </w:rPr>
       </w:pPr>
-      <w:bookmarkStart w:id="20" w:name="_Toc70602294"/>
+      <w:bookmarkStart w:id="20" w:name="_Toc70621179"/>
       <w:r>
         <w:rPr>
           <w:rFonts w:cs="Arial"/>
           <w:lang w:val="en-US"/>
         </w:rPr>
+        <w:lastRenderedPageBreak/>
         <w:t xml:space="preserve">6. LTspice </w:t>
       </w:r>
       <w:r>
@@ -16426,7 +16466,6 @@
         <w:rPr>
           <w:lang w:val="en-US"/>
         </w:rPr>
-        <w:lastRenderedPageBreak/>
         <w:t xml:space="preserve">We divided LTspice simulation results into three subtitles, which are Steady-State Full-Load Responses, Load Regulation and Line Regulation. To do that, we constructed all the circuit on the LTspice by reducing the ideality of the circuit by adding some of the real-time application parameters such as Leakage inductances and series resistance of the primary and secondary side of the transformer. </w:t>
       </w:r>
       <w:r>
@@ -16607,21 +16646,13 @@
     </w:p>
     <w:p>
       <w:pPr>
-        <w:pStyle w:val="AralkYok"/>
-        <w:rPr>
-          <w:lang w:val="en-US"/>
-        </w:rPr>
-      </w:pPr>
-    </w:p>
-    <w:p>
-      <w:pPr>
         <w:pStyle w:val="Balk2"/>
         <w:rPr>
           <w:rFonts w:cs="Arial"/>
           <w:lang w:val="en-US"/>
         </w:rPr>
       </w:pPr>
-      <w:bookmarkStart w:id="21" w:name="_Toc70602295"/>
+      <w:bookmarkStart w:id="21" w:name="_Toc70621180"/>
       <w:r>
         <w:rPr>
           <w:rFonts w:cs="Arial"/>
@@ -16638,13 +16669,6 @@
         </w:rPr>
         <w:t xml:space="preserve"> </w:t>
       </w:r>
-    </w:p>
-    <w:p>
-      <w:pPr>
-        <w:rPr>
-          <w:lang w:val="en-US"/>
-        </w:rPr>
-      </w:pPr>
     </w:p>
     <w:p>
       <w:pPr>
@@ -16749,10 +16773,8 @@
     </w:p>
     <w:p>
       <w:pPr>
+        <w:keepNext/>
         <w:jc w:val="center"/>
-        <w:rPr>
-          <w:lang w:val="en-US"/>
-        </w:rPr>
       </w:pPr>
       <w:r>
         <w:rPr>
@@ -16798,40 +16820,65 @@
     </w:p>
     <w:p>
       <w:pPr>
+        <w:pStyle w:val="ResimYazs"/>
         <w:jc w:val="center"/>
         <w:rPr>
           <w:lang w:val="en-US"/>
         </w:rPr>
       </w:pPr>
-    </w:p>
-    <w:p>
-      <w:pPr>
-        <w:jc w:val="center"/>
-        <w:rPr>
-          <w:lang w:val="en-US"/>
-        </w:rPr>
-      </w:pPr>
-    </w:p>
-    <w:p>
-      <w:pPr>
-        <w:jc w:val="center"/>
-        <w:rPr>
-          <w:lang w:val="en-US"/>
-        </w:rPr>
-      </w:pPr>
-    </w:p>
-    <w:p>
-      <w:pPr>
-        <w:rPr>
-          <w:lang w:val="en-US"/>
-        </w:rPr>
-      </w:pPr>
-    </w:p>
-    <w:p>
-      <w:pPr>
-        <w:rPr>
-          <w:lang w:val="en-US"/>
-        </w:rPr>
+      <w:r>
+        <w:rPr>
+          <w:lang w:val="en-US"/>
+        </w:rPr>
+        <w:t xml:space="preserve">Figure </w:t>
+      </w:r>
+      <w:r>
+        <w:rPr>
+          <w:lang w:val="en-US"/>
+        </w:rPr>
+        <w:fldChar w:fldCharType="begin"/>
+      </w:r>
+      <w:r>
+        <w:rPr>
+          <w:lang w:val="en-US"/>
+        </w:rPr>
+        <w:instrText xml:space="preserve"> SEQ Figure \* ARABIC </w:instrText>
+      </w:r>
+      <w:r>
+        <w:rPr>
+          <w:lang w:val="en-US"/>
+        </w:rPr>
+        <w:fldChar w:fldCharType="separate"/>
+      </w:r>
+      <w:r>
+        <w:rPr>
+          <w:noProof/>
+          <w:lang w:val="en-US"/>
+        </w:rPr>
+        <w:t>16</w:t>
+      </w:r>
+      <w:r>
+        <w:rPr>
+          <w:lang w:val="en-US"/>
+        </w:rPr>
+        <w:fldChar w:fldCharType="end"/>
+      </w:r>
+      <w:r>
+        <w:rPr>
+          <w:lang w:val="en-US"/>
+        </w:rPr>
+        <w:t>. Output Voltage at 400 V input</w:t>
+      </w:r>
+      <w:r>
+        <w:rPr>
+          <w:lang w:val="en-US"/>
+        </w:rPr>
+        <w:t>.</w:t>
+      </w:r>
+    </w:p>
+    <w:p>
+      <w:pPr>
+        <w:keepNext/>
       </w:pPr>
       <w:r>
         <w:rPr>
@@ -16877,59 +16924,314 @@
     </w:p>
     <w:p>
       <w:pPr>
-        <w:rPr>
-          <w:lang w:val="en-US"/>
-        </w:rPr>
-      </w:pPr>
-    </w:p>
-    <w:p>
-      <w:pPr>
-        <w:rPr>
-          <w:lang w:val="en-US"/>
-        </w:rPr>
-      </w:pPr>
-    </w:p>
-    <w:p>
-      <w:pPr>
-        <w:rPr>
-          <w:lang w:val="en-US"/>
-        </w:rPr>
-      </w:pPr>
-    </w:p>
-    <w:p>
-      <w:pPr>
-        <w:rPr>
-          <w:lang w:val="en-US"/>
-        </w:rPr>
-      </w:pPr>
-    </w:p>
-    <w:p>
-      <w:pPr>
-        <w:rPr>
-          <w:lang w:val="en-US"/>
-        </w:rPr>
-      </w:pPr>
-    </w:p>
-    <w:p>
-      <w:pPr>
-        <w:rPr>
-          <w:lang w:val="en-US"/>
-        </w:rPr>
-      </w:pPr>
-    </w:p>
-    <w:p>
-      <w:pPr>
-        <w:rPr>
-          <w:lang w:val="en-US"/>
-        </w:rPr>
-      </w:pPr>
-    </w:p>
-    <w:p>
-      <w:pPr>
-        <w:rPr>
-          <w:lang w:val="en-US"/>
-        </w:rPr>
-      </w:pPr>
+        <w:pStyle w:val="ResimYazs"/>
+        <w:jc w:val="center"/>
+        <w:rPr>
+          <w:lang w:val="en-US"/>
+        </w:rPr>
+      </w:pPr>
+      <w:r>
+        <w:rPr>
+          <w:lang w:val="en-US"/>
+        </w:rPr>
+        <w:t xml:space="preserve">Figure </w:t>
+      </w:r>
+      <w:r>
+        <w:rPr>
+          <w:lang w:val="en-US"/>
+        </w:rPr>
+        <w:fldChar w:fldCharType="begin"/>
+      </w:r>
+      <w:r>
+        <w:rPr>
+          <w:lang w:val="en-US"/>
+        </w:rPr>
+        <w:instrText xml:space="preserve"> SEQ Figure \* ARABIC </w:instrText>
+      </w:r>
+      <w:r>
+        <w:rPr>
+          <w:lang w:val="en-US"/>
+        </w:rPr>
+        <w:fldChar w:fldCharType="separate"/>
+      </w:r>
+      <w:r>
+        <w:rPr>
+          <w:noProof/>
+          <w:lang w:val="en-US"/>
+        </w:rPr>
+        <w:t>17</w:t>
+      </w:r>
+      <w:r>
+        <w:rPr>
+          <w:lang w:val="en-US"/>
+        </w:rPr>
+        <w:fldChar w:fldCharType="end"/>
+      </w:r>
+      <w:r>
+        <w:rPr>
+          <w:lang w:val="en-US"/>
+        </w:rPr>
+        <w:t>. Output Voltage at 220 V input</w:t>
+      </w:r>
+      <w:r>
+        <w:rPr>
+          <w:lang w:val="en-US"/>
+        </w:rPr>
+        <w:t>.</w:t>
+      </w:r>
+    </w:p>
+    <w:p>
+      <w:pPr>
+        <w:pStyle w:val="AralkYok"/>
+        <w:ind w:firstLine="708"/>
+        <w:rPr>
+          <w:lang w:val="en-US"/>
+        </w:rPr>
+      </w:pPr>
+      <w:r>
+        <w:rPr>
+          <w:lang w:val="en-US"/>
+        </w:rPr>
+        <w:t>From the steady-state full load analysis of the converter at 400 V maximum input and 220 V minimum input conditions, which are given in the Fig.16 and Fig. 17</w:t>
+      </w:r>
+      <w:r>
+        <w:rPr>
+          <w:lang w:val="en-US"/>
+        </w:rPr>
+        <w:t xml:space="preserve"> respectively</w:t>
+      </w:r>
+      <w:r>
+        <w:rPr>
+          <w:lang w:val="en-US"/>
+        </w:rPr>
+        <w:t>, we can claim that the output voltage of the controller</w:t>
+      </w:r>
+      <w:r>
+        <w:rPr>
+          <w:lang w:val="en-US"/>
+        </w:rPr>
+        <w:t xml:space="preserve"> is including ripple less than %4. As a proof,</w:t>
+      </w:r>
+    </w:p>
+    <w:p>
+      <w:pPr>
+        <w:pStyle w:val="AralkYok"/>
+        <w:ind w:firstLine="708"/>
+        <w:rPr>
+          <w:lang w:val="en-US"/>
+        </w:rPr>
+      </w:pPr>
+      <m:oMathPara>
+        <m:oMath>
+          <m:r>
+            <w:rPr>
+              <w:rFonts w:ascii="Cambria Math" w:hAnsi="Cambria Math"/>
+              <w:lang w:val="en-US"/>
+            </w:rPr>
+            <m:t>%Δ</m:t>
+          </m:r>
+          <m:sSub>
+            <m:sSubPr>
+              <m:ctrlPr>
+                <w:rPr>
+                  <w:rFonts w:ascii="Cambria Math" w:hAnsi="Cambria Math"/>
+                  <w:i/>
+                  <w:lang w:val="en-US"/>
+                </w:rPr>
+              </m:ctrlPr>
+            </m:sSubPr>
+            <m:e>
+              <m:r>
+                <w:rPr>
+                  <w:rFonts w:ascii="Cambria Math" w:hAnsi="Cambria Math"/>
+                  <w:lang w:val="en-US"/>
+                </w:rPr>
+                <m:t>V</m:t>
+              </m:r>
+            </m:e>
+            <m:sub>
+              <m:r>
+                <w:rPr>
+                  <w:rFonts w:ascii="Cambria Math" w:hAnsi="Cambria Math"/>
+                  <w:lang w:val="en-US"/>
+                </w:rPr>
+                <m:t>out,220</m:t>
+              </m:r>
+            </m:sub>
+          </m:sSub>
+          <m:r>
+            <w:rPr>
+              <w:rFonts w:ascii="Cambria Math" w:hAnsi="Cambria Math"/>
+              <w:lang w:val="en-US"/>
+            </w:rPr>
+            <m:t>=</m:t>
+          </m:r>
+          <m:f>
+            <m:fPr>
+              <m:ctrlPr>
+                <w:rPr>
+                  <w:rFonts w:ascii="Cambria Math" w:hAnsi="Cambria Math"/>
+                  <w:i/>
+                  <w:lang w:val="en-US"/>
+                </w:rPr>
+              </m:ctrlPr>
+            </m:fPr>
+            <m:num>
+              <m:r>
+                <w:rPr>
+                  <w:rFonts w:ascii="Cambria Math" w:hAnsi="Cambria Math"/>
+                  <w:lang w:val="en-US"/>
+                </w:rPr>
+                <m:t>12.11-11.96</m:t>
+              </m:r>
+            </m:num>
+            <m:den>
+              <m:r>
+                <w:rPr>
+                  <w:rFonts w:ascii="Cambria Math" w:hAnsi="Cambria Math"/>
+                  <w:lang w:val="en-US"/>
+                </w:rPr>
+                <m:t>12</m:t>
+              </m:r>
+            </m:den>
+          </m:f>
+          <m:r>
+            <w:rPr>
+              <w:rFonts w:ascii="Cambria Math" w:hAnsi="Cambria Math"/>
+              <w:lang w:val="en-US"/>
+            </w:rPr>
+            <m:t>x100=%1.25</m:t>
+          </m:r>
+          <m:r>
+            <w:rPr>
+              <w:rFonts w:ascii="Cambria Math" w:hAnsi="Cambria Math"/>
+              <w:lang w:val="en-US"/>
+            </w:rPr>
+            <m:t xml:space="preserve">&lt;%4 </m:t>
+          </m:r>
+          <m:r>
+            <w:rPr>
+              <w:rFonts w:ascii="Cambria Math" w:hAnsi="Cambria Math"/>
+              <w:lang w:val="en-US"/>
+            </w:rPr>
+            <m:t xml:space="preserve">, </m:t>
+          </m:r>
+          <m:r>
+            <w:rPr>
+              <w:rFonts w:ascii="Cambria Math" w:hAnsi="Cambria Math"/>
+              <w:lang w:val="en-US"/>
+            </w:rPr>
+            <m:t>%Δ</m:t>
+          </m:r>
+          <m:sSub>
+            <m:sSubPr>
+              <m:ctrlPr>
+                <w:rPr>
+                  <w:rFonts w:ascii="Cambria Math" w:hAnsi="Cambria Math"/>
+                  <w:i/>
+                  <w:lang w:val="en-US"/>
+                </w:rPr>
+              </m:ctrlPr>
+            </m:sSubPr>
+            <m:e>
+              <m:r>
+                <w:rPr>
+                  <w:rFonts w:ascii="Cambria Math" w:hAnsi="Cambria Math"/>
+                  <w:lang w:val="en-US"/>
+                </w:rPr>
+                <m:t>V</m:t>
+              </m:r>
+            </m:e>
+            <m:sub>
+              <m:r>
+                <w:rPr>
+                  <w:rFonts w:ascii="Cambria Math" w:hAnsi="Cambria Math"/>
+                  <w:lang w:val="en-US"/>
+                </w:rPr>
+                <m:t>out,</m:t>
+              </m:r>
+              <m:r>
+                <w:rPr>
+                  <w:rFonts w:ascii="Cambria Math" w:hAnsi="Cambria Math"/>
+                  <w:lang w:val="en-US"/>
+                </w:rPr>
+                <m:t>40</m:t>
+              </m:r>
+              <m:r>
+                <w:rPr>
+                  <w:rFonts w:ascii="Cambria Math" w:hAnsi="Cambria Math"/>
+                  <w:lang w:val="en-US"/>
+                </w:rPr>
+                <m:t>0</m:t>
+              </m:r>
+            </m:sub>
+          </m:sSub>
+          <m:r>
+            <w:rPr>
+              <w:rFonts w:ascii="Cambria Math" w:hAnsi="Cambria Math"/>
+              <w:lang w:val="en-US"/>
+            </w:rPr>
+            <m:t>=</m:t>
+          </m:r>
+          <m:f>
+            <m:fPr>
+              <m:ctrlPr>
+                <w:rPr>
+                  <w:rFonts w:ascii="Cambria Math" w:hAnsi="Cambria Math"/>
+                  <w:i/>
+                  <w:lang w:val="en-US"/>
+                </w:rPr>
+              </m:ctrlPr>
+            </m:fPr>
+            <m:num>
+              <m:r>
+                <w:rPr>
+                  <w:rFonts w:ascii="Cambria Math" w:hAnsi="Cambria Math"/>
+                  <w:lang w:val="en-US"/>
+                </w:rPr>
+                <m:t>12.31-12.16</m:t>
+              </m:r>
+            </m:num>
+            <m:den>
+              <m:r>
+                <w:rPr>
+                  <w:rFonts w:ascii="Cambria Math" w:hAnsi="Cambria Math"/>
+                  <w:lang w:val="en-US"/>
+                </w:rPr>
+                <m:t>12</m:t>
+              </m:r>
+            </m:den>
+          </m:f>
+          <m:r>
+            <w:rPr>
+              <w:rFonts w:ascii="Cambria Math" w:hAnsi="Cambria Math"/>
+              <w:lang w:val="en-US"/>
+            </w:rPr>
+            <m:t>x100=</m:t>
+          </m:r>
+          <m:r>
+            <w:rPr>
+              <w:rFonts w:ascii="Cambria Math" w:hAnsi="Cambria Math"/>
+              <w:lang w:val="en-US"/>
+            </w:rPr>
+            <m:t>%1.2</m:t>
+          </m:r>
+          <m:r>
+            <w:rPr>
+              <w:rFonts w:ascii="Cambria Math" w:hAnsi="Cambria Math"/>
+              <w:lang w:val="en-US"/>
+            </w:rPr>
+            <m:t>5</m:t>
+          </m:r>
+          <m:r>
+            <w:rPr>
+              <w:rFonts w:ascii="Cambria Math" w:hAnsi="Cambria Math"/>
+              <w:lang w:val="en-US"/>
+            </w:rPr>
+            <m:t>&lt;%4</m:t>
+          </m:r>
+        </m:oMath>
+      </m:oMathPara>
     </w:p>
     <w:p>
       <w:pPr>
@@ -16946,13 +17248,12 @@
           <w:lang w:val="en-US"/>
         </w:rPr>
       </w:pPr>
-      <w:bookmarkStart w:id="22" w:name="_Toc70602296"/>
+      <w:bookmarkStart w:id="22" w:name="_Toc70621181"/>
       <w:r>
         <w:rPr>
           <w:rFonts w:cs="Arial"/>
           <w:lang w:val="en-US"/>
         </w:rPr>
-        <w:lastRenderedPageBreak/>
         <w:t>6.2 Load Regulation</w:t>
       </w:r>
       <w:bookmarkEnd w:id="22"/>
@@ -16966,9 +17267,7 @@
     </w:p>
     <w:p>
       <w:pPr>
-        <w:rPr>
-          <w:lang w:val="en-US"/>
-        </w:rPr>
+        <w:keepNext/>
       </w:pPr>
       <w:r>
         <w:rPr>
@@ -16976,9 +17275,9 @@
           <w:lang w:val="en-US"/>
         </w:rPr>
         <w:drawing>
-          <wp:inline distT="0" distB="0" distL="0" distR="0" wp14:anchorId="539855F4" wp14:editId="7CBDCB4A">
-            <wp:extent cx="5760720" cy="3493135"/>
-            <wp:effectExtent l="0" t="0" r="0" b="0"/>
+          <wp:inline distT="0" distB="0" distL="0" distR="0" wp14:anchorId="539855F4" wp14:editId="6908D75B">
+            <wp:extent cx="5759778" cy="2869659"/>
+            <wp:effectExtent l="0" t="0" r="0" b="6985"/>
             <wp:docPr id="211" name="Resim 211"/>
             <wp:cNvGraphicFramePr>
               <a:graphicFrameLocks xmlns:a="http://schemas.openxmlformats.org/drawingml/2006/main" noChangeAspect="1"/>
@@ -16999,7 +17298,7 @@
                   <pic:spPr>
                     <a:xfrm>
                       <a:off x="0" y="0"/>
-                      <a:ext cx="5760720" cy="3493135"/>
+                      <a:ext cx="5761795" cy="2870664"/>
                     </a:xfrm>
                     <a:prstGeom prst="rect">
                       <a:avLst/>
@@ -17014,47 +17313,81 @@
     </w:p>
     <w:p>
       <w:pPr>
-        <w:rPr>
-          <w:lang w:val="en-US"/>
-        </w:rPr>
-      </w:pPr>
-    </w:p>
-    <w:p>
-      <w:pPr>
-        <w:rPr>
-          <w:lang w:val="en-US"/>
-        </w:rPr>
-      </w:pPr>
-    </w:p>
-    <w:p>
-      <w:pPr>
-        <w:rPr>
-          <w:lang w:val="en-US"/>
-        </w:rPr>
-      </w:pPr>
-    </w:p>
-    <w:p>
-      <w:pPr>
-        <w:rPr>
-          <w:lang w:val="en-US"/>
-        </w:rPr>
-      </w:pPr>
-    </w:p>
-    <w:p>
-      <w:pPr>
-        <w:rPr>
-          <w:lang w:val="en-US"/>
-        </w:rPr>
-      </w:pPr>
+        <w:pStyle w:val="ResimYazs"/>
+        <w:jc w:val="center"/>
+        <w:rPr>
+          <w:lang w:val="en-US"/>
+        </w:rPr>
+      </w:pPr>
+      <w:r>
+        <w:rPr>
+          <w:lang w:val="en-US"/>
+        </w:rPr>
+        <w:t xml:space="preserve">Figure </w:t>
+      </w:r>
+      <w:r>
+        <w:rPr>
+          <w:lang w:val="en-US"/>
+        </w:rPr>
+        <w:fldChar w:fldCharType="begin"/>
+      </w:r>
+      <w:r>
+        <w:rPr>
+          <w:lang w:val="en-US"/>
+        </w:rPr>
+        <w:instrText xml:space="preserve"> SEQ Figure \* ARABIC </w:instrText>
+      </w:r>
+      <w:r>
+        <w:rPr>
+          <w:lang w:val="en-US"/>
+        </w:rPr>
+        <w:fldChar w:fldCharType="separate"/>
+      </w:r>
       <w:r>
         <w:rPr>
           <w:noProof/>
           <w:lang w:val="en-US"/>
         </w:rPr>
+        <w:t>18</w:t>
+      </w:r>
+      <w:r>
+        <w:rPr>
+          <w:lang w:val="en-US"/>
+        </w:rPr>
+        <w:fldChar w:fldCharType="end"/>
+      </w:r>
+      <w:r>
+        <w:rPr>
+          <w:lang w:val="en-US"/>
+        </w:rPr>
+        <w:t>. Ligh</w:t>
+      </w:r>
+      <w:r>
+        <w:rPr>
+          <w:lang w:val="en-US"/>
+        </w:rPr>
+        <w:t>t</w:t>
+      </w:r>
+      <w:r>
+        <w:rPr>
+          <w:lang w:val="en-US"/>
+        </w:rPr>
+        <w:t xml:space="preserve"> Load to Full Load Response.</w:t>
+      </w:r>
+    </w:p>
+    <w:p>
+      <w:pPr>
+        <w:keepNext/>
+      </w:pPr>
+      <w:r>
+        <w:rPr>
+          <w:noProof/>
+          <w:lang w:val="en-US"/>
+        </w:rPr>
         <w:drawing>
-          <wp:inline distT="0" distB="0" distL="0" distR="0" wp14:anchorId="565BBDCC" wp14:editId="79AB7ADF">
-            <wp:extent cx="5813947" cy="3042920"/>
-            <wp:effectExtent l="0" t="0" r="0" b="5080"/>
+          <wp:inline distT="0" distB="0" distL="0" distR="0" wp14:anchorId="565BBDCC" wp14:editId="349BF72A">
+            <wp:extent cx="5812574" cy="2665378"/>
+            <wp:effectExtent l="0" t="0" r="0" b="1905"/>
             <wp:docPr id="220" name="Resim 220"/>
             <wp:cNvGraphicFramePr>
               <a:graphicFrameLocks xmlns:a="http://schemas.openxmlformats.org/drawingml/2006/main" noChangeAspect="1"/>
@@ -17075,7 +17408,7 @@
                   <pic:spPr>
                     <a:xfrm>
                       <a:off x="0" y="0"/>
-                      <a:ext cx="5837543" cy="3055270"/>
+                      <a:ext cx="5846408" cy="2680893"/>
                     </a:xfrm>
                     <a:prstGeom prst="rect">
                       <a:avLst/>
@@ -17090,45 +17423,307 @@
     </w:p>
     <w:p>
       <w:pPr>
-        <w:rPr>
-          <w:lang w:val="en-US"/>
-        </w:rPr>
-      </w:pPr>
-    </w:p>
-    <w:p>
-      <w:pPr>
-        <w:rPr>
-          <w:lang w:val="en-US"/>
-        </w:rPr>
-      </w:pPr>
-    </w:p>
-    <w:p>
-      <w:pPr>
-        <w:rPr>
-          <w:lang w:val="en-US"/>
-        </w:rPr>
-      </w:pPr>
-    </w:p>
-    <w:p>
-      <w:pPr>
-        <w:rPr>
-          <w:lang w:val="en-US"/>
-        </w:rPr>
-      </w:pPr>
-    </w:p>
-    <w:p>
-      <w:pPr>
-        <w:rPr>
-          <w:lang w:val="en-US"/>
-        </w:rPr>
-      </w:pPr>
-    </w:p>
-    <w:p>
-      <w:pPr>
-        <w:rPr>
-          <w:lang w:val="en-US"/>
-        </w:rPr>
-      </w:pPr>
+        <w:pStyle w:val="ResimYazs"/>
+        <w:jc w:val="center"/>
+        <w:rPr>
+          <w:lang w:val="en-US"/>
+        </w:rPr>
+      </w:pPr>
+      <w:r>
+        <w:rPr>
+          <w:lang w:val="en-US"/>
+        </w:rPr>
+        <w:t xml:space="preserve">Figure </w:t>
+      </w:r>
+      <w:r>
+        <w:rPr>
+          <w:lang w:val="en-US"/>
+        </w:rPr>
+        <w:fldChar w:fldCharType="begin"/>
+      </w:r>
+      <w:r>
+        <w:rPr>
+          <w:lang w:val="en-US"/>
+        </w:rPr>
+        <w:instrText xml:space="preserve"> SEQ Figure \* ARABIC </w:instrText>
+      </w:r>
+      <w:r>
+        <w:rPr>
+          <w:lang w:val="en-US"/>
+        </w:rPr>
+        <w:fldChar w:fldCharType="separate"/>
+      </w:r>
+      <w:r>
+        <w:rPr>
+          <w:noProof/>
+          <w:lang w:val="en-US"/>
+        </w:rPr>
+        <w:t>19</w:t>
+      </w:r>
+      <w:r>
+        <w:rPr>
+          <w:lang w:val="en-US"/>
+        </w:rPr>
+        <w:fldChar w:fldCharType="end"/>
+      </w:r>
+      <w:r>
+        <w:rPr>
+          <w:lang w:val="en-US"/>
+        </w:rPr>
+        <w:t xml:space="preserve">. </w:t>
+      </w:r>
+      <w:r>
+        <w:rPr>
+          <w:lang w:val="en-US"/>
+        </w:rPr>
+        <w:t>Full</w:t>
+      </w:r>
+      <w:r>
+        <w:rPr>
+          <w:lang w:val="en-US"/>
+        </w:rPr>
+        <w:t xml:space="preserve"> Load to </w:t>
+      </w:r>
+      <w:r>
+        <w:rPr>
+          <w:lang w:val="en-US"/>
+        </w:rPr>
+        <w:t>Light</w:t>
+      </w:r>
+      <w:r>
+        <w:rPr>
+          <w:lang w:val="en-US"/>
+        </w:rPr>
+        <w:t xml:space="preserve"> Load Response.</w:t>
+      </w:r>
+    </w:p>
+    <w:p>
+      <w:pPr>
+        <w:pStyle w:val="AralkYok"/>
+        <w:ind w:firstLine="708"/>
+        <w:rPr>
+          <w:lang w:val="en-US"/>
+        </w:rPr>
+      </w:pPr>
+      <w:r>
+        <w:rPr>
+          <w:lang w:val="en-US"/>
+        </w:rPr>
+        <w:t>The load regulation simulations were conducted as two part, which are heavy load to light load and vice versa. The results are given in Fig. 18 and Fig. 19. From the figures, we can say that the results are satisfying the load regulation limitation. As a proof,</w:t>
+      </w:r>
+    </w:p>
+    <w:p>
+      <w:pPr>
+        <w:pStyle w:val="AralkYok"/>
+        <w:ind w:firstLine="708"/>
+        <w:rPr>
+          <w:lang w:val="en-US"/>
+        </w:rPr>
+      </w:pPr>
+      <m:oMathPara>
+        <m:oMath>
+          <m:r>
+            <w:rPr>
+              <w:rFonts w:ascii="Cambria Math" w:hAnsi="Cambria Math"/>
+              <w:lang w:val="en-US"/>
+            </w:rPr>
+            <m:t>%Δ</m:t>
+          </m:r>
+          <m:sSub>
+            <m:sSubPr>
+              <m:ctrlPr>
+                <w:rPr>
+                  <w:rFonts w:ascii="Cambria Math" w:hAnsi="Cambria Math"/>
+                  <w:i/>
+                  <w:lang w:val="en-US"/>
+                </w:rPr>
+              </m:ctrlPr>
+            </m:sSubPr>
+            <m:e>
+              <m:r>
+                <w:rPr>
+                  <w:rFonts w:ascii="Cambria Math" w:hAnsi="Cambria Math"/>
+                  <w:lang w:val="en-US"/>
+                </w:rPr>
+                <m:t>V</m:t>
+              </m:r>
+            </m:e>
+            <m:sub>
+              <m:r>
+                <w:rPr>
+                  <w:rFonts w:ascii="Cambria Math" w:hAnsi="Cambria Math"/>
+                  <w:lang w:val="en-US"/>
+                </w:rPr>
+                <m:t>out,</m:t>
+              </m:r>
+              <m:r>
+                <w:rPr>
+                  <w:rFonts w:ascii="Cambria Math" w:hAnsi="Cambria Math"/>
+                  <w:lang w:val="en-US"/>
+                </w:rPr>
+                <m:t>load</m:t>
+              </m:r>
+              <m:r>
+                <w:rPr>
+                  <w:rFonts w:ascii="Cambria Math" w:hAnsi="Cambria Math"/>
+                  <w:lang w:val="en-US"/>
+                </w:rPr>
+                <m:t>1</m:t>
+              </m:r>
+            </m:sub>
+          </m:sSub>
+          <m:r>
+            <w:rPr>
+              <w:rFonts w:ascii="Cambria Math" w:hAnsi="Cambria Math"/>
+              <w:lang w:val="en-US"/>
+            </w:rPr>
+            <m:t>=</m:t>
+          </m:r>
+          <m:f>
+            <m:fPr>
+              <m:ctrlPr>
+                <w:rPr>
+                  <w:rFonts w:ascii="Cambria Math" w:hAnsi="Cambria Math"/>
+                  <w:i/>
+                  <w:lang w:val="en-US"/>
+                </w:rPr>
+              </m:ctrlPr>
+            </m:fPr>
+            <m:num>
+              <m:r>
+                <w:rPr>
+                  <w:rFonts w:ascii="Cambria Math" w:hAnsi="Cambria Math"/>
+                  <w:lang w:val="en-US"/>
+                </w:rPr>
+                <m:t>12.21-12.05</m:t>
+              </m:r>
+            </m:num>
+            <m:den>
+              <m:r>
+                <w:rPr>
+                  <w:rFonts w:ascii="Cambria Math" w:hAnsi="Cambria Math"/>
+                  <w:lang w:val="en-US"/>
+                </w:rPr>
+                <m:t>12</m:t>
+              </m:r>
+            </m:den>
+          </m:f>
+          <m:r>
+            <w:rPr>
+              <w:rFonts w:ascii="Cambria Math" w:hAnsi="Cambria Math"/>
+              <w:lang w:val="en-US"/>
+            </w:rPr>
+            <m:t>x100=</m:t>
+          </m:r>
+          <m:r>
+            <w:rPr>
+              <w:rFonts w:ascii="Cambria Math" w:hAnsi="Cambria Math"/>
+              <w:lang w:val="en-US"/>
+            </w:rPr>
+            <m:t>%1.33&lt;%3,</m:t>
+          </m:r>
+          <m:r>
+            <w:rPr>
+              <w:rFonts w:ascii="Cambria Math" w:hAnsi="Cambria Math"/>
+              <w:lang w:val="en-US"/>
+            </w:rPr>
+            <m:t>%Δ</m:t>
+          </m:r>
+          <m:sSub>
+            <m:sSubPr>
+              <m:ctrlPr>
+                <w:rPr>
+                  <w:rFonts w:ascii="Cambria Math" w:hAnsi="Cambria Math"/>
+                  <w:i/>
+                  <w:lang w:val="en-US"/>
+                </w:rPr>
+              </m:ctrlPr>
+            </m:sSubPr>
+            <m:e>
+              <m:r>
+                <w:rPr>
+                  <w:rFonts w:ascii="Cambria Math" w:hAnsi="Cambria Math"/>
+                  <w:lang w:val="en-US"/>
+                </w:rPr>
+                <m:t>V</m:t>
+              </m:r>
+            </m:e>
+            <m:sub>
+              <m:r>
+                <w:rPr>
+                  <w:rFonts w:ascii="Cambria Math" w:hAnsi="Cambria Math"/>
+                  <w:lang w:val="en-US"/>
+                </w:rPr>
+                <m:t>out,</m:t>
+              </m:r>
+              <m:r>
+                <w:rPr>
+                  <w:rFonts w:ascii="Cambria Math" w:hAnsi="Cambria Math"/>
+                  <w:lang w:val="en-US"/>
+                </w:rPr>
+                <m:t>load2</m:t>
+              </m:r>
+            </m:sub>
+          </m:sSub>
+          <m:r>
+            <w:rPr>
+              <w:rFonts w:ascii="Cambria Math" w:hAnsi="Cambria Math"/>
+              <w:lang w:val="en-US"/>
+            </w:rPr>
+            <m:t>=</m:t>
+          </m:r>
+          <m:f>
+            <m:fPr>
+              <m:ctrlPr>
+                <w:rPr>
+                  <w:rFonts w:ascii="Cambria Math" w:hAnsi="Cambria Math"/>
+                  <w:i/>
+                  <w:lang w:val="en-US"/>
+                </w:rPr>
+              </m:ctrlPr>
+            </m:fPr>
+            <m:num>
+              <m:r>
+                <w:rPr>
+                  <w:rFonts w:ascii="Cambria Math" w:hAnsi="Cambria Math"/>
+                  <w:lang w:val="en-US"/>
+                </w:rPr>
+                <m:t>1</m:t>
+              </m:r>
+              <m:r>
+                <w:rPr>
+                  <w:rFonts w:ascii="Cambria Math" w:hAnsi="Cambria Math"/>
+                  <w:lang w:val="en-US"/>
+                </w:rPr>
+                <m:t>2.25-12.04</m:t>
+              </m:r>
+            </m:num>
+            <m:den>
+              <m:r>
+                <w:rPr>
+                  <w:rFonts w:ascii="Cambria Math" w:hAnsi="Cambria Math"/>
+                  <w:lang w:val="en-US"/>
+                </w:rPr>
+                <m:t>12</m:t>
+              </m:r>
+            </m:den>
+          </m:f>
+          <m:r>
+            <w:rPr>
+              <w:rFonts w:ascii="Cambria Math" w:hAnsi="Cambria Math"/>
+              <w:lang w:val="en-US"/>
+            </w:rPr>
+            <m:t>x100</m:t>
+          </m:r>
+          <m:r>
+            <w:rPr>
+              <w:rFonts w:ascii="Cambria Math" w:hAnsi="Cambria Math"/>
+              <w:lang w:val="en-US"/>
+            </w:rPr>
+            <m:t>=%1.75&lt;%3</m:t>
+          </m:r>
+        </m:oMath>
+      </m:oMathPara>
     </w:p>
     <w:p>
       <w:pPr>
@@ -17138,7 +17733,7 @@
           <w:lang w:val="en-US"/>
         </w:rPr>
       </w:pPr>
-      <w:bookmarkStart w:id="23" w:name="_Toc70602297"/>
+      <w:bookmarkStart w:id="23" w:name="_Toc70621182"/>
       <w:r>
         <w:rPr>
           <w:rFonts w:cs="Arial"/>
@@ -17158,21 +17753,18 @@
     </w:p>
     <w:p>
       <w:pPr>
+        <w:keepNext/>
         <w:jc w:val="center"/>
+      </w:pPr>
+      <w:r>
         <w:rPr>
           <w:noProof/>
           <w:lang w:val="en-US"/>
         </w:rPr>
-      </w:pPr>
-      <w:r>
-        <w:rPr>
-          <w:noProof/>
-          <w:lang w:val="en-US"/>
-        </w:rPr>
         <w:drawing>
-          <wp:inline distT="0" distB="0" distL="0" distR="0" wp14:anchorId="467DE1FB" wp14:editId="37B61FD9">
-            <wp:extent cx="5916168" cy="3437890"/>
-            <wp:effectExtent l="0" t="0" r="8890" b="0"/>
+          <wp:inline distT="0" distB="0" distL="0" distR="0" wp14:anchorId="467DE1FB" wp14:editId="3BE0ECCA">
+            <wp:extent cx="5915161" cy="2811294"/>
+            <wp:effectExtent l="0" t="0" r="0" b="8255"/>
             <wp:docPr id="16" name="Resim 16"/>
             <wp:cNvGraphicFramePr>
               <a:graphicFrameLocks xmlns:a="http://schemas.openxmlformats.org/drawingml/2006/main" noChangeAspect="1"/>
@@ -17193,7 +17785,7 @@
                   <pic:spPr>
                     <a:xfrm>
                       <a:off x="0" y="0"/>
-                      <a:ext cx="5919632" cy="3439903"/>
+                      <a:ext cx="5922742" cy="2814897"/>
                     </a:xfrm>
                     <a:prstGeom prst="rect">
                       <a:avLst/>
@@ -17208,55 +17800,77 @@
     </w:p>
     <w:p>
       <w:pPr>
+        <w:pStyle w:val="ResimYazs"/>
         <w:jc w:val="center"/>
         <w:rPr>
           <w:noProof/>
           <w:lang w:val="en-US"/>
         </w:rPr>
       </w:pPr>
-    </w:p>
-    <w:p>
-      <w:pPr>
+      <w:r>
         <w:rPr>
           <w:noProof/>
           <w:lang w:val="en-US"/>
         </w:rPr>
-      </w:pPr>
-    </w:p>
-    <w:p>
-      <w:pPr>
+        <w:t xml:space="preserve">Figure </w:t>
+      </w:r>
+      <w:r>
         <w:rPr>
           <w:noProof/>
           <w:lang w:val="en-US"/>
         </w:rPr>
-      </w:pPr>
-    </w:p>
-    <w:p>
-      <w:pPr>
+        <w:fldChar w:fldCharType="begin"/>
+      </w:r>
+      <w:r>
+        <w:rPr>
+          <w:noProof/>
+          <w:lang w:val="en-US"/>
+        </w:rPr>
+        <w:instrText xml:space="preserve"> SEQ Figure \* ARABIC </w:instrText>
+      </w:r>
+      <w:r>
+        <w:rPr>
+          <w:noProof/>
+          <w:lang w:val="en-US"/>
+        </w:rPr>
+        <w:fldChar w:fldCharType="separate"/>
+      </w:r>
+      <w:r>
+        <w:rPr>
+          <w:noProof/>
+          <w:lang w:val="en-US"/>
+        </w:rPr>
+        <w:t>20</w:t>
+      </w:r>
+      <w:r>
+        <w:rPr>
+          <w:noProof/>
+          <w:lang w:val="en-US"/>
+        </w:rPr>
+        <w:fldChar w:fldCharType="end"/>
+      </w:r>
+      <w:r>
+        <w:rPr>
+          <w:noProof/>
+          <w:lang w:val="en-US"/>
+        </w:rPr>
+        <w:t>. 220V to 400V Response.</w:t>
+      </w:r>
+    </w:p>
+    <w:p>
+      <w:pPr>
+        <w:keepNext/>
         <w:jc w:val="center"/>
+      </w:pPr>
+      <w:r>
         <w:rPr>
           <w:noProof/>
           <w:lang w:val="en-US"/>
         </w:rPr>
-      </w:pPr>
-    </w:p>
-    <w:p>
-      <w:pPr>
-        <w:jc w:val="center"/>
-        <w:rPr>
-          <w:noProof/>
-          <w:lang w:val="en-US"/>
-        </w:rPr>
-      </w:pPr>
-      <w:r>
-        <w:rPr>
-          <w:noProof/>
-          <w:lang w:val="en-US"/>
-        </w:rPr>
         <w:drawing>
-          <wp:inline distT="0" distB="0" distL="0" distR="0" wp14:anchorId="161BAF75" wp14:editId="790B5DFB">
-            <wp:extent cx="5981065" cy="3491541"/>
-            <wp:effectExtent l="0" t="0" r="635" b="0"/>
+          <wp:inline distT="0" distB="0" distL="0" distR="0" wp14:anchorId="161BAF75" wp14:editId="32B48E00">
+            <wp:extent cx="5979419" cy="2840477"/>
+            <wp:effectExtent l="0" t="0" r="2540" b="0"/>
             <wp:docPr id="25" name="Resim 25"/>
             <wp:cNvGraphicFramePr>
               <a:graphicFrameLocks xmlns:a="http://schemas.openxmlformats.org/drawingml/2006/main" noChangeAspect="1"/>
@@ -17277,7 +17891,7 @@
                   <pic:spPr>
                     <a:xfrm>
                       <a:off x="0" y="0"/>
-                      <a:ext cx="6003934" cy="3504891"/>
+                      <a:ext cx="6008583" cy="2854331"/>
                     </a:xfrm>
                     <a:prstGeom prst="rect">
                       <a:avLst/>
@@ -17292,30 +17906,399 @@
     </w:p>
     <w:p>
       <w:pPr>
+        <w:pStyle w:val="ResimYazs"/>
         <w:jc w:val="center"/>
         <w:rPr>
           <w:noProof/>
           <w:lang w:val="en-US"/>
         </w:rPr>
       </w:pPr>
-    </w:p>
-    <w:p>
-      <w:pPr>
-        <w:jc w:val="center"/>
+      <w:r>
         <w:rPr>
           <w:noProof/>
           <w:lang w:val="en-US"/>
         </w:rPr>
-      </w:pPr>
-    </w:p>
-    <w:p>
-      <w:pPr>
-        <w:jc w:val="center"/>
+        <w:t xml:space="preserve">Figure </w:t>
+      </w:r>
+      <w:r>
         <w:rPr>
           <w:noProof/>
           <w:lang w:val="en-US"/>
         </w:rPr>
-      </w:pPr>
+        <w:fldChar w:fldCharType="begin"/>
+      </w:r>
+      <w:r>
+        <w:rPr>
+          <w:noProof/>
+          <w:lang w:val="en-US"/>
+        </w:rPr>
+        <w:instrText xml:space="preserve"> SEQ Figure \* ARABIC </w:instrText>
+      </w:r>
+      <w:r>
+        <w:rPr>
+          <w:noProof/>
+          <w:lang w:val="en-US"/>
+        </w:rPr>
+        <w:fldChar w:fldCharType="separate"/>
+      </w:r>
+      <w:r>
+        <w:rPr>
+          <w:noProof/>
+          <w:lang w:val="en-US"/>
+        </w:rPr>
+        <w:t>21</w:t>
+      </w:r>
+      <w:r>
+        <w:rPr>
+          <w:noProof/>
+          <w:lang w:val="en-US"/>
+        </w:rPr>
+        <w:fldChar w:fldCharType="end"/>
+      </w:r>
+      <w:r>
+        <w:rPr>
+          <w:noProof/>
+          <w:lang w:val="en-US"/>
+        </w:rPr>
+        <w:t>. 400V to 220V Response.</w:t>
+      </w:r>
+    </w:p>
+    <w:p>
+      <w:pPr>
+        <w:pStyle w:val="AralkYok"/>
+        <w:ind w:firstLine="708"/>
+        <w:rPr>
+          <w:lang w:val="en-US"/>
+        </w:rPr>
+      </w:pPr>
+      <w:r>
+        <w:rPr>
+          <w:lang w:val="en-US"/>
+        </w:rPr>
+        <w:t>The l</w:t>
+      </w:r>
+      <w:r>
+        <w:rPr>
+          <w:lang w:val="en-US"/>
+        </w:rPr>
+        <w:t>ine</w:t>
+      </w:r>
+      <w:r>
+        <w:rPr>
+          <w:lang w:val="en-US"/>
+        </w:rPr>
+        <w:t xml:space="preserve"> regulation simulations were conducted as two part, which are </w:t>
+      </w:r>
+      <w:r>
+        <w:rPr>
+          <w:lang w:val="en-US"/>
+        </w:rPr>
+        <w:t xml:space="preserve">220 V input to 400V </w:t>
+      </w:r>
+      <w:r>
+        <w:rPr>
+          <w:lang w:val="en-US"/>
+        </w:rPr>
+        <w:t xml:space="preserve">and vice versa. The results are given in Fig. </w:t>
+      </w:r>
+      <w:r>
+        <w:rPr>
+          <w:lang w:val="en-US"/>
+        </w:rPr>
+        <w:t>20</w:t>
+      </w:r>
+      <w:r>
+        <w:rPr>
+          <w:lang w:val="en-US"/>
+        </w:rPr>
+        <w:t xml:space="preserve"> and Fig. </w:t>
+      </w:r>
+      <w:r>
+        <w:rPr>
+          <w:lang w:val="en-US"/>
+        </w:rPr>
+        <w:t>21</w:t>
+      </w:r>
+      <w:r>
+        <w:rPr>
+          <w:lang w:val="en-US"/>
+        </w:rPr>
+        <w:t>. From the figures, we can say that the results are satisfying the l</w:t>
+      </w:r>
+      <w:r>
+        <w:rPr>
+          <w:lang w:val="en-US"/>
+        </w:rPr>
+        <w:t>ine</w:t>
+      </w:r>
+      <w:r>
+        <w:rPr>
+          <w:lang w:val="en-US"/>
+        </w:rPr>
+        <w:t xml:space="preserve"> regulation limitation. As a proof,</w:t>
+      </w:r>
+    </w:p>
+    <w:p>
+      <w:pPr>
+        <w:pStyle w:val="AralkYok"/>
+        <w:ind w:firstLine="708"/>
+        <w:rPr>
+          <w:lang w:val="en-US"/>
+        </w:rPr>
+      </w:pPr>
+      <m:oMathPara>
+        <m:oMath>
+          <m:r>
+            <w:rPr>
+              <w:rFonts w:ascii="Cambria Math" w:hAnsi="Cambria Math"/>
+              <w:lang w:val="en-US"/>
+            </w:rPr>
+            <m:t>%Δ</m:t>
+          </m:r>
+          <m:sSub>
+            <m:sSubPr>
+              <m:ctrlPr>
+                <w:rPr>
+                  <w:rFonts w:ascii="Cambria Math" w:hAnsi="Cambria Math"/>
+                  <w:i/>
+                  <w:lang w:val="en-US"/>
+                </w:rPr>
+              </m:ctrlPr>
+            </m:sSubPr>
+            <m:e>
+              <m:r>
+                <w:rPr>
+                  <w:rFonts w:ascii="Cambria Math" w:hAnsi="Cambria Math"/>
+                  <w:lang w:val="en-US"/>
+                </w:rPr>
+                <m:t>V</m:t>
+              </m:r>
+            </m:e>
+            <m:sub>
+              <m:r>
+                <w:rPr>
+                  <w:rFonts w:ascii="Cambria Math" w:hAnsi="Cambria Math"/>
+                  <w:lang w:val="en-US"/>
+                </w:rPr>
+                <m:t>out,l</m:t>
+              </m:r>
+              <m:r>
+                <w:rPr>
+                  <w:rFonts w:ascii="Cambria Math" w:hAnsi="Cambria Math"/>
+                  <w:lang w:val="en-US"/>
+                </w:rPr>
+                <m:t>ine</m:t>
+              </m:r>
+              <m:r>
+                <w:rPr>
+                  <w:rFonts w:ascii="Cambria Math" w:hAnsi="Cambria Math"/>
+                  <w:lang w:val="en-US"/>
+                </w:rPr>
+                <m:t>1</m:t>
+              </m:r>
+            </m:sub>
+          </m:sSub>
+          <m:r>
+            <w:rPr>
+              <w:rFonts w:ascii="Cambria Math" w:hAnsi="Cambria Math"/>
+              <w:lang w:val="en-US"/>
+            </w:rPr>
+            <m:t>=</m:t>
+          </m:r>
+          <m:f>
+            <m:fPr>
+              <m:ctrlPr>
+                <w:rPr>
+                  <w:rFonts w:ascii="Cambria Math" w:hAnsi="Cambria Math"/>
+                  <w:i/>
+                  <w:lang w:val="en-US"/>
+                </w:rPr>
+              </m:ctrlPr>
+            </m:fPr>
+            <m:num>
+              <m:r>
+                <w:rPr>
+                  <w:rFonts w:ascii="Cambria Math" w:hAnsi="Cambria Math"/>
+                  <w:lang w:val="en-US"/>
+                </w:rPr>
+                <m:t>12.2</m:t>
+              </m:r>
+              <m:r>
+                <w:rPr>
+                  <w:rFonts w:ascii="Cambria Math" w:hAnsi="Cambria Math"/>
+                  <w:lang w:val="en-US"/>
+                </w:rPr>
+                <m:t>4</m:t>
+              </m:r>
+              <m:r>
+                <w:rPr>
+                  <w:rFonts w:ascii="Cambria Math" w:hAnsi="Cambria Math"/>
+                  <w:lang w:val="en-US"/>
+                </w:rPr>
+                <m:t>-12.05</m:t>
+              </m:r>
+            </m:num>
+            <m:den>
+              <m:r>
+                <w:rPr>
+                  <w:rFonts w:ascii="Cambria Math" w:hAnsi="Cambria Math"/>
+                  <w:lang w:val="en-US"/>
+                </w:rPr>
+                <m:t>12</m:t>
+              </m:r>
+            </m:den>
+          </m:f>
+          <m:r>
+            <w:rPr>
+              <w:rFonts w:ascii="Cambria Math" w:hAnsi="Cambria Math"/>
+              <w:lang w:val="en-US"/>
+            </w:rPr>
+            <m:t>x100=%1.</m:t>
+          </m:r>
+          <m:r>
+            <w:rPr>
+              <w:rFonts w:ascii="Cambria Math" w:hAnsi="Cambria Math"/>
+              <w:lang w:val="en-US"/>
+            </w:rPr>
+            <m:t>58</m:t>
+          </m:r>
+          <m:r>
+            <w:rPr>
+              <w:rFonts w:ascii="Cambria Math" w:hAnsi="Cambria Math"/>
+              <w:lang w:val="en-US"/>
+            </w:rPr>
+            <m:t>&lt;%3,%Δ</m:t>
+          </m:r>
+          <m:sSub>
+            <m:sSubPr>
+              <m:ctrlPr>
+                <w:rPr>
+                  <w:rFonts w:ascii="Cambria Math" w:hAnsi="Cambria Math"/>
+                  <w:i/>
+                  <w:lang w:val="en-US"/>
+                </w:rPr>
+              </m:ctrlPr>
+            </m:sSubPr>
+            <m:e>
+              <m:r>
+                <w:rPr>
+                  <w:rFonts w:ascii="Cambria Math" w:hAnsi="Cambria Math"/>
+                  <w:lang w:val="en-US"/>
+                </w:rPr>
+                <m:t>V</m:t>
+              </m:r>
+            </m:e>
+            <m:sub>
+              <m:r>
+                <w:rPr>
+                  <w:rFonts w:ascii="Cambria Math" w:hAnsi="Cambria Math"/>
+                  <w:lang w:val="en-US"/>
+                </w:rPr>
+                <m:t>out,l</m:t>
+              </m:r>
+              <m:r>
+                <w:rPr>
+                  <w:rFonts w:ascii="Cambria Math" w:hAnsi="Cambria Math"/>
+                  <w:lang w:val="en-US"/>
+                </w:rPr>
+                <m:t>ine</m:t>
+              </m:r>
+              <m:r>
+                <w:rPr>
+                  <w:rFonts w:ascii="Cambria Math" w:hAnsi="Cambria Math"/>
+                  <w:lang w:val="en-US"/>
+                </w:rPr>
+                <m:t>2</m:t>
+              </m:r>
+            </m:sub>
+          </m:sSub>
+          <m:r>
+            <w:rPr>
+              <w:rFonts w:ascii="Cambria Math" w:hAnsi="Cambria Math"/>
+              <w:lang w:val="en-US"/>
+            </w:rPr>
+            <m:t>=</m:t>
+          </m:r>
+          <m:f>
+            <m:fPr>
+              <m:ctrlPr>
+                <w:rPr>
+                  <w:rFonts w:ascii="Cambria Math" w:hAnsi="Cambria Math"/>
+                  <w:i/>
+                  <w:lang w:val="en-US"/>
+                </w:rPr>
+              </m:ctrlPr>
+            </m:fPr>
+            <m:num>
+              <m:r>
+                <w:rPr>
+                  <w:rFonts w:ascii="Cambria Math" w:hAnsi="Cambria Math"/>
+                  <w:lang w:val="en-US"/>
+                </w:rPr>
+                <m:t>12.2</m:t>
+              </m:r>
+              <m:r>
+                <w:rPr>
+                  <w:rFonts w:ascii="Cambria Math" w:hAnsi="Cambria Math"/>
+                  <w:lang w:val="en-US"/>
+                </w:rPr>
+                <m:t>2</m:t>
+              </m:r>
+              <m:r>
+                <w:rPr>
+                  <w:rFonts w:ascii="Cambria Math" w:hAnsi="Cambria Math"/>
+                  <w:lang w:val="en-US"/>
+                </w:rPr>
+                <m:t>-12</m:t>
+              </m:r>
+              <m:r>
+                <w:rPr>
+                  <w:rFonts w:ascii="Cambria Math" w:hAnsi="Cambria Math"/>
+                  <w:lang w:val="en-US"/>
+                </w:rPr>
+                <m:t>.13</m:t>
+              </m:r>
+            </m:num>
+            <m:den>
+              <m:r>
+                <w:rPr>
+                  <w:rFonts w:ascii="Cambria Math" w:hAnsi="Cambria Math"/>
+                  <w:lang w:val="en-US"/>
+                </w:rPr>
+                <m:t>12</m:t>
+              </m:r>
+            </m:den>
+          </m:f>
+          <m:r>
+            <w:rPr>
+              <w:rFonts w:ascii="Cambria Math" w:hAnsi="Cambria Math"/>
+              <w:lang w:val="en-US"/>
+            </w:rPr>
+            <m:t>x100=%</m:t>
+          </m:r>
+          <m:r>
+            <w:rPr>
+              <w:rFonts w:ascii="Cambria Math" w:hAnsi="Cambria Math"/>
+              <w:lang w:val="en-US"/>
+            </w:rPr>
+            <m:t>0</m:t>
+          </m:r>
+          <m:r>
+            <w:rPr>
+              <w:rFonts w:ascii="Cambria Math" w:hAnsi="Cambria Math"/>
+              <w:lang w:val="en-US"/>
+            </w:rPr>
+            <m:t>.75&lt;%</m:t>
+          </m:r>
+          <m:r>
+            <w:rPr>
+              <w:rFonts w:ascii="Cambria Math" w:hAnsi="Cambria Math"/>
+              <w:lang w:val="en-US"/>
+            </w:rPr>
+            <m:t>3</m:t>
+          </m:r>
+        </m:oMath>
+      </m:oMathPara>
     </w:p>
     <w:p>
       <w:pPr>
@@ -17332,13 +18315,12 @@
           <w:lang w:val="en-US"/>
         </w:rPr>
       </w:pPr>
-      <w:bookmarkStart w:id="24" w:name="_Toc70602298"/>
+      <w:bookmarkStart w:id="24" w:name="_Toc70621183"/>
       <w:r>
         <w:rPr>
           <w:rFonts w:cs="Arial"/>
           <w:lang w:val="en-US"/>
         </w:rPr>
-        <w:lastRenderedPageBreak/>
         <w:t>7. Conclusion</w:t>
       </w:r>
       <w:bookmarkEnd w:id="24"/>
@@ -17358,7 +18340,7 @@
           <w:lang w:val="en-US"/>
         </w:rPr>
       </w:pPr>
-      <w:bookmarkStart w:id="25" w:name="_Toc70602299"/>
+      <w:bookmarkStart w:id="25" w:name="_Toc70621184"/>
       <w:r>
         <w:rPr>
           <w:rFonts w:cs="Arial"/>

</xml_diff>

<commit_message>
Component selection part is rearranged.
</commit_message>
<xml_diff>
--- a/Simulation_Report.docx
+++ b/Simulation_Report.docx
@@ -1,6 +1,6 @@
 
 <file path=word/document.xml><?xml version="1.0" encoding="utf-8"?>
-<w:document xmlns:wpc="http://schemas.microsoft.com/office/word/2010/wordprocessingCanvas" xmlns:cx="http://schemas.microsoft.com/office/drawing/2014/chartex" xmlns:cx1="http://schemas.microsoft.com/office/drawing/2015/9/8/chartex" xmlns:cx2="http://schemas.microsoft.com/office/drawing/2015/10/21/chartex" xmlns:cx3="http://schemas.microsoft.com/office/drawing/2016/5/9/chartex" xmlns:cx4="http://schemas.microsoft.com/office/drawing/2016/5/10/chartex" xmlns:cx5="http://schemas.microsoft.com/office/drawing/2016/5/11/chartex" xmlns:cx6="http://schemas.microsoft.com/office/drawing/2016/5/12/chartex" xmlns:cx7="http://schemas.microsoft.com/office/drawing/2016/5/13/chartex" xmlns:cx8="http://schemas.microsoft.com/office/drawing/2016/5/14/chartex" xmlns:mc="http://schemas.openxmlformats.org/markup-compatibility/2006" xmlns:aink="http://schemas.microsoft.com/office/drawing/2016/ink" xmlns:am3d="http://schemas.microsoft.com/office/drawing/2017/model3d" xmlns:o="urn:schemas-microsoft-com:office:office" xmlns:r="http://schemas.openxmlformats.org/officeDocument/2006/relationships" xmlns:m="http://schemas.openxmlformats.org/officeDocument/2006/math" xmlns:v="urn:schemas-microsoft-com:vml" xmlns:wp14="http://schemas.microsoft.com/office/word/2010/wordprocessingDrawing" xmlns:wp="http://schemas.openxmlformats.org/drawingml/2006/wordprocessingDrawing" xmlns:w10="urn:schemas-microsoft-com:office:word" xmlns:w="http://schemas.openxmlformats.org/wordprocessingml/2006/main" xmlns:w14="http://schemas.microsoft.com/office/word/2010/wordml" xmlns:w15="http://schemas.microsoft.com/office/word/2012/wordml" xmlns:w16cex="http://schemas.microsoft.com/office/word/2018/wordml/cex" xmlns:w16cid="http://schemas.microsoft.com/office/word/2016/wordml/cid" xmlns:w16="http://schemas.microsoft.com/office/word/2018/wordml" xmlns:w16sdtdh="http://schemas.microsoft.com/office/word/2020/wordml/sdtdatahash" xmlns:w16se="http://schemas.microsoft.com/office/word/2015/wordml/symex" xmlns:wpg="http://schemas.microsoft.com/office/word/2010/wordprocessingGroup" xmlns:wpi="http://schemas.microsoft.com/office/word/2010/wordprocessingInk" xmlns:wne="http://schemas.microsoft.com/office/word/2006/wordml" xmlns:wps="http://schemas.microsoft.com/office/word/2010/wordprocessingShape" mc:Ignorable="w14 w15 w16se w16cid w16 w16cex w16sdtdh wp14">
+<w:document xmlns:wpc="http://schemas.microsoft.com/office/word/2010/wordprocessingCanvas" xmlns:cx="http://schemas.microsoft.com/office/drawing/2014/chartex" xmlns:cx1="http://schemas.microsoft.com/office/drawing/2015/9/8/chartex" xmlns:cx2="http://schemas.microsoft.com/office/drawing/2015/10/21/chartex" xmlns:cx3="http://schemas.microsoft.com/office/drawing/2016/5/9/chartex" xmlns:cx4="http://schemas.microsoft.com/office/drawing/2016/5/10/chartex" xmlns:cx5="http://schemas.microsoft.com/office/drawing/2016/5/11/chartex" xmlns:cx6="http://schemas.microsoft.com/office/drawing/2016/5/12/chartex" xmlns:cx7="http://schemas.microsoft.com/office/drawing/2016/5/13/chartex" xmlns:cx8="http://schemas.microsoft.com/office/drawing/2016/5/14/chartex" xmlns:mc="http://schemas.openxmlformats.org/markup-compatibility/2006" xmlns:aink="http://schemas.microsoft.com/office/drawing/2016/ink" xmlns:am3d="http://schemas.microsoft.com/office/drawing/2017/model3d" xmlns:o="urn:schemas-microsoft-com:office:office" xmlns:r="http://schemas.openxmlformats.org/officeDocument/2006/relationships" xmlns:m="http://schemas.openxmlformats.org/officeDocument/2006/math" xmlns:v="urn:schemas-microsoft-com:vml" xmlns:wp14="http://schemas.microsoft.com/office/word/2010/wordprocessingDrawing" xmlns:wp="http://schemas.openxmlformats.org/drawingml/2006/wordprocessingDrawing" xmlns:w10="urn:schemas-microsoft-com:office:word" xmlns:w="http://schemas.openxmlformats.org/wordprocessingml/2006/main" xmlns:w14="http://schemas.microsoft.com/office/word/2010/wordml" xmlns:w15="http://schemas.microsoft.com/office/word/2012/wordml" xmlns:w16cex="http://schemas.microsoft.com/office/word/2018/wordml/cex" xmlns:w16cid="http://schemas.microsoft.com/office/word/2016/wordml/cid" xmlns:w16="http://schemas.microsoft.com/office/word/2018/wordml" xmlns:w16se="http://schemas.microsoft.com/office/word/2015/wordml/symex" xmlns:wpg="http://schemas.microsoft.com/office/word/2010/wordprocessingGroup" xmlns:wpi="http://schemas.microsoft.com/office/word/2010/wordprocessingInk" xmlns:wne="http://schemas.microsoft.com/office/word/2006/wordml" xmlns:wps="http://schemas.microsoft.com/office/word/2010/wordprocessingShape" mc:Ignorable="w14 w15 w16se w16cid w16 w16cex wp14">
   <w:body>
     <w:p>
       <w:pPr>
@@ -234,7 +234,6 @@
           <w:lang w:val="en-US"/>
         </w:rPr>
       </w:pPr>
-      <w:proofErr w:type="spellStart"/>
       <w:r>
         <w:rPr>
           <w:rFonts w:eastAsia="Times New Roman"/>
@@ -243,40 +242,7 @@
           <w:szCs w:val="24"/>
           <w:lang w:val="en-US"/>
         </w:rPr>
-        <w:t>Berkay</w:t>
-      </w:r>
-      <w:proofErr w:type="spellEnd"/>
-      <w:r>
-        <w:rPr>
-          <w:rFonts w:eastAsia="Times New Roman"/>
-          <w:b/>
-          <w:sz w:val="24"/>
-          <w:szCs w:val="24"/>
-          <w:lang w:val="en-US"/>
-        </w:rPr>
-        <w:t xml:space="preserve"> </w:t>
-      </w:r>
-      <w:proofErr w:type="spellStart"/>
-      <w:r>
-        <w:rPr>
-          <w:rFonts w:eastAsia="Times New Roman"/>
-          <w:b/>
-          <w:sz w:val="24"/>
-          <w:szCs w:val="24"/>
-          <w:lang w:val="en-US"/>
-        </w:rPr>
-        <w:t>Uzun</w:t>
-      </w:r>
-      <w:proofErr w:type="spellEnd"/>
-      <w:r>
-        <w:rPr>
-          <w:rFonts w:eastAsia="Times New Roman"/>
-          <w:b/>
-          <w:sz w:val="24"/>
-          <w:szCs w:val="24"/>
-          <w:lang w:val="en-US"/>
-        </w:rPr>
-        <w:t xml:space="preserve"> - 2263812</w:t>
+        <w:t>Berkay Uzun - 2263812</w:t>
       </w:r>
     </w:p>
     <w:p>
@@ -473,7 +439,7 @@
             </w:rPr>
             <w:fldChar w:fldCharType="separate"/>
           </w:r>
-          <w:hyperlink w:anchor="_Toc70621159" w:history="1">
+          <w:hyperlink w:anchor="_Toc70626974" w:history="1">
             <w:r>
               <w:rPr>
                 <w:rStyle w:val="Kpr"/>
@@ -501,7 +467,7 @@
                 <w:noProof/>
                 <w:webHidden/>
               </w:rPr>
-              <w:instrText xml:space="preserve"> PAGEREF _Toc70621159 \h </w:instrText>
+              <w:instrText xml:space="preserve"> PAGEREF _Toc70626974 \h </w:instrText>
             </w:r>
             <w:r>
               <w:rPr>
@@ -544,7 +510,7 @@
               <w:lang w:val="tr-TR"/>
             </w:rPr>
           </w:pPr>
-          <w:hyperlink w:anchor="_Toc70621160" w:history="1">
+          <w:hyperlink w:anchor="_Toc70626975" w:history="1">
             <w:r>
               <w:rPr>
                 <w:rStyle w:val="Kpr"/>
@@ -572,7 +538,7 @@
                 <w:noProof/>
                 <w:webHidden/>
               </w:rPr>
-              <w:instrText xml:space="preserve"> PAGEREF _Toc70621160 \h </w:instrText>
+              <w:instrText xml:space="preserve"> PAGEREF _Toc70626975 \h </w:instrText>
             </w:r>
             <w:r>
               <w:rPr>
@@ -615,7 +581,7 @@
               <w:lang w:val="tr-TR"/>
             </w:rPr>
           </w:pPr>
-          <w:hyperlink w:anchor="_Toc70621161" w:history="1">
+          <w:hyperlink w:anchor="_Toc70626976" w:history="1">
             <w:r>
               <w:rPr>
                 <w:rStyle w:val="Kpr"/>
@@ -643,7 +609,7 @@
                 <w:noProof/>
                 <w:webHidden/>
               </w:rPr>
-              <w:instrText xml:space="preserve"> PAGEREF _Toc70621161 \h </w:instrText>
+              <w:instrText xml:space="preserve"> PAGEREF _Toc70626976 \h </w:instrText>
             </w:r>
             <w:r>
               <w:rPr>
@@ -686,7 +652,7 @@
               <w:lang w:val="tr-TR"/>
             </w:rPr>
           </w:pPr>
-          <w:hyperlink w:anchor="_Toc70621162" w:history="1">
+          <w:hyperlink w:anchor="_Toc70626977" w:history="1">
             <w:r>
               <w:rPr>
                 <w:rStyle w:val="Kpr"/>
@@ -714,7 +680,7 @@
                 <w:noProof/>
                 <w:webHidden/>
               </w:rPr>
-              <w:instrText xml:space="preserve"> PAGEREF _Toc70621162 \h </w:instrText>
+              <w:instrText xml:space="preserve"> PAGEREF _Toc70626977 \h </w:instrText>
             </w:r>
             <w:r>
               <w:rPr>
@@ -757,7 +723,7 @@
               <w:lang w:val="tr-TR"/>
             </w:rPr>
           </w:pPr>
-          <w:hyperlink w:anchor="_Toc70621163" w:history="1">
+          <w:hyperlink w:anchor="_Toc70626978" w:history="1">
             <w:r>
               <w:rPr>
                 <w:rStyle w:val="Kpr"/>
@@ -785,7 +751,7 @@
                 <w:noProof/>
                 <w:webHidden/>
               </w:rPr>
-              <w:instrText xml:space="preserve"> PAGEREF _Toc70621163 \h </w:instrText>
+              <w:instrText xml:space="preserve"> PAGEREF _Toc70626978 \h </w:instrText>
             </w:r>
             <w:r>
               <w:rPr>
@@ -828,7 +794,7 @@
               <w:lang w:val="tr-TR"/>
             </w:rPr>
           </w:pPr>
-          <w:hyperlink w:anchor="_Toc70621164" w:history="1">
+          <w:hyperlink w:anchor="_Toc70626979" w:history="1">
             <w:r>
               <w:rPr>
                 <w:rStyle w:val="Kpr"/>
@@ -856,7 +822,7 @@
                 <w:noProof/>
                 <w:webHidden/>
               </w:rPr>
-              <w:instrText xml:space="preserve"> PAGEREF _Toc70621164 \h </w:instrText>
+              <w:instrText xml:space="preserve"> PAGEREF _Toc70626979 \h </w:instrText>
             </w:r>
             <w:r>
               <w:rPr>
@@ -899,7 +865,7 @@
               <w:lang w:val="tr-TR"/>
             </w:rPr>
           </w:pPr>
-          <w:hyperlink w:anchor="_Toc70621165" w:history="1">
+          <w:hyperlink w:anchor="_Toc70626980" w:history="1">
             <w:r>
               <w:rPr>
                 <w:rStyle w:val="Kpr"/>
@@ -927,7 +893,7 @@
                 <w:noProof/>
                 <w:webHidden/>
               </w:rPr>
-              <w:instrText xml:space="preserve"> PAGEREF _Toc70621165 \h </w:instrText>
+              <w:instrText xml:space="preserve"> PAGEREF _Toc70626980 \h </w:instrText>
             </w:r>
             <w:r>
               <w:rPr>
@@ -947,7 +913,7 @@
                 <w:noProof/>
                 <w:webHidden/>
               </w:rPr>
-              <w:t>11</w:t>
+              <w:t>12</w:t>
             </w:r>
             <w:r>
               <w:rPr>
@@ -970,7 +936,7 @@
               <w:lang w:val="tr-TR"/>
             </w:rPr>
           </w:pPr>
-          <w:hyperlink w:anchor="_Toc70621166" w:history="1">
+          <w:hyperlink w:anchor="_Toc70626981" w:history="1">
             <w:r>
               <w:rPr>
                 <w:rStyle w:val="Kpr"/>
@@ -998,7 +964,7 @@
                 <w:noProof/>
                 <w:webHidden/>
               </w:rPr>
-              <w:instrText xml:space="preserve"> PAGEREF _Toc70621166 \h </w:instrText>
+              <w:instrText xml:space="preserve"> PAGEREF _Toc70626981 \h </w:instrText>
             </w:r>
             <w:r>
               <w:rPr>
@@ -1018,7 +984,7 @@
                 <w:noProof/>
                 <w:webHidden/>
               </w:rPr>
-              <w:t>15</w:t>
+              <w:t>16</w:t>
             </w:r>
             <w:r>
               <w:rPr>
@@ -1041,7 +1007,7 @@
               <w:lang w:val="tr-TR"/>
             </w:rPr>
           </w:pPr>
-          <w:hyperlink w:anchor="_Toc70621167" w:history="1">
+          <w:hyperlink w:anchor="_Toc70626982" w:history="1">
             <w:r>
               <w:rPr>
                 <w:rStyle w:val="Kpr"/>
@@ -1069,7 +1035,7 @@
                 <w:noProof/>
                 <w:webHidden/>
               </w:rPr>
-              <w:instrText xml:space="preserve"> PAGEREF _Toc70621167 \h </w:instrText>
+              <w:instrText xml:space="preserve"> PAGEREF _Toc70626982 \h </w:instrText>
             </w:r>
             <w:r>
               <w:rPr>
@@ -1089,7 +1055,7 @@
                 <w:noProof/>
                 <w:webHidden/>
               </w:rPr>
-              <w:t>15</w:t>
+              <w:t>16</w:t>
             </w:r>
             <w:r>
               <w:rPr>
@@ -1112,7 +1078,7 @@
               <w:lang w:val="tr-TR"/>
             </w:rPr>
           </w:pPr>
-          <w:hyperlink w:anchor="_Toc70621168" w:history="1">
+          <w:hyperlink w:anchor="_Toc70626983" w:history="1">
             <w:r>
               <w:rPr>
                 <w:rStyle w:val="Kpr"/>
@@ -1140,7 +1106,7 @@
                 <w:noProof/>
                 <w:webHidden/>
               </w:rPr>
-              <w:instrText xml:space="preserve"> PAGEREF _Toc70621168 \h </w:instrText>
+              <w:instrText xml:space="preserve"> PAGEREF _Toc70626983 \h </w:instrText>
             </w:r>
             <w:r>
               <w:rPr>
@@ -1160,7 +1126,7 @@
                 <w:noProof/>
                 <w:webHidden/>
               </w:rPr>
-              <w:t>16</w:t>
+              <w:t>17</w:t>
             </w:r>
             <w:r>
               <w:rPr>
@@ -1183,7 +1149,7 @@
               <w:lang w:val="tr-TR"/>
             </w:rPr>
           </w:pPr>
-          <w:hyperlink w:anchor="_Toc70621169" w:history="1">
+          <w:hyperlink w:anchor="_Toc70626984" w:history="1">
             <w:r>
               <w:rPr>
                 <w:rStyle w:val="Kpr"/>
@@ -1211,7 +1177,7 @@
                 <w:noProof/>
                 <w:webHidden/>
               </w:rPr>
-              <w:instrText xml:space="preserve"> PAGEREF _Toc70621169 \h </w:instrText>
+              <w:instrText xml:space="preserve"> PAGEREF _Toc70626984 \h </w:instrText>
             </w:r>
             <w:r>
               <w:rPr>
@@ -1231,7 +1197,7 @@
                 <w:noProof/>
                 <w:webHidden/>
               </w:rPr>
-              <w:t>16</w:t>
+              <w:t>17</w:t>
             </w:r>
             <w:r>
               <w:rPr>
@@ -1254,7 +1220,7 @@
               <w:lang w:val="tr-TR"/>
             </w:rPr>
           </w:pPr>
-          <w:hyperlink w:anchor="_Toc70621170" w:history="1">
+          <w:hyperlink w:anchor="_Toc70626985" w:history="1">
             <w:r>
               <w:rPr>
                 <w:rStyle w:val="Kpr"/>
@@ -1282,7 +1248,7 @@
                 <w:noProof/>
                 <w:webHidden/>
               </w:rPr>
-              <w:instrText xml:space="preserve"> PAGEREF _Toc70621170 \h </w:instrText>
+              <w:instrText xml:space="preserve"> PAGEREF _Toc70626985 \h </w:instrText>
             </w:r>
             <w:r>
               <w:rPr>
@@ -1302,7 +1268,7 @@
                 <w:noProof/>
                 <w:webHidden/>
               </w:rPr>
-              <w:t>16</w:t>
+              <w:t>17</w:t>
             </w:r>
             <w:r>
               <w:rPr>
@@ -1325,7 +1291,7 @@
               <w:lang w:val="tr-TR"/>
             </w:rPr>
           </w:pPr>
-          <w:hyperlink w:anchor="_Toc70621171" w:history="1">
+          <w:hyperlink w:anchor="_Toc70626986" w:history="1">
             <w:r>
               <w:rPr>
                 <w:rStyle w:val="Kpr"/>
@@ -1370,7 +1336,7 @@
                 <w:noProof/>
                 <w:webHidden/>
               </w:rPr>
-              <w:instrText xml:space="preserve"> PAGEREF _Toc70621171 \h </w:instrText>
+              <w:instrText xml:space="preserve"> PAGEREF _Toc70626986 \h </w:instrText>
             </w:r>
             <w:r>
               <w:rPr>
@@ -1390,7 +1356,7 @@
                 <w:noProof/>
                 <w:webHidden/>
               </w:rPr>
-              <w:t>17</w:t>
+              <w:t>18</w:t>
             </w:r>
             <w:r>
               <w:rPr>
@@ -1413,7 +1379,7 @@
               <w:lang w:val="tr-TR"/>
             </w:rPr>
           </w:pPr>
-          <w:hyperlink w:anchor="_Toc70621172" w:history="1">
+          <w:hyperlink w:anchor="_Toc70626987" w:history="1">
             <w:r>
               <w:rPr>
                 <w:rStyle w:val="Kpr"/>
@@ -1441,7 +1407,7 @@
                 <w:noProof/>
                 <w:webHidden/>
               </w:rPr>
-              <w:instrText xml:space="preserve"> PAGEREF _Toc70621172 \h </w:instrText>
+              <w:instrText xml:space="preserve"> PAGEREF _Toc70626987 \h </w:instrText>
             </w:r>
             <w:r>
               <w:rPr>
@@ -1461,7 +1427,7 @@
                 <w:noProof/>
                 <w:webHidden/>
               </w:rPr>
-              <w:t>17</w:t>
+              <w:t>18</w:t>
             </w:r>
             <w:r>
               <w:rPr>
@@ -1484,7 +1450,7 @@
               <w:lang w:val="tr-TR"/>
             </w:rPr>
           </w:pPr>
-          <w:hyperlink w:anchor="_Toc70621173" w:history="1">
+          <w:hyperlink w:anchor="_Toc70626988" w:history="1">
             <w:r>
               <w:rPr>
                 <w:rStyle w:val="Kpr"/>
@@ -1512,7 +1478,7 @@
                 <w:noProof/>
                 <w:webHidden/>
               </w:rPr>
-              <w:instrText xml:space="preserve"> PAGEREF _Toc70621173 \h </w:instrText>
+              <w:instrText xml:space="preserve"> PAGEREF _Toc70626988 \h </w:instrText>
             </w:r>
             <w:r>
               <w:rPr>
@@ -1532,7 +1498,7 @@
                 <w:noProof/>
                 <w:webHidden/>
               </w:rPr>
-              <w:t>18</w:t>
+              <w:t>19</w:t>
             </w:r>
             <w:r>
               <w:rPr>
@@ -1555,7 +1521,7 @@
               <w:lang w:val="tr-TR"/>
             </w:rPr>
           </w:pPr>
-          <w:hyperlink w:anchor="_Toc70621174" w:history="1">
+          <w:hyperlink w:anchor="_Toc70626989" w:history="1">
             <w:r>
               <w:rPr>
                 <w:rStyle w:val="Kpr"/>
@@ -1583,7 +1549,7 @@
                 <w:noProof/>
                 <w:webHidden/>
               </w:rPr>
-              <w:instrText xml:space="preserve"> PAGEREF _Toc70621174 \h </w:instrText>
+              <w:instrText xml:space="preserve"> PAGEREF _Toc70626989 \h </w:instrText>
             </w:r>
             <w:r>
               <w:rPr>
@@ -1603,7 +1569,7 @@
                 <w:noProof/>
                 <w:webHidden/>
               </w:rPr>
-              <w:t>18</w:t>
+              <w:t>19</w:t>
             </w:r>
             <w:r>
               <w:rPr>
@@ -1626,7 +1592,7 @@
               <w:lang w:val="tr-TR"/>
             </w:rPr>
           </w:pPr>
-          <w:hyperlink w:anchor="_Toc70621175" w:history="1">
+          <w:hyperlink w:anchor="_Toc70626990" w:history="1">
             <w:r>
               <w:rPr>
                 <w:rStyle w:val="Kpr"/>
@@ -1654,7 +1620,7 @@
                 <w:noProof/>
                 <w:webHidden/>
               </w:rPr>
-              <w:instrText xml:space="preserve"> PAGEREF _Toc70621175 \h </w:instrText>
+              <w:instrText xml:space="preserve"> PAGEREF _Toc70626990 \h </w:instrText>
             </w:r>
             <w:r>
               <w:rPr>
@@ -1674,7 +1640,7 @@
                 <w:noProof/>
                 <w:webHidden/>
               </w:rPr>
-              <w:t>18</w:t>
+              <w:t>20</w:t>
             </w:r>
             <w:r>
               <w:rPr>
@@ -1697,7 +1663,7 @@
               <w:lang w:val="tr-TR"/>
             </w:rPr>
           </w:pPr>
-          <w:hyperlink w:anchor="_Toc70621176" w:history="1">
+          <w:hyperlink w:anchor="_Toc70626991" w:history="1">
             <w:r>
               <w:rPr>
                 <w:rStyle w:val="Kpr"/>
@@ -1725,7 +1691,7 @@
                 <w:noProof/>
                 <w:webHidden/>
               </w:rPr>
-              <w:instrText xml:space="preserve"> PAGEREF _Toc70621176 \h </w:instrText>
+              <w:instrText xml:space="preserve"> PAGEREF _Toc70626991 \h </w:instrText>
             </w:r>
             <w:r>
               <w:rPr>
@@ -1745,7 +1711,7 @@
                 <w:noProof/>
                 <w:webHidden/>
               </w:rPr>
-              <w:t>18</w:t>
+              <w:t>20</w:t>
             </w:r>
             <w:r>
               <w:rPr>
@@ -1768,7 +1734,7 @@
               <w:lang w:val="tr-TR"/>
             </w:rPr>
           </w:pPr>
-          <w:hyperlink w:anchor="_Toc70621177" w:history="1">
+          <w:hyperlink w:anchor="_Toc70626992" w:history="1">
             <w:r>
               <w:rPr>
                 <w:rStyle w:val="Kpr"/>
@@ -1796,7 +1762,7 @@
                 <w:noProof/>
                 <w:webHidden/>
               </w:rPr>
-              <w:instrText xml:space="preserve"> PAGEREF _Toc70621177 \h </w:instrText>
+              <w:instrText xml:space="preserve"> PAGEREF _Toc70626992 \h </w:instrText>
             </w:r>
             <w:r>
               <w:rPr>
@@ -1816,7 +1782,7 @@
                 <w:noProof/>
                 <w:webHidden/>
               </w:rPr>
-              <w:t>19</w:t>
+              <w:t>20</w:t>
             </w:r>
             <w:r>
               <w:rPr>
@@ -1839,7 +1805,7 @@
               <w:lang w:val="tr-TR"/>
             </w:rPr>
           </w:pPr>
-          <w:hyperlink w:anchor="_Toc70621178" w:history="1">
+          <w:hyperlink w:anchor="_Toc70626993" w:history="1">
             <w:r>
               <w:rPr>
                 <w:rStyle w:val="Kpr"/>
@@ -1867,7 +1833,7 @@
                 <w:noProof/>
                 <w:webHidden/>
               </w:rPr>
-              <w:instrText xml:space="preserve"> PAGEREF _Toc70621178 \h </w:instrText>
+              <w:instrText xml:space="preserve"> PAGEREF _Toc70626993 \h </w:instrText>
             </w:r>
             <w:r>
               <w:rPr>
@@ -1887,7 +1853,7 @@
                 <w:noProof/>
                 <w:webHidden/>
               </w:rPr>
-              <w:t>20</w:t>
+              <w:t>21</w:t>
             </w:r>
             <w:r>
               <w:rPr>
@@ -1910,7 +1876,7 @@
               <w:lang w:val="tr-TR"/>
             </w:rPr>
           </w:pPr>
-          <w:hyperlink w:anchor="_Toc70621179" w:history="1">
+          <w:hyperlink w:anchor="_Toc70626994" w:history="1">
             <w:r>
               <w:rPr>
                 <w:rStyle w:val="Kpr"/>
@@ -1938,7 +1904,7 @@
                 <w:noProof/>
                 <w:webHidden/>
               </w:rPr>
-              <w:instrText xml:space="preserve"> PAGEREF _Toc70621179 \h </w:instrText>
+              <w:instrText xml:space="preserve"> PAGEREF _Toc70626994 \h </w:instrText>
             </w:r>
             <w:r>
               <w:rPr>
@@ -1958,7 +1924,7 @@
                 <w:noProof/>
                 <w:webHidden/>
               </w:rPr>
-              <w:t>21</w:t>
+              <w:t>22</w:t>
             </w:r>
             <w:r>
               <w:rPr>
@@ -1981,7 +1947,7 @@
               <w:lang w:val="tr-TR"/>
             </w:rPr>
           </w:pPr>
-          <w:hyperlink w:anchor="_Toc70621180" w:history="1">
+          <w:hyperlink w:anchor="_Toc70626995" w:history="1">
             <w:r>
               <w:rPr>
                 <w:rStyle w:val="Kpr"/>
@@ -2009,7 +1975,7 @@
                 <w:noProof/>
                 <w:webHidden/>
               </w:rPr>
-              <w:instrText xml:space="preserve"> PAGEREF _Toc70621180 \h </w:instrText>
+              <w:instrText xml:space="preserve"> PAGEREF _Toc70626995 \h </w:instrText>
             </w:r>
             <w:r>
               <w:rPr>
@@ -2029,7 +1995,7 @@
                 <w:noProof/>
                 <w:webHidden/>
               </w:rPr>
-              <w:t>22</w:t>
+              <w:t>23</w:t>
             </w:r>
             <w:r>
               <w:rPr>
@@ -2052,7 +2018,7 @@
               <w:lang w:val="tr-TR"/>
             </w:rPr>
           </w:pPr>
-          <w:hyperlink w:anchor="_Toc70621181" w:history="1">
+          <w:hyperlink w:anchor="_Toc70626996" w:history="1">
             <w:r>
               <w:rPr>
                 <w:rStyle w:val="Kpr"/>
@@ -2080,7 +2046,7 @@
                 <w:noProof/>
                 <w:webHidden/>
               </w:rPr>
-              <w:instrText xml:space="preserve"> PAGEREF _Toc70621181 \h </w:instrText>
+              <w:instrText xml:space="preserve"> PAGEREF _Toc70626996 \h </w:instrText>
             </w:r>
             <w:r>
               <w:rPr>
@@ -2100,7 +2066,7 @@
                 <w:noProof/>
                 <w:webHidden/>
               </w:rPr>
-              <w:t>23</w:t>
+              <w:t>25</w:t>
             </w:r>
             <w:r>
               <w:rPr>
@@ -2123,7 +2089,7 @@
               <w:lang w:val="tr-TR"/>
             </w:rPr>
           </w:pPr>
-          <w:hyperlink w:anchor="_Toc70621182" w:history="1">
+          <w:hyperlink w:anchor="_Toc70626997" w:history="1">
             <w:r>
               <w:rPr>
                 <w:rStyle w:val="Kpr"/>
@@ -2151,7 +2117,7 @@
                 <w:noProof/>
                 <w:webHidden/>
               </w:rPr>
-              <w:instrText xml:space="preserve"> PAGEREF _Toc70621182 \h </w:instrText>
+              <w:instrText xml:space="preserve"> PAGEREF _Toc70626997 \h </w:instrText>
             </w:r>
             <w:r>
               <w:rPr>
@@ -2171,7 +2137,7 @@
                 <w:noProof/>
                 <w:webHidden/>
               </w:rPr>
-              <w:t>24</w:t>
+              <w:t>26</w:t>
             </w:r>
             <w:r>
               <w:rPr>
@@ -2194,7 +2160,7 @@
               <w:lang w:val="tr-TR"/>
             </w:rPr>
           </w:pPr>
-          <w:hyperlink w:anchor="_Toc70621183" w:history="1">
+          <w:hyperlink w:anchor="_Toc70626998" w:history="1">
             <w:r>
               <w:rPr>
                 <w:rStyle w:val="Kpr"/>
@@ -2222,7 +2188,7 @@
                 <w:noProof/>
                 <w:webHidden/>
               </w:rPr>
-              <w:instrText xml:space="preserve"> PAGEREF _Toc70621183 \h </w:instrText>
+              <w:instrText xml:space="preserve"> PAGEREF _Toc70626998 \h </w:instrText>
             </w:r>
             <w:r>
               <w:rPr>
@@ -2242,7 +2208,7 @@
                 <w:noProof/>
                 <w:webHidden/>
               </w:rPr>
-              <w:t>25</w:t>
+              <w:t>27</w:t>
             </w:r>
             <w:r>
               <w:rPr>
@@ -2265,7 +2231,7 @@
               <w:lang w:val="tr-TR"/>
             </w:rPr>
           </w:pPr>
-          <w:hyperlink w:anchor="_Toc70621184" w:history="1">
+          <w:hyperlink w:anchor="_Toc70626999" w:history="1">
             <w:r>
               <w:rPr>
                 <w:rStyle w:val="Kpr"/>
@@ -2293,7 +2259,7 @@
                 <w:noProof/>
                 <w:webHidden/>
               </w:rPr>
-              <w:instrText xml:space="preserve"> PAGEREF _Toc70621184 \h </w:instrText>
+              <w:instrText xml:space="preserve"> PAGEREF _Toc70626999 \h </w:instrText>
             </w:r>
             <w:r>
               <w:rPr>
@@ -2313,7 +2279,7 @@
                 <w:noProof/>
                 <w:webHidden/>
               </w:rPr>
-              <w:t>25</w:t>
+              <w:t>27</w:t>
             </w:r>
             <w:r>
               <w:rPr>
@@ -2426,13 +2392,12 @@
           <w:lang w:val="en-US"/>
         </w:rPr>
       </w:pPr>
-      <w:bookmarkStart w:id="0" w:name="_Toc70621159"/>
+      <w:bookmarkStart w:id="0" w:name="_Toc70626974"/>
       <w:r>
         <w:rPr>
           <w:rFonts w:cs="Arial"/>
           <w:lang w:val="en-US"/>
         </w:rPr>
-        <w:lastRenderedPageBreak/>
         <w:t>1.Project Definition</w:t>
       </w:r>
       <w:bookmarkEnd w:id="0"/>
@@ -2502,7 +2467,7 @@
           <w:lang w:val="en-US"/>
         </w:rPr>
       </w:pPr>
-      <w:bookmarkStart w:id="1" w:name="_Toc70621160"/>
+      <w:bookmarkStart w:id="1" w:name="_Toc70626975"/>
       <w:r>
         <w:rPr>
           <w:rFonts w:cs="Arial"/>
@@ -2598,29 +2563,34 @@
         <w:keepNext/>
         <w:jc w:val="center"/>
         <w:rPr>
-          <w:lang w:val="en-US"/>
-        </w:rPr>
-      </w:pPr>
-      <w:r>
-        <w:rPr>
+          <w:color w:val="000000" w:themeColor="text1"/>
+          <w:lang w:val="en-US"/>
+        </w:rPr>
+      </w:pPr>
+      <w:r>
+        <w:rPr>
+          <w:color w:val="000000" w:themeColor="text1"/>
           <w:lang w:val="en-US"/>
         </w:rPr>
         <w:t xml:space="preserve">Table </w:t>
       </w:r>
       <w:r>
         <w:rPr>
+          <w:color w:val="000000" w:themeColor="text1"/>
           <w:lang w:val="en-US"/>
         </w:rPr>
         <w:fldChar w:fldCharType="begin"/>
       </w:r>
       <w:r>
         <w:rPr>
+          <w:color w:val="000000" w:themeColor="text1"/>
           <w:lang w:val="en-US"/>
         </w:rPr>
         <w:instrText xml:space="preserve"> SEQ Table \* ARABIC </w:instrText>
       </w:r>
       <w:r>
         <w:rPr>
+          <w:color w:val="000000" w:themeColor="text1"/>
           <w:lang w:val="en-US"/>
         </w:rPr>
         <w:fldChar w:fldCharType="separate"/>
@@ -2628,18 +2598,21 @@
       <w:r>
         <w:rPr>
           <w:noProof/>
+          <w:color w:val="000000" w:themeColor="text1"/>
           <w:lang w:val="en-US"/>
         </w:rPr>
         <w:t>1</w:t>
       </w:r>
       <w:r>
         <w:rPr>
+          <w:color w:val="000000" w:themeColor="text1"/>
           <w:lang w:val="en-US"/>
         </w:rPr>
         <w:fldChar w:fldCharType="end"/>
       </w:r>
       <w:r>
         <w:rPr>
+          <w:color w:val="000000" w:themeColor="text1"/>
           <w:lang w:val="en-US"/>
         </w:rPr>
         <w:t>- Power ranges of some of isolated DC-DC converter topologies</w:t>
@@ -2998,14 +2971,7 @@
         <w:rPr>
           <w:lang w:val="en-US"/>
         </w:rPr>
-        <w:t xml:space="preserve">When we look at the options, the Full-Bridge is not suitable. In addition, we can see that Push-Pull and Half-Bridge may be over design for our application because the lower limit of them is satisfying the maximum power requirement of our system. Therefore, they are not suitable for our application. After that point, there are staying 3 different topologies. Forward and Active Clamp Forward has more component </w:t>
-      </w:r>
-      <w:r>
-        <w:rPr>
-          <w:lang w:val="en-US"/>
-        </w:rPr>
-        <w:lastRenderedPageBreak/>
-        <w:t xml:space="preserve">compared to the Flyback converter and the Flyback converters maximum power limitation is satisfying our power level. Because of these reasons, we decided to use the Flyback topology to design the DC-DC converter. In addition to them, Flyback is a widely used topology and there are a lot of sources and controllers for this topology in power electronics field. </w:t>
+        <w:t xml:space="preserve">When we look at the options, the Full-Bridge is not suitable. In addition, we can see that Push-Pull and Half-Bridge may be over design for our application because the lower limit of them is satisfying the maximum power requirement of our system. Therefore, they are not suitable for our application. After that point, there are staying 3 different topologies. Forward and Active Clamp Forward has more component compared to the Flyback converter and the Flyback converters maximum power limitation is satisfying our power level. Because of these reasons, we decided to use the Flyback topology to design the DC-DC converter. In addition to them, Flyback is a widely used topology and there are a lot of sources and controllers for this topology in power electronics field. </w:t>
       </w:r>
       <w:r>
         <w:rPr>
@@ -3101,29 +3067,34 @@
         <w:pStyle w:val="ResimYazs"/>
         <w:jc w:val="center"/>
         <w:rPr>
-          <w:lang w:val="en-US"/>
-        </w:rPr>
-      </w:pPr>
-      <w:r>
-        <w:rPr>
+          <w:color w:val="000000" w:themeColor="text1"/>
+          <w:lang w:val="en-US"/>
+        </w:rPr>
+      </w:pPr>
+      <w:r>
+        <w:rPr>
+          <w:color w:val="000000" w:themeColor="text1"/>
           <w:lang w:val="en-US"/>
         </w:rPr>
         <w:t xml:space="preserve">Figure </w:t>
       </w:r>
       <w:r>
         <w:rPr>
+          <w:color w:val="000000" w:themeColor="text1"/>
           <w:lang w:val="en-US"/>
         </w:rPr>
         <w:fldChar w:fldCharType="begin"/>
       </w:r>
       <w:r>
         <w:rPr>
+          <w:color w:val="000000" w:themeColor="text1"/>
           <w:lang w:val="en-US"/>
         </w:rPr>
         <w:instrText xml:space="preserve"> SEQ Figure \* ARABIC </w:instrText>
       </w:r>
       <w:r>
         <w:rPr>
+          <w:color w:val="000000" w:themeColor="text1"/>
           <w:lang w:val="en-US"/>
         </w:rPr>
         <w:fldChar w:fldCharType="separate"/>
@@ -3131,21 +3102,24 @@
       <w:r>
         <w:rPr>
           <w:noProof/>
+          <w:color w:val="000000" w:themeColor="text1"/>
           <w:lang w:val="en-US"/>
         </w:rPr>
         <w:t>1</w:t>
       </w:r>
       <w:r>
         <w:rPr>
+          <w:color w:val="000000" w:themeColor="text1"/>
           <w:lang w:val="en-US"/>
         </w:rPr>
         <w:fldChar w:fldCharType="end"/>
       </w:r>
       <w:r>
         <w:rPr>
-          <w:lang w:val="en-US"/>
-        </w:rPr>
-        <w:t>. Flyback converter topology.</w:t>
+          <w:color w:val="000000" w:themeColor="text1"/>
+          <w:lang w:val="en-US"/>
+        </w:rPr>
+        <w:t>. Flyback converter topology</w:t>
       </w:r>
     </w:p>
     <w:p>
@@ -3156,7 +3130,7 @@
           <w:lang w:val="en-US"/>
         </w:rPr>
       </w:pPr>
-      <w:bookmarkStart w:id="2" w:name="_Toc70621161"/>
+      <w:bookmarkStart w:id="2" w:name="_Toc70626976"/>
       <w:r>
         <w:rPr>
           <w:rFonts w:cs="Arial"/>
@@ -3219,7 +3193,6 @@
           <w:noProof/>
           <w:lang w:val="en-US"/>
         </w:rPr>
-        <w:lastRenderedPageBreak/>
         <w:drawing>
           <wp:inline distT="0" distB="0" distL="0" distR="0" wp14:anchorId="20236473" wp14:editId="05C7241D">
             <wp:extent cx="5760720" cy="3380740"/>
@@ -3258,24 +3231,28 @@
       </w:r>
       <w:r>
         <w:rPr>
+          <w:color w:val="000000" w:themeColor="text1"/>
           <w:lang w:val="en-US"/>
         </w:rPr>
         <w:t xml:space="preserve">Figure </w:t>
       </w:r>
       <w:r>
         <w:rPr>
+          <w:color w:val="000000" w:themeColor="text1"/>
           <w:lang w:val="en-US"/>
         </w:rPr>
         <w:fldChar w:fldCharType="begin"/>
       </w:r>
       <w:r>
         <w:rPr>
+          <w:color w:val="000000" w:themeColor="text1"/>
           <w:lang w:val="en-US"/>
         </w:rPr>
         <w:instrText xml:space="preserve"> SEQ Figure \* ARABIC </w:instrText>
       </w:r>
       <w:r>
         <w:rPr>
+          <w:color w:val="000000" w:themeColor="text1"/>
           <w:lang w:val="en-US"/>
         </w:rPr>
         <w:fldChar w:fldCharType="separate"/>
@@ -3283,27 +3260,24 @@
       <w:r>
         <w:rPr>
           <w:noProof/>
+          <w:color w:val="000000" w:themeColor="text1"/>
           <w:lang w:val="en-US"/>
         </w:rPr>
         <w:t>2</w:t>
       </w:r>
       <w:r>
         <w:rPr>
+          <w:color w:val="000000" w:themeColor="text1"/>
           <w:lang w:val="en-US"/>
         </w:rPr>
         <w:fldChar w:fldCharType="end"/>
       </w:r>
       <w:r>
         <w:rPr>
+          <w:color w:val="000000" w:themeColor="text1"/>
           <w:lang w:val="en-US"/>
         </w:rPr>
         <w:t>. LT3752-1 Typical use</w:t>
-      </w:r>
-      <w:r>
-        <w:rPr>
-          <w:lang w:val="en-US"/>
-        </w:rPr>
-        <w:t>.</w:t>
       </w:r>
       <w:r>
         <w:rPr>
@@ -3357,24 +3331,28 @@
       </w:pPr>
       <w:r>
         <w:rPr>
+          <w:color w:val="000000" w:themeColor="text1"/>
           <w:lang w:val="en-US"/>
         </w:rPr>
         <w:t xml:space="preserve">Figure </w:t>
       </w:r>
       <w:r>
         <w:rPr>
+          <w:color w:val="000000" w:themeColor="text1"/>
           <w:lang w:val="en-US"/>
         </w:rPr>
         <w:fldChar w:fldCharType="begin"/>
       </w:r>
       <w:r>
         <w:rPr>
+          <w:color w:val="000000" w:themeColor="text1"/>
           <w:lang w:val="en-US"/>
         </w:rPr>
         <w:instrText xml:space="preserve"> SEQ Figure \* ARABIC </w:instrText>
       </w:r>
       <w:r>
         <w:rPr>
+          <w:color w:val="000000" w:themeColor="text1"/>
           <w:lang w:val="en-US"/>
         </w:rPr>
         <w:fldChar w:fldCharType="separate"/>
@@ -3382,21 +3360,24 @@
       <w:r>
         <w:rPr>
           <w:noProof/>
+          <w:color w:val="000000" w:themeColor="text1"/>
           <w:lang w:val="en-US"/>
         </w:rPr>
         <w:t>3</w:t>
       </w:r>
       <w:r>
         <w:rPr>
+          <w:color w:val="000000" w:themeColor="text1"/>
           <w:lang w:val="en-US"/>
         </w:rPr>
         <w:fldChar w:fldCharType="end"/>
       </w:r>
       <w:r>
         <w:rPr>
-          <w:lang w:val="en-US"/>
-        </w:rPr>
-        <w:t>. LT8316 Typical use.</w:t>
+          <w:color w:val="000000" w:themeColor="text1"/>
+          <w:lang w:val="en-US"/>
+        </w:rPr>
+        <w:t>. LT8316 Typical use</w:t>
       </w:r>
     </w:p>
     <w:p>
@@ -3422,13 +3403,12 @@
           <w:lang w:val="en-US"/>
         </w:rPr>
       </w:pPr>
-      <w:bookmarkStart w:id="3" w:name="_Toc70621162"/>
+      <w:bookmarkStart w:id="3" w:name="_Toc70626977"/>
       <w:r>
         <w:rPr>
           <w:rFonts w:cs="Arial"/>
           <w:lang w:val="en-US"/>
         </w:rPr>
-        <w:lastRenderedPageBreak/>
         <w:t>4. Transformer Design</w:t>
       </w:r>
       <w:bookmarkEnd w:id="3"/>
@@ -3486,7 +3466,7 @@
           <w:lang w:val="en-US"/>
         </w:rPr>
       </w:pPr>
-      <w:bookmarkStart w:id="4" w:name="_Toc70621163"/>
+      <w:bookmarkStart w:id="4" w:name="_Toc70626978"/>
       <w:r>
         <w:rPr>
           <w:rFonts w:cs="Arial"/>
@@ -4991,21 +4971,7 @@
         <w:rPr>
           <w:lang w:val="en-US"/>
         </w:rPr>
-        <w:t xml:space="preserve">Now, </w:t>
-      </w:r>
-      <w:proofErr w:type="gramStart"/>
-      <w:r>
-        <w:rPr>
-          <w:lang w:val="en-US"/>
-        </w:rPr>
-        <w:t>let’s</w:t>
-      </w:r>
-      <w:proofErr w:type="gramEnd"/>
-      <w:r>
-        <w:rPr>
-          <w:lang w:val="en-US"/>
-        </w:rPr>
-        <w:t xml:space="preserve"> find the maximum turn number of the primary side,</w:t>
+        <w:t>Now, let’s find the maximum turn number of the primary side,</w:t>
       </w:r>
     </w:p>
     <w:p>
@@ -5247,14 +5213,7 @@
         <w:rPr>
           <w:lang w:val="en-US"/>
         </w:rPr>
-        <w:t xml:space="preserve">). Selecting the core is not straight forward issue. We selected it by checking the limitations again and again for different cores. The </w:t>
-      </w:r>
-      <w:r>
-        <w:rPr>
-          <w:lang w:val="en-US"/>
-        </w:rPr>
-        <w:lastRenderedPageBreak/>
-        <w:t xml:space="preserve">limitations will be calculated later. </w:t>
+        <w:t xml:space="preserve">). Selecting the core is not straight forward issue. We selected it by checking the limitations again and again for different cores. The limitations will be calculated later. </w:t>
       </w:r>
       <w:r>
         <w:rPr>
@@ -5275,11 +5234,13 @@
         <w:keepNext/>
         <w:jc w:val="center"/>
         <w:rPr>
-          <w:lang w:val="en-US"/>
-        </w:rPr>
-      </w:pPr>
-      <w:r>
-        <w:rPr>
+          <w:color w:val="000000" w:themeColor="text1"/>
+          <w:lang w:val="en-US"/>
+        </w:rPr>
+      </w:pPr>
+      <w:r>
+        <w:rPr>
+          <w:color w:val="000000" w:themeColor="text1"/>
           <w:lang w:val="en-US"/>
         </w:rPr>
         <w:t>Table 2- Selected magnetic Mn-Zn ETD shape core</w:t>
@@ -6620,21 +6581,7 @@
         <w:rPr>
           <w:lang w:val="en-US"/>
         </w:rPr>
-        <w:t xml:space="preserve">Now, </w:t>
-      </w:r>
-      <w:proofErr w:type="gramStart"/>
-      <w:r>
-        <w:rPr>
-          <w:lang w:val="en-US"/>
-        </w:rPr>
-        <w:t>let’s</w:t>
-      </w:r>
-      <w:proofErr w:type="gramEnd"/>
-      <w:r>
-        <w:rPr>
-          <w:lang w:val="en-US"/>
-        </w:rPr>
-        <w:t xml:space="preserve"> find the effective inductance values for </w:t>
+        <w:t xml:space="preserve">Now, let’s find the effective inductance values for </w:t>
       </w:r>
       <w:r>
         <w:rPr>
@@ -7230,22 +7177,7 @@
         <w:rPr>
           <w:lang w:val="en-US"/>
         </w:rPr>
-        <w:lastRenderedPageBreak/>
-        <w:t xml:space="preserve">After finishing the theoretical calculations, now we need the find the limitations of the controller. There are 3 different minimum primary inductance limitation and one maximum primary inductance limitation. </w:t>
-      </w:r>
-      <w:proofErr w:type="gramStart"/>
-      <w:r>
-        <w:rPr>
-          <w:lang w:val="en-US"/>
-        </w:rPr>
-        <w:t>Before starting to the calculations, there</w:t>
-      </w:r>
-      <w:proofErr w:type="gramEnd"/>
-      <w:r>
-        <w:rPr>
-          <w:lang w:val="en-US"/>
-        </w:rPr>
-        <w:t xml:space="preserve"> are some parameters must be given which are used in the following calculations coming from the nature of the controller. </w:t>
+        <w:t xml:space="preserve">After finishing the theoretical calculations, now we need the find the limitations of the controller. There are 3 different minimum primary inductance limitation and one maximum primary inductance limitation. Before starting to the calculations, there are some parameters must be given which are used in the following calculations coming from the nature of the controller. </w:t>
       </w:r>
     </w:p>
     <w:p>
@@ -9143,7 +9075,6 @@
         <w:rPr>
           <w:lang w:val="en-US"/>
         </w:rPr>
-        <w:lastRenderedPageBreak/>
         <w:t xml:space="preserve">By using the core properties, we can calculate the primary and secondary inductances and check whether we stay in the controller specifications or not and whether we close to theoretical calculations. </w:t>
       </w:r>
     </w:p>
@@ -10692,6 +10623,9 @@
             <m:t>=</m:t>
           </m:r>
           <m:r>
+            <m:rPr>
+              <m:sty m:val="bi"/>
+            </m:rPr>
             <w:rPr>
               <w:rFonts w:ascii="Cambria Math" w:hAnsi="Cambria Math"/>
               <w:color w:val="70AD47" w:themeColor="accent6"/>
@@ -10714,7 +10648,6 @@
         <w:rPr>
           <w:lang w:val="en-US"/>
         </w:rPr>
-        <w:lastRenderedPageBreak/>
         <w:t>We are satisfying saturation condition</w:t>
       </w:r>
       <w:r>
@@ -10732,7 +10665,7 @@
           <w:lang w:val="en-US"/>
         </w:rPr>
       </w:pPr>
-      <w:bookmarkStart w:id="5" w:name="_Toc70621164"/>
+      <w:bookmarkStart w:id="5" w:name="_Toc70626979"/>
       <w:r>
         <w:rPr>
           <w:rFonts w:cs="Arial"/>
@@ -10744,16 +10677,14 @@
     </w:p>
     <w:p>
       <w:pPr>
-        <w:ind w:firstLine="708"/>
-        <w:jc w:val="both"/>
-        <w:rPr>
-          <w:sz w:val="24"/>
-          <w:lang w:val="en-US"/>
-        </w:rPr>
-      </w:pPr>
-      <w:r>
-        <w:rPr>
-          <w:sz w:val="24"/>
+        <w:pStyle w:val="AralkYok"/>
+        <w:ind w:firstLine="567"/>
+        <w:rPr>
+          <w:lang w:val="en-US"/>
+        </w:rPr>
+      </w:pPr>
+      <w:r>
+        <w:rPr>
           <w:lang w:val="en-US"/>
         </w:rPr>
         <w:t>Winding selection is another important topic while designing a transformer. Both the wire itself and the wiring type effects the performance of the transformer. Choosing thicker wire may seem to reduce the resistance and losses however due to skin and proximity effects, diameter of the wire does not affect losses after a point. Moreover, thicker wires results in bulkier windings which increases leakage inductances. However, choosing wires too thin may result in excessive heat generation and meltdown in critical points of the winding. Therefore, we tried to make a balanced selection.</w:t>
@@ -10761,29 +10692,18 @@
     </w:p>
     <w:p>
       <w:pPr>
-        <w:jc w:val="both"/>
-        <w:rPr>
-          <w:sz w:val="24"/>
-          <w:lang w:val="en-US"/>
-        </w:rPr>
-      </w:pPr>
-      <w:r>
-        <w:rPr>
-          <w:sz w:val="24"/>
+        <w:pStyle w:val="AralkYok"/>
+        <w:rPr>
+          <w:lang w:val="en-US"/>
+        </w:rPr>
+      </w:pPr>
+      <w:r>
+        <w:rPr>
           <w:lang w:val="en-US"/>
         </w:rPr>
         <w:tab/>
-        <w:t>First, we assumed that output current flows through the windings without alternating and find a wire so that current density of the wire is around 5 A/</w:t>
-      </w:r>
-      <w:proofErr w:type="gramStart"/>
-      <w:r>
-        <w:rPr>
-          <w:sz w:val="24"/>
-          <w:lang w:val="en-US"/>
-        </w:rPr>
-        <w:t>mm2</w:t>
-      </w:r>
-      <w:proofErr w:type="gramEnd"/>
+        <w:t>First, we assumed that output current flows through the windings without alternating and find a wire so that current density of the wire is around 5 A/mm2</w:t>
+      </w:r>
     </w:p>
     <w:p>
       <w:pPr>
@@ -11101,16 +11021,14 @@
     </w:p>
     <w:p>
       <w:pPr>
-        <w:ind w:firstLine="708"/>
-        <w:jc w:val="both"/>
-        <w:rPr>
-          <w:sz w:val="24"/>
-          <w:lang w:val="en-US"/>
-        </w:rPr>
-      </w:pPr>
-      <w:r>
-        <w:rPr>
-          <w:sz w:val="24"/>
+        <w:pStyle w:val="AralkYok"/>
+        <w:ind w:firstLine="567"/>
+        <w:rPr>
+          <w:lang w:val="en-US"/>
+        </w:rPr>
+      </w:pPr>
+      <w:r>
+        <w:rPr>
           <w:lang w:val="en-US"/>
         </w:rPr>
         <w:t>Even though, due to skin and proximity effects, current will flow nonhomogeneous and most of the copper will not carry any current, high heat capacitance of thicker wire will prevent burnouts in the winding.</w:t>
@@ -11118,39 +11036,22 @@
     </w:p>
     <w:p>
       <w:pPr>
-        <w:rPr>
-          <w:sz w:val="24"/>
-          <w:lang w:val="en-US"/>
-        </w:rPr>
-      </w:pPr>
-    </w:p>
-    <w:p>
-      <w:pPr>
-        <w:rPr>
-          <w:sz w:val="24"/>
-          <w:lang w:val="en-US"/>
-        </w:rPr>
-      </w:pPr>
-      <w:r>
-        <w:rPr>
-          <w:sz w:val="24"/>
-          <w:lang w:val="en-US"/>
-        </w:rPr>
-        <w:tab/>
+        <w:pStyle w:val="AralkYok"/>
+        <w:ind w:firstLine="567"/>
+        <w:rPr>
+          <w:lang w:val="en-US"/>
+        </w:rPr>
+      </w:pPr>
+      <w:r>
+        <w:rPr>
+          <w:lang w:val="en-US"/>
+        </w:rPr>
         <w:t>We have total of 31 turns of winding which consists of 25 primary, 3 secondary and 3 feedback turns. The selected core can accommodate around 12-13 turns per layer. Since we only needed three layers of windings, we did not see necessary to make interleaved winding and make two layers of primary winding and one layer of combined secondary and feedback winding.</w:t>
       </w:r>
     </w:p>
     <w:p>
       <w:pPr>
         <w:rPr>
-          <w:sz w:val="24"/>
-          <w:lang w:val="en-US"/>
-        </w:rPr>
-      </w:pPr>
-    </w:p>
-    <w:p>
-      <w:pPr>
-        <w:rPr>
           <w:lang w:val="en-US"/>
         </w:rPr>
       </w:pPr>
@@ -11163,7 +11064,7 @@
           <w:lang w:val="en-US"/>
         </w:rPr>
       </w:pPr>
-      <w:bookmarkStart w:id="6" w:name="_Toc70621165"/>
+      <w:bookmarkStart w:id="6" w:name="_Toc70626980"/>
       <w:r>
         <w:rPr>
           <w:rFonts w:cs="Arial"/>
@@ -11183,92 +11084,59 @@
     <w:p>
       <w:pPr>
         <w:rPr>
-          <w:sz w:val="24"/>
-          <w:lang w:val="en-US"/>
-        </w:rPr>
-      </w:pPr>
-    </w:p>
-    <w:p>
-      <w:pPr>
-        <w:ind w:firstLine="708"/>
-        <w:jc w:val="both"/>
-        <w:rPr>
-          <w:sz w:val="24"/>
-          <w:lang w:val="en-US"/>
-        </w:rPr>
-      </w:pPr>
-      <w:r>
-        <w:rPr>
-          <w:sz w:val="24"/>
-          <w:lang w:val="en-US"/>
-        </w:rPr>
-        <w:t xml:space="preserve">After deciding the core material, shape, </w:t>
-      </w:r>
-      <w:proofErr w:type="gramStart"/>
-      <w:r>
-        <w:rPr>
-          <w:sz w:val="24"/>
-          <w:lang w:val="en-US"/>
-        </w:rPr>
-        <w:t>airgap</w:t>
-      </w:r>
-      <w:proofErr w:type="gramEnd"/>
-      <w:r>
-        <w:rPr>
-          <w:sz w:val="24"/>
-          <w:lang w:val="en-US"/>
-        </w:rPr>
-        <w:t xml:space="preserve"> and the windings, we started to draw the transformer in Maxwell 3D. For faster analysis, continuous surfaces were drawn with edges as shown in </w:t>
-      </w:r>
-      <w:r>
-        <w:rPr>
-          <w:sz w:val="24"/>
+          <w:lang w:val="en-US"/>
+        </w:rPr>
+      </w:pPr>
+    </w:p>
+    <w:p>
+      <w:pPr>
+        <w:pStyle w:val="AralkYok"/>
+        <w:ind w:firstLine="567"/>
+        <w:rPr>
+          <w:lang w:val="en-US"/>
+        </w:rPr>
+      </w:pPr>
+      <w:r>
+        <w:rPr>
+          <w:lang w:val="en-US"/>
+        </w:rPr>
+        <w:t xml:space="preserve">After deciding the core material, shape, airgap and the windings, we started to draw the transformer in Maxwell 3D. For faster analysis, continuous surfaces were drawn with edges as shown in </w:t>
+      </w:r>
+      <w:r>
+        <w:rPr>
           <w:lang w:val="en-US"/>
         </w:rPr>
         <w:t>Fig</w:t>
       </w:r>
       <w:r>
         <w:rPr>
-          <w:sz w:val="24"/>
           <w:lang w:val="en-US"/>
         </w:rPr>
         <w:t xml:space="preserve"> </w:t>
       </w:r>
       <w:r>
         <w:rPr>
-          <w:sz w:val="24"/>
           <w:lang w:val="en-US"/>
         </w:rPr>
         <w:t>5</w:t>
       </w:r>
       <w:r>
         <w:rPr>
-          <w:sz w:val="24"/>
           <w:lang w:val="en-US"/>
         </w:rPr>
         <w:t xml:space="preserve">. Main reason of Finite Element Analysis is to check our design parameters and calculate transformer parameters which </w:t>
       </w:r>
       <w:r>
         <w:rPr>
-          <w:sz w:val="24"/>
           <w:lang w:val="en-US"/>
         </w:rPr>
         <w:t>cannot</w:t>
       </w:r>
       <w:r>
         <w:rPr>
-          <w:sz w:val="24"/>
-          <w:lang w:val="en-US"/>
-        </w:rPr>
-        <w:t xml:space="preserve"> be calculated analytically. First, we draw only the primary winding to check our model’s </w:t>
-      </w:r>
-      <w:r>
-        <w:rPr>
-          <w:sz w:val="24"/>
-          <w:lang w:val="en-US"/>
-        </w:rPr>
-        <w:lastRenderedPageBreak/>
-        <w:t>validity. After finding that analysis results were almost same with datasheet values of the core we continued with secondary and feedback windings. However, if we make 25 turn primary and 3 turn secondary, secondary inductance becomes larger than the calculations. This is most probably due to reduction of magnetic path (therefore reduction in reluctance) while increasing layer number (winding radius). This kind of secondary effects was the first reason why we did finite element analysis. To overcome this effect, we reduced the secondary turn number to 2.5 and the results were satisfactory.</w:t>
+          <w:lang w:val="en-US"/>
+        </w:rPr>
+        <w:t xml:space="preserve"> be calculated analytically. First, we draw only the primary winding to check our model’s validity. After finding that analysis results were almost same with datasheet values of the core we continued with secondary and feedback windings. However, if we make 25 turn primary and 3 turn secondary, secondary inductance becomes larger than the calculations. This is most probably due to reduction of magnetic path (therefore reduction in reluctance) while increasing layer number (winding radius). This kind of secondary effects was the first reason why we did finite element analysis. To overcome this effect, we reduced the secondary turn number to 2.5 and the results were satisfactory.</w:t>
       </w:r>
     </w:p>
     <w:p>
@@ -11328,30 +11196,35 @@
         <w:pStyle w:val="ResimYazs"/>
         <w:jc w:val="center"/>
         <w:rPr>
+          <w:color w:val="000000" w:themeColor="text1"/>
           <w:sz w:val="24"/>
           <w:lang w:val="en-US"/>
         </w:rPr>
       </w:pPr>
       <w:r>
         <w:rPr>
+          <w:color w:val="000000" w:themeColor="text1"/>
           <w:lang w:val="en-US"/>
         </w:rPr>
         <w:t xml:space="preserve">Figure </w:t>
       </w:r>
       <w:r>
         <w:rPr>
+          <w:color w:val="000000" w:themeColor="text1"/>
           <w:lang w:val="en-US"/>
         </w:rPr>
         <w:fldChar w:fldCharType="begin"/>
       </w:r>
       <w:r>
         <w:rPr>
+          <w:color w:val="000000" w:themeColor="text1"/>
           <w:lang w:val="en-US"/>
         </w:rPr>
         <w:instrText xml:space="preserve"> SEQ Figure \* ARABIC </w:instrText>
       </w:r>
       <w:r>
         <w:rPr>
+          <w:color w:val="000000" w:themeColor="text1"/>
           <w:lang w:val="en-US"/>
         </w:rPr>
         <w:fldChar w:fldCharType="separate"/>
@@ -11359,18 +11232,21 @@
       <w:r>
         <w:rPr>
           <w:noProof/>
+          <w:color w:val="000000" w:themeColor="text1"/>
           <w:lang w:val="en-US"/>
         </w:rPr>
         <w:t>4</w:t>
       </w:r>
       <w:r>
         <w:rPr>
+          <w:color w:val="000000" w:themeColor="text1"/>
           <w:lang w:val="en-US"/>
         </w:rPr>
         <w:fldChar w:fldCharType="end"/>
       </w:r>
       <w:r>
         <w:rPr>
+          <w:color w:val="000000" w:themeColor="text1"/>
           <w:lang w:val="en-US"/>
         </w:rPr>
         <w:t>. Self and mutual inductances of the windings (</w:t>
@@ -11378,6 +11254,7 @@
       <w:proofErr w:type="spellStart"/>
       <w:r>
         <w:rPr>
+          <w:color w:val="000000" w:themeColor="text1"/>
           <w:lang w:val="en-US"/>
         </w:rPr>
         <w:t>μH</w:t>
@@ -11385,9 +11262,10 @@
       <w:proofErr w:type="spellEnd"/>
       <w:r>
         <w:rPr>
-          <w:lang w:val="en-US"/>
-        </w:rPr>
-        <w:t>).</w:t>
+          <w:color w:val="000000" w:themeColor="text1"/>
+          <w:lang w:val="en-US"/>
+        </w:rPr>
+        <w:t>)</w:t>
       </w:r>
     </w:p>
     <w:p>
@@ -11405,9 +11283,9 @@
           <w:lang w:val="en-US"/>
         </w:rPr>
         <w:drawing>
-          <wp:inline distT="0" distB="0" distL="0" distR="0" wp14:anchorId="30C2B590" wp14:editId="38BC2F74">
-            <wp:extent cx="2819400" cy="3797064"/>
-            <wp:effectExtent l="0" t="0" r="0" b="0"/>
+          <wp:inline distT="0" distB="0" distL="0" distR="0" wp14:anchorId="30C2B590" wp14:editId="112D33C0">
+            <wp:extent cx="2583712" cy="3479647"/>
+            <wp:effectExtent l="0" t="0" r="7620" b="6985"/>
             <wp:docPr id="9" name="Resim 9"/>
             <wp:cNvGraphicFramePr>
               <a:graphicFrameLocks xmlns:a="http://schemas.openxmlformats.org/drawingml/2006/main" noChangeAspect="1"/>
@@ -11427,7 +11305,7 @@
                   <pic:spPr bwMode="auto">
                     <a:xfrm>
                       <a:off x="0" y="0"/>
-                      <a:ext cx="2838108" cy="3822259"/>
+                      <a:ext cx="2623353" cy="3533034"/>
                     </a:xfrm>
                     <a:prstGeom prst="rect">
                       <a:avLst/>
@@ -11504,29 +11382,34 @@
         <w:pStyle w:val="ResimYazs"/>
         <w:jc w:val="center"/>
         <w:rPr>
-          <w:lang w:val="en-US"/>
-        </w:rPr>
-      </w:pPr>
-      <w:r>
-        <w:rPr>
+          <w:color w:val="000000" w:themeColor="text1"/>
+          <w:lang w:val="en-US"/>
+        </w:rPr>
+      </w:pPr>
+      <w:r>
+        <w:rPr>
+          <w:color w:val="000000" w:themeColor="text1"/>
           <w:lang w:val="en-US"/>
         </w:rPr>
         <w:t xml:space="preserve">Figure </w:t>
       </w:r>
       <w:r>
         <w:rPr>
+          <w:color w:val="000000" w:themeColor="text1"/>
           <w:lang w:val="en-US"/>
         </w:rPr>
         <w:fldChar w:fldCharType="begin"/>
       </w:r>
       <w:r>
         <w:rPr>
+          <w:color w:val="000000" w:themeColor="text1"/>
           <w:lang w:val="en-US"/>
         </w:rPr>
         <w:instrText xml:space="preserve"> SEQ Figure \* ARABIC </w:instrText>
       </w:r>
       <w:r>
         <w:rPr>
+          <w:color w:val="000000" w:themeColor="text1"/>
           <w:lang w:val="en-US"/>
         </w:rPr>
         <w:fldChar w:fldCharType="separate"/>
@@ -11534,75 +11417,35 @@
       <w:r>
         <w:rPr>
           <w:noProof/>
+          <w:color w:val="000000" w:themeColor="text1"/>
           <w:lang w:val="en-US"/>
         </w:rPr>
         <w:t>5</w:t>
       </w:r>
       <w:r>
         <w:rPr>
+          <w:color w:val="000000" w:themeColor="text1"/>
           <w:lang w:val="en-US"/>
         </w:rPr>
         <w:fldChar w:fldCharType="end"/>
       </w:r>
       <w:r>
         <w:rPr>
-          <w:lang w:val="en-US"/>
-        </w:rPr>
-        <w:t>. Maxwell 3D model.</w:t>
-      </w:r>
-    </w:p>
-    <w:p>
-      <w:pPr>
-        <w:ind w:firstLine="708"/>
-        <w:rPr>
-          <w:sz w:val="24"/>
-          <w:lang w:val="en-US"/>
-        </w:rPr>
-      </w:pPr>
-      <w:r>
-        <w:rPr>
-          <w:sz w:val="24"/>
-          <w:lang w:val="en-US"/>
-        </w:rPr>
-        <w:t xml:space="preserve"> </w:t>
-      </w:r>
-    </w:p>
-    <w:p>
-      <w:pPr>
-        <w:ind w:firstLine="708"/>
-        <w:rPr>
-          <w:sz w:val="24"/>
-          <w:lang w:val="en-US"/>
-        </w:rPr>
-      </w:pPr>
-    </w:p>
-    <w:p>
-      <w:pPr>
-        <w:jc w:val="both"/>
-        <w:rPr>
-          <w:sz w:val="24"/>
-          <w:lang w:val="en-US"/>
-        </w:rPr>
-      </w:pPr>
-      <w:r>
-        <w:rPr>
-          <w:sz w:val="24"/>
-          <w:lang w:val="en-US"/>
-        </w:rPr>
-        <w:tab/>
-      </w:r>
-    </w:p>
-    <w:p>
-      <w:pPr>
-        <w:jc w:val="both"/>
-        <w:rPr>
-          <w:sz w:val="24"/>
-          <w:lang w:val="en-US"/>
-        </w:rPr>
-      </w:pPr>
-      <w:r>
-        <w:rPr>
-          <w:sz w:val="24"/>
+          <w:color w:val="000000" w:themeColor="text1"/>
+          <w:lang w:val="en-US"/>
+        </w:rPr>
+        <w:t>. Maxwell 3D model</w:t>
+      </w:r>
+    </w:p>
+    <w:p>
+      <w:pPr>
+        <w:pStyle w:val="AralkYok"/>
+        <w:rPr>
+          <w:lang w:val="en-US"/>
+        </w:rPr>
+      </w:pPr>
+      <w:r>
+        <w:rPr>
           <w:lang w:val="en-US"/>
         </w:rPr>
         <w:tab/>
@@ -11610,14 +11453,12 @@
       </w:r>
       <w:r>
         <w:rPr>
-          <w:sz w:val="24"/>
           <w:lang w:val="en-US"/>
         </w:rPr>
         <w:t>Fig 6,7 and 8.</w:t>
       </w:r>
       <w:r>
         <w:rPr>
-          <w:sz w:val="24"/>
           <w:lang w:val="en-US"/>
         </w:rPr>
         <w:t xml:space="preserve"> </w:t>
@@ -11637,10 +11478,9 @@
           <w:sz w:val="24"/>
           <w:lang w:val="en-US"/>
         </w:rPr>
-        <w:lastRenderedPageBreak/>
         <w:drawing>
-          <wp:inline distT="0" distB="0" distL="0" distR="0" wp14:anchorId="3506E02D" wp14:editId="63D2DC03">
-            <wp:extent cx="3704677" cy="3343275"/>
+          <wp:inline distT="0" distB="0" distL="0" distR="0" wp14:anchorId="3506E02D" wp14:editId="69817040">
+            <wp:extent cx="2980823" cy="2690037"/>
             <wp:effectExtent l="0" t="0" r="0" b="0"/>
             <wp:docPr id="3" name="Resim 3"/>
             <wp:cNvGraphicFramePr>
@@ -11662,7 +11502,7 @@
                   <pic:spPr>
                     <a:xfrm>
                       <a:off x="0" y="0"/>
-                      <a:ext cx="3719098" cy="3356289"/>
+                      <a:ext cx="3042273" cy="2745493"/>
                     </a:xfrm>
                     <a:prstGeom prst="rect">
                       <a:avLst/>
@@ -11725,14 +11565,7 @@
         <w:rPr>
           <w:lang w:val="en-US"/>
         </w:rPr>
-        <w:t>. Magnetic flux vectors.</w:t>
-      </w:r>
-      <w:r>
-        <w:rPr>
-          <w:sz w:val="24"/>
-          <w:lang w:val="en-US"/>
-        </w:rPr>
-        <w:t xml:space="preserve"> </w:t>
+        <w:t>. Magnetic flux vectors</w:t>
       </w:r>
     </w:p>
     <w:p>
@@ -11750,9 +11583,9 @@
           <w:lang w:val="en-US"/>
         </w:rPr>
         <w:drawing>
-          <wp:inline distT="0" distB="0" distL="0" distR="0" wp14:anchorId="2B4F4BBD" wp14:editId="1C1953AD">
-            <wp:extent cx="3922996" cy="3562350"/>
-            <wp:effectExtent l="0" t="0" r="1905" b="0"/>
+          <wp:inline distT="0" distB="0" distL="0" distR="0" wp14:anchorId="2B4F4BBD" wp14:editId="6AFCDE31">
+            <wp:extent cx="3508744" cy="3186181"/>
+            <wp:effectExtent l="0" t="0" r="0" b="0"/>
             <wp:docPr id="15" name="Resim 15"/>
             <wp:cNvGraphicFramePr>
               <a:graphicFrameLocks xmlns:a="http://schemas.openxmlformats.org/drawingml/2006/main" noChangeAspect="1"/>
@@ -11773,7 +11606,7 @@
                   <pic:spPr>
                     <a:xfrm>
                       <a:off x="0" y="0"/>
-                      <a:ext cx="3932371" cy="3570864"/>
+                      <a:ext cx="3523809" cy="3199861"/>
                     </a:xfrm>
                     <a:prstGeom prst="rect">
                       <a:avLst/>
@@ -11791,30 +11624,34 @@
         <w:pStyle w:val="ResimYazs"/>
         <w:jc w:val="center"/>
         <w:rPr>
-          <w:sz w:val="24"/>
-          <w:lang w:val="en-US"/>
-        </w:rPr>
-      </w:pPr>
-      <w:r>
-        <w:rPr>
+          <w:color w:val="000000" w:themeColor="text1"/>
+          <w:lang w:val="en-US"/>
+        </w:rPr>
+      </w:pPr>
+      <w:r>
+        <w:rPr>
+          <w:color w:val="000000" w:themeColor="text1"/>
           <w:lang w:val="en-US"/>
         </w:rPr>
         <w:t xml:space="preserve">Figure </w:t>
       </w:r>
       <w:r>
         <w:rPr>
+          <w:color w:val="000000" w:themeColor="text1"/>
           <w:lang w:val="en-US"/>
         </w:rPr>
         <w:fldChar w:fldCharType="begin"/>
       </w:r>
       <w:r>
         <w:rPr>
+          <w:color w:val="000000" w:themeColor="text1"/>
           <w:lang w:val="en-US"/>
         </w:rPr>
         <w:instrText xml:space="preserve"> SEQ Figure \* ARABIC </w:instrText>
       </w:r>
       <w:r>
         <w:rPr>
+          <w:color w:val="000000" w:themeColor="text1"/>
           <w:lang w:val="en-US"/>
         </w:rPr>
         <w:fldChar w:fldCharType="separate"/>
@@ -11822,22 +11659,39 @@
       <w:r>
         <w:rPr>
           <w:noProof/>
+          <w:color w:val="000000" w:themeColor="text1"/>
           <w:lang w:val="en-US"/>
         </w:rPr>
         <w:t>7</w:t>
       </w:r>
       <w:r>
         <w:rPr>
+          <w:color w:val="000000" w:themeColor="text1"/>
           <w:lang w:val="en-US"/>
         </w:rPr>
         <w:fldChar w:fldCharType="end"/>
       </w:r>
       <w:r>
         <w:rPr>
-          <w:lang w:val="en-US"/>
-        </w:rPr>
-        <w:t>. Magnetic flux density.</w:t>
-      </w:r>
+          <w:color w:val="000000" w:themeColor="text1"/>
+          <w:lang w:val="en-US"/>
+        </w:rPr>
+        <w:t>. Magnetic flux density</w:t>
+      </w:r>
+    </w:p>
+    <w:p>
+      <w:pPr>
+        <w:rPr>
+          <w:lang w:val="en-US"/>
+        </w:rPr>
+      </w:pPr>
+    </w:p>
+    <w:p>
+      <w:pPr>
+        <w:rPr>
+          <w:lang w:val="en-US"/>
+        </w:rPr>
+      </w:pPr>
     </w:p>
     <w:p>
       <w:pPr>
@@ -11853,10 +11707,9 @@
           <w:sz w:val="24"/>
           <w:lang w:val="en-US"/>
         </w:rPr>
-        <w:lastRenderedPageBreak/>
         <w:drawing>
-          <wp:inline distT="0" distB="0" distL="0" distR="0" wp14:anchorId="12ABC84D" wp14:editId="632FEB24">
-            <wp:extent cx="3977640" cy="3104243"/>
+          <wp:inline distT="0" distB="0" distL="0" distR="0" wp14:anchorId="12ABC84D" wp14:editId="294FA3C2">
+            <wp:extent cx="3806456" cy="2970647"/>
             <wp:effectExtent l="0" t="0" r="3810" b="1270"/>
             <wp:docPr id="17" name="Resim 17"/>
             <wp:cNvGraphicFramePr>
@@ -11878,7 +11731,7 @@
                   <pic:spPr>
                     <a:xfrm>
                       <a:off x="0" y="0"/>
-                      <a:ext cx="3992321" cy="3115700"/>
+                      <a:ext cx="3823328" cy="2983814"/>
                     </a:xfrm>
                     <a:prstGeom prst="rect">
                       <a:avLst/>
@@ -11896,30 +11749,35 @@
         <w:pStyle w:val="ResimYazs"/>
         <w:jc w:val="center"/>
         <w:rPr>
+          <w:color w:val="000000" w:themeColor="text1"/>
           <w:sz w:val="24"/>
           <w:lang w:val="en-US"/>
         </w:rPr>
       </w:pPr>
       <w:r>
         <w:rPr>
+          <w:color w:val="000000" w:themeColor="text1"/>
           <w:lang w:val="en-US"/>
         </w:rPr>
         <w:t xml:space="preserve">Figure </w:t>
       </w:r>
       <w:r>
         <w:rPr>
+          <w:color w:val="000000" w:themeColor="text1"/>
           <w:lang w:val="en-US"/>
         </w:rPr>
         <w:fldChar w:fldCharType="begin"/>
       </w:r>
       <w:r>
         <w:rPr>
+          <w:color w:val="000000" w:themeColor="text1"/>
           <w:lang w:val="en-US"/>
         </w:rPr>
         <w:instrText xml:space="preserve"> SEQ Figure \* ARABIC </w:instrText>
       </w:r>
       <w:r>
         <w:rPr>
+          <w:color w:val="000000" w:themeColor="text1"/>
           <w:lang w:val="en-US"/>
         </w:rPr>
         <w:fldChar w:fldCharType="separate"/>
@@ -11927,35 +11785,36 @@
       <w:r>
         <w:rPr>
           <w:noProof/>
+          <w:color w:val="000000" w:themeColor="text1"/>
           <w:lang w:val="en-US"/>
         </w:rPr>
         <w:t>8</w:t>
       </w:r>
       <w:r>
         <w:rPr>
+          <w:color w:val="000000" w:themeColor="text1"/>
           <w:lang w:val="en-US"/>
         </w:rPr>
         <w:fldChar w:fldCharType="end"/>
       </w:r>
       <w:r>
         <w:rPr>
-          <w:lang w:val="en-US"/>
-        </w:rPr>
-        <w:t>. Magnetic flux density of the core center.</w:t>
-      </w:r>
-    </w:p>
-    <w:p>
-      <w:pPr>
+          <w:color w:val="000000" w:themeColor="text1"/>
+          <w:lang w:val="en-US"/>
+        </w:rPr>
+        <w:t>. Magnetic flux density of the core center</w:t>
+      </w:r>
+    </w:p>
+    <w:p>
+      <w:pPr>
+        <w:pStyle w:val="AralkYok"/>
         <w:ind w:firstLine="708"/>
-        <w:jc w:val="both"/>
-        <w:rPr>
-          <w:sz w:val="24"/>
-          <w:lang w:val="en-US"/>
-        </w:rPr>
-      </w:pPr>
-      <w:r>
-        <w:rPr>
-          <w:sz w:val="24"/>
+        <w:rPr>
+          <w:lang w:val="en-US"/>
+        </w:rPr>
+      </w:pPr>
+      <w:r>
+        <w:rPr>
           <w:lang w:val="en-US"/>
         </w:rPr>
         <w:t xml:space="preserve">At maximum magnetic flux density that the core can see, most of the core remans unsaturated. However, some corners of the core are saturated. This may be acceptable since transformer will work in this condition on extreme cases and for transient times. Transformer current will reduce after reaching steady state. </w:t>
@@ -11963,23 +11822,19 @@
     </w:p>
     <w:p>
       <w:pPr>
-        <w:ind w:firstLine="708"/>
-        <w:jc w:val="both"/>
-        <w:rPr>
-          <w:sz w:val="24"/>
-          <w:lang w:val="en-US"/>
-        </w:rPr>
-      </w:pPr>
-      <w:r>
-        <w:rPr>
-          <w:sz w:val="24"/>
+        <w:pStyle w:val="AralkYok"/>
+        <w:rPr>
+          <w:lang w:val="en-US"/>
+        </w:rPr>
+      </w:pPr>
+      <w:r>
+        <w:rPr>
           <w:lang w:val="en-US"/>
         </w:rPr>
         <w:t>Final analysis that we made is eddy current analysis. We made this analysis to estimate the AC resistance of the windings and to observe the current density in those windings.</w:t>
       </w:r>
       <w:r>
         <w:rPr>
-          <w:sz w:val="24"/>
           <w:lang w:val="en-US"/>
         </w:rPr>
         <w:t xml:space="preserve"> Current density can be seen in Fig 9.</w:t>
@@ -12062,30 +11917,35 @@
         <w:pStyle w:val="ResimYazs"/>
         <w:jc w:val="center"/>
         <w:rPr>
+          <w:color w:val="000000" w:themeColor="text1"/>
           <w:sz w:val="24"/>
           <w:lang w:val="en-US"/>
         </w:rPr>
       </w:pPr>
       <w:r>
         <w:rPr>
+          <w:color w:val="000000" w:themeColor="text1"/>
           <w:lang w:val="en-US"/>
         </w:rPr>
         <w:t xml:space="preserve">Figure </w:t>
       </w:r>
       <w:r>
         <w:rPr>
+          <w:color w:val="000000" w:themeColor="text1"/>
           <w:lang w:val="en-US"/>
         </w:rPr>
         <w:fldChar w:fldCharType="begin"/>
       </w:r>
       <w:r>
         <w:rPr>
+          <w:color w:val="000000" w:themeColor="text1"/>
           <w:lang w:val="en-US"/>
         </w:rPr>
         <w:instrText xml:space="preserve"> SEQ Figure \* ARABIC </w:instrText>
       </w:r>
       <w:r>
         <w:rPr>
+          <w:color w:val="000000" w:themeColor="text1"/>
           <w:lang w:val="en-US"/>
         </w:rPr>
         <w:fldChar w:fldCharType="separate"/>
@@ -12093,47 +11953,38 @@
       <w:r>
         <w:rPr>
           <w:noProof/>
+          <w:color w:val="000000" w:themeColor="text1"/>
           <w:lang w:val="en-US"/>
         </w:rPr>
         <w:t>9</w:t>
       </w:r>
       <w:r>
         <w:rPr>
+          <w:color w:val="000000" w:themeColor="text1"/>
           <w:lang w:val="en-US"/>
         </w:rPr>
         <w:fldChar w:fldCharType="end"/>
       </w:r>
       <w:r>
         <w:rPr>
-          <w:lang w:val="en-US"/>
-        </w:rPr>
-        <w:t>. Current density of a single wire in primary winding.</w:t>
-      </w:r>
-    </w:p>
-    <w:p>
-      <w:pPr>
+          <w:color w:val="000000" w:themeColor="text1"/>
+          <w:lang w:val="en-US"/>
+        </w:rPr>
+        <w:t>. Current density of a single wire in primary winding</w:t>
+      </w:r>
+    </w:p>
+    <w:p>
+      <w:pPr>
+        <w:pStyle w:val="AralkYok"/>
         <w:ind w:firstLine="708"/>
-        <w:jc w:val="center"/>
-        <w:rPr>
-          <w:sz w:val="24"/>
-          <w:lang w:val="en-US"/>
-        </w:rPr>
-      </w:pPr>
-    </w:p>
-    <w:p>
-      <w:pPr>
-        <w:ind w:firstLine="708"/>
-        <w:rPr>
-          <w:sz w:val="24"/>
-          <w:lang w:val="en-US"/>
-        </w:rPr>
-      </w:pPr>
-      <w:r>
-        <w:rPr>
-          <w:sz w:val="24"/>
-          <w:lang w:val="en-US"/>
-        </w:rPr>
-        <w:lastRenderedPageBreak/>
+        <w:rPr>
+          <w:lang w:val="en-US"/>
+        </w:rPr>
+      </w:pPr>
+      <w:r>
+        <w:rPr>
+          <w:lang w:val="en-US"/>
+        </w:rPr>
         <w:t>As expected, we see nonhomogeneous current distribution in the conductor due to skin and proximity effects. More important than to see the current distribution is to get the AC resistance to accurately calculate copper losses in the transformer.</w:t>
       </w:r>
     </w:p>
@@ -12215,7 +12066,7 @@
               </wp:anchor>
             </w:drawing>
           </mc:Choice>
-          <mc:Fallback>
+          <mc:Fallback xmlns:w16sdtdh="http://schemas.microsoft.com/office/word/2020/wordml/sdtdatahash">
             <w:pict>
               <v:rect w14:anchorId="055F02D3" id="Dikdörtgen 12" o:spid="_x0000_s1026" style="position:absolute;margin-left:296.65pt;margin-top:46.5pt;width:31.2pt;height:15.75pt;z-index:251675648;visibility:visible;mso-wrap-style:square;mso-wrap-distance-left:9pt;mso-wrap-distance-top:0;mso-wrap-distance-right:9pt;mso-wrap-distance-bottom:0;mso-position-horizontal:absolute;mso-position-horizontal-relative:text;mso-position-vertical:absolute;mso-position-vertical-relative:text;v-text-anchor:middle" o:gfxdata="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" filled="f" strokecolor="red" strokeweight="2.25pt"/>
             </w:pict>
@@ -12291,7 +12142,7 @@
               </wp:anchor>
             </w:drawing>
           </mc:Choice>
-          <mc:Fallback>
+          <mc:Fallback xmlns:w16sdtdh="http://schemas.microsoft.com/office/word/2020/wordml/sdtdatahash">
             <w:pict>
               <v:rect w14:anchorId="6A3B57E9" id="Dikdörtgen 11" o:spid="_x0000_s1026" style="position:absolute;margin-left:173.95pt;margin-top:48pt;width:31.2pt;height:15.75pt;z-index:251674624;visibility:visible;mso-wrap-style:square;mso-wrap-distance-left:9pt;mso-wrap-distance-top:0;mso-wrap-distance-right:9pt;mso-wrap-distance-bottom:0;mso-position-horizontal:absolute;mso-position-horizontal-relative:text;mso-position-vertical:absolute;mso-position-vertical-relative:text;v-text-anchor:middle" o:gfxdata="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" filled="f" strokecolor="red" strokeweight="2.25pt"/>
             </w:pict>
@@ -12388,30 +12239,35 @@
         <w:pStyle w:val="ResimYazs"/>
         <w:jc w:val="center"/>
         <w:rPr>
+          <w:color w:val="000000" w:themeColor="text1"/>
           <w:sz w:val="24"/>
           <w:lang w:val="en-US"/>
         </w:rPr>
       </w:pPr>
       <w:r>
         <w:rPr>
+          <w:color w:val="000000" w:themeColor="text1"/>
           <w:lang w:val="en-US"/>
         </w:rPr>
         <w:t xml:space="preserve">Figure </w:t>
       </w:r>
       <w:r>
         <w:rPr>
+          <w:color w:val="000000" w:themeColor="text1"/>
           <w:lang w:val="en-US"/>
         </w:rPr>
         <w:fldChar w:fldCharType="begin"/>
       </w:r>
       <w:r>
         <w:rPr>
+          <w:color w:val="000000" w:themeColor="text1"/>
           <w:lang w:val="en-US"/>
         </w:rPr>
         <w:instrText xml:space="preserve"> SEQ Figure \* ARABIC </w:instrText>
       </w:r>
       <w:r>
         <w:rPr>
+          <w:color w:val="000000" w:themeColor="text1"/>
           <w:lang w:val="en-US"/>
         </w:rPr>
         <w:fldChar w:fldCharType="separate"/>
@@ -12419,21 +12275,24 @@
       <w:r>
         <w:rPr>
           <w:noProof/>
+          <w:color w:val="000000" w:themeColor="text1"/>
           <w:lang w:val="en-US"/>
         </w:rPr>
         <w:t>10</w:t>
       </w:r>
       <w:r>
         <w:rPr>
+          <w:color w:val="000000" w:themeColor="text1"/>
           <w:lang w:val="en-US"/>
         </w:rPr>
         <w:fldChar w:fldCharType="end"/>
       </w:r>
       <w:r>
         <w:rPr>
-          <w:lang w:val="en-US"/>
-        </w:rPr>
-        <w:t>. DC and AC resistances of primary winding (mΩ).</w:t>
+          <w:color w:val="000000" w:themeColor="text1"/>
+          <w:lang w:val="en-US"/>
+        </w:rPr>
+        <w:t>. DC and AC resistances of primary winding (mΩ)</w:t>
       </w:r>
     </w:p>
     <w:p>
@@ -12441,142 +12300,6 @@
         <w:ind w:firstLine="708"/>
         <w:rPr>
           <w:sz w:val="24"/>
-          <w:lang w:val="en-US"/>
-        </w:rPr>
-      </w:pPr>
-    </w:p>
-    <w:p>
-      <w:pPr>
-        <w:ind w:firstLine="708"/>
-        <w:jc w:val="both"/>
-        <w:rPr>
-          <w:sz w:val="24"/>
-          <w:lang w:val="en-US"/>
-        </w:rPr>
-      </w:pPr>
-      <w:r>
-        <w:rPr>
-          <w:sz w:val="24"/>
-          <w:lang w:val="en-US"/>
-        </w:rPr>
-        <w:t>As we can see in F</w:t>
-      </w:r>
-      <w:r>
-        <w:rPr>
-          <w:sz w:val="24"/>
-          <w:lang w:val="en-US"/>
-        </w:rPr>
-        <w:t>ig 10</w:t>
-      </w:r>
-      <w:r>
-        <w:rPr>
-          <w:sz w:val="24"/>
-          <w:lang w:val="en-US"/>
-        </w:rPr>
-        <w:t xml:space="preserve">. Frequency has a significant effect on the resistance. Even though we expected such increase, numerical value of the resistance is found by FEA. Therefore, we used this result (1.869Ω) in </w:t>
-      </w:r>
-      <w:proofErr w:type="spellStart"/>
-      <w:r>
-        <w:rPr>
-          <w:sz w:val="24"/>
-          <w:lang w:val="en-US"/>
-        </w:rPr>
-        <w:t>Ltspice</w:t>
-      </w:r>
-      <w:proofErr w:type="spellEnd"/>
-      <w:r>
-        <w:rPr>
-          <w:sz w:val="24"/>
-          <w:lang w:val="en-US"/>
-        </w:rPr>
-        <w:t xml:space="preserve"> simulations.</w:t>
-      </w:r>
-    </w:p>
-    <w:p>
-      <w:pPr>
-        <w:rPr>
-          <w:sz w:val="24"/>
-          <w:lang w:val="en-US"/>
-        </w:rPr>
-      </w:pPr>
-    </w:p>
-    <w:p>
-      <w:pPr>
-        <w:rPr>
-          <w:lang w:val="en-US"/>
-        </w:rPr>
-      </w:pPr>
-    </w:p>
-    <w:p>
-      <w:pPr>
-        <w:rPr>
-          <w:lang w:val="en-US"/>
-        </w:rPr>
-      </w:pPr>
-    </w:p>
-    <w:p>
-      <w:pPr>
-        <w:rPr>
-          <w:lang w:val="en-US"/>
-        </w:rPr>
-      </w:pPr>
-    </w:p>
-    <w:p>
-      <w:pPr>
-        <w:rPr>
-          <w:lang w:val="en-US"/>
-        </w:rPr>
-      </w:pPr>
-    </w:p>
-    <w:p>
-      <w:pPr>
-        <w:rPr>
-          <w:lang w:val="en-US"/>
-        </w:rPr>
-      </w:pPr>
-    </w:p>
-    <w:p>
-      <w:pPr>
-        <w:rPr>
-          <w:lang w:val="en-US"/>
-        </w:rPr>
-      </w:pPr>
-    </w:p>
-    <w:p>
-      <w:pPr>
-        <w:rPr>
-          <w:lang w:val="en-US"/>
-        </w:rPr>
-      </w:pPr>
-    </w:p>
-    <w:p>
-      <w:pPr>
-        <w:rPr>
-          <w:lang w:val="en-US"/>
-        </w:rPr>
-      </w:pPr>
-    </w:p>
-    <w:p>
-      <w:pPr>
-        <w:pStyle w:val="Balk1"/>
-        <w:rPr>
-          <w:rFonts w:cs="Arial"/>
-          <w:lang w:val="en-US"/>
-        </w:rPr>
-      </w:pPr>
-      <w:bookmarkStart w:id="7" w:name="_Toc70621166"/>
-      <w:r>
-        <w:rPr>
-          <w:rFonts w:cs="Arial"/>
-          <w:lang w:val="en-US"/>
-        </w:rPr>
-        <w:t>5. Component Selection</w:t>
-      </w:r>
-      <w:bookmarkEnd w:id="7"/>
-    </w:p>
-    <w:p>
-      <w:pPr>
-        <w:rPr>
           <w:lang w:val="en-US"/>
         </w:rPr>
       </w:pPr>
@@ -12593,6 +12316,85 @@
         <w:rPr>
           <w:lang w:val="en-US"/>
         </w:rPr>
+        <w:t>As we can see in F</w:t>
+      </w:r>
+      <w:r>
+        <w:rPr>
+          <w:lang w:val="en-US"/>
+        </w:rPr>
+        <w:t>ig 10</w:t>
+      </w:r>
+      <w:r>
+        <w:rPr>
+          <w:lang w:val="en-US"/>
+        </w:rPr>
+        <w:t>. Frequency has a significant effect on the resistance. Even though we expected such increase, numerical value of the resistance is found by FEA. Therefore, we used this result (1.869Ω) in L</w:t>
+      </w:r>
+      <w:r>
+        <w:rPr>
+          <w:lang w:val="en-US"/>
+        </w:rPr>
+        <w:t>T</w:t>
+      </w:r>
+      <w:r>
+        <w:rPr>
+          <w:lang w:val="en-US"/>
+        </w:rPr>
+        <w:t>spice simulations.</w:t>
+      </w:r>
+    </w:p>
+    <w:p>
+      <w:pPr>
+        <w:rPr>
+          <w:sz w:val="24"/>
+          <w:lang w:val="en-US"/>
+        </w:rPr>
+      </w:pPr>
+    </w:p>
+    <w:p>
+      <w:pPr>
+        <w:rPr>
+          <w:lang w:val="en-US"/>
+        </w:rPr>
+      </w:pPr>
+    </w:p>
+    <w:p>
+      <w:pPr>
+        <w:pStyle w:val="Balk1"/>
+        <w:rPr>
+          <w:rFonts w:cs="Arial"/>
+          <w:lang w:val="en-US"/>
+        </w:rPr>
+      </w:pPr>
+      <w:bookmarkStart w:id="7" w:name="_Toc70626981"/>
+      <w:r>
+        <w:rPr>
+          <w:rFonts w:cs="Arial"/>
+          <w:lang w:val="en-US"/>
+        </w:rPr>
+        <w:t>5. Component Selection</w:t>
+      </w:r>
+      <w:bookmarkEnd w:id="7"/>
+    </w:p>
+    <w:p>
+      <w:pPr>
+        <w:rPr>
+          <w:lang w:val="en-US"/>
+        </w:rPr>
+      </w:pPr>
+    </w:p>
+    <w:p>
+      <w:pPr>
+        <w:pStyle w:val="AralkYok"/>
+        <w:ind w:firstLine="708"/>
+        <w:rPr>
+          <w:lang w:val="en-US"/>
+        </w:rPr>
+      </w:pPr>
+      <w:r>
+        <w:rPr>
+          <w:lang w:val="en-US"/>
+        </w:rPr>
         <w:t xml:space="preserve">For the component selection part, there are 3 main subtitles, which are the output capacitor selection, controller passive elements selection and the power </w:t>
       </w:r>
       <w:r>
@@ -12617,7 +12419,25 @@
         <w:rPr>
           <w:lang w:val="en-US"/>
         </w:rPr>
-        <w:t xml:space="preserve"> connector selection part.  </w:t>
+        <w:t xml:space="preserve"> connector selection pa</w:t>
+      </w:r>
+      <w:r>
+        <w:rPr>
+          <w:lang w:val="en-US"/>
+        </w:rPr>
+        <w:t xml:space="preserve">rt and elements </w:t>
+      </w:r>
+      <w:r>
+        <w:rPr>
+          <w:lang w:val="en-US"/>
+        </w:rPr>
+        <w:t>of protection</w:t>
+      </w:r>
+      <w:r>
+        <w:rPr>
+          <w:lang w:val="en-US"/>
+        </w:rPr>
+        <w:t xml:space="preserve"> circuits. </w:t>
       </w:r>
     </w:p>
     <w:p>
@@ -12627,7 +12447,7 @@
           <w:lang w:val="en-US"/>
         </w:rPr>
       </w:pPr>
-      <w:bookmarkStart w:id="8" w:name="_Toc70621167"/>
+      <w:bookmarkStart w:id="8" w:name="_Toc70626982"/>
       <w:r>
         <w:rPr>
           <w:lang w:val="en-US"/>
@@ -13067,7 +12887,21 @@
                   <w:rFonts w:ascii="Cambria Math" w:hAnsi="Cambria Math"/>
                   <w:lang w:val="en-US"/>
                 </w:rPr>
-                <m:t>2*0.04*12</m:t>
+                <m:t>2*0.4</m:t>
+              </m:r>
+              <m:r>
+                <w:rPr>
+                  <w:rFonts w:ascii="Cambria Math" w:hAnsi="Cambria Math"/>
+                  <w:lang w:val="en-US"/>
+                </w:rPr>
+                <m:t>8</m:t>
+              </m:r>
+              <m:r>
+                <w:rPr>
+                  <w:rFonts w:ascii="Cambria Math" w:hAnsi="Cambria Math"/>
+                  <w:lang w:val="en-US"/>
+                </w:rPr>
+                <m:t>*12</m:t>
               </m:r>
             </m:den>
           </m:f>
@@ -13076,7 +12910,35 @@
               <w:rFonts w:ascii="Cambria Math" w:hAnsi="Cambria Math"/>
               <w:lang w:val="en-US"/>
             </w:rPr>
-            <m:t>=333.32 µF</m:t>
+            <m:t>=</m:t>
+          </m:r>
+          <m:r>
+            <w:rPr>
+              <w:rFonts w:ascii="Cambria Math" w:hAnsi="Cambria Math"/>
+              <w:lang w:val="en-US"/>
+            </w:rPr>
+            <m:t>277</m:t>
+          </m:r>
+          <m:r>
+            <w:rPr>
+              <w:rFonts w:ascii="Cambria Math" w:hAnsi="Cambria Math"/>
+              <w:lang w:val="en-US"/>
+            </w:rPr>
+            <m:t>.</m:t>
+          </m:r>
+          <m:r>
+            <w:rPr>
+              <w:rFonts w:ascii="Cambria Math" w:hAnsi="Cambria Math"/>
+              <w:lang w:val="en-US"/>
+            </w:rPr>
+            <m:t>77</m:t>
+          </m:r>
+          <m:r>
+            <w:rPr>
+              <w:rFonts w:ascii="Cambria Math" w:hAnsi="Cambria Math"/>
+              <w:lang w:val="en-US"/>
+            </w:rPr>
+            <m:t xml:space="preserve"> µF</m:t>
           </m:r>
         </m:oMath>
       </m:oMathPara>
@@ -13102,19 +12964,7 @@
           <w:szCs w:val="18"/>
           <w:lang w:val="en-US"/>
         </w:rPr>
-        <w:lastRenderedPageBreak/>
-        <w:t xml:space="preserve">where </w:t>
-      </w:r>
-      <w:proofErr w:type="spellStart"/>
-      <w:r>
-        <w:rPr>
-          <w:i/>
-          <w:iCs/>
-          <w:sz w:val="18"/>
-          <w:szCs w:val="18"/>
-          <w:lang w:val="en-US"/>
-        </w:rPr>
-        <w:t>I</w:t>
+        <w:t>where I</w:t>
       </w:r>
       <w:r>
         <w:rPr>
@@ -13127,7 +12977,6 @@
         </w:rPr>
         <w:t>lim</w:t>
       </w:r>
-      <w:proofErr w:type="spellEnd"/>
       <w:r>
         <w:rPr>
           <w:i/>
@@ -13136,18 +12985,7 @@
           <w:szCs w:val="18"/>
           <w:lang w:val="en-US"/>
         </w:rPr>
-        <w:t> = Maximum primary current = 100mV/</w:t>
-      </w:r>
-      <w:proofErr w:type="spellStart"/>
-      <w:r>
-        <w:rPr>
-          <w:i/>
-          <w:iCs/>
-          <w:sz w:val="18"/>
-          <w:szCs w:val="18"/>
-          <w:lang w:val="en-US"/>
-        </w:rPr>
-        <w:t>R</w:t>
+        <w:t> = Maximum primary current = 100mV/R</w:t>
       </w:r>
       <w:r>
         <w:rPr>
@@ -13160,7 +12998,6 @@
         </w:rPr>
         <w:t>sense</w:t>
       </w:r>
-      <w:proofErr w:type="spellEnd"/>
     </w:p>
     <w:p>
       <w:pPr>
@@ -13174,7 +13011,19 @@
         <w:rPr>
           <w:lang w:val="en-US"/>
         </w:rPr>
-        <w:t>In this equation, we found the minimum output capacitor value. However, we chose 470</w:t>
+        <w:t>In this equation, we found the minimum output capacitor value</w:t>
+      </w:r>
+      <w:r>
+        <w:rPr>
+          <w:lang w:val="en-US"/>
+        </w:rPr>
+        <w:t xml:space="preserve"> that is required</w:t>
+      </w:r>
+      <w:r>
+        <w:rPr>
+          <w:lang w:val="en-US"/>
+        </w:rPr>
+        <w:t>. However, we chose 470</w:t>
       </w:r>
       <w:r>
         <w:rPr>
@@ -13195,13 +13044,415 @@
         <w:rPr>
           <w:lang w:val="en-US"/>
         </w:rPr>
-        <w:t xml:space="preserve"> capacitor for better filtering and to minimize the EMI effect.</w:t>
-      </w:r>
-    </w:p>
+        <w:t xml:space="preserve"> capacitor for better filtering</w:t>
+      </w:r>
+      <w:r>
+        <w:rPr>
+          <w:lang w:val="en-US"/>
+        </w:rPr>
+        <w:t>.</w:t>
+      </w:r>
+      <w:r>
+        <w:rPr>
+          <w:lang w:val="en-US"/>
+        </w:rPr>
+        <w:t xml:space="preserve"> Also, we aimed to minimize ESR.</w:t>
+      </w:r>
+      <w:r>
+        <w:rPr>
+          <w:lang w:val="en-US"/>
+        </w:rPr>
+        <w:t xml:space="preserve"> For this reason, we choose following </w:t>
+      </w:r>
+      <w:r>
+        <w:rPr>
+          <w:lang w:val="en-US"/>
+        </w:rPr>
+        <w:t>capacitors:</w:t>
+      </w:r>
+    </w:p>
+    <w:p>
+      <w:pPr>
+        <w:pStyle w:val="ResimYazs"/>
+        <w:keepNext/>
+        <w:jc w:val="center"/>
+        <w:rPr>
+          <w:color w:val="000000" w:themeColor="text1"/>
+          <w:lang w:val="en-US"/>
+        </w:rPr>
+      </w:pPr>
+      <w:r>
+        <w:rPr>
+          <w:color w:val="000000" w:themeColor="text1"/>
+          <w:lang w:val="en-US"/>
+        </w:rPr>
+        <w:t xml:space="preserve">Table </w:t>
+      </w:r>
+      <w:r>
+        <w:rPr>
+          <w:color w:val="000000" w:themeColor="text1"/>
+          <w:lang w:val="en-US"/>
+        </w:rPr>
+        <w:fldChar w:fldCharType="begin"/>
+      </w:r>
+      <w:r>
+        <w:rPr>
+          <w:color w:val="000000" w:themeColor="text1"/>
+          <w:lang w:val="en-US"/>
+        </w:rPr>
+        <w:instrText xml:space="preserve"> SEQ Table \* ARABIC </w:instrText>
+      </w:r>
+      <w:r>
+        <w:rPr>
+          <w:color w:val="000000" w:themeColor="text1"/>
+          <w:lang w:val="en-US"/>
+        </w:rPr>
+        <w:fldChar w:fldCharType="separate"/>
+      </w:r>
+      <w:r>
+        <w:rPr>
+          <w:noProof/>
+          <w:color w:val="000000" w:themeColor="text1"/>
+          <w:lang w:val="en-US"/>
+        </w:rPr>
+        <w:t>2</w:t>
+      </w:r>
+      <w:r>
+        <w:rPr>
+          <w:color w:val="000000" w:themeColor="text1"/>
+          <w:lang w:val="en-US"/>
+        </w:rPr>
+        <w:fldChar w:fldCharType="end"/>
+      </w:r>
+      <w:r>
+        <w:rPr>
+          <w:color w:val="000000" w:themeColor="text1"/>
+          <w:lang w:val="en-US"/>
+        </w:rPr>
+        <w:t xml:space="preserve"> Capacitor </w:t>
+      </w:r>
+      <w:r>
+        <w:rPr>
+          <w:color w:val="000000" w:themeColor="text1"/>
+          <w:lang w:val="en-US"/>
+        </w:rPr>
+        <w:t>t</w:t>
+      </w:r>
+      <w:r>
+        <w:rPr>
+          <w:color w:val="000000" w:themeColor="text1"/>
+          <w:lang w:val="en-US"/>
+        </w:rPr>
+        <w:t xml:space="preserve">ypes and </w:t>
+      </w:r>
+      <w:r>
+        <w:rPr>
+          <w:color w:val="000000" w:themeColor="text1"/>
+          <w:lang w:val="en-US"/>
+        </w:rPr>
+        <w:t>v</w:t>
+      </w:r>
+      <w:r>
+        <w:rPr>
+          <w:color w:val="000000" w:themeColor="text1"/>
+          <w:lang w:val="en-US"/>
+        </w:rPr>
+        <w:t>alues</w:t>
+      </w:r>
+    </w:p>
+    <w:tbl>
+      <w:tblPr>
+        <w:tblStyle w:val="TabloKlavuzu"/>
+        <w:tblW w:w="0" w:type="auto"/>
+        <w:jc w:val="center"/>
+        <w:tblLook w:val="04A0" w:firstRow="1" w:lastRow="0" w:firstColumn="1" w:lastColumn="0" w:noHBand="0" w:noVBand="1"/>
+      </w:tblPr>
+      <w:tblGrid>
+        <w:gridCol w:w="1283"/>
+        <w:gridCol w:w="1556"/>
+      </w:tblGrid>
+      <w:tr>
+        <w:trPr>
+          <w:trHeight w:val="509"/>
+          <w:jc w:val="center"/>
+        </w:trPr>
+        <w:tc>
+          <w:tcPr>
+            <w:tcW w:w="1283" w:type="dxa"/>
+          </w:tcPr>
+          <w:p>
+            <w:pPr>
+              <w:pStyle w:val="AralkYok"/>
+              <w:spacing w:before="0" w:after="0"/>
+              <w:rPr>
+                <w:b/>
+                <w:bCs/>
+                <w:color w:val="000000" w:themeColor="text1"/>
+                <w:lang w:val="en-US"/>
+              </w:rPr>
+            </w:pPr>
+            <w:r>
+              <w:rPr>
+                <w:b/>
+                <w:bCs/>
+                <w:color w:val="000000" w:themeColor="text1"/>
+                <w:lang w:val="en-US"/>
+              </w:rPr>
+              <w:t>Type</w:t>
+            </w:r>
+          </w:p>
+        </w:tc>
+        <w:tc>
+          <w:tcPr>
+            <w:tcW w:w="1556" w:type="dxa"/>
+          </w:tcPr>
+          <w:p>
+            <w:pPr>
+              <w:pStyle w:val="AralkYok"/>
+              <w:spacing w:before="0" w:after="0"/>
+              <w:rPr>
+                <w:b/>
+                <w:bCs/>
+                <w:color w:val="000000" w:themeColor="text1"/>
+                <w:lang w:val="en-US"/>
+              </w:rPr>
+            </w:pPr>
+            <w:r>
+              <w:rPr>
+                <w:b/>
+                <w:bCs/>
+                <w:color w:val="000000" w:themeColor="text1"/>
+                <w:lang w:val="en-US"/>
+              </w:rPr>
+              <w:t>Value</w:t>
+            </w:r>
+          </w:p>
+        </w:tc>
+      </w:tr>
+      <w:tr>
+        <w:trPr>
+          <w:trHeight w:val="558"/>
+          <w:jc w:val="center"/>
+        </w:trPr>
+        <w:tc>
+          <w:tcPr>
+            <w:tcW w:w="1283" w:type="dxa"/>
+          </w:tcPr>
+          <w:p>
+            <w:pPr>
+              <w:pStyle w:val="AralkYok"/>
+              <w:spacing w:before="0" w:after="0"/>
+              <w:rPr>
+                <w:lang w:val="en-US"/>
+              </w:rPr>
+            </w:pPr>
+            <w:r>
+              <w:rPr>
+                <w:lang w:val="en-US"/>
+              </w:rPr>
+              <w:t>Aluminum</w:t>
+            </w:r>
+          </w:p>
+        </w:tc>
+        <w:tc>
+          <w:tcPr>
+            <w:tcW w:w="1556" w:type="dxa"/>
+          </w:tcPr>
+          <w:p>
+            <w:pPr>
+              <w:pStyle w:val="AralkYok"/>
+              <w:spacing w:before="0" w:after="0"/>
+              <w:rPr>
+                <w:lang w:val="en-US"/>
+              </w:rPr>
+            </w:pPr>
+            <w:r>
+              <w:rPr>
+                <w:lang w:val="en-US"/>
+              </w:rPr>
+              <w:t>100 µF</w:t>
+            </w:r>
+          </w:p>
+        </w:tc>
+      </w:tr>
+      <w:tr>
+        <w:trPr>
+          <w:trHeight w:val="565"/>
+          <w:jc w:val="center"/>
+        </w:trPr>
+        <w:tc>
+          <w:tcPr>
+            <w:tcW w:w="1283" w:type="dxa"/>
+          </w:tcPr>
+          <w:p>
+            <w:pPr>
+              <w:pStyle w:val="AralkYok"/>
+              <w:spacing w:before="0" w:after="0"/>
+              <w:rPr>
+                <w:lang w:val="en-US"/>
+              </w:rPr>
+            </w:pPr>
+            <w:r>
+              <w:rPr>
+                <w:lang w:val="en-US"/>
+              </w:rPr>
+              <w:t>C</w:t>
+            </w:r>
+            <w:r>
+              <w:rPr>
+                <w:lang w:val="en-US"/>
+              </w:rPr>
+              <w:t>eramic</w:t>
+            </w:r>
+          </w:p>
+        </w:tc>
+        <w:tc>
+          <w:tcPr>
+            <w:tcW w:w="1556" w:type="dxa"/>
+          </w:tcPr>
+          <w:p>
+            <w:pPr>
+              <w:pStyle w:val="AralkYok"/>
+              <w:spacing w:before="0" w:after="0"/>
+              <w:rPr>
+                <w:lang w:val="en-US"/>
+              </w:rPr>
+            </w:pPr>
+            <w:r>
+              <w:rPr>
+                <w:lang w:val="en-US"/>
+              </w:rPr>
+              <w:t xml:space="preserve">47 </w:t>
+            </w:r>
+            <w:r>
+              <w:rPr>
+                <w:lang w:val="en-US"/>
+              </w:rPr>
+              <w:t>µF</w:t>
+            </w:r>
+          </w:p>
+        </w:tc>
+      </w:tr>
+      <w:tr>
+        <w:trPr>
+          <w:trHeight w:val="560"/>
+          <w:jc w:val="center"/>
+        </w:trPr>
+        <w:tc>
+          <w:tcPr>
+            <w:tcW w:w="1283" w:type="dxa"/>
+          </w:tcPr>
+          <w:p>
+            <w:pPr>
+              <w:pStyle w:val="AralkYok"/>
+              <w:spacing w:before="0" w:after="0"/>
+              <w:rPr>
+                <w:lang w:val="en-US"/>
+              </w:rPr>
+            </w:pPr>
+            <w:r>
+              <w:rPr>
+                <w:lang w:val="en-US"/>
+              </w:rPr>
+              <w:t>C</w:t>
+            </w:r>
+            <w:r>
+              <w:rPr>
+                <w:lang w:val="en-US"/>
+              </w:rPr>
+              <w:t>eramic</w:t>
+            </w:r>
+          </w:p>
+        </w:tc>
+        <w:tc>
+          <w:tcPr>
+            <w:tcW w:w="1556" w:type="dxa"/>
+          </w:tcPr>
+          <w:p>
+            <w:pPr>
+              <w:pStyle w:val="AralkYok"/>
+              <w:spacing w:before="0" w:after="0"/>
+              <w:rPr>
+                <w:lang w:val="en-US"/>
+              </w:rPr>
+            </w:pPr>
+            <w:r>
+              <w:rPr>
+                <w:lang w:val="en-US"/>
+              </w:rPr>
+              <w:t>10</w:t>
+            </w:r>
+            <w:r>
+              <w:rPr>
+                <w:lang w:val="en-US"/>
+              </w:rPr>
+              <w:t xml:space="preserve"> µF</w:t>
+            </w:r>
+          </w:p>
+        </w:tc>
+      </w:tr>
+      <w:tr>
+        <w:trPr>
+          <w:trHeight w:val="673"/>
+          <w:jc w:val="center"/>
+        </w:trPr>
+        <w:tc>
+          <w:tcPr>
+            <w:tcW w:w="1283" w:type="dxa"/>
+          </w:tcPr>
+          <w:p>
+            <w:pPr>
+              <w:pStyle w:val="AralkYok"/>
+              <w:spacing w:before="0" w:after="0"/>
+              <w:rPr>
+                <w:lang w:val="en-US"/>
+              </w:rPr>
+            </w:pPr>
+            <w:r>
+              <w:rPr>
+                <w:lang w:val="en-US"/>
+              </w:rPr>
+              <w:t>C</w:t>
+            </w:r>
+            <w:r>
+              <w:rPr>
+                <w:lang w:val="en-US"/>
+              </w:rPr>
+              <w:t>eramic</w:t>
+            </w:r>
+          </w:p>
+        </w:tc>
+        <w:tc>
+          <w:tcPr>
+            <w:tcW w:w="1556" w:type="dxa"/>
+          </w:tcPr>
+          <w:p>
+            <w:pPr>
+              <w:pStyle w:val="AralkYok"/>
+              <w:spacing w:before="0" w:after="0"/>
+              <w:rPr>
+                <w:lang w:val="en-US"/>
+              </w:rPr>
+            </w:pPr>
+            <w:r>
+              <w:rPr>
+                <w:lang w:val="en-US"/>
+              </w:rPr>
+              <w:t>1</w:t>
+            </w:r>
+            <w:r>
+              <w:rPr>
+                <w:lang w:val="en-US"/>
+              </w:rPr>
+              <w:t xml:space="preserve"> µF</w:t>
+            </w:r>
+          </w:p>
+        </w:tc>
+      </w:tr>
+    </w:tbl>
     <w:p>
       <w:pPr>
         <w:pStyle w:val="AralkYok"/>
-        <w:ind w:firstLine="567"/>
         <w:rPr>
           <w:color w:val="FF0000"/>
           <w:lang w:val="en-US"/>
@@ -13213,7 +13464,7 @@
           <w:color w:val="FF0000"/>
           <w:lang w:val="en-US"/>
         </w:rPr>
-        <w:t>Xxxxxxxxx</w:t>
+        <w:t>xxxxxxxx</w:t>
       </w:r>
       <w:proofErr w:type="spellEnd"/>
       <w:r>
@@ -13247,7 +13498,7 @@
           <w:lang w:val="en-US"/>
         </w:rPr>
       </w:pPr>
-      <w:bookmarkStart w:id="9" w:name="_Toc70621168"/>
+      <w:bookmarkStart w:id="9" w:name="_Toc70626983"/>
       <w:r>
         <w:rPr>
           <w:lang w:val="en-US"/>
@@ -13276,7 +13527,7 @@
           <w:lang w:val="en-US"/>
         </w:rPr>
       </w:pPr>
-      <w:bookmarkStart w:id="10" w:name="_Toc70621169"/>
+      <w:bookmarkStart w:id="10" w:name="_Toc70626984"/>
       <w:r>
         <w:rPr>
           <w:lang w:val="en-US"/>
@@ -13322,14 +13573,7 @@
         <w:rPr>
           <w:lang w:val="en-US"/>
         </w:rPr>
-        <w:t xml:space="preserve">The proposed design solution for the RC snubber is to power up at low voltage to prevent overvoltage stress, calculate the duration of the ringing on the MOSFET's drain when the power switch turns off without the snubber, and then apply capacitance </w:t>
-      </w:r>
-      <w:proofErr w:type="spellStart"/>
-      <w:r>
-        <w:rPr>
-          <w:lang w:val="en-US"/>
-        </w:rPr>
-        <w:t>C</w:t>
+        <w:t>The proposed design solution for the RC snubber is to power up at low voltage to prevent overvoltage stress, calculate the duration of the ringing on the MOSFET's drain when the power switch turns off without the snubber, and then apply capacitance C</w:t>
       </w:r>
       <w:r>
         <w:rPr>
@@ -13338,7 +13582,6 @@
         </w:rPr>
         <w:t>Snubber</w:t>
       </w:r>
-      <w:proofErr w:type="spellEnd"/>
       <w:r>
         <w:rPr>
           <w:lang w:val="en-US"/>
@@ -13848,6 +14091,137 @@
         </w:rPr>
       </w:pPr>
     </w:p>
+    <w:tbl>
+      <w:tblPr>
+        <w:tblStyle w:val="TabloKlavuzu"/>
+        <w:tblW w:w="0" w:type="auto"/>
+        <w:jc w:val="center"/>
+        <w:tblLook w:val="04A0" w:firstRow="1" w:lastRow="0" w:firstColumn="1" w:lastColumn="0" w:noHBand="0" w:noVBand="1"/>
+      </w:tblPr>
+      <w:tblGrid>
+        <w:gridCol w:w="1283"/>
+        <w:gridCol w:w="1556"/>
+      </w:tblGrid>
+      <w:tr>
+        <w:trPr>
+          <w:trHeight w:val="509"/>
+          <w:jc w:val="center"/>
+        </w:trPr>
+        <w:tc>
+          <w:tcPr>
+            <w:tcW w:w="1283" w:type="dxa"/>
+          </w:tcPr>
+          <w:p>
+            <w:pPr>
+              <w:pStyle w:val="AralkYok"/>
+              <w:spacing w:before="0" w:after="0"/>
+              <w:rPr>
+                <w:b/>
+                <w:bCs/>
+                <w:color w:val="000000" w:themeColor="text1"/>
+                <w:lang w:val="en-US"/>
+              </w:rPr>
+            </w:pPr>
+            <w:r>
+              <w:rPr>
+                <w:b/>
+                <w:bCs/>
+                <w:color w:val="000000" w:themeColor="text1"/>
+                <w:lang w:val="en-US"/>
+              </w:rPr>
+              <w:t>Type</w:t>
+            </w:r>
+          </w:p>
+        </w:tc>
+        <w:tc>
+          <w:tcPr>
+            <w:tcW w:w="1556" w:type="dxa"/>
+          </w:tcPr>
+          <w:p>
+            <w:pPr>
+              <w:pStyle w:val="AralkYok"/>
+              <w:spacing w:before="0" w:after="0"/>
+              <w:rPr>
+                <w:b/>
+                <w:bCs/>
+                <w:color w:val="000000" w:themeColor="text1"/>
+                <w:lang w:val="en-US"/>
+              </w:rPr>
+            </w:pPr>
+            <w:r>
+              <w:rPr>
+                <w:b/>
+                <w:bCs/>
+                <w:color w:val="000000" w:themeColor="text1"/>
+                <w:lang w:val="en-US"/>
+              </w:rPr>
+              <w:t>Value</w:t>
+            </w:r>
+          </w:p>
+        </w:tc>
+      </w:tr>
+      <w:tr>
+        <w:trPr>
+          <w:trHeight w:val="558"/>
+          <w:jc w:val="center"/>
+        </w:trPr>
+        <w:tc>
+          <w:tcPr>
+            <w:tcW w:w="1283" w:type="dxa"/>
+          </w:tcPr>
+          <w:p>
+            <w:pPr>
+              <w:pStyle w:val="AralkYok"/>
+              <w:spacing w:before="0" w:after="0"/>
+              <w:rPr>
+                <w:lang w:val="en-US"/>
+              </w:rPr>
+            </w:pPr>
+          </w:p>
+        </w:tc>
+        <w:tc>
+          <w:tcPr>
+            <w:tcW w:w="1556" w:type="dxa"/>
+          </w:tcPr>
+          <w:p>
+            <w:pPr>
+              <w:pStyle w:val="AralkYok"/>
+              <w:spacing w:before="0" w:after="0"/>
+              <w:rPr>
+                <w:lang w:val="en-US"/>
+              </w:rPr>
+            </w:pPr>
+          </w:p>
+        </w:tc>
+      </w:tr>
+    </w:tbl>
+    <w:p>
+      <w:pPr>
+        <w:jc w:val="both"/>
+        <w:rPr>
+          <w:color w:val="FF0000"/>
+          <w:lang w:val="en-US"/>
+        </w:rPr>
+      </w:pPr>
+    </w:p>
+    <w:p>
+      <w:pPr>
+        <w:jc w:val="both"/>
+        <w:rPr>
+          <w:color w:val="FF0000"/>
+          <w:lang w:val="en-US"/>
+        </w:rPr>
+      </w:pPr>
+    </w:p>
+    <w:p>
+      <w:pPr>
+        <w:jc w:val="both"/>
+        <w:rPr>
+          <w:color w:val="FF0000"/>
+          <w:lang w:val="en-US"/>
+        </w:rPr>
+      </w:pPr>
+    </w:p>
     <w:p>
       <w:pPr>
         <w:pStyle w:val="Balk3"/>
@@ -13855,7 +14229,7 @@
           <w:lang w:val="en-US"/>
         </w:rPr>
       </w:pPr>
-      <w:bookmarkStart w:id="11" w:name="_Toc70621170"/>
+      <w:bookmarkStart w:id="11" w:name="_Toc70626985"/>
       <w:r>
         <w:rPr>
           <w:lang w:val="en-US"/>
@@ -13919,14 +14293,7 @@
         <w:rPr>
           <w:lang w:val="en-US"/>
         </w:rPr>
-        <w:t xml:space="preserve">The isolated output voltage is controlled by the LT8316 using a special sampling scheme. The scheme experiences repeatable delays and error sources due to its </w:t>
-      </w:r>
-      <w:r>
-        <w:rPr>
-          <w:lang w:val="en-US"/>
-        </w:rPr>
-        <w:lastRenderedPageBreak/>
-        <w:t>sampling design, which would influence the output voltage and cause a reevaluation of the resistor values. So, the</w:t>
+        <w:t>The isolated output voltage is controlled by the LT8316 using a special sampling scheme. The scheme experiences repeatable delays and error sources due to its sampling design, which would influence the output voltage and cause a reevaluation of the resistor values. So, the</w:t>
       </w:r>
       <w:r>
         <w:rPr>
@@ -13944,21 +14311,7 @@
         <w:rPr>
           <w:lang w:val="en-US"/>
         </w:rPr>
-        <w:t xml:space="preserve">. According to the datasheet, </w:t>
-      </w:r>
-      <w:proofErr w:type="gramStart"/>
-      <w:r>
-        <w:rPr>
-          <w:lang w:val="en-US"/>
-        </w:rPr>
-        <w:t>in order to</w:t>
-      </w:r>
-      <w:proofErr w:type="gramEnd"/>
-      <w:r>
-        <w:rPr>
-          <w:lang w:val="en-US"/>
-        </w:rPr>
-        <w:t xml:space="preserve"> determine the values of these resistors, we need to assign a value to one of them and find the other with the equation below.</w:t>
+        <w:t>. According to the datasheet, in order to determine the values of these resistors, we need to assign a value to one of them and find the other with the equation below.</w:t>
       </w:r>
     </w:p>
     <w:p>
@@ -14358,6 +14711,264 @@
         </w:rPr>
       </w:pPr>
     </w:p>
+    <w:tbl>
+      <w:tblPr>
+        <w:tblStyle w:val="TabloKlavuzu"/>
+        <w:tblW w:w="0" w:type="auto"/>
+        <w:jc w:val="center"/>
+        <w:tblLook w:val="04A0" w:firstRow="1" w:lastRow="0" w:firstColumn="1" w:lastColumn="0" w:noHBand="0" w:noVBand="1"/>
+      </w:tblPr>
+      <w:tblGrid>
+        <w:gridCol w:w="1696"/>
+        <w:gridCol w:w="1134"/>
+        <w:gridCol w:w="993"/>
+      </w:tblGrid>
+      <w:tr>
+        <w:trPr>
+          <w:jc w:val="center"/>
+        </w:trPr>
+        <w:tc>
+          <w:tcPr>
+            <w:tcW w:w="1696" w:type="dxa"/>
+          </w:tcPr>
+          <w:p>
+            <w:pPr>
+              <w:jc w:val="center"/>
+              <w:rPr>
+                <w:b/>
+                <w:bCs/>
+                <w:color w:val="000000" w:themeColor="text1"/>
+                <w:sz w:val="24"/>
+                <w:szCs w:val="24"/>
+                <w:lang w:val="en-US"/>
+              </w:rPr>
+            </w:pPr>
+            <w:r>
+              <w:rPr>
+                <w:b/>
+                <w:bCs/>
+                <w:color w:val="000000" w:themeColor="text1"/>
+                <w:sz w:val="24"/>
+                <w:szCs w:val="24"/>
+                <w:lang w:val="en-US"/>
+              </w:rPr>
+              <w:t>Resistance</w:t>
+            </w:r>
+          </w:p>
+        </w:tc>
+        <w:tc>
+          <w:tcPr>
+            <w:tcW w:w="1134" w:type="dxa"/>
+          </w:tcPr>
+          <w:p>
+            <w:pPr>
+              <w:jc w:val="center"/>
+              <w:rPr>
+                <w:b/>
+                <w:bCs/>
+                <w:color w:val="000000" w:themeColor="text1"/>
+                <w:sz w:val="24"/>
+                <w:szCs w:val="24"/>
+                <w:lang w:val="en-US"/>
+              </w:rPr>
+            </w:pPr>
+            <w:r>
+              <w:rPr>
+                <w:b/>
+                <w:bCs/>
+                <w:color w:val="000000" w:themeColor="text1"/>
+                <w:sz w:val="24"/>
+                <w:szCs w:val="24"/>
+                <w:lang w:val="en-US"/>
+              </w:rPr>
+              <w:t>Type</w:t>
+            </w:r>
+          </w:p>
+        </w:tc>
+        <w:tc>
+          <w:tcPr>
+            <w:tcW w:w="993" w:type="dxa"/>
+          </w:tcPr>
+          <w:p>
+            <w:pPr>
+              <w:jc w:val="center"/>
+              <w:rPr>
+                <w:b/>
+                <w:bCs/>
+                <w:color w:val="000000" w:themeColor="text1"/>
+                <w:sz w:val="24"/>
+                <w:szCs w:val="24"/>
+                <w:lang w:val="en-US"/>
+              </w:rPr>
+            </w:pPr>
+            <w:r>
+              <w:rPr>
+                <w:b/>
+                <w:bCs/>
+                <w:color w:val="000000" w:themeColor="text1"/>
+                <w:sz w:val="24"/>
+                <w:szCs w:val="24"/>
+                <w:lang w:val="en-US"/>
+              </w:rPr>
+              <w:t>Value</w:t>
+            </w:r>
+          </w:p>
+        </w:tc>
+      </w:tr>
+      <w:tr>
+        <w:trPr>
+          <w:jc w:val="center"/>
+        </w:trPr>
+        <w:tc>
+          <w:tcPr>
+            <w:tcW w:w="1696" w:type="dxa"/>
+          </w:tcPr>
+          <w:p>
+            <w:pPr>
+              <w:jc w:val="center"/>
+              <w:rPr>
+                <w:color w:val="000000" w:themeColor="text1"/>
+                <w:sz w:val="24"/>
+                <w:szCs w:val="24"/>
+                <w:lang w:val="en-US"/>
+              </w:rPr>
+            </w:pPr>
+            <w:r>
+              <w:rPr>
+                <w:color w:val="000000" w:themeColor="text1"/>
+                <w:sz w:val="24"/>
+                <w:szCs w:val="24"/>
+                <w:lang w:val="en-US"/>
+              </w:rPr>
+              <w:t>R</w:t>
+            </w:r>
+            <w:r>
+              <w:rPr>
+                <w:color w:val="000000" w:themeColor="text1"/>
+                <w:sz w:val="24"/>
+                <w:szCs w:val="24"/>
+                <w:vertAlign w:val="subscript"/>
+                <w:lang w:val="en-US"/>
+              </w:rPr>
+              <w:t>fb1</w:t>
+            </w:r>
+          </w:p>
+        </w:tc>
+        <w:tc>
+          <w:tcPr>
+            <w:tcW w:w="1134" w:type="dxa"/>
+          </w:tcPr>
+          <w:p>
+            <w:pPr>
+              <w:jc w:val="center"/>
+              <w:rPr>
+                <w:color w:val="000000" w:themeColor="text1"/>
+                <w:sz w:val="24"/>
+                <w:szCs w:val="24"/>
+                <w:lang w:val="en-US"/>
+              </w:rPr>
+            </w:pPr>
+          </w:p>
+        </w:tc>
+        <w:tc>
+          <w:tcPr>
+            <w:tcW w:w="993" w:type="dxa"/>
+          </w:tcPr>
+          <w:p>
+            <w:pPr>
+              <w:jc w:val="center"/>
+              <w:rPr>
+                <w:color w:val="000000" w:themeColor="text1"/>
+                <w:sz w:val="24"/>
+                <w:szCs w:val="24"/>
+                <w:lang w:val="en-US"/>
+              </w:rPr>
+            </w:pPr>
+          </w:p>
+        </w:tc>
+      </w:tr>
+      <w:tr>
+        <w:trPr>
+          <w:jc w:val="center"/>
+        </w:trPr>
+        <w:tc>
+          <w:tcPr>
+            <w:tcW w:w="1696" w:type="dxa"/>
+          </w:tcPr>
+          <w:p>
+            <w:pPr>
+              <w:jc w:val="center"/>
+              <w:rPr>
+                <w:color w:val="000000" w:themeColor="text1"/>
+                <w:sz w:val="24"/>
+                <w:szCs w:val="24"/>
+                <w:lang w:val="en-US"/>
+              </w:rPr>
+            </w:pPr>
+            <w:r>
+              <w:rPr>
+                <w:color w:val="000000" w:themeColor="text1"/>
+                <w:sz w:val="24"/>
+                <w:szCs w:val="24"/>
+                <w:lang w:val="en-US"/>
+              </w:rPr>
+              <w:t>R</w:t>
+            </w:r>
+            <w:r>
+              <w:rPr>
+                <w:color w:val="000000" w:themeColor="text1"/>
+                <w:sz w:val="24"/>
+                <w:szCs w:val="24"/>
+                <w:vertAlign w:val="subscript"/>
+                <w:lang w:val="en-US"/>
+              </w:rPr>
+              <w:t>fb2</w:t>
+            </w:r>
+          </w:p>
+        </w:tc>
+        <w:tc>
+          <w:tcPr>
+            <w:tcW w:w="1134" w:type="dxa"/>
+          </w:tcPr>
+          <w:p>
+            <w:pPr>
+              <w:jc w:val="center"/>
+              <w:rPr>
+                <w:color w:val="000000" w:themeColor="text1"/>
+                <w:sz w:val="24"/>
+                <w:szCs w:val="24"/>
+                <w:lang w:val="en-US"/>
+              </w:rPr>
+            </w:pPr>
+          </w:p>
+        </w:tc>
+        <w:tc>
+          <w:tcPr>
+            <w:tcW w:w="993" w:type="dxa"/>
+          </w:tcPr>
+          <w:p>
+            <w:pPr>
+              <w:jc w:val="center"/>
+              <w:rPr>
+                <w:color w:val="000000" w:themeColor="text1"/>
+                <w:sz w:val="24"/>
+                <w:szCs w:val="24"/>
+                <w:lang w:val="en-US"/>
+              </w:rPr>
+            </w:pPr>
+          </w:p>
+        </w:tc>
+      </w:tr>
+    </w:tbl>
+    <w:p>
+      <w:pPr>
+        <w:jc w:val="center"/>
+        <w:rPr>
+          <w:color w:val="FF0000"/>
+          <w:lang w:val="en-US"/>
+        </w:rPr>
+      </w:pPr>
+    </w:p>
     <w:p>
       <w:pPr>
         <w:rPr>
@@ -14372,7 +14983,7 @@
           <w:lang w:val="en-US"/>
         </w:rPr>
       </w:pPr>
-      <w:bookmarkStart w:id="12" w:name="_Toc70621171"/>
+      <w:bookmarkStart w:id="12" w:name="_Toc70626986"/>
       <w:r>
         <w:rPr>
           <w:lang w:val="en-US"/>
@@ -14405,13 +15016,6 @@
         <w:t>election</w:t>
       </w:r>
       <w:bookmarkEnd w:id="12"/>
-    </w:p>
-    <w:p>
-      <w:pPr>
-        <w:rPr>
-          <w:lang w:val="en-US"/>
-        </w:rPr>
-      </w:pPr>
     </w:p>
     <w:p>
       <w:pPr>
@@ -14751,6 +15355,118 @@
         <w:t>kΩ</w:t>
       </w:r>
     </w:p>
+    <w:tbl>
+      <w:tblPr>
+        <w:tblStyle w:val="TabloKlavuzu"/>
+        <w:tblW w:w="0" w:type="auto"/>
+        <w:jc w:val="center"/>
+        <w:tblLook w:val="04A0" w:firstRow="1" w:lastRow="0" w:firstColumn="1" w:lastColumn="0" w:noHBand="0" w:noVBand="1"/>
+      </w:tblPr>
+      <w:tblGrid>
+        <w:gridCol w:w="1134"/>
+        <w:gridCol w:w="993"/>
+      </w:tblGrid>
+      <w:tr>
+        <w:trPr>
+          <w:jc w:val="center"/>
+        </w:trPr>
+        <w:tc>
+          <w:tcPr>
+            <w:tcW w:w="1134" w:type="dxa"/>
+          </w:tcPr>
+          <w:p>
+            <w:pPr>
+              <w:jc w:val="center"/>
+              <w:rPr>
+                <w:b/>
+                <w:bCs/>
+                <w:color w:val="000000" w:themeColor="text1"/>
+                <w:sz w:val="24"/>
+                <w:szCs w:val="24"/>
+                <w:lang w:val="en-US"/>
+              </w:rPr>
+            </w:pPr>
+            <w:r>
+              <w:rPr>
+                <w:b/>
+                <w:bCs/>
+                <w:color w:val="000000" w:themeColor="text1"/>
+                <w:sz w:val="24"/>
+                <w:szCs w:val="24"/>
+                <w:lang w:val="en-US"/>
+              </w:rPr>
+              <w:t>Type</w:t>
+            </w:r>
+          </w:p>
+        </w:tc>
+        <w:tc>
+          <w:tcPr>
+            <w:tcW w:w="993" w:type="dxa"/>
+          </w:tcPr>
+          <w:p>
+            <w:pPr>
+              <w:jc w:val="center"/>
+              <w:rPr>
+                <w:b/>
+                <w:bCs/>
+                <w:color w:val="000000" w:themeColor="text1"/>
+                <w:sz w:val="24"/>
+                <w:szCs w:val="24"/>
+                <w:lang w:val="en-US"/>
+              </w:rPr>
+            </w:pPr>
+            <w:r>
+              <w:rPr>
+                <w:b/>
+                <w:bCs/>
+                <w:color w:val="000000" w:themeColor="text1"/>
+                <w:sz w:val="24"/>
+                <w:szCs w:val="24"/>
+                <w:lang w:val="en-US"/>
+              </w:rPr>
+              <w:t>Value</w:t>
+            </w:r>
+          </w:p>
+        </w:tc>
+      </w:tr>
+      <w:tr>
+        <w:trPr>
+          <w:jc w:val="center"/>
+        </w:trPr>
+        <w:tc>
+          <w:tcPr>
+            <w:tcW w:w="1134" w:type="dxa"/>
+          </w:tcPr>
+          <w:p>
+            <w:pPr>
+              <w:jc w:val="center"/>
+              <w:rPr>
+                <w:color w:val="000000" w:themeColor="text1"/>
+                <w:sz w:val="24"/>
+                <w:szCs w:val="24"/>
+                <w:lang w:val="en-US"/>
+              </w:rPr>
+            </w:pPr>
+          </w:p>
+        </w:tc>
+        <w:tc>
+          <w:tcPr>
+            <w:tcW w:w="993" w:type="dxa"/>
+          </w:tcPr>
+          <w:p>
+            <w:pPr>
+              <w:jc w:val="center"/>
+              <w:rPr>
+                <w:color w:val="000000" w:themeColor="text1"/>
+                <w:sz w:val="24"/>
+                <w:szCs w:val="24"/>
+                <w:lang w:val="en-US"/>
+              </w:rPr>
+            </w:pPr>
+          </w:p>
+        </w:tc>
+      </w:tr>
+    </w:tbl>
     <w:p>
       <w:pPr>
         <w:rPr>
@@ -14766,7 +15482,7 @@
           <w:lang w:val="en-US"/>
         </w:rPr>
       </w:pPr>
-      <w:bookmarkStart w:id="13" w:name="_Toc70621172"/>
+      <w:bookmarkStart w:id="13" w:name="_Toc70626987"/>
       <w:r>
         <w:rPr>
           <w:lang w:val="en-US"/>
@@ -14787,14 +15503,7 @@
         <w:rPr>
           <w:lang w:val="en-US"/>
         </w:rPr>
-        <w:t xml:space="preserve">We need a sense resistor to be able to set the maximum current. In the datasheet of the controller we chose, the formula for </w:t>
-      </w:r>
-      <w:proofErr w:type="spellStart"/>
-      <w:r>
-        <w:rPr>
-          <w:lang w:val="en-US"/>
-        </w:rPr>
-        <w:t>R</w:t>
+        <w:t>We need a sense resistor to be able to set the maximum current. In the datasheet of the controller we chose, the formula for R</w:t>
       </w:r>
       <w:r>
         <w:rPr>
@@ -14803,7 +15512,6 @@
         </w:rPr>
         <w:t>sense</w:t>
       </w:r>
-      <w:proofErr w:type="spellEnd"/>
       <w:r>
         <w:rPr>
           <w:lang w:val="en-US"/>
@@ -15179,6 +15887,126 @@
         </m:oMath>
       </m:oMathPara>
     </w:p>
+    <w:tbl>
+      <w:tblPr>
+        <w:tblStyle w:val="TabloKlavuzu"/>
+        <w:tblW w:w="0" w:type="auto"/>
+        <w:jc w:val="center"/>
+        <w:tblLook w:val="04A0" w:firstRow="1" w:lastRow="0" w:firstColumn="1" w:lastColumn="0" w:noHBand="0" w:noVBand="1"/>
+      </w:tblPr>
+      <w:tblGrid>
+        <w:gridCol w:w="1134"/>
+        <w:gridCol w:w="993"/>
+      </w:tblGrid>
+      <w:tr>
+        <w:trPr>
+          <w:jc w:val="center"/>
+        </w:trPr>
+        <w:tc>
+          <w:tcPr>
+            <w:tcW w:w="1134" w:type="dxa"/>
+          </w:tcPr>
+          <w:p>
+            <w:pPr>
+              <w:jc w:val="center"/>
+              <w:rPr>
+                <w:b/>
+                <w:bCs/>
+                <w:color w:val="000000" w:themeColor="text1"/>
+                <w:sz w:val="24"/>
+                <w:szCs w:val="24"/>
+                <w:lang w:val="en-US"/>
+              </w:rPr>
+            </w:pPr>
+            <w:r>
+              <w:rPr>
+                <w:b/>
+                <w:bCs/>
+                <w:color w:val="000000" w:themeColor="text1"/>
+                <w:sz w:val="24"/>
+                <w:szCs w:val="24"/>
+                <w:lang w:val="en-US"/>
+              </w:rPr>
+              <w:t>Type</w:t>
+            </w:r>
+          </w:p>
+        </w:tc>
+        <w:tc>
+          <w:tcPr>
+            <w:tcW w:w="993" w:type="dxa"/>
+          </w:tcPr>
+          <w:p>
+            <w:pPr>
+              <w:jc w:val="center"/>
+              <w:rPr>
+                <w:b/>
+                <w:bCs/>
+                <w:color w:val="000000" w:themeColor="text1"/>
+                <w:sz w:val="24"/>
+                <w:szCs w:val="24"/>
+                <w:lang w:val="en-US"/>
+              </w:rPr>
+            </w:pPr>
+            <w:r>
+              <w:rPr>
+                <w:b/>
+                <w:bCs/>
+                <w:color w:val="000000" w:themeColor="text1"/>
+                <w:sz w:val="24"/>
+                <w:szCs w:val="24"/>
+                <w:lang w:val="en-US"/>
+              </w:rPr>
+              <w:t>Value</w:t>
+            </w:r>
+          </w:p>
+        </w:tc>
+      </w:tr>
+      <w:tr>
+        <w:trPr>
+          <w:jc w:val="center"/>
+        </w:trPr>
+        <w:tc>
+          <w:tcPr>
+            <w:tcW w:w="1134" w:type="dxa"/>
+          </w:tcPr>
+          <w:p>
+            <w:pPr>
+              <w:jc w:val="center"/>
+              <w:rPr>
+                <w:color w:val="000000" w:themeColor="text1"/>
+                <w:sz w:val="24"/>
+                <w:szCs w:val="24"/>
+                <w:lang w:val="en-US"/>
+              </w:rPr>
+            </w:pPr>
+          </w:p>
+        </w:tc>
+        <w:tc>
+          <w:tcPr>
+            <w:tcW w:w="993" w:type="dxa"/>
+          </w:tcPr>
+          <w:p>
+            <w:pPr>
+              <w:jc w:val="center"/>
+              <w:rPr>
+                <w:color w:val="000000" w:themeColor="text1"/>
+                <w:sz w:val="24"/>
+                <w:szCs w:val="24"/>
+                <w:lang w:val="en-US"/>
+              </w:rPr>
+            </w:pPr>
+          </w:p>
+        </w:tc>
+      </w:tr>
+    </w:tbl>
+    <w:p>
+      <w:pPr>
+        <w:pStyle w:val="AralkYok"/>
+        <w:rPr>
+          <w:lang w:val="en-US"/>
+        </w:rPr>
+      </w:pPr>
+    </w:p>
     <w:p>
       <w:pPr>
         <w:pStyle w:val="Balk3"/>
@@ -15187,12 +16015,11 @@
           <w:lang w:val="en-US"/>
         </w:rPr>
       </w:pPr>
-      <w:bookmarkStart w:id="14" w:name="_Toc70621173"/>
-      <w:r>
-        <w:rPr>
-          <w:lang w:val="en-US"/>
-        </w:rPr>
-        <w:lastRenderedPageBreak/>
+      <w:bookmarkStart w:id="14" w:name="_Toc70626988"/>
+      <w:r>
+        <w:rPr>
+          <w:lang w:val="en-US"/>
+        </w:rPr>
         <w:t>5.2.5 Bound</w:t>
       </w:r>
       <w:r>
@@ -15227,21 +16054,19 @@
           <w:lang w:val="en-US"/>
         </w:rPr>
         <w:tab/>
-        <w:t xml:space="preserve">Application </w:t>
-      </w:r>
-      <w:proofErr w:type="gramStart"/>
-      <w:r>
-        <w:rPr>
-          <w:lang w:val="en-US"/>
-        </w:rPr>
-        <w:t>note</w:t>
-      </w:r>
-      <w:proofErr w:type="gramEnd"/>
-      <w:r>
-        <w:rPr>
-          <w:lang w:val="en-US"/>
-        </w:rPr>
-        <w:t xml:space="preserve"> of the controller suggest to use 47pF capacitor and check if the oper</w:t>
+        <w:t xml:space="preserve">Application note of the controller suggest </w:t>
+      </w:r>
+      <w:r>
+        <w:rPr>
+          <w:lang w:val="en-US"/>
+        </w:rPr>
+        <w:t>using</w:t>
+      </w:r>
+      <w:r>
+        <w:rPr>
+          <w:lang w:val="en-US"/>
+        </w:rPr>
+        <w:t xml:space="preserve"> 47pF capacitor and check if the oper</w:t>
       </w:r>
       <w:r>
         <w:rPr>
@@ -15273,6 +16098,126 @@
         </w:rPr>
         <w:t xml:space="preserve"> application so we selected this value.</w:t>
       </w:r>
+    </w:p>
+    <w:tbl>
+      <w:tblPr>
+        <w:tblStyle w:val="TabloKlavuzu"/>
+        <w:tblW w:w="0" w:type="auto"/>
+        <w:jc w:val="center"/>
+        <w:tblLook w:val="04A0" w:firstRow="1" w:lastRow="0" w:firstColumn="1" w:lastColumn="0" w:noHBand="0" w:noVBand="1"/>
+      </w:tblPr>
+      <w:tblGrid>
+        <w:gridCol w:w="1134"/>
+        <w:gridCol w:w="993"/>
+      </w:tblGrid>
+      <w:tr>
+        <w:trPr>
+          <w:jc w:val="center"/>
+        </w:trPr>
+        <w:tc>
+          <w:tcPr>
+            <w:tcW w:w="1134" w:type="dxa"/>
+          </w:tcPr>
+          <w:p>
+            <w:pPr>
+              <w:jc w:val="center"/>
+              <w:rPr>
+                <w:b/>
+                <w:bCs/>
+                <w:color w:val="000000" w:themeColor="text1"/>
+                <w:sz w:val="24"/>
+                <w:szCs w:val="24"/>
+                <w:lang w:val="en-US"/>
+              </w:rPr>
+            </w:pPr>
+            <w:r>
+              <w:rPr>
+                <w:b/>
+                <w:bCs/>
+                <w:color w:val="000000" w:themeColor="text1"/>
+                <w:sz w:val="24"/>
+                <w:szCs w:val="24"/>
+                <w:lang w:val="en-US"/>
+              </w:rPr>
+              <w:t>Type</w:t>
+            </w:r>
+          </w:p>
+        </w:tc>
+        <w:tc>
+          <w:tcPr>
+            <w:tcW w:w="993" w:type="dxa"/>
+          </w:tcPr>
+          <w:p>
+            <w:pPr>
+              <w:jc w:val="center"/>
+              <w:rPr>
+                <w:b/>
+                <w:bCs/>
+                <w:color w:val="000000" w:themeColor="text1"/>
+                <w:sz w:val="24"/>
+                <w:szCs w:val="24"/>
+                <w:lang w:val="en-US"/>
+              </w:rPr>
+            </w:pPr>
+            <w:r>
+              <w:rPr>
+                <w:b/>
+                <w:bCs/>
+                <w:color w:val="000000" w:themeColor="text1"/>
+                <w:sz w:val="24"/>
+                <w:szCs w:val="24"/>
+                <w:lang w:val="en-US"/>
+              </w:rPr>
+              <w:t>Value</w:t>
+            </w:r>
+          </w:p>
+        </w:tc>
+      </w:tr>
+      <w:tr>
+        <w:trPr>
+          <w:jc w:val="center"/>
+        </w:trPr>
+        <w:tc>
+          <w:tcPr>
+            <w:tcW w:w="1134" w:type="dxa"/>
+          </w:tcPr>
+          <w:p>
+            <w:pPr>
+              <w:jc w:val="center"/>
+              <w:rPr>
+                <w:color w:val="000000" w:themeColor="text1"/>
+                <w:sz w:val="24"/>
+                <w:szCs w:val="24"/>
+                <w:lang w:val="en-US"/>
+              </w:rPr>
+            </w:pPr>
+          </w:p>
+        </w:tc>
+        <w:tc>
+          <w:tcPr>
+            <w:tcW w:w="993" w:type="dxa"/>
+          </w:tcPr>
+          <w:p>
+            <w:pPr>
+              <w:jc w:val="center"/>
+              <w:rPr>
+                <w:color w:val="000000" w:themeColor="text1"/>
+                <w:sz w:val="24"/>
+                <w:szCs w:val="24"/>
+                <w:lang w:val="en-US"/>
+              </w:rPr>
+            </w:pPr>
+          </w:p>
+        </w:tc>
+      </w:tr>
+    </w:tbl>
+    <w:p>
+      <w:pPr>
+        <w:pStyle w:val="AralkYok"/>
+        <w:rPr>
+          <w:lang w:val="en-US"/>
+        </w:rPr>
+      </w:pPr>
     </w:p>
     <w:p>
       <w:pPr>
@@ -15282,7 +16227,7 @@
           <w:lang w:val="en-US"/>
         </w:rPr>
       </w:pPr>
-      <w:bookmarkStart w:id="15" w:name="_Toc70621174"/>
+      <w:bookmarkStart w:id="15" w:name="_Toc70626989"/>
       <w:r>
         <w:rPr>
           <w:lang w:val="en-US"/>
@@ -15347,9 +16292,33 @@
         <w:rPr>
           <w:lang w:val="en-US"/>
         </w:rPr>
-        <w:t xml:space="preserve"> and </w:t>
-      </w:r>
-      <w:proofErr w:type="spellStart"/>
+        <w:t xml:space="preserve"> and V</w:t>
+      </w:r>
+      <w:r>
+        <w:rPr>
+          <w:vertAlign w:val="subscript"/>
+          <w:lang w:val="en-US"/>
+        </w:rPr>
+        <w:t>c</w:t>
+      </w:r>
+      <w:r>
+        <w:rPr>
+          <w:lang w:val="en-US"/>
+        </w:rPr>
+        <w:t xml:space="preserve"> </w:t>
+      </w:r>
+      <w:r>
+        <w:rPr>
+          <w:lang w:val="en-US"/>
+        </w:rPr>
+        <w:t>capacitors</w:t>
+      </w:r>
+      <w:r>
+        <w:rPr>
+          <w:lang w:val="en-US"/>
+        </w:rPr>
+        <w:t xml:space="preserve">, </w:t>
+      </w:r>
       <w:r>
         <w:rPr>
           <w:lang w:val="en-US"/>
@@ -15363,12 +16332,41 @@
         </w:rPr>
         <w:t>c</w:t>
       </w:r>
-      <w:proofErr w:type="spellEnd"/>
-      <w:r>
-        <w:rPr>
-          <w:lang w:val="en-US"/>
-        </w:rPr>
-        <w:t xml:space="preserve"> capacitors are not </w:t>
+      <w:r>
+        <w:rPr>
+          <w:lang w:val="en-US"/>
+        </w:rPr>
+        <w:t xml:space="preserve"> resistance</w:t>
+      </w:r>
+      <w:r>
+        <w:rPr>
+          <w:lang w:val="en-US"/>
+        </w:rPr>
+        <w:t xml:space="preserve"> DCM </w:t>
+      </w:r>
+      <w:r>
+        <w:rPr>
+          <w:lang w:val="en-US"/>
+        </w:rPr>
+        <w:t>resistance, thermal</w:t>
+      </w:r>
+      <w:r>
+        <w:rPr>
+          <w:lang w:val="en-US"/>
+        </w:rPr>
+        <w:t xml:space="preserve"> correction </w:t>
+      </w:r>
+      <w:r>
+        <w:rPr>
+          <w:lang w:val="en-US"/>
+        </w:rPr>
+        <w:t>resistance and</w:t>
+      </w:r>
+      <w:r>
+        <w:rPr>
+          <w:lang w:val="en-US"/>
+        </w:rPr>
+        <w:t xml:space="preserve"> are not </w:t>
       </w:r>
       <w:r>
         <w:rPr>
@@ -15450,7 +16448,7 @@
           <w:lang w:val="en-US"/>
         </w:rPr>
       </w:pPr>
-      <w:bookmarkStart w:id="16" w:name="_Toc70621175"/>
+      <w:bookmarkStart w:id="16" w:name="_Toc70626990"/>
       <w:r>
         <w:rPr>
           <w:lang w:val="en-US"/>
@@ -15497,7 +16495,7 @@
           <w:lang w:val="en-US"/>
         </w:rPr>
       </w:pPr>
-      <w:bookmarkStart w:id="17" w:name="_Toc70621176"/>
+      <w:bookmarkStart w:id="17" w:name="_Toc70626991"/>
       <w:r>
         <w:rPr>
           <w:lang w:val="en-US"/>
@@ -15799,12 +16797,11 @@
           <w:lang w:val="en-US"/>
         </w:rPr>
       </w:pPr>
-      <w:bookmarkStart w:id="18" w:name="_Toc70621177"/>
-      <w:r>
-        <w:rPr>
-          <w:lang w:val="en-US"/>
-        </w:rPr>
-        <w:lastRenderedPageBreak/>
+      <w:bookmarkStart w:id="18" w:name="_Toc70626992"/>
+      <w:r>
+        <w:rPr>
+          <w:lang w:val="en-US"/>
+        </w:rPr>
         <w:t>5.3.2 MOSFET Selection</w:t>
       </w:r>
       <w:bookmarkEnd w:id="18"/>
@@ -16134,12 +17131,11 @@
           <w:lang w:val="en-US"/>
         </w:rPr>
       </w:pPr>
-      <w:bookmarkStart w:id="19" w:name="_Toc70621178"/>
-      <w:r>
-        <w:rPr>
-          <w:lang w:val="en-US"/>
-        </w:rPr>
-        <w:lastRenderedPageBreak/>
+      <w:bookmarkStart w:id="19" w:name="_Toc70626993"/>
+      <w:r>
+        <w:rPr>
+          <w:lang w:val="en-US"/>
+        </w:rPr>
         <w:t>5.3.3 Output Diode Selection</w:t>
       </w:r>
       <w:bookmarkEnd w:id="19"/>
@@ -16429,13 +17425,12 @@
           <w:lang w:val="en-US"/>
         </w:rPr>
       </w:pPr>
-      <w:bookmarkStart w:id="20" w:name="_Toc70621179"/>
+      <w:bookmarkStart w:id="20" w:name="_Toc70626994"/>
       <w:r>
         <w:rPr>
           <w:rFonts w:cs="Arial"/>
           <w:lang w:val="en-US"/>
         </w:rPr>
-        <w:lastRenderedPageBreak/>
         <w:t xml:space="preserve">6. LTspice </w:t>
       </w:r>
       <w:r>
@@ -16486,15 +17481,6 @@
         </w:rPr>
         <w:t>.</w:t>
       </w:r>
-    </w:p>
-    <w:p>
-      <w:pPr>
-        <w:pStyle w:val="AralkYok"/>
-        <w:ind w:firstLine="567"/>
-        <w:rPr>
-          <w:lang w:val="en-US"/>
-        </w:rPr>
-      </w:pPr>
     </w:p>
     <w:p>
       <w:pPr>
@@ -16652,13 +17638,12 @@
           <w:lang w:val="en-US"/>
         </w:rPr>
       </w:pPr>
-      <w:bookmarkStart w:id="21" w:name="_Toc70621180"/>
+      <w:bookmarkStart w:id="21" w:name="_Toc70626995"/>
       <w:r>
         <w:rPr>
           <w:rFonts w:cs="Arial"/>
           <w:lang w:val="en-US"/>
         </w:rPr>
-        <w:lastRenderedPageBreak/>
         <w:t>6.1 Steady-State Full-Load Responses</w:t>
       </w:r>
       <w:bookmarkEnd w:id="21"/>
@@ -17100,28 +18085,7 @@
               <w:rFonts w:ascii="Cambria Math" w:hAnsi="Cambria Math"/>
               <w:lang w:val="en-US"/>
             </w:rPr>
-            <m:t>x100=%1.25</m:t>
-          </m:r>
-          <m:r>
-            <w:rPr>
-              <w:rFonts w:ascii="Cambria Math" w:hAnsi="Cambria Math"/>
-              <w:lang w:val="en-US"/>
-            </w:rPr>
-            <m:t xml:space="preserve">&lt;%4 </m:t>
-          </m:r>
-          <m:r>
-            <w:rPr>
-              <w:rFonts w:ascii="Cambria Math" w:hAnsi="Cambria Math"/>
-              <w:lang w:val="en-US"/>
-            </w:rPr>
-            <m:t xml:space="preserve">, </m:t>
-          </m:r>
-          <m:r>
-            <w:rPr>
-              <w:rFonts w:ascii="Cambria Math" w:hAnsi="Cambria Math"/>
-              <w:lang w:val="en-US"/>
-            </w:rPr>
-            <m:t>%Δ</m:t>
+            <m:t>x100=%1.25&lt;%4 , %Δ</m:t>
           </m:r>
           <m:sSub>
             <m:sSubPr>
@@ -17148,21 +18112,7 @@
                   <w:rFonts w:ascii="Cambria Math" w:hAnsi="Cambria Math"/>
                   <w:lang w:val="en-US"/>
                 </w:rPr>
-                <m:t>out,</m:t>
-              </m:r>
-              <m:r>
-                <w:rPr>
-                  <w:rFonts w:ascii="Cambria Math" w:hAnsi="Cambria Math"/>
-                  <w:lang w:val="en-US"/>
-                </w:rPr>
-                <m:t>40</m:t>
-              </m:r>
-              <m:r>
-                <w:rPr>
-                  <w:rFonts w:ascii="Cambria Math" w:hAnsi="Cambria Math"/>
-                  <w:lang w:val="en-US"/>
-                </w:rPr>
-                <m:t>0</m:t>
+                <m:t>out,400</m:t>
               </m:r>
             </m:sub>
           </m:sSub>
@@ -17207,28 +18157,7 @@
               <w:rFonts w:ascii="Cambria Math" w:hAnsi="Cambria Math"/>
               <w:lang w:val="en-US"/>
             </w:rPr>
-            <m:t>x100=</m:t>
-          </m:r>
-          <m:r>
-            <w:rPr>
-              <w:rFonts w:ascii="Cambria Math" w:hAnsi="Cambria Math"/>
-              <w:lang w:val="en-US"/>
-            </w:rPr>
-            <m:t>%1.2</m:t>
-          </m:r>
-          <m:r>
-            <w:rPr>
-              <w:rFonts w:ascii="Cambria Math" w:hAnsi="Cambria Math"/>
-              <w:lang w:val="en-US"/>
-            </w:rPr>
-            <m:t>5</m:t>
-          </m:r>
-          <m:r>
-            <w:rPr>
-              <w:rFonts w:ascii="Cambria Math" w:hAnsi="Cambria Math"/>
-              <w:lang w:val="en-US"/>
-            </w:rPr>
-            <m:t>&lt;%4</m:t>
+            <m:t>x100=%1.25&lt;%4</m:t>
           </m:r>
         </m:oMath>
       </m:oMathPara>
@@ -17248,7 +18177,7 @@
           <w:lang w:val="en-US"/>
         </w:rPr>
       </w:pPr>
-      <w:bookmarkStart w:id="22" w:name="_Toc70621181"/>
+      <w:bookmarkStart w:id="22" w:name="_Toc70626996"/>
       <w:r>
         <w:rPr>
           <w:rFonts w:cs="Arial"/>
@@ -17554,21 +18483,7 @@
                   <w:rFonts w:ascii="Cambria Math" w:hAnsi="Cambria Math"/>
                   <w:lang w:val="en-US"/>
                 </w:rPr>
-                <m:t>out,</m:t>
-              </m:r>
-              <m:r>
-                <w:rPr>
-                  <w:rFonts w:ascii="Cambria Math" w:hAnsi="Cambria Math"/>
-                  <w:lang w:val="en-US"/>
-                </w:rPr>
-                <m:t>load</m:t>
-              </m:r>
-              <m:r>
-                <w:rPr>
-                  <w:rFonts w:ascii="Cambria Math" w:hAnsi="Cambria Math"/>
-                  <w:lang w:val="en-US"/>
-                </w:rPr>
-                <m:t>1</m:t>
+                <m:t>out,load1</m:t>
               </m:r>
             </m:sub>
           </m:sSub>
@@ -17613,21 +18528,7 @@
               <w:rFonts w:ascii="Cambria Math" w:hAnsi="Cambria Math"/>
               <w:lang w:val="en-US"/>
             </w:rPr>
-            <m:t>x100=</m:t>
-          </m:r>
-          <m:r>
-            <w:rPr>
-              <w:rFonts w:ascii="Cambria Math" w:hAnsi="Cambria Math"/>
-              <w:lang w:val="en-US"/>
-            </w:rPr>
-            <m:t>%1.33&lt;%3,</m:t>
-          </m:r>
-          <m:r>
-            <w:rPr>
-              <w:rFonts w:ascii="Cambria Math" w:hAnsi="Cambria Math"/>
-              <w:lang w:val="en-US"/>
-            </w:rPr>
-            <m:t>%Δ</m:t>
+            <m:t>x100=%1.33&lt;%3,%Δ</m:t>
           </m:r>
           <m:sSub>
             <m:sSubPr>
@@ -17654,14 +18555,7 @@
                   <w:rFonts w:ascii="Cambria Math" w:hAnsi="Cambria Math"/>
                   <w:lang w:val="en-US"/>
                 </w:rPr>
-                <m:t>out,</m:t>
-              </m:r>
-              <m:r>
-                <w:rPr>
-                  <w:rFonts w:ascii="Cambria Math" w:hAnsi="Cambria Math"/>
-                  <w:lang w:val="en-US"/>
-                </w:rPr>
-                <m:t>load2</m:t>
+                <m:t>out,load2</m:t>
               </m:r>
             </m:sub>
           </m:sSub>
@@ -17688,14 +18582,7 @@
                   <w:rFonts w:ascii="Cambria Math" w:hAnsi="Cambria Math"/>
                   <w:lang w:val="en-US"/>
                 </w:rPr>
-                <m:t>1</m:t>
-              </m:r>
-              <m:r>
-                <w:rPr>
-                  <w:rFonts w:ascii="Cambria Math" w:hAnsi="Cambria Math"/>
-                  <w:lang w:val="en-US"/>
-                </w:rPr>
-                <m:t>2.25-12.04</m:t>
+                <m:t>12.25-12.04</m:t>
               </m:r>
             </m:num>
             <m:den>
@@ -17713,14 +18600,7 @@
               <w:rFonts w:ascii="Cambria Math" w:hAnsi="Cambria Math"/>
               <w:lang w:val="en-US"/>
             </w:rPr>
-            <m:t>x100</m:t>
-          </m:r>
-          <m:r>
-            <w:rPr>
-              <w:rFonts w:ascii="Cambria Math" w:hAnsi="Cambria Math"/>
-              <w:lang w:val="en-US"/>
-            </w:rPr>
-            <m:t>=%1.75&lt;%3</m:t>
+            <m:t>x100=%1.75&lt;%3</m:t>
           </m:r>
         </m:oMath>
       </m:oMathPara>
@@ -17733,13 +18613,12 @@
           <w:lang w:val="en-US"/>
         </w:rPr>
       </w:pPr>
-      <w:bookmarkStart w:id="23" w:name="_Toc70621182"/>
+      <w:bookmarkStart w:id="23" w:name="_Toc70626997"/>
       <w:r>
         <w:rPr>
           <w:rFonts w:cs="Arial"/>
           <w:lang w:val="en-US"/>
         </w:rPr>
-        <w:lastRenderedPageBreak/>
         <w:t>6.3 Line Regulation</w:t>
       </w:r>
       <w:bookmarkEnd w:id="23"/>
@@ -17975,67 +18854,7 @@
         <w:rPr>
           <w:lang w:val="en-US"/>
         </w:rPr>
-        <w:t>The l</w:t>
-      </w:r>
-      <w:r>
-        <w:rPr>
-          <w:lang w:val="en-US"/>
-        </w:rPr>
-        <w:t>ine</w:t>
-      </w:r>
-      <w:r>
-        <w:rPr>
-          <w:lang w:val="en-US"/>
-        </w:rPr>
-        <w:t xml:space="preserve"> regulation simulations were conducted as two part, which are </w:t>
-      </w:r>
-      <w:r>
-        <w:rPr>
-          <w:lang w:val="en-US"/>
-        </w:rPr>
-        <w:t xml:space="preserve">220 V input to 400V </w:t>
-      </w:r>
-      <w:r>
-        <w:rPr>
-          <w:lang w:val="en-US"/>
-        </w:rPr>
-        <w:t xml:space="preserve">and vice versa. The results are given in Fig. </w:t>
-      </w:r>
-      <w:r>
-        <w:rPr>
-          <w:lang w:val="en-US"/>
-        </w:rPr>
-        <w:t>20</w:t>
-      </w:r>
-      <w:r>
-        <w:rPr>
-          <w:lang w:val="en-US"/>
-        </w:rPr>
-        <w:t xml:space="preserve"> and Fig. </w:t>
-      </w:r>
-      <w:r>
-        <w:rPr>
-          <w:lang w:val="en-US"/>
-        </w:rPr>
-        <w:t>21</w:t>
-      </w:r>
-      <w:r>
-        <w:rPr>
-          <w:lang w:val="en-US"/>
-        </w:rPr>
-        <w:t>. From the figures, we can say that the results are satisfying the l</w:t>
-      </w:r>
-      <w:r>
-        <w:rPr>
-          <w:lang w:val="en-US"/>
-        </w:rPr>
-        <w:t>ine</w:t>
-      </w:r>
-      <w:r>
-        <w:rPr>
-          <w:lang w:val="en-US"/>
-        </w:rPr>
-        <w:t xml:space="preserve"> regulation limitation. As a proof,</w:t>
+        <w:t>The line regulation simulations were conducted as two part, which are 220 V input to 400V and vice versa. The results are given in Fig. 20 and Fig. 21. From the figures, we can say that the results are satisfying the line regulation limitation. As a proof,</w:t>
       </w:r>
     </w:p>
     <w:p>
@@ -18080,21 +18899,7 @@
                   <w:rFonts w:ascii="Cambria Math" w:hAnsi="Cambria Math"/>
                   <w:lang w:val="en-US"/>
                 </w:rPr>
-                <m:t>out,l</m:t>
-              </m:r>
-              <m:r>
-                <w:rPr>
-                  <w:rFonts w:ascii="Cambria Math" w:hAnsi="Cambria Math"/>
-                  <w:lang w:val="en-US"/>
-                </w:rPr>
-                <m:t>ine</m:t>
-              </m:r>
-              <m:r>
-                <w:rPr>
-                  <w:rFonts w:ascii="Cambria Math" w:hAnsi="Cambria Math"/>
-                  <w:lang w:val="en-US"/>
-                </w:rPr>
-                <m:t>1</m:t>
+                <m:t>out,line1</m:t>
               </m:r>
             </m:sub>
           </m:sSub>
@@ -18121,21 +18926,7 @@
                   <w:rFonts w:ascii="Cambria Math" w:hAnsi="Cambria Math"/>
                   <w:lang w:val="en-US"/>
                 </w:rPr>
-                <m:t>12.2</m:t>
-              </m:r>
-              <m:r>
-                <w:rPr>
-                  <w:rFonts w:ascii="Cambria Math" w:hAnsi="Cambria Math"/>
-                  <w:lang w:val="en-US"/>
-                </w:rPr>
-                <m:t>4</m:t>
-              </m:r>
-              <m:r>
-                <w:rPr>
-                  <w:rFonts w:ascii="Cambria Math" w:hAnsi="Cambria Math"/>
-                  <w:lang w:val="en-US"/>
-                </w:rPr>
-                <m:t>-12.05</m:t>
+                <m:t>12.24-12.05</m:t>
               </m:r>
             </m:num>
             <m:den>
@@ -18153,21 +18944,7 @@
               <w:rFonts w:ascii="Cambria Math" w:hAnsi="Cambria Math"/>
               <w:lang w:val="en-US"/>
             </w:rPr>
-            <m:t>x100=%1.</m:t>
-          </m:r>
-          <m:r>
-            <w:rPr>
-              <w:rFonts w:ascii="Cambria Math" w:hAnsi="Cambria Math"/>
-              <w:lang w:val="en-US"/>
-            </w:rPr>
-            <m:t>58</m:t>
-          </m:r>
-          <m:r>
-            <w:rPr>
-              <w:rFonts w:ascii="Cambria Math" w:hAnsi="Cambria Math"/>
-              <w:lang w:val="en-US"/>
-            </w:rPr>
-            <m:t>&lt;%3,%Δ</m:t>
+            <m:t>x100=%1.58&lt;%3,%Δ</m:t>
           </m:r>
           <m:sSub>
             <m:sSubPr>
@@ -18194,21 +18971,7 @@
                   <w:rFonts w:ascii="Cambria Math" w:hAnsi="Cambria Math"/>
                   <w:lang w:val="en-US"/>
                 </w:rPr>
-                <m:t>out,l</m:t>
-              </m:r>
-              <m:r>
-                <w:rPr>
-                  <w:rFonts w:ascii="Cambria Math" w:hAnsi="Cambria Math"/>
-                  <w:lang w:val="en-US"/>
-                </w:rPr>
-                <m:t>ine</m:t>
-              </m:r>
-              <m:r>
-                <w:rPr>
-                  <w:rFonts w:ascii="Cambria Math" w:hAnsi="Cambria Math"/>
-                  <w:lang w:val="en-US"/>
-                </w:rPr>
-                <m:t>2</m:t>
+                <m:t>out,line2</m:t>
               </m:r>
             </m:sub>
           </m:sSub>
@@ -18235,28 +18998,7 @@
                   <w:rFonts w:ascii="Cambria Math" w:hAnsi="Cambria Math"/>
                   <w:lang w:val="en-US"/>
                 </w:rPr>
-                <m:t>12.2</m:t>
-              </m:r>
-              <m:r>
-                <w:rPr>
-                  <w:rFonts w:ascii="Cambria Math" w:hAnsi="Cambria Math"/>
-                  <w:lang w:val="en-US"/>
-                </w:rPr>
-                <m:t>2</m:t>
-              </m:r>
-              <m:r>
-                <w:rPr>
-                  <w:rFonts w:ascii="Cambria Math" w:hAnsi="Cambria Math"/>
-                  <w:lang w:val="en-US"/>
-                </w:rPr>
-                <m:t>-12</m:t>
-              </m:r>
-              <m:r>
-                <w:rPr>
-                  <w:rFonts w:ascii="Cambria Math" w:hAnsi="Cambria Math"/>
-                  <w:lang w:val="en-US"/>
-                </w:rPr>
-                <m:t>.13</m:t>
+                <m:t>12.22-12.13</m:t>
               </m:r>
             </m:num>
             <m:den>
@@ -18274,28 +19016,7 @@
               <w:rFonts w:ascii="Cambria Math" w:hAnsi="Cambria Math"/>
               <w:lang w:val="en-US"/>
             </w:rPr>
-            <m:t>x100=%</m:t>
-          </m:r>
-          <m:r>
-            <w:rPr>
-              <w:rFonts w:ascii="Cambria Math" w:hAnsi="Cambria Math"/>
-              <w:lang w:val="en-US"/>
-            </w:rPr>
-            <m:t>0</m:t>
-          </m:r>
-          <m:r>
-            <w:rPr>
-              <w:rFonts w:ascii="Cambria Math" w:hAnsi="Cambria Math"/>
-              <w:lang w:val="en-US"/>
-            </w:rPr>
-            <m:t>.75&lt;%</m:t>
-          </m:r>
-          <m:r>
-            <w:rPr>
-              <w:rFonts w:ascii="Cambria Math" w:hAnsi="Cambria Math"/>
-              <w:lang w:val="en-US"/>
-            </w:rPr>
-            <m:t>3</m:t>
+            <m:t>x100=%0.75&lt;%3</m:t>
           </m:r>
         </m:oMath>
       </m:oMathPara>
@@ -18315,7 +19036,7 @@
           <w:lang w:val="en-US"/>
         </w:rPr>
       </w:pPr>
-      <w:bookmarkStart w:id="24" w:name="_Toc70621183"/>
+      <w:bookmarkStart w:id="24" w:name="_Toc70626998"/>
       <w:r>
         <w:rPr>
           <w:rFonts w:cs="Arial"/>
@@ -18340,7 +19061,7 @@
           <w:lang w:val="en-US"/>
         </w:rPr>
       </w:pPr>
-      <w:bookmarkStart w:id="25" w:name="_Toc70621184"/>
+      <w:bookmarkStart w:id="25" w:name="_Toc70626999"/>
       <w:r>
         <w:rPr>
           <w:rFonts w:cs="Arial"/>
@@ -18416,7 +19137,7 @@
 </file>
 
 <file path=word/styles.xml><?xml version="1.0" encoding="utf-8"?>
-<w:styles xmlns:mc="http://schemas.openxmlformats.org/markup-compatibility/2006" xmlns:r="http://schemas.openxmlformats.org/officeDocument/2006/relationships" xmlns:w="http://schemas.openxmlformats.org/wordprocessingml/2006/main" xmlns:w14="http://schemas.microsoft.com/office/word/2010/wordml" xmlns:w15="http://schemas.microsoft.com/office/word/2012/wordml" xmlns:w16cex="http://schemas.microsoft.com/office/word/2018/wordml/cex" xmlns:w16cid="http://schemas.microsoft.com/office/word/2016/wordml/cid" xmlns:w16="http://schemas.microsoft.com/office/word/2018/wordml" xmlns:w16sdtdh="http://schemas.microsoft.com/office/word/2020/wordml/sdtdatahash" xmlns:w16se="http://schemas.microsoft.com/office/word/2015/wordml/symex" mc:Ignorable="w14 w15 w16se w16cid w16 w16cex w16sdtdh">
+<w:styles xmlns:mc="http://schemas.openxmlformats.org/markup-compatibility/2006" xmlns:r="http://schemas.openxmlformats.org/officeDocument/2006/relationships" xmlns:w="http://schemas.openxmlformats.org/wordprocessingml/2006/main" xmlns:w14="http://schemas.microsoft.com/office/word/2010/wordml" xmlns:w15="http://schemas.microsoft.com/office/word/2012/wordml" xmlns:w16cex="http://schemas.microsoft.com/office/word/2018/wordml/cex" xmlns:w16cid="http://schemas.microsoft.com/office/word/2016/wordml/cid" xmlns:w16="http://schemas.microsoft.com/office/word/2018/wordml" xmlns:w16se="http://schemas.microsoft.com/office/word/2015/wordml/symex" mc:Ignorable="w14 w15 w16se w16cid w16 w16cex">
   <w:docDefaults>
     <w:rPrDefault>
       <w:rPr>

</xml_diff>

<commit_message>
conclusion part is completed.
</commit_message>
<xml_diff>
--- a/Simulation_Report.docx
+++ b/Simulation_Report.docx
@@ -7367,21 +7367,7 @@
           <w:lang w:val="en-US"/>
         </w:rPr>
         <w:lastRenderedPageBreak/>
-        <w:t xml:space="preserve">After finishing the theoretical calculations, now we need the find the limitations of the controller. There are 3 different minimum primary inductance limitation and one maximum primary inductance limitation. </w:t>
-      </w:r>
-      <w:proofErr w:type="gramStart"/>
-      <w:r>
-        <w:rPr>
-          <w:lang w:val="en-US"/>
-        </w:rPr>
-        <w:t>Before starting to the calculations, there</w:t>
-      </w:r>
-      <w:proofErr w:type="gramEnd"/>
-      <w:r>
-        <w:rPr>
-          <w:lang w:val="en-US"/>
-        </w:rPr>
-        <w:t xml:space="preserve"> are some parameters must be given which are used in the following calculations coming from the nature of the controller. </w:t>
+        <w:t xml:space="preserve">After finishing the theoretical calculations, now we need the find the limitations of the controller. There are 3 different minimum primary inductance limitation and one maximum primary inductance limitation. Before starting to the calculations, there are some parameters must be given which are used in the following calculations coming from the nature of the controller. </w:t>
       </w:r>
     </w:p>
     <w:p>
@@ -11332,21 +11318,7 @@
         <w:rPr>
           <w:lang w:val="en-US"/>
         </w:rPr>
-        <w:t xml:space="preserve">After deciding the core material, shape, </w:t>
-      </w:r>
-      <w:proofErr w:type="gramStart"/>
-      <w:r>
-        <w:rPr>
-          <w:lang w:val="en-US"/>
-        </w:rPr>
-        <w:t>airgap</w:t>
-      </w:r>
-      <w:proofErr w:type="gramEnd"/>
-      <w:r>
-        <w:rPr>
-          <w:lang w:val="en-US"/>
-        </w:rPr>
-        <w:t xml:space="preserve"> and the windings, we started to draw the transformer in Maxwell 3D. For faster analysis, continuous surfaces were drawn with edges as shown in </w:t>
+        <w:t xml:space="preserve">After deciding the core material, shape, airgap and the windings, we started to draw the transformer in Maxwell 3D. For faster analysis, continuous surfaces were drawn with edges as shown in </w:t>
       </w:r>
       <w:r>
         <w:rPr>
@@ -14658,21 +14630,7 @@
         <w:rPr>
           <w:lang w:val="en-US"/>
         </w:rPr>
-        <w:t xml:space="preserve">. According to the datasheet, </w:t>
-      </w:r>
-      <w:proofErr w:type="gramStart"/>
-      <w:r>
-        <w:rPr>
-          <w:lang w:val="en-US"/>
-        </w:rPr>
-        <w:t>in order to</w:t>
-      </w:r>
-      <w:proofErr w:type="gramEnd"/>
-      <w:r>
-        <w:rPr>
-          <w:lang w:val="en-US"/>
-        </w:rPr>
-        <w:t xml:space="preserve"> determine the values of these resistors, we need to assign a value to one of them and find the other with the equation below.</w:t>
+        <w:t>. According to the datasheet, in order to determine the values of these resistors, we need to assign a value to one of them and find the other with the equation below.</w:t>
       </w:r>
     </w:p>
     <w:p>
@@ -25421,6 +25379,165 @@
     </w:p>
     <w:p>
       <w:pPr>
+        <w:pStyle w:val="AralkYok"/>
+        <w:ind w:firstLine="708"/>
+        <w:rPr>
+          <w:lang w:val="en-US"/>
+        </w:rPr>
+      </w:pPr>
+      <w:r>
+        <w:rPr>
+          <w:lang w:val="en-US"/>
+        </w:rPr>
+        <w:t xml:space="preserve">This report includes the topology selection, controller selection after topology selection, transformer design, component selection and overall simulation results of the converter parts. </w:t>
+      </w:r>
+    </w:p>
+    <w:p>
+      <w:pPr>
+        <w:pStyle w:val="AralkYok"/>
+        <w:ind w:firstLine="708"/>
+        <w:rPr>
+          <w:lang w:val="en-US"/>
+        </w:rPr>
+      </w:pPr>
+      <w:r>
+        <w:rPr>
+          <w:lang w:val="en-US"/>
+        </w:rPr>
+        <w:t xml:space="preserve">For the simulation part of the project, there are some important parts of the project must be completed before going on details of simulation. At first, a topology must had been selected and we selected the Flyback topology. </w:t>
+      </w:r>
+      <w:r>
+        <w:rPr>
+          <w:lang w:val="en-US"/>
+        </w:rPr>
+        <w:t>After topology selection, we found a controller which satisfies the needs of the system.  In addition, there is a need for a transformer as we use Flyback topology. There is a need to develop a tool to decide on the properties of the transformer. An Excel program is developed to fix the features of the transformer. When we finished the transformer design part, we run a finite element analysis on the ANSYS to prove the non-saturated behavior of the converter during the operation. After that, we continued with the passive element selection of the converter and selection of the semiconductor devices of the flyback topology and snubber circuit. When the component selections and the transformer design parts are completely done, we conducted the simulations and prove that the converter satisfies the features wanted at the project definition.</w:t>
+      </w:r>
+    </w:p>
+    <w:p>
+      <w:pPr>
+        <w:pStyle w:val="AralkYok"/>
+        <w:ind w:firstLine="708"/>
+        <w:rPr>
+          <w:lang w:val="en-US"/>
+        </w:rPr>
+      </w:pPr>
+      <w:r>
+        <w:rPr>
+          <w:lang w:val="en-US"/>
+        </w:rPr>
+        <w:t>The main purpose of the report is to prove that the designed converter is satisfying the musts, and at the end of</w:t>
+      </w:r>
+      <w:r>
+        <w:rPr>
+          <w:lang w:val="en-US"/>
+        </w:rPr>
+        <w:t xml:space="preserve"> it,</w:t>
+      </w:r>
+      <w:r>
+        <w:rPr>
+          <w:lang w:val="en-US"/>
+        </w:rPr>
+        <w:t xml:space="preserve"> we can </w:t>
+      </w:r>
+      <w:r>
+        <w:rPr>
+          <w:lang w:val="en-US"/>
+        </w:rPr>
+        <w:t>claim</w:t>
+      </w:r>
+      <w:r>
+        <w:rPr>
+          <w:lang w:val="en-US"/>
+        </w:rPr>
+        <w:t xml:space="preserve"> that we are satisfying all needs of the project. </w:t>
+      </w:r>
+    </w:p>
+    <w:p>
+      <w:pPr>
+        <w:rPr>
+          <w:lang w:val="en-US"/>
+        </w:rPr>
+      </w:pPr>
+    </w:p>
+    <w:p>
+      <w:pPr>
+        <w:rPr>
+          <w:lang w:val="en-US"/>
+        </w:rPr>
+      </w:pPr>
+    </w:p>
+    <w:p>
+      <w:pPr>
+        <w:rPr>
+          <w:lang w:val="en-US"/>
+        </w:rPr>
+      </w:pPr>
+    </w:p>
+    <w:p>
+      <w:pPr>
+        <w:rPr>
+          <w:lang w:val="en-US"/>
+        </w:rPr>
+      </w:pPr>
+    </w:p>
+    <w:p>
+      <w:pPr>
+        <w:rPr>
+          <w:lang w:val="en-US"/>
+        </w:rPr>
+      </w:pPr>
+    </w:p>
+    <w:p>
+      <w:pPr>
+        <w:rPr>
+          <w:lang w:val="en-US"/>
+        </w:rPr>
+      </w:pPr>
+    </w:p>
+    <w:p>
+      <w:pPr>
+        <w:rPr>
+          <w:lang w:val="en-US"/>
+        </w:rPr>
+      </w:pPr>
+    </w:p>
+    <w:p>
+      <w:pPr>
+        <w:rPr>
+          <w:lang w:val="en-US"/>
+        </w:rPr>
+      </w:pPr>
+    </w:p>
+    <w:p>
+      <w:pPr>
+        <w:rPr>
+          <w:lang w:val="en-US"/>
+        </w:rPr>
+      </w:pPr>
+    </w:p>
+    <w:p>
+      <w:pPr>
+        <w:rPr>
+          <w:lang w:val="en-US"/>
+        </w:rPr>
+      </w:pPr>
+    </w:p>
+    <w:p>
+      <w:pPr>
+        <w:rPr>
+          <w:lang w:val="en-US"/>
+        </w:rPr>
+      </w:pPr>
+    </w:p>
+    <w:p>
+      <w:pPr>
+        <w:rPr>
+          <w:lang w:val="en-US"/>
+        </w:rPr>
+      </w:pPr>
+    </w:p>
+    <w:p>
+      <w:pPr>
         <w:pStyle w:val="Balk1"/>
         <w:rPr>
           <w:rFonts w:cs="Arial"/>
@@ -25433,6 +25550,7 @@
           <w:rFonts w:cs="Arial"/>
           <w:lang w:val="en-US"/>
         </w:rPr>
+        <w:lastRenderedPageBreak/>
         <w:t>9</w:t>
       </w:r>
       <w:r>

</xml_diff>

<commit_message>
Loss calculations are added.
</commit_message>
<xml_diff>
--- a/Simulation_Report.docx
+++ b/Simulation_Report.docx
@@ -1,6 +1,6 @@
 
 <file path=word/document.xml><?xml version="1.0" encoding="utf-8"?>
-<w:document xmlns:wpc="http://schemas.microsoft.com/office/word/2010/wordprocessingCanvas" xmlns:cx="http://schemas.microsoft.com/office/drawing/2014/chartex" xmlns:cx1="http://schemas.microsoft.com/office/drawing/2015/9/8/chartex" xmlns:cx2="http://schemas.microsoft.com/office/drawing/2015/10/21/chartex" xmlns:cx3="http://schemas.microsoft.com/office/drawing/2016/5/9/chartex" xmlns:cx4="http://schemas.microsoft.com/office/drawing/2016/5/10/chartex" xmlns:cx5="http://schemas.microsoft.com/office/drawing/2016/5/11/chartex" xmlns:cx6="http://schemas.microsoft.com/office/drawing/2016/5/12/chartex" xmlns:cx7="http://schemas.microsoft.com/office/drawing/2016/5/13/chartex" xmlns:cx8="http://schemas.microsoft.com/office/drawing/2016/5/14/chartex" xmlns:mc="http://schemas.openxmlformats.org/markup-compatibility/2006" xmlns:aink="http://schemas.microsoft.com/office/drawing/2016/ink" xmlns:am3d="http://schemas.microsoft.com/office/drawing/2017/model3d" xmlns:o="urn:schemas-microsoft-com:office:office" xmlns:r="http://schemas.openxmlformats.org/officeDocument/2006/relationships" xmlns:m="http://schemas.openxmlformats.org/officeDocument/2006/math" xmlns:v="urn:schemas-microsoft-com:vml" xmlns:wp14="http://schemas.microsoft.com/office/word/2010/wordprocessingDrawing" xmlns:wp="http://schemas.openxmlformats.org/drawingml/2006/wordprocessingDrawing" xmlns:w10="urn:schemas-microsoft-com:office:word" xmlns:w="http://schemas.openxmlformats.org/wordprocessingml/2006/main" xmlns:w14="http://schemas.microsoft.com/office/word/2010/wordml" xmlns:w15="http://schemas.microsoft.com/office/word/2012/wordml" xmlns:w16cex="http://schemas.microsoft.com/office/word/2018/wordml/cex" xmlns:w16cid="http://schemas.microsoft.com/office/word/2016/wordml/cid" xmlns:w16="http://schemas.microsoft.com/office/word/2018/wordml" xmlns:w16sdtdh="http://schemas.microsoft.com/office/word/2020/wordml/sdtdatahash" xmlns:w16se="http://schemas.microsoft.com/office/word/2015/wordml/symex" xmlns:wpg="http://schemas.microsoft.com/office/word/2010/wordprocessingGroup" xmlns:wpi="http://schemas.microsoft.com/office/word/2010/wordprocessingInk" xmlns:wne="http://schemas.microsoft.com/office/word/2006/wordml" xmlns:wps="http://schemas.microsoft.com/office/word/2010/wordprocessingShape" mc:Ignorable="w14 w15 w16se w16cid w16 w16cex w16sdtdh wp14">
+<w:document xmlns:wpc="http://schemas.microsoft.com/office/word/2010/wordprocessingCanvas" xmlns:cx="http://schemas.microsoft.com/office/drawing/2014/chartex" xmlns:cx1="http://schemas.microsoft.com/office/drawing/2015/9/8/chartex" xmlns:cx2="http://schemas.microsoft.com/office/drawing/2015/10/21/chartex" xmlns:cx3="http://schemas.microsoft.com/office/drawing/2016/5/9/chartex" xmlns:cx4="http://schemas.microsoft.com/office/drawing/2016/5/10/chartex" xmlns:cx5="http://schemas.microsoft.com/office/drawing/2016/5/11/chartex" xmlns:cx6="http://schemas.microsoft.com/office/drawing/2016/5/12/chartex" xmlns:cx7="http://schemas.microsoft.com/office/drawing/2016/5/13/chartex" xmlns:cx8="http://schemas.microsoft.com/office/drawing/2016/5/14/chartex" xmlns:mc="http://schemas.openxmlformats.org/markup-compatibility/2006" xmlns:aink="http://schemas.microsoft.com/office/drawing/2016/ink" xmlns:am3d="http://schemas.microsoft.com/office/drawing/2017/model3d" xmlns:o="urn:schemas-microsoft-com:office:office" xmlns:r="http://schemas.openxmlformats.org/officeDocument/2006/relationships" xmlns:m="http://schemas.openxmlformats.org/officeDocument/2006/math" xmlns:v="urn:schemas-microsoft-com:vml" xmlns:wp14="http://schemas.microsoft.com/office/word/2010/wordprocessingDrawing" xmlns:wp="http://schemas.openxmlformats.org/drawingml/2006/wordprocessingDrawing" xmlns:w10="urn:schemas-microsoft-com:office:word" xmlns:w="http://schemas.openxmlformats.org/wordprocessingml/2006/main" xmlns:w14="http://schemas.microsoft.com/office/word/2010/wordml" xmlns:w15="http://schemas.microsoft.com/office/word/2012/wordml" xmlns:w16cex="http://schemas.microsoft.com/office/word/2018/wordml/cex" xmlns:w16cid="http://schemas.microsoft.com/office/word/2016/wordml/cid" xmlns:w16="http://schemas.microsoft.com/office/word/2018/wordml" xmlns:w16se="http://schemas.microsoft.com/office/word/2015/wordml/symex" xmlns:wpg="http://schemas.microsoft.com/office/word/2010/wordprocessingGroup" xmlns:wpi="http://schemas.microsoft.com/office/word/2010/wordprocessingInk" xmlns:wne="http://schemas.microsoft.com/office/word/2006/wordml" xmlns:wps="http://schemas.microsoft.com/office/word/2010/wordprocessingShape" mc:Ignorable="w14 w15 w16se w16cid w16 w16cex wp14">
   <w:body>
     <w:p>
       <w:pPr>
@@ -455,7 +455,7 @@
             </w:rPr>
             <w:fldChar w:fldCharType="separate"/>
           </w:r>
-          <w:hyperlink w:anchor="_Toc70787547" w:history="1">
+          <w:hyperlink w:anchor="_Toc75984116" w:history="1">
             <w:r>
               <w:rPr>
                 <w:rStyle w:val="Kpr"/>
@@ -483,7 +483,7 @@
                 <w:noProof/>
                 <w:webHidden/>
               </w:rPr>
-              <w:instrText xml:space="preserve"> PAGEREF _Toc70787547 \h </w:instrText>
+              <w:instrText xml:space="preserve"> PAGEREF _Toc75984116 \h </w:instrText>
             </w:r>
             <w:r>
               <w:rPr>
@@ -526,7 +526,7 @@
               <w:lang w:val="tr-TR"/>
             </w:rPr>
           </w:pPr>
-          <w:hyperlink w:anchor="_Toc70787548" w:history="1">
+          <w:hyperlink w:anchor="_Toc75984117" w:history="1">
             <w:r>
               <w:rPr>
                 <w:rStyle w:val="Kpr"/>
@@ -554,7 +554,7 @@
                 <w:noProof/>
                 <w:webHidden/>
               </w:rPr>
-              <w:instrText xml:space="preserve"> PAGEREF _Toc70787548 \h </w:instrText>
+              <w:instrText xml:space="preserve"> PAGEREF _Toc75984117 \h </w:instrText>
             </w:r>
             <w:r>
               <w:rPr>
@@ -597,7 +597,7 @@
               <w:lang w:val="tr-TR"/>
             </w:rPr>
           </w:pPr>
-          <w:hyperlink w:anchor="_Toc70787549" w:history="1">
+          <w:hyperlink w:anchor="_Toc75984118" w:history="1">
             <w:r>
               <w:rPr>
                 <w:rStyle w:val="Kpr"/>
@@ -625,7 +625,7 @@
                 <w:noProof/>
                 <w:webHidden/>
               </w:rPr>
-              <w:instrText xml:space="preserve"> PAGEREF _Toc70787549 \h </w:instrText>
+              <w:instrText xml:space="preserve"> PAGEREF _Toc75984118 \h </w:instrText>
             </w:r>
             <w:r>
               <w:rPr>
@@ -668,7 +668,7 @@
               <w:lang w:val="tr-TR"/>
             </w:rPr>
           </w:pPr>
-          <w:hyperlink w:anchor="_Toc70787550" w:history="1">
+          <w:hyperlink w:anchor="_Toc75984119" w:history="1">
             <w:r>
               <w:rPr>
                 <w:rStyle w:val="Kpr"/>
@@ -696,7 +696,7 @@
                 <w:noProof/>
                 <w:webHidden/>
               </w:rPr>
-              <w:instrText xml:space="preserve"> PAGEREF _Toc70787550 \h </w:instrText>
+              <w:instrText xml:space="preserve"> PAGEREF _Toc75984119 \h </w:instrText>
             </w:r>
             <w:r>
               <w:rPr>
@@ -739,7 +739,7 @@
               <w:lang w:val="tr-TR"/>
             </w:rPr>
           </w:pPr>
-          <w:hyperlink w:anchor="_Toc70787551" w:history="1">
+          <w:hyperlink w:anchor="_Toc75984120" w:history="1">
             <w:r>
               <w:rPr>
                 <w:rStyle w:val="Kpr"/>
@@ -767,7 +767,7 @@
                 <w:noProof/>
                 <w:webHidden/>
               </w:rPr>
-              <w:instrText xml:space="preserve"> PAGEREF _Toc70787551 \h </w:instrText>
+              <w:instrText xml:space="preserve"> PAGEREF _Toc75984120 \h </w:instrText>
             </w:r>
             <w:r>
               <w:rPr>
@@ -810,7 +810,7 @@
               <w:lang w:val="tr-TR"/>
             </w:rPr>
           </w:pPr>
-          <w:hyperlink w:anchor="_Toc70787552" w:history="1">
+          <w:hyperlink w:anchor="_Toc75984121" w:history="1">
             <w:r>
               <w:rPr>
                 <w:rStyle w:val="Kpr"/>
@@ -838,7 +838,7 @@
                 <w:noProof/>
                 <w:webHidden/>
               </w:rPr>
-              <w:instrText xml:space="preserve"> PAGEREF _Toc70787552 \h </w:instrText>
+              <w:instrText xml:space="preserve"> PAGEREF _Toc75984121 \h </w:instrText>
             </w:r>
             <w:r>
               <w:rPr>
@@ -881,7 +881,7 @@
               <w:lang w:val="tr-TR"/>
             </w:rPr>
           </w:pPr>
-          <w:hyperlink w:anchor="_Toc70787553" w:history="1">
+          <w:hyperlink w:anchor="_Toc75984122" w:history="1">
             <w:r>
               <w:rPr>
                 <w:rStyle w:val="Kpr"/>
@@ -909,7 +909,7 @@
                 <w:noProof/>
                 <w:webHidden/>
               </w:rPr>
-              <w:instrText xml:space="preserve"> PAGEREF _Toc70787553 \h </w:instrText>
+              <w:instrText xml:space="preserve"> PAGEREF _Toc75984122 \h </w:instrText>
             </w:r>
             <w:r>
               <w:rPr>
@@ -952,7 +952,7 @@
               <w:lang w:val="tr-TR"/>
             </w:rPr>
           </w:pPr>
-          <w:hyperlink w:anchor="_Toc70787554" w:history="1">
+          <w:hyperlink w:anchor="_Toc75984123" w:history="1">
             <w:r>
               <w:rPr>
                 <w:rStyle w:val="Kpr"/>
@@ -980,7 +980,7 @@
                 <w:noProof/>
                 <w:webHidden/>
               </w:rPr>
-              <w:instrText xml:space="preserve"> PAGEREF _Toc70787554 \h </w:instrText>
+              <w:instrText xml:space="preserve"> PAGEREF _Toc75984123 \h </w:instrText>
             </w:r>
             <w:r>
               <w:rPr>
@@ -1023,7 +1023,7 @@
               <w:lang w:val="tr-TR"/>
             </w:rPr>
           </w:pPr>
-          <w:hyperlink w:anchor="_Toc70787555" w:history="1">
+          <w:hyperlink w:anchor="_Toc75984124" w:history="1">
             <w:r>
               <w:rPr>
                 <w:rStyle w:val="Kpr"/>
@@ -1051,7 +1051,7 @@
                 <w:noProof/>
                 <w:webHidden/>
               </w:rPr>
-              <w:instrText xml:space="preserve"> PAGEREF _Toc70787555 \h </w:instrText>
+              <w:instrText xml:space="preserve"> PAGEREF _Toc75984124 \h </w:instrText>
             </w:r>
             <w:r>
               <w:rPr>
@@ -1094,7 +1094,7 @@
               <w:lang w:val="tr-TR"/>
             </w:rPr>
           </w:pPr>
-          <w:hyperlink w:anchor="_Toc70787556" w:history="1">
+          <w:hyperlink w:anchor="_Toc75984125" w:history="1">
             <w:r>
               <w:rPr>
                 <w:rStyle w:val="Kpr"/>
@@ -1122,7 +1122,7 @@
                 <w:noProof/>
                 <w:webHidden/>
               </w:rPr>
-              <w:instrText xml:space="preserve"> PAGEREF _Toc70787556 \h </w:instrText>
+              <w:instrText xml:space="preserve"> PAGEREF _Toc75984125 \h </w:instrText>
             </w:r>
             <w:r>
               <w:rPr>
@@ -1165,7 +1165,7 @@
               <w:lang w:val="tr-TR"/>
             </w:rPr>
           </w:pPr>
-          <w:hyperlink w:anchor="_Toc70787557" w:history="1">
+          <w:hyperlink w:anchor="_Toc75984126" w:history="1">
             <w:r>
               <w:rPr>
                 <w:rStyle w:val="Kpr"/>
@@ -1193,7 +1193,7 @@
                 <w:noProof/>
                 <w:webHidden/>
               </w:rPr>
-              <w:instrText xml:space="preserve"> PAGEREF _Toc70787557 \h </w:instrText>
+              <w:instrText xml:space="preserve"> PAGEREF _Toc75984126 \h </w:instrText>
             </w:r>
             <w:r>
               <w:rPr>
@@ -1236,7 +1236,7 @@
               <w:lang w:val="tr-TR"/>
             </w:rPr>
           </w:pPr>
-          <w:hyperlink w:anchor="_Toc70787558" w:history="1">
+          <w:hyperlink w:anchor="_Toc75984127" w:history="1">
             <w:r>
               <w:rPr>
                 <w:rStyle w:val="Kpr"/>
@@ -1264,7 +1264,7 @@
                 <w:noProof/>
                 <w:webHidden/>
               </w:rPr>
-              <w:instrText xml:space="preserve"> PAGEREF _Toc70787558 \h </w:instrText>
+              <w:instrText xml:space="preserve"> PAGEREF _Toc75984127 \h </w:instrText>
             </w:r>
             <w:r>
               <w:rPr>
@@ -1307,7 +1307,7 @@
               <w:lang w:val="tr-TR"/>
             </w:rPr>
           </w:pPr>
-          <w:hyperlink w:anchor="_Toc70787559" w:history="1">
+          <w:hyperlink w:anchor="_Toc75984128" w:history="1">
             <w:r>
               <w:rPr>
                 <w:rStyle w:val="Kpr"/>
@@ -1352,7 +1352,7 @@
                 <w:noProof/>
                 <w:webHidden/>
               </w:rPr>
-              <w:instrText xml:space="preserve"> PAGEREF _Toc70787559 \h </w:instrText>
+              <w:instrText xml:space="preserve"> PAGEREF _Toc75984128 \h </w:instrText>
             </w:r>
             <w:r>
               <w:rPr>
@@ -1395,7 +1395,7 @@
               <w:lang w:val="tr-TR"/>
             </w:rPr>
           </w:pPr>
-          <w:hyperlink w:anchor="_Toc70787560" w:history="1">
+          <w:hyperlink w:anchor="_Toc75984129" w:history="1">
             <w:r>
               <w:rPr>
                 <w:rStyle w:val="Kpr"/>
@@ -1423,7 +1423,7 @@
                 <w:noProof/>
                 <w:webHidden/>
               </w:rPr>
-              <w:instrText xml:space="preserve"> PAGEREF _Toc70787560 \h </w:instrText>
+              <w:instrText xml:space="preserve"> PAGEREF _Toc75984129 \h </w:instrText>
             </w:r>
             <w:r>
               <w:rPr>
@@ -1466,7 +1466,7 @@
               <w:lang w:val="tr-TR"/>
             </w:rPr>
           </w:pPr>
-          <w:hyperlink w:anchor="_Toc70787561" w:history="1">
+          <w:hyperlink w:anchor="_Toc75984130" w:history="1">
             <w:r>
               <w:rPr>
                 <w:rStyle w:val="Kpr"/>
@@ -1494,7 +1494,7 @@
                 <w:noProof/>
                 <w:webHidden/>
               </w:rPr>
-              <w:instrText xml:space="preserve"> PAGEREF _Toc70787561 \h </w:instrText>
+              <w:instrText xml:space="preserve"> PAGEREF _Toc75984130 \h </w:instrText>
             </w:r>
             <w:r>
               <w:rPr>
@@ -1537,7 +1537,7 @@
               <w:lang w:val="tr-TR"/>
             </w:rPr>
           </w:pPr>
-          <w:hyperlink w:anchor="_Toc70787562" w:history="1">
+          <w:hyperlink w:anchor="_Toc75984131" w:history="1">
             <w:r>
               <w:rPr>
                 <w:rStyle w:val="Kpr"/>
@@ -1565,7 +1565,7 @@
                 <w:noProof/>
                 <w:webHidden/>
               </w:rPr>
-              <w:instrText xml:space="preserve"> PAGEREF _Toc70787562 \h </w:instrText>
+              <w:instrText xml:space="preserve"> PAGEREF _Toc75984131 \h </w:instrText>
             </w:r>
             <w:r>
               <w:rPr>
@@ -1608,7 +1608,7 @@
               <w:lang w:val="tr-TR"/>
             </w:rPr>
           </w:pPr>
-          <w:hyperlink w:anchor="_Toc70787563" w:history="1">
+          <w:hyperlink w:anchor="_Toc75984132" w:history="1">
             <w:r>
               <w:rPr>
                 <w:rStyle w:val="Kpr"/>
@@ -1636,7 +1636,7 @@
                 <w:noProof/>
                 <w:webHidden/>
               </w:rPr>
-              <w:instrText xml:space="preserve"> PAGEREF _Toc70787563 \h </w:instrText>
+              <w:instrText xml:space="preserve"> PAGEREF _Toc75984132 \h </w:instrText>
             </w:r>
             <w:r>
               <w:rPr>
@@ -1679,7 +1679,7 @@
               <w:lang w:val="tr-TR"/>
             </w:rPr>
           </w:pPr>
-          <w:hyperlink w:anchor="_Toc70787564" w:history="1">
+          <w:hyperlink w:anchor="_Toc75984133" w:history="1">
             <w:r>
               <w:rPr>
                 <w:rStyle w:val="Kpr"/>
@@ -1707,7 +1707,7 @@
                 <w:noProof/>
                 <w:webHidden/>
               </w:rPr>
-              <w:instrText xml:space="preserve"> PAGEREF _Toc70787564 \h </w:instrText>
+              <w:instrText xml:space="preserve"> PAGEREF _Toc75984133 \h </w:instrText>
             </w:r>
             <w:r>
               <w:rPr>
@@ -1750,7 +1750,7 @@
               <w:lang w:val="tr-TR"/>
             </w:rPr>
           </w:pPr>
-          <w:hyperlink w:anchor="_Toc70787565" w:history="1">
+          <w:hyperlink w:anchor="_Toc75984134" w:history="1">
             <w:r>
               <w:rPr>
                 <w:rStyle w:val="Kpr"/>
@@ -1778,7 +1778,7 @@
                 <w:noProof/>
                 <w:webHidden/>
               </w:rPr>
-              <w:instrText xml:space="preserve"> PAGEREF _Toc70787565 \h </w:instrText>
+              <w:instrText xml:space="preserve"> PAGEREF _Toc75984134 \h </w:instrText>
             </w:r>
             <w:r>
               <w:rPr>
@@ -1821,7 +1821,7 @@
               <w:lang w:val="tr-TR"/>
             </w:rPr>
           </w:pPr>
-          <w:hyperlink w:anchor="_Toc70787566" w:history="1">
+          <w:hyperlink w:anchor="_Toc75984135" w:history="1">
             <w:r>
               <w:rPr>
                 <w:rStyle w:val="Kpr"/>
@@ -1849,7 +1849,7 @@
                 <w:noProof/>
                 <w:webHidden/>
               </w:rPr>
-              <w:instrText xml:space="preserve"> PAGEREF _Toc70787566 \h </w:instrText>
+              <w:instrText xml:space="preserve"> PAGEREF _Toc75984135 \h </w:instrText>
             </w:r>
             <w:r>
               <w:rPr>
@@ -1892,7 +1892,7 @@
               <w:lang w:val="tr-TR"/>
             </w:rPr>
           </w:pPr>
-          <w:hyperlink w:anchor="_Toc70787567" w:history="1">
+          <w:hyperlink w:anchor="_Toc75984136" w:history="1">
             <w:r>
               <w:rPr>
                 <w:rStyle w:val="Kpr"/>
@@ -1920,7 +1920,7 @@
                 <w:noProof/>
                 <w:webHidden/>
               </w:rPr>
-              <w:instrText xml:space="preserve"> PAGEREF _Toc70787567 \h </w:instrText>
+              <w:instrText xml:space="preserve"> PAGEREF _Toc75984136 \h </w:instrText>
             </w:r>
             <w:r>
               <w:rPr>
@@ -1963,7 +1963,7 @@
               <w:lang w:val="tr-TR"/>
             </w:rPr>
           </w:pPr>
-          <w:hyperlink w:anchor="_Toc70787568" w:history="1">
+          <w:hyperlink w:anchor="_Toc75984137" w:history="1">
             <w:r>
               <w:rPr>
                 <w:rStyle w:val="Kpr"/>
@@ -1991,7 +1991,7 @@
                 <w:noProof/>
                 <w:webHidden/>
               </w:rPr>
-              <w:instrText xml:space="preserve"> PAGEREF _Toc70787568 \h </w:instrText>
+              <w:instrText xml:space="preserve"> PAGEREF _Toc75984137 \h </w:instrText>
             </w:r>
             <w:r>
               <w:rPr>
@@ -2034,7 +2034,7 @@
               <w:lang w:val="tr-TR"/>
             </w:rPr>
           </w:pPr>
-          <w:hyperlink w:anchor="_Toc70787569" w:history="1">
+          <w:hyperlink w:anchor="_Toc75984138" w:history="1">
             <w:r>
               <w:rPr>
                 <w:rStyle w:val="Kpr"/>
@@ -2062,7 +2062,7 @@
                 <w:noProof/>
                 <w:webHidden/>
               </w:rPr>
-              <w:instrText xml:space="preserve"> PAGEREF _Toc70787569 \h </w:instrText>
+              <w:instrText xml:space="preserve"> PAGEREF _Toc75984138 \h </w:instrText>
             </w:r>
             <w:r>
               <w:rPr>
@@ -2105,7 +2105,7 @@
               <w:lang w:val="tr-TR"/>
             </w:rPr>
           </w:pPr>
-          <w:hyperlink w:anchor="_Toc70787570" w:history="1">
+          <w:hyperlink w:anchor="_Toc75984139" w:history="1">
             <w:r>
               <w:rPr>
                 <w:rStyle w:val="Kpr"/>
@@ -2133,7 +2133,7 @@
                 <w:noProof/>
                 <w:webHidden/>
               </w:rPr>
-              <w:instrText xml:space="preserve"> PAGEREF _Toc70787570 \h </w:instrText>
+              <w:instrText xml:space="preserve"> PAGEREF _Toc75984139 \h </w:instrText>
             </w:r>
             <w:r>
               <w:rPr>
@@ -2176,14 +2176,14 @@
               <w:lang w:val="tr-TR"/>
             </w:rPr>
           </w:pPr>
-          <w:hyperlink w:anchor="_Toc70787571" w:history="1">
+          <w:hyperlink w:anchor="_Toc75984140" w:history="1">
             <w:r>
               <w:rPr>
                 <w:rStyle w:val="Kpr"/>
                 <w:noProof/>
                 <w:lang w:val="en-US"/>
               </w:rPr>
-              <w:t>7. Cost analysıs</w:t>
+              <w:t>7. LOSS CALCULATIONS</w:t>
             </w:r>
             <w:r>
               <w:rPr>
@@ -2204,7 +2204,7 @@
                 <w:noProof/>
                 <w:webHidden/>
               </w:rPr>
-              <w:instrText xml:space="preserve"> PAGEREF _Toc70787571 \h </w:instrText>
+              <w:instrText xml:space="preserve"> PAGEREF _Toc75984140 \h </w:instrText>
             </w:r>
             <w:r>
               <w:rPr>
@@ -2247,14 +2247,14 @@
               <w:lang w:val="tr-TR"/>
             </w:rPr>
           </w:pPr>
-          <w:hyperlink w:anchor="_Toc70787572" w:history="1">
+          <w:hyperlink w:anchor="_Toc75984141" w:history="1">
             <w:r>
               <w:rPr>
                 <w:rStyle w:val="Kpr"/>
                 <w:noProof/>
                 <w:lang w:val="en-US"/>
               </w:rPr>
-              <w:t>8. Conclusion</w:t>
+              <w:t>8. Cost analysıs</w:t>
             </w:r>
             <w:r>
               <w:rPr>
@@ -2275,7 +2275,7 @@
                 <w:noProof/>
                 <w:webHidden/>
               </w:rPr>
-              <w:instrText xml:space="preserve"> PAGEREF _Toc70787572 \h </w:instrText>
+              <w:instrText xml:space="preserve"> PAGEREF _Toc75984141 \h </w:instrText>
             </w:r>
             <w:r>
               <w:rPr>
@@ -2318,14 +2318,14 @@
               <w:lang w:val="tr-TR"/>
             </w:rPr>
           </w:pPr>
-          <w:hyperlink w:anchor="_Toc70787573" w:history="1">
+          <w:hyperlink w:anchor="_Toc75984142" w:history="1">
             <w:r>
               <w:rPr>
                 <w:rStyle w:val="Kpr"/>
                 <w:noProof/>
                 <w:lang w:val="en-US"/>
               </w:rPr>
-              <w:t>9. References</w:t>
+              <w:t>9. Conclusion</w:t>
             </w:r>
             <w:r>
               <w:rPr>
@@ -2346,7 +2346,7 @@
                 <w:noProof/>
                 <w:webHidden/>
               </w:rPr>
-              <w:instrText xml:space="preserve"> PAGEREF _Toc70787573 \h </w:instrText>
+              <w:instrText xml:space="preserve"> PAGEREF _Toc75984142 \h </w:instrText>
             </w:r>
             <w:r>
               <w:rPr>
@@ -2367,6 +2367,77 @@
                 <w:webHidden/>
               </w:rPr>
               <w:t>29</w:t>
+            </w:r>
+            <w:r>
+              <w:rPr>
+                <w:noProof/>
+                <w:webHidden/>
+              </w:rPr>
+              <w:fldChar w:fldCharType="end"/>
+            </w:r>
+          </w:hyperlink>
+        </w:p>
+        <w:p>
+          <w:pPr>
+            <w:pStyle w:val="T1"/>
+            <w:tabs>
+              <w:tab w:val="right" w:leader="dot" w:pos="9062"/>
+            </w:tabs>
+            <w:rPr>
+              <w:rFonts w:asciiTheme="minorHAnsi" w:eastAsiaTheme="minorEastAsia" w:hAnsiTheme="minorHAnsi" w:cstheme="minorBidi"/>
+              <w:noProof/>
+              <w:lang w:val="tr-TR"/>
+            </w:rPr>
+          </w:pPr>
+          <w:hyperlink w:anchor="_Toc75984143" w:history="1">
+            <w:r>
+              <w:rPr>
+                <w:rStyle w:val="Kpr"/>
+                <w:noProof/>
+                <w:lang w:val="en-US"/>
+              </w:rPr>
+              <w:t>10. References</w:t>
+            </w:r>
+            <w:r>
+              <w:rPr>
+                <w:noProof/>
+                <w:webHidden/>
+              </w:rPr>
+              <w:tab/>
+            </w:r>
+            <w:r>
+              <w:rPr>
+                <w:noProof/>
+                <w:webHidden/>
+              </w:rPr>
+              <w:fldChar w:fldCharType="begin"/>
+            </w:r>
+            <w:r>
+              <w:rPr>
+                <w:noProof/>
+                <w:webHidden/>
+              </w:rPr>
+              <w:instrText xml:space="preserve"> PAGEREF _Toc75984143 \h </w:instrText>
+            </w:r>
+            <w:r>
+              <w:rPr>
+                <w:noProof/>
+                <w:webHidden/>
+              </w:rPr>
+            </w:r>
+            <w:r>
+              <w:rPr>
+                <w:noProof/>
+                <w:webHidden/>
+              </w:rPr>
+              <w:fldChar w:fldCharType="separate"/>
+            </w:r>
+            <w:r>
+              <w:rPr>
+                <w:noProof/>
+                <w:webHidden/>
+              </w:rPr>
+              <w:t>30</w:t>
             </w:r>
             <w:r>
               <w:rPr>
@@ -2465,13 +2536,12 @@
           <w:lang w:val="en-US"/>
         </w:rPr>
       </w:pPr>
-      <w:bookmarkStart w:id="0" w:name="_Toc70787547"/>
+      <w:bookmarkStart w:id="0" w:name="_Toc75984116"/>
       <w:r>
         <w:rPr>
           <w:rFonts w:cs="Arial"/>
           <w:lang w:val="en-US"/>
         </w:rPr>
-        <w:lastRenderedPageBreak/>
         <w:t>1.Project Definition</w:t>
       </w:r>
       <w:bookmarkEnd w:id="0"/>
@@ -2541,7 +2611,7 @@
           <w:lang w:val="en-US"/>
         </w:rPr>
       </w:pPr>
-      <w:bookmarkStart w:id="1" w:name="_Toc70787548"/>
+      <w:bookmarkStart w:id="1" w:name="_Toc75984117"/>
       <w:r>
         <w:rPr>
           <w:rFonts w:cs="Arial"/>
@@ -3052,14 +3122,7 @@
         <w:rPr>
           <w:lang w:val="en-US"/>
         </w:rPr>
-        <w:t xml:space="preserve">When we look at the options, the Full-Bridge is not suitable. In addition, we can see that Push-Pull and Half-Bridge may be over design for our application because the lower limit of them is satisfying the maximum power requirement of our system. Therefore, they are not suitable for our application. After that point, there are staying 3 different topologies. Forward and Active Clamp Forward has more component </w:t>
-      </w:r>
-      <w:r>
-        <w:rPr>
-          <w:lang w:val="en-US"/>
-        </w:rPr>
-        <w:lastRenderedPageBreak/>
-        <w:t xml:space="preserve">compared to the Flyback converter and the Flyback converters maximum power limitation is satisfying our power level. Because of these reasons, we decided to use the Flyback topology to design the DC-DC converter. In addition to them, Flyback is a widely used topology and there are a lot of sources and controllers for this topology in power electronics field. </w:t>
+        <w:t xml:space="preserve">When we look at the options, the Full-Bridge is not suitable. In addition, we can see that Push-Pull and Half-Bridge may be over design for our application because the lower limit of them is satisfying the maximum power requirement of our system. Therefore, they are not suitable for our application. After that point, there are staying 3 different topologies. Forward and Active Clamp Forward has more component compared to the Flyback converter and the Flyback converters maximum power limitation is satisfying our power level. Because of these reasons, we decided to use the Flyback topology to design the DC-DC converter. In addition to them, Flyback is a widely used topology and there are a lot of sources and controllers for this topology in power electronics field. </w:t>
       </w:r>
       <w:r>
         <w:rPr>
@@ -3225,7 +3288,7 @@
           <w:lang w:val="en-US"/>
         </w:rPr>
       </w:pPr>
-      <w:bookmarkStart w:id="2" w:name="_Toc70787549"/>
+      <w:bookmarkStart w:id="2" w:name="_Toc75984118"/>
       <w:r>
         <w:rPr>
           <w:rFonts w:cs="Arial"/>
@@ -3288,7 +3351,6 @@
           <w:noProof/>
           <w:lang w:val="en-US"/>
         </w:rPr>
-        <w:lastRenderedPageBreak/>
         <w:drawing>
           <wp:inline distT="0" distB="0" distL="0" distR="0" wp14:anchorId="20236473" wp14:editId="05C7241D">
             <wp:extent cx="5760720" cy="3380740"/>
@@ -3536,13 +3598,12 @@
           <w:lang w:val="en-US"/>
         </w:rPr>
       </w:pPr>
-      <w:bookmarkStart w:id="3" w:name="_Toc70787550"/>
+      <w:bookmarkStart w:id="3" w:name="_Toc75984119"/>
       <w:r>
         <w:rPr>
           <w:rFonts w:cs="Arial"/>
           <w:lang w:val="en-US"/>
         </w:rPr>
-        <w:lastRenderedPageBreak/>
         <w:t>4. Transformer Design</w:t>
       </w:r>
       <w:bookmarkEnd w:id="3"/>
@@ -3600,7 +3661,7 @@
           <w:lang w:val="en-US"/>
         </w:rPr>
       </w:pPr>
-      <w:bookmarkStart w:id="4" w:name="_Toc70787551"/>
+      <w:bookmarkStart w:id="4" w:name="_Toc75984120"/>
       <w:r>
         <w:rPr>
           <w:rFonts w:cs="Arial"/>
@@ -5111,21 +5172,7 @@
         <w:rPr>
           <w:lang w:val="en-US"/>
         </w:rPr>
-        <w:t xml:space="preserve">Now, </w:t>
-      </w:r>
-      <w:proofErr w:type="gramStart"/>
-      <w:r>
-        <w:rPr>
-          <w:lang w:val="en-US"/>
-        </w:rPr>
-        <w:t>let’s</w:t>
-      </w:r>
-      <w:proofErr w:type="gramEnd"/>
-      <w:r>
-        <w:rPr>
-          <w:lang w:val="en-US"/>
-        </w:rPr>
-        <w:t xml:space="preserve"> find the maximum turn number of the primary side,</w:t>
+        <w:t>Now, let’s find the maximum turn number of the primary side,</w:t>
       </w:r>
     </w:p>
     <w:p>
@@ -5367,14 +5414,7 @@
         <w:rPr>
           <w:lang w:val="en-US"/>
         </w:rPr>
-        <w:t xml:space="preserve">). Selecting the core is not straight forward issue. We selected it by checking the limitations again and again for different cores. The </w:t>
-      </w:r>
-      <w:r>
-        <w:rPr>
-          <w:lang w:val="en-US"/>
-        </w:rPr>
-        <w:lastRenderedPageBreak/>
-        <w:t xml:space="preserve">limitations will be calculated later. </w:t>
+        <w:t xml:space="preserve">). Selecting the core is not straight forward issue. We selected it by checking the limitations again and again for different cores. The limitations will be calculated later. </w:t>
       </w:r>
       <w:r>
         <w:rPr>
@@ -6784,21 +6824,7 @@
         <w:rPr>
           <w:lang w:val="en-US"/>
         </w:rPr>
-        <w:t xml:space="preserve">Now, </w:t>
-      </w:r>
-      <w:proofErr w:type="gramStart"/>
-      <w:r>
-        <w:rPr>
-          <w:lang w:val="en-US"/>
-        </w:rPr>
-        <w:t>let’s</w:t>
-      </w:r>
-      <w:proofErr w:type="gramEnd"/>
-      <w:r>
-        <w:rPr>
-          <w:lang w:val="en-US"/>
-        </w:rPr>
-        <w:t xml:space="preserve"> find the effective inductance values for </w:t>
+        <w:t xml:space="preserve">Now, let’s find the effective inductance values for </w:t>
       </w:r>
       <w:r>
         <w:rPr>
@@ -7394,7 +7420,6 @@
         <w:rPr>
           <w:lang w:val="en-US"/>
         </w:rPr>
-        <w:lastRenderedPageBreak/>
         <w:t xml:space="preserve">After finishing the theoretical calculations, now we need the find the limitations of the controller. There are 3 different minimum primary inductance limitation and one maximum primary inductance limitation. </w:t>
       </w:r>
       <w:proofErr w:type="gramStart"/>
@@ -9307,7 +9332,6 @@
         <w:rPr>
           <w:lang w:val="en-US"/>
         </w:rPr>
-        <w:lastRenderedPageBreak/>
         <w:t xml:space="preserve">By using the core properties, we can calculate the primary and secondary inductances and check whether we stay in the controller specifications or not and whether we close to theoretical calculations. </w:t>
       </w:r>
     </w:p>
@@ -10881,7 +10905,6 @@
         <w:rPr>
           <w:lang w:val="en-US"/>
         </w:rPr>
-        <w:lastRenderedPageBreak/>
         <w:t>We are satisfying saturation condition</w:t>
       </w:r>
       <w:r>
@@ -10899,7 +10922,7 @@
           <w:lang w:val="en-US"/>
         </w:rPr>
       </w:pPr>
-      <w:bookmarkStart w:id="5" w:name="_Toc70787552"/>
+      <w:bookmarkStart w:id="5" w:name="_Toc75984121"/>
       <w:r>
         <w:rPr>
           <w:rFonts w:cs="Arial"/>
@@ -10948,16 +10971,8 @@
           <w:lang w:val="en-US"/>
         </w:rPr>
         <w:tab/>
-        <w:t>First, we assumed that output current flows through the windings without alternating and find a wire so that current density of the wire is around 5 A/</w:t>
-      </w:r>
-      <w:proofErr w:type="gramStart"/>
-      <w:r>
-        <w:rPr>
-          <w:lang w:val="en-US"/>
-        </w:rPr>
-        <w:t>mm2</w:t>
-      </w:r>
-      <w:proofErr w:type="gramEnd"/>
+        <w:t>First, we assumed that output current flows through the windings without alternating and find a wire so that current density of the wire is around 5 A/mm2</w:t>
+      </w:r>
     </w:p>
     <w:p>
       <w:pPr>
@@ -11331,13 +11346,12 @@
           <w:lang w:val="en-US"/>
         </w:rPr>
       </w:pPr>
-      <w:bookmarkStart w:id="6" w:name="_Toc70787553"/>
+      <w:bookmarkStart w:id="6" w:name="_Toc75984122"/>
       <w:r>
         <w:rPr>
           <w:rFonts w:cs="Arial"/>
           <w:lang w:val="en-US"/>
         </w:rPr>
-        <w:lastRenderedPageBreak/>
         <w:t>4.3. Finite Element Analysis</w:t>
       </w:r>
       <w:bookmarkEnd w:id="6"/>
@@ -11737,7 +11751,6 @@
         <w:rPr>
           <w:lang w:val="en-US"/>
         </w:rPr>
-        <w:lastRenderedPageBreak/>
         <w:tab/>
         <w:t xml:space="preserve">After satisfying inductance and turn ratio parameters we moved on to saturation control. To observe the magnetic flux density in most extreme case, we supplied primary winding with 3A current. This 3A comes from the calculations of the controller and it is also observed in LTspice. To ease the work of the computer, meshing was concentrated in the inner corner and near the airgap. Both magnetic flux density and vectors can be seen in </w:t>
       </w:r>
@@ -12019,7 +12032,6 @@
           <w:sz w:val="24"/>
           <w:lang w:val="en-US"/>
         </w:rPr>
-        <w:lastRenderedPageBreak/>
         <w:drawing>
           <wp:inline distT="0" distB="0" distL="0" distR="0" wp14:anchorId="12ABC84D" wp14:editId="294FA3C2">
             <wp:extent cx="3806456" cy="2970647"/>
@@ -12292,7 +12304,6 @@
         <w:rPr>
           <w:lang w:val="en-US"/>
         </w:rPr>
-        <w:lastRenderedPageBreak/>
         <w:t>As expected, we see nonhomogeneous current distribution in the conductor due to skin and proximity effects. More important than to see the current distribution is to get the AC resistance to accurately calculate copper losses in the transformer.</w:t>
       </w:r>
     </w:p>
@@ -12374,7 +12385,7 @@
               </wp:anchor>
             </w:drawing>
           </mc:Choice>
-          <mc:Fallback>
+          <mc:Fallback xmlns:w16sdtdh="http://schemas.microsoft.com/office/word/2020/wordml/sdtdatahash">
             <w:pict>
               <v:rect w14:anchorId="055F02D3" id="Dikdörtgen 12" o:spid="_x0000_s1026" style="position:absolute;margin-left:296.65pt;margin-top:46.5pt;width:31.2pt;height:15.75pt;z-index:251675648;visibility:visible;mso-wrap-style:square;mso-wrap-distance-left:9pt;mso-wrap-distance-top:0;mso-wrap-distance-right:9pt;mso-wrap-distance-bottom:0;mso-position-horizontal:absolute;mso-position-horizontal-relative:text;mso-position-vertical:absolute;mso-position-vertical-relative:text;v-text-anchor:middle" o:gfxdata="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" filled="f" strokecolor="red" strokeweight="2.25pt"/>
             </w:pict>
@@ -12450,7 +12461,7 @@
               </wp:anchor>
             </w:drawing>
           </mc:Choice>
-          <mc:Fallback>
+          <mc:Fallback xmlns:w16sdtdh="http://schemas.microsoft.com/office/word/2020/wordml/sdtdatahash">
             <w:pict>
               <v:rect w14:anchorId="6A3B57E9" id="Dikdörtgen 11" o:spid="_x0000_s1026" style="position:absolute;margin-left:173.95pt;margin-top:48pt;width:31.2pt;height:15.75pt;z-index:251674624;visibility:visible;mso-wrap-style:square;mso-wrap-distance-left:9pt;mso-wrap-distance-top:0;mso-wrap-distance-right:9pt;mso-wrap-distance-bottom:0;mso-position-horizontal:absolute;mso-position-horizontal-relative:text;mso-position-vertical:absolute;mso-position-vertical-relative:text;v-text-anchor:middle" o:gfxdata="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" filled="f" strokecolor="red" strokeweight="2.25pt"/>
             </w:pict>
@@ -12657,7 +12668,7 @@
           <w:lang w:val="en-US"/>
         </w:rPr>
       </w:pPr>
-      <w:bookmarkStart w:id="7" w:name="_Toc70787554"/>
+      <w:bookmarkStart w:id="7" w:name="_Toc75984123"/>
       <w:r>
         <w:rPr>
           <w:rFonts w:cs="Arial"/>
@@ -12738,7 +12749,7 @@
           <w:lang w:val="en-US"/>
         </w:rPr>
       </w:pPr>
-      <w:bookmarkStart w:id="8" w:name="_Toc70787555"/>
+      <w:bookmarkStart w:id="8" w:name="_Toc75984124"/>
       <w:r>
         <w:rPr>
           <w:lang w:val="en-US"/>
@@ -13260,7 +13271,6 @@
         <w:rPr>
           <w:lang w:val="en-US"/>
         </w:rPr>
-        <w:lastRenderedPageBreak/>
         <w:t>In this equation, we found the minimum output capacitor value</w:t>
       </w:r>
       <w:r>
@@ -13743,7 +13753,7 @@
           <w:lang w:val="en-US"/>
         </w:rPr>
       </w:pPr>
-      <w:bookmarkStart w:id="9" w:name="_Toc70787556"/>
+      <w:bookmarkStart w:id="9" w:name="_Toc75984125"/>
       <w:r>
         <w:rPr>
           <w:lang w:val="en-US"/>
@@ -13772,7 +13782,7 @@
           <w:lang w:val="en-US"/>
         </w:rPr>
       </w:pPr>
-      <w:bookmarkStart w:id="10" w:name="_Toc70787557"/>
+      <w:bookmarkStart w:id="10" w:name="_Toc75984126"/>
       <w:r>
         <w:rPr>
           <w:lang w:val="en-US"/>
@@ -14388,7 +14398,6 @@
                 <w:color w:val="000000" w:themeColor="text1"/>
                 <w:lang w:val="en-US"/>
               </w:rPr>
-              <w:lastRenderedPageBreak/>
               <w:t>Component</w:t>
             </w:r>
           </w:p>
@@ -14612,7 +14621,7 @@
           <w:lang w:val="en-US"/>
         </w:rPr>
       </w:pPr>
-      <w:bookmarkStart w:id="11" w:name="_Toc70787558"/>
+      <w:bookmarkStart w:id="11" w:name="_Toc75984127"/>
       <w:r>
         <w:rPr>
           <w:lang w:val="en-US"/>
@@ -15414,7 +15423,7 @@
           <w:lang w:val="en-US"/>
         </w:rPr>
       </w:pPr>
-      <w:bookmarkStart w:id="12" w:name="_Toc70787559"/>
+      <w:bookmarkStart w:id="12" w:name="_Toc75984128"/>
       <w:r>
         <w:rPr>
           <w:lang w:val="en-US"/>
@@ -15777,7 +15786,6 @@
         <w:rPr>
           <w:lang w:val="en-US"/>
         </w:rPr>
-        <w:lastRenderedPageBreak/>
         <w:t>According to the above equation, we found the required resistance value of 68.9</w:t>
       </w:r>
       <w:r>
@@ -15937,7 +15945,7 @@
           <w:lang w:val="en-US"/>
         </w:rPr>
       </w:pPr>
-      <w:bookmarkStart w:id="13" w:name="_Toc70787560"/>
+      <w:bookmarkStart w:id="13" w:name="_Toc75984129"/>
       <w:r>
         <w:rPr>
           <w:lang w:val="en-US"/>
@@ -16486,7 +16494,7 @@
           <w:lang w:val="en-US"/>
         </w:rPr>
       </w:pPr>
-      <w:bookmarkStart w:id="14" w:name="_Toc70787561"/>
+      <w:bookmarkStart w:id="14" w:name="_Toc75984130"/>
       <w:r>
         <w:rPr>
           <w:lang w:val="en-US"/>
@@ -16525,21 +16533,7 @@
           <w:lang w:val="en-US"/>
         </w:rPr>
         <w:tab/>
-        <w:t xml:space="preserve">Application </w:t>
-      </w:r>
-      <w:proofErr w:type="gramStart"/>
-      <w:r>
-        <w:rPr>
-          <w:lang w:val="en-US"/>
-        </w:rPr>
-        <w:t>note</w:t>
-      </w:r>
-      <w:proofErr w:type="gramEnd"/>
-      <w:r>
-        <w:rPr>
-          <w:lang w:val="en-US"/>
-        </w:rPr>
-        <w:t xml:space="preserve"> of the controller suggest </w:t>
+        <w:t xml:space="preserve">Application note of the controller suggest </w:t>
       </w:r>
       <w:r>
         <w:rPr>
@@ -16730,12 +16724,11 @@
           <w:lang w:val="en-US"/>
         </w:rPr>
       </w:pPr>
-      <w:bookmarkStart w:id="15" w:name="_Toc70787562"/>
-      <w:r>
-        <w:rPr>
-          <w:lang w:val="en-US"/>
-        </w:rPr>
-        <w:lastRenderedPageBreak/>
+      <w:bookmarkStart w:id="15" w:name="_Toc75984131"/>
+      <w:r>
+        <w:rPr>
+          <w:lang w:val="en-US"/>
+        </w:rPr>
         <w:t>5.2.</w:t>
       </w:r>
       <w:r>
@@ -17773,7 +17766,7 @@
           <w:lang w:val="en-US"/>
         </w:rPr>
       </w:pPr>
-      <w:bookmarkStart w:id="16" w:name="_Toc70787563"/>
+      <w:bookmarkStart w:id="16" w:name="_Toc75984132"/>
       <w:r>
         <w:rPr>
           <w:lang w:val="en-US"/>
@@ -17820,7 +17813,7 @@
           <w:lang w:val="en-US"/>
         </w:rPr>
       </w:pPr>
-      <w:bookmarkStart w:id="17" w:name="_Toc70787564"/>
+      <w:bookmarkStart w:id="17" w:name="_Toc75984133"/>
       <w:r>
         <w:rPr>
           <w:lang w:val="en-US"/>
@@ -17963,7 +17956,6 @@
                 <w:color w:val="000000" w:themeColor="text1"/>
                 <w:lang w:val="en-US"/>
               </w:rPr>
-              <w:lastRenderedPageBreak/>
               <w:t>Type</w:t>
             </w:r>
           </w:p>
@@ -18767,7 +18759,7 @@
           <w:lang w:val="en-US"/>
         </w:rPr>
       </w:pPr>
-      <w:bookmarkStart w:id="18" w:name="_Toc70787565"/>
+      <w:bookmarkStart w:id="18" w:name="_Toc75984134"/>
       <w:r>
         <w:rPr>
           <w:lang w:val="en-US"/>
@@ -18986,7 +18978,6 @@
           <w:noProof/>
           <w:lang w:val="en-US"/>
         </w:rPr>
-        <w:lastRenderedPageBreak/>
         <w:drawing>
           <wp:inline distT="0" distB="0" distL="0" distR="0" wp14:anchorId="42B33427" wp14:editId="33A2CFC2">
             <wp:extent cx="5760720" cy="2658110"/>
@@ -19379,7 +19370,7 @@
           <w:lang w:val="en-US"/>
         </w:rPr>
       </w:pPr>
-      <w:bookmarkStart w:id="19" w:name="_Toc70787566"/>
+      <w:bookmarkStart w:id="19" w:name="_Toc75984135"/>
       <w:r>
         <w:rPr>
           <w:lang w:val="en-US"/>
@@ -19568,7 +19559,6 @@
           <w:noProof/>
           <w:lang w:val="en-US"/>
         </w:rPr>
-        <w:lastRenderedPageBreak/>
         <w:drawing>
           <wp:inline distT="0" distB="0" distL="0" distR="0" wp14:anchorId="0DF3D3B9" wp14:editId="0C804D1E">
             <wp:extent cx="5760720" cy="2658110"/>
@@ -19959,7 +19949,7 @@
           <w:lang w:val="en-US"/>
         </w:rPr>
       </w:pPr>
-      <w:bookmarkStart w:id="20" w:name="_Toc70787567"/>
+      <w:bookmarkStart w:id="20" w:name="_Toc75984136"/>
       <w:r>
         <w:rPr>
           <w:rFonts w:cs="Arial"/>
@@ -20023,7 +20013,6 @@
           <w:noProof/>
           <w:lang w:val="en-US"/>
         </w:rPr>
-        <w:lastRenderedPageBreak/>
         <w:drawing>
           <wp:inline distT="0" distB="0" distL="0" distR="0" wp14:anchorId="64A584BF" wp14:editId="39F0691B">
             <wp:extent cx="5969451" cy="3423684"/>
@@ -20164,7 +20153,7 @@
           <w:lang w:val="en-US"/>
         </w:rPr>
       </w:pPr>
-      <w:bookmarkStart w:id="21" w:name="_Toc70787568"/>
+      <w:bookmarkStart w:id="21" w:name="_Toc75984137"/>
       <w:r>
         <w:rPr>
           <w:rFonts w:cs="Arial"/>
@@ -20405,7 +20394,6 @@
           <w:noProof/>
           <w:lang w:val="en-US"/>
         </w:rPr>
-        <w:lastRenderedPageBreak/>
         <w:drawing>
           <wp:inline distT="0" distB="0" distL="0" distR="0" wp14:anchorId="31037DB7" wp14:editId="16A56BA0">
             <wp:extent cx="5931535" cy="2927617"/>
@@ -20777,13 +20765,12 @@
           <w:lang w:val="en-US"/>
         </w:rPr>
       </w:pPr>
-      <w:bookmarkStart w:id="22" w:name="_Toc70787569"/>
+      <w:bookmarkStart w:id="22" w:name="_Toc75984138"/>
       <w:r>
         <w:rPr>
           <w:rFonts w:cs="Arial"/>
           <w:lang w:val="en-US"/>
         </w:rPr>
-        <w:lastRenderedPageBreak/>
         <w:t>6.2 Load Regulation</w:t>
       </w:r>
       <w:bookmarkEnd w:id="22"/>
@@ -21272,13 +21259,12 @@
           <w:lang w:val="en-US"/>
         </w:rPr>
       </w:pPr>
-      <w:bookmarkStart w:id="23" w:name="_Toc70787570"/>
+      <w:bookmarkStart w:id="23" w:name="_Toc75984139"/>
       <w:r>
         <w:rPr>
           <w:rFonts w:cs="Arial"/>
           <w:lang w:val="en-US"/>
         </w:rPr>
-        <w:lastRenderedPageBreak/>
         <w:t>6.3 Line Regulation</w:t>
       </w:r>
       <w:bookmarkEnd w:id="23"/>
@@ -21736,25 +21722,2106 @@
     <w:p>
       <w:pPr>
         <w:pStyle w:val="Balk1"/>
+      </w:pPr>
+      <w:bookmarkStart w:id="24" w:name="_Toc75984140"/>
+      <w:r>
         <w:rPr>
           <w:rFonts w:cs="Arial"/>
           <w:lang w:val="en-US"/>
         </w:rPr>
-      </w:pPr>
-      <w:bookmarkStart w:id="24" w:name="_Toc70787571"/>
+        <w:t>7</w:t>
+      </w:r>
       <w:r>
         <w:rPr>
           <w:rFonts w:cs="Arial"/>
           <w:lang w:val="en-US"/>
         </w:rPr>
-        <w:lastRenderedPageBreak/>
-        <w:t>7</w:t>
+        <w:t xml:space="preserve">. </w:t>
       </w:r>
       <w:r>
         <w:rPr>
           <w:rFonts w:cs="Arial"/>
           <w:lang w:val="en-US"/>
         </w:rPr>
+        <w:t>LOSS CALCULATIONS</w:t>
+      </w:r>
+      <w:bookmarkEnd w:id="24"/>
+    </w:p>
+    <w:p>
+      <w:pPr>
+        <w:pStyle w:val="AralkYok"/>
+        <w:ind w:firstLine="708"/>
+        <w:rPr>
+          <w:lang w:val="en-US"/>
+        </w:rPr>
+      </w:pPr>
+      <w:r>
+        <w:rPr>
+          <w:lang w:val="en-US"/>
+        </w:rPr>
+        <w:t>There are losses in some parts of the circuit we designed. One of the parts where these losses occur is the MOSFET. There are both switching and conduction losses on the MOSFET. These losses are calculated as shown below:</w:t>
+      </w:r>
+    </w:p>
+    <w:p>
+      <w:pPr>
+        <w:rPr>
+          <w:lang w:val="en-US"/>
+        </w:rPr>
+      </w:pPr>
+      <m:oMathPara>
+        <m:oMath>
+          <m:sSub>
+            <m:sSubPr>
+              <m:ctrlPr>
+                <w:rPr>
+                  <w:rFonts w:ascii="Cambria Math" w:hAnsi="Cambria Math"/>
+                  <w:i/>
+                  <w:lang w:val="en-US"/>
+                </w:rPr>
+              </m:ctrlPr>
+            </m:sSubPr>
+            <m:e>
+              <m:r>
+                <w:rPr>
+                  <w:rFonts w:ascii="Cambria Math" w:hAnsi="Cambria Math"/>
+                  <w:lang w:val="en-US"/>
+                </w:rPr>
+                <m:t>P</m:t>
+              </m:r>
+            </m:e>
+            <m:sub>
+              <m:r>
+                <w:rPr>
+                  <w:rFonts w:ascii="Cambria Math" w:hAnsi="Cambria Math"/>
+                  <w:lang w:val="en-US"/>
+                </w:rPr>
+                <m:t>sw</m:t>
+              </m:r>
+            </m:sub>
+          </m:sSub>
+          <m:r>
+            <w:rPr>
+              <w:rFonts w:ascii="Cambria Math" w:hAnsi="Cambria Math"/>
+              <w:lang w:val="en-US"/>
+            </w:rPr>
+            <m:t>=</m:t>
+          </m:r>
+          <m:sSub>
+            <m:sSubPr>
+              <m:ctrlPr>
+                <w:rPr>
+                  <w:rFonts w:ascii="Cambria Math" w:hAnsi="Cambria Math"/>
+                  <w:i/>
+                  <w:lang w:val="en-US"/>
+                </w:rPr>
+              </m:ctrlPr>
+            </m:sSubPr>
+            <m:e>
+              <m:r>
+                <w:rPr>
+                  <w:rFonts w:ascii="Cambria Math" w:hAnsi="Cambria Math"/>
+                  <w:lang w:val="en-US"/>
+                </w:rPr>
+                <m:t>E</m:t>
+              </m:r>
+            </m:e>
+            <m:sub>
+              <m:r>
+                <w:rPr>
+                  <w:rFonts w:ascii="Cambria Math" w:hAnsi="Cambria Math"/>
+                  <w:lang w:val="en-US"/>
+                </w:rPr>
+                <m:t>sw</m:t>
+              </m:r>
+            </m:sub>
+          </m:sSub>
+          <m:r>
+            <w:rPr>
+              <w:rFonts w:ascii="Cambria Math" w:hAnsi="Cambria Math"/>
+              <w:lang w:val="en-US"/>
+            </w:rPr>
+            <m:t>*f</m:t>
+          </m:r>
+        </m:oMath>
+      </m:oMathPara>
+    </w:p>
+    <w:p>
+      <w:pPr>
+        <w:rPr>
+          <w:lang w:val="en-US"/>
+        </w:rPr>
+      </w:pPr>
+    </w:p>
+    <w:p>
+      <w:pPr>
+        <w:rPr>
+          <w:lang w:val="en-US"/>
+        </w:rPr>
+      </w:pPr>
+      <m:oMathPara>
+        <m:oMath>
+          <m:sSub>
+            <m:sSubPr>
+              <m:ctrlPr>
+                <w:rPr>
+                  <w:rFonts w:ascii="Cambria Math" w:hAnsi="Cambria Math"/>
+                  <w:i/>
+                  <w:lang w:val="en-US"/>
+                </w:rPr>
+              </m:ctrlPr>
+            </m:sSubPr>
+            <m:e>
+              <m:r>
+                <w:rPr>
+                  <w:rFonts w:ascii="Cambria Math" w:hAnsi="Cambria Math"/>
+                  <w:lang w:val="en-US"/>
+                </w:rPr>
+                <m:t>P</m:t>
+              </m:r>
+            </m:e>
+            <m:sub>
+              <m:r>
+                <w:rPr>
+                  <w:rFonts w:ascii="Cambria Math" w:hAnsi="Cambria Math"/>
+                  <w:lang w:val="en-US"/>
+                </w:rPr>
+                <m:t>sw</m:t>
+              </m:r>
+            </m:sub>
+          </m:sSub>
+          <m:r>
+            <w:rPr>
+              <w:rFonts w:ascii="Cambria Math" w:hAnsi="Cambria Math"/>
+              <w:lang w:val="en-US"/>
+            </w:rPr>
+            <m:t>=5.2*</m:t>
+          </m:r>
+          <m:sSup>
+            <m:sSupPr>
+              <m:ctrlPr>
+                <w:rPr>
+                  <w:rFonts w:ascii="Cambria Math" w:hAnsi="Cambria Math"/>
+                  <w:i/>
+                  <w:lang w:val="en-US"/>
+                </w:rPr>
+              </m:ctrlPr>
+            </m:sSupPr>
+            <m:e>
+              <m:r>
+                <w:rPr>
+                  <w:rFonts w:ascii="Cambria Math" w:hAnsi="Cambria Math"/>
+                  <w:lang w:val="en-US"/>
+                </w:rPr>
+                <m:t>10</m:t>
+              </m:r>
+            </m:e>
+            <m:sup>
+              <m:r>
+                <w:rPr>
+                  <w:rFonts w:ascii="Cambria Math" w:hAnsi="Cambria Math"/>
+                  <w:lang w:val="en-US"/>
+                </w:rPr>
+                <m:t>-6</m:t>
+              </m:r>
+            </m:sup>
+          </m:sSup>
+          <m:r>
+            <w:rPr>
+              <w:rFonts w:ascii="Cambria Math" w:hAnsi="Cambria Math"/>
+              <w:lang w:val="en-US"/>
+            </w:rPr>
+            <m:t>*150*</m:t>
+          </m:r>
+          <m:sSup>
+            <m:sSupPr>
+              <m:ctrlPr>
+                <w:rPr>
+                  <w:rFonts w:ascii="Cambria Math" w:hAnsi="Cambria Math"/>
+                  <w:i/>
+                  <w:lang w:val="en-US"/>
+                </w:rPr>
+              </m:ctrlPr>
+            </m:sSupPr>
+            <m:e>
+              <m:r>
+                <w:rPr>
+                  <w:rFonts w:ascii="Cambria Math" w:hAnsi="Cambria Math"/>
+                  <w:lang w:val="en-US"/>
+                </w:rPr>
+                <m:t>10</m:t>
+              </m:r>
+            </m:e>
+            <m:sup>
+              <m:r>
+                <w:rPr>
+                  <w:rFonts w:ascii="Cambria Math" w:hAnsi="Cambria Math"/>
+                  <w:lang w:val="en-US"/>
+                </w:rPr>
+                <m:t>3</m:t>
+              </m:r>
+            </m:sup>
+          </m:sSup>
+        </m:oMath>
+      </m:oMathPara>
+    </w:p>
+    <w:p>
+      <w:pPr>
+        <w:rPr>
+          <w:lang w:val="en-US"/>
+        </w:rPr>
+      </w:pPr>
+    </w:p>
+    <w:p>
+      <w:pPr>
+        <w:rPr>
+          <w:rFonts w:eastAsiaTheme="minorEastAsia"/>
+          <w:b/>
+          <w:bCs/>
+          <w:lang w:val="en-US"/>
+        </w:rPr>
+      </w:pPr>
+      <m:oMathPara>
+        <m:oMath>
+          <m:sSub>
+            <m:sSubPr>
+              <m:ctrlPr>
+                <w:rPr>
+                  <w:rFonts w:ascii="Cambria Math" w:hAnsi="Cambria Math"/>
+                  <w:b/>
+                  <w:bCs/>
+                  <w:i/>
+                  <w:lang w:val="en-US"/>
+                </w:rPr>
+              </m:ctrlPr>
+            </m:sSubPr>
+            <m:e>
+              <m:r>
+                <m:rPr>
+                  <m:sty m:val="bi"/>
+                </m:rPr>
+                <w:rPr>
+                  <w:rFonts w:ascii="Cambria Math" w:hAnsi="Cambria Math"/>
+                  <w:lang w:val="en-US"/>
+                </w:rPr>
+                <m:t>P</m:t>
+              </m:r>
+            </m:e>
+            <m:sub>
+              <m:r>
+                <m:rPr>
+                  <m:sty m:val="bi"/>
+                </m:rPr>
+                <w:rPr>
+                  <w:rFonts w:ascii="Cambria Math" w:hAnsi="Cambria Math"/>
+                  <w:lang w:val="en-US"/>
+                </w:rPr>
+                <m:t>sw</m:t>
+              </m:r>
+            </m:sub>
+          </m:sSub>
+          <m:r>
+            <m:rPr>
+              <m:sty m:val="bi"/>
+            </m:rPr>
+            <w:rPr>
+              <w:rFonts w:ascii="Cambria Math" w:hAnsi="Cambria Math"/>
+              <w:lang w:val="en-US"/>
+            </w:rPr>
+            <m:t>=0.78 W</m:t>
+          </m:r>
+        </m:oMath>
+      </m:oMathPara>
+    </w:p>
+    <w:p>
+      <w:pPr>
+        <w:rPr>
+          <w:rFonts w:eastAsiaTheme="minorEastAsia"/>
+          <w:lang w:val="en-US"/>
+        </w:rPr>
+      </w:pPr>
+    </w:p>
+    <w:p>
+      <w:pPr>
+        <w:rPr>
+          <w:rFonts w:eastAsiaTheme="minorEastAsia"/>
+          <w:lang w:val="en-US"/>
+        </w:rPr>
+      </w:pPr>
+    </w:p>
+    <w:p>
+      <w:pPr>
+        <w:rPr>
+          <w:rFonts w:eastAsiaTheme="minorEastAsia"/>
+          <w:lang w:val="en-US"/>
+        </w:rPr>
+      </w:pPr>
+      <m:oMathPara>
+        <m:oMath>
+          <m:sSub>
+            <m:sSubPr>
+              <m:ctrlPr>
+                <w:rPr>
+                  <w:rFonts w:ascii="Cambria Math" w:hAnsi="Cambria Math"/>
+                  <w:i/>
+                  <w:lang w:val="en-US"/>
+                </w:rPr>
+              </m:ctrlPr>
+            </m:sSubPr>
+            <m:e>
+              <m:r>
+                <w:rPr>
+                  <w:rFonts w:ascii="Cambria Math" w:hAnsi="Cambria Math"/>
+                  <w:lang w:val="en-US"/>
+                </w:rPr>
+                <m:t>P</m:t>
+              </m:r>
+            </m:e>
+            <m:sub>
+              <m:r>
+                <w:rPr>
+                  <w:rFonts w:ascii="Cambria Math" w:hAnsi="Cambria Math"/>
+                  <w:lang w:val="en-US"/>
+                </w:rPr>
+                <m:t>conduction</m:t>
+              </m:r>
+            </m:sub>
+          </m:sSub>
+          <m:r>
+            <w:rPr>
+              <w:rFonts w:ascii="Cambria Math" w:hAnsi="Cambria Math"/>
+              <w:lang w:val="en-US"/>
+            </w:rPr>
+            <m:t>=</m:t>
+          </m:r>
+          <m:sSubSup>
+            <m:sSubSupPr>
+              <m:ctrlPr>
+                <w:rPr>
+                  <w:rFonts w:ascii="Cambria Math" w:hAnsi="Cambria Math"/>
+                  <w:i/>
+                  <w:lang w:val="en-US"/>
+                </w:rPr>
+              </m:ctrlPr>
+            </m:sSubSupPr>
+            <m:e>
+              <m:r>
+                <w:rPr>
+                  <w:rFonts w:ascii="Cambria Math" w:hAnsi="Cambria Math"/>
+                  <w:lang w:val="en-US"/>
+                </w:rPr>
+                <m:t>I</m:t>
+              </m:r>
+            </m:e>
+            <m:sub>
+              <m:r>
+                <w:rPr>
+                  <w:rFonts w:ascii="Cambria Math" w:hAnsi="Cambria Math"/>
+                  <w:lang w:val="en-US"/>
+                </w:rPr>
+                <m:t>D,RMS</m:t>
+              </m:r>
+            </m:sub>
+            <m:sup>
+              <m:r>
+                <w:rPr>
+                  <w:rFonts w:ascii="Cambria Math" w:hAnsi="Cambria Math"/>
+                  <w:lang w:val="en-US"/>
+                </w:rPr>
+                <m:t>2</m:t>
+              </m:r>
+            </m:sup>
+          </m:sSubSup>
+          <m:r>
+            <w:rPr>
+              <w:rFonts w:ascii="Cambria Math" w:hAnsi="Cambria Math"/>
+              <w:lang w:val="en-US"/>
+            </w:rPr>
+            <m:t>*</m:t>
+          </m:r>
+          <m:sSub>
+            <m:sSubPr>
+              <m:ctrlPr>
+                <w:rPr>
+                  <w:rFonts w:ascii="Cambria Math" w:hAnsi="Cambria Math"/>
+                  <w:i/>
+                  <w:lang w:val="en-US"/>
+                </w:rPr>
+              </m:ctrlPr>
+            </m:sSubPr>
+            <m:e>
+              <m:r>
+                <w:rPr>
+                  <w:rFonts w:ascii="Cambria Math" w:hAnsi="Cambria Math"/>
+                  <w:lang w:val="en-US"/>
+                </w:rPr>
+                <m:t>R</m:t>
+              </m:r>
+            </m:e>
+            <m:sub>
+              <m:r>
+                <w:rPr>
+                  <w:rFonts w:ascii="Cambria Math" w:hAnsi="Cambria Math"/>
+                  <w:lang w:val="en-US"/>
+                </w:rPr>
+                <m:t>DS</m:t>
+              </m:r>
+            </m:sub>
+          </m:sSub>
+        </m:oMath>
+      </m:oMathPara>
+    </w:p>
+    <w:p>
+      <w:pPr>
+        <w:rPr>
+          <w:rFonts w:eastAsiaTheme="minorEastAsia"/>
+          <w:lang w:val="en-US"/>
+        </w:rPr>
+      </w:pPr>
+    </w:p>
+    <w:p>
+      <w:pPr>
+        <w:rPr>
+          <w:rFonts w:eastAsiaTheme="minorEastAsia"/>
+          <w:lang w:val="en-US"/>
+        </w:rPr>
+      </w:pPr>
+      <m:oMathPara>
+        <m:oMath>
+          <m:sSub>
+            <m:sSubPr>
+              <m:ctrlPr>
+                <w:rPr>
+                  <w:rFonts w:ascii="Cambria Math" w:hAnsi="Cambria Math"/>
+                  <w:i/>
+                  <w:lang w:val="en-US"/>
+                </w:rPr>
+              </m:ctrlPr>
+            </m:sSubPr>
+            <m:e>
+              <m:r>
+                <w:rPr>
+                  <w:rFonts w:ascii="Cambria Math" w:hAnsi="Cambria Math"/>
+                  <w:lang w:val="en-US"/>
+                </w:rPr>
+                <m:t>P</m:t>
+              </m:r>
+            </m:e>
+            <m:sub>
+              <m:r>
+                <w:rPr>
+                  <w:rFonts w:ascii="Cambria Math" w:hAnsi="Cambria Math"/>
+                  <w:lang w:val="en-US"/>
+                </w:rPr>
+                <m:t>conduction</m:t>
+              </m:r>
+            </m:sub>
+          </m:sSub>
+          <m:r>
+            <w:rPr>
+              <w:rFonts w:ascii="Cambria Math" w:hAnsi="Cambria Math"/>
+              <w:lang w:val="en-US"/>
+            </w:rPr>
+            <m:t>=</m:t>
+          </m:r>
+          <m:sSup>
+            <m:sSupPr>
+              <m:ctrlPr>
+                <w:rPr>
+                  <w:rFonts w:ascii="Cambria Math" w:hAnsi="Cambria Math"/>
+                  <w:i/>
+                  <w:lang w:val="en-US"/>
+                </w:rPr>
+              </m:ctrlPr>
+            </m:sSupPr>
+            <m:e>
+              <m:r>
+                <w:rPr>
+                  <w:rFonts w:ascii="Cambria Math" w:hAnsi="Cambria Math"/>
+                  <w:lang w:val="en-US"/>
+                </w:rPr>
+                <m:t>0.827</m:t>
+              </m:r>
+            </m:e>
+            <m:sup>
+              <m:r>
+                <w:rPr>
+                  <w:rFonts w:ascii="Cambria Math" w:hAnsi="Cambria Math"/>
+                  <w:lang w:val="en-US"/>
+                </w:rPr>
+                <m:t>2</m:t>
+              </m:r>
+            </m:sup>
+          </m:sSup>
+          <m:r>
+            <w:rPr>
+              <w:rFonts w:ascii="Cambria Math" w:hAnsi="Cambria Math"/>
+              <w:lang w:val="en-US"/>
+            </w:rPr>
+            <m:t>*0.280</m:t>
+          </m:r>
+        </m:oMath>
+      </m:oMathPara>
+    </w:p>
+    <w:p>
+      <w:pPr>
+        <w:rPr>
+          <w:rFonts w:eastAsiaTheme="minorEastAsia"/>
+          <w:lang w:val="en-US"/>
+        </w:rPr>
+      </w:pPr>
+    </w:p>
+    <w:p>
+      <w:pPr>
+        <w:rPr>
+          <w:rFonts w:eastAsiaTheme="minorEastAsia"/>
+          <w:b/>
+          <w:bCs/>
+          <w:lang w:val="en-US"/>
+        </w:rPr>
+      </w:pPr>
+      <m:oMathPara>
+        <m:oMath>
+          <m:sSub>
+            <m:sSubPr>
+              <m:ctrlPr>
+                <w:rPr>
+                  <w:rFonts w:ascii="Cambria Math" w:hAnsi="Cambria Math"/>
+                  <w:b/>
+                  <w:bCs/>
+                  <w:i/>
+                  <w:lang w:val="en-US"/>
+                </w:rPr>
+              </m:ctrlPr>
+            </m:sSubPr>
+            <m:e>
+              <m:r>
+                <m:rPr>
+                  <m:sty m:val="bi"/>
+                </m:rPr>
+                <w:rPr>
+                  <w:rFonts w:ascii="Cambria Math" w:hAnsi="Cambria Math"/>
+                  <w:lang w:val="en-US"/>
+                </w:rPr>
+                <m:t>P</m:t>
+              </m:r>
+            </m:e>
+            <m:sub>
+              <m:r>
+                <m:rPr>
+                  <m:sty m:val="bi"/>
+                </m:rPr>
+                <w:rPr>
+                  <w:rFonts w:ascii="Cambria Math" w:hAnsi="Cambria Math"/>
+                  <w:lang w:val="en-US"/>
+                </w:rPr>
+                <m:t>conduction</m:t>
+              </m:r>
+            </m:sub>
+          </m:sSub>
+          <m:r>
+            <m:rPr>
+              <m:sty m:val="bi"/>
+            </m:rPr>
+            <w:rPr>
+              <w:rFonts w:ascii="Cambria Math" w:hAnsi="Cambria Math"/>
+              <w:lang w:val="en-US"/>
+            </w:rPr>
+            <m:t>=0.19 W</m:t>
+          </m:r>
+        </m:oMath>
+      </m:oMathPara>
+    </w:p>
+    <w:p>
+      <w:pPr>
+        <w:pStyle w:val="AralkYok"/>
+        <w:ind w:firstLine="708"/>
+        <w:rPr>
+          <w:lang w:val="en-US"/>
+        </w:rPr>
+      </w:pPr>
+      <w:r>
+        <w:rPr>
+          <w:lang w:val="en-US"/>
+        </w:rPr>
+        <w:t>Another part is the diode. There is no switching loss on the diode. There is only conduction loss. This loss is calculated as follows:</w:t>
+      </w:r>
+    </w:p>
+    <w:p>
+      <w:pPr>
+        <w:rPr>
+          <w:lang w:val="en-US"/>
+        </w:rPr>
+      </w:pPr>
+      <m:oMathPara>
+        <m:oMath>
+          <m:sSub>
+            <m:sSubPr>
+              <m:ctrlPr>
+                <w:rPr>
+                  <w:rFonts w:ascii="Cambria Math" w:hAnsi="Cambria Math"/>
+                  <w:i/>
+                  <w:lang w:val="en-US"/>
+                </w:rPr>
+              </m:ctrlPr>
+            </m:sSubPr>
+            <m:e>
+              <m:r>
+                <w:rPr>
+                  <w:rFonts w:ascii="Cambria Math" w:hAnsi="Cambria Math"/>
+                  <w:lang w:val="en-US"/>
+                </w:rPr>
+                <m:t>P</m:t>
+              </m:r>
+            </m:e>
+            <m:sub>
+              <m:r>
+                <w:rPr>
+                  <w:rFonts w:ascii="Cambria Math" w:hAnsi="Cambria Math"/>
+                  <w:lang w:val="en-US"/>
+                </w:rPr>
+                <m:t>conduction</m:t>
+              </m:r>
+            </m:sub>
+          </m:sSub>
+          <m:r>
+            <w:rPr>
+              <w:rFonts w:ascii="Cambria Math" w:hAnsi="Cambria Math"/>
+              <w:lang w:val="en-US"/>
+            </w:rPr>
+            <m:t>=I*</m:t>
+          </m:r>
+          <m:sSub>
+            <m:sSubPr>
+              <m:ctrlPr>
+                <w:rPr>
+                  <w:rFonts w:ascii="Cambria Math" w:hAnsi="Cambria Math"/>
+                  <w:i/>
+                  <w:lang w:val="en-US"/>
+                </w:rPr>
+              </m:ctrlPr>
+            </m:sSubPr>
+            <m:e>
+              <m:r>
+                <w:rPr>
+                  <w:rFonts w:ascii="Cambria Math" w:hAnsi="Cambria Math"/>
+                  <w:lang w:val="en-US"/>
+                </w:rPr>
+                <m:t>V</m:t>
+              </m:r>
+            </m:e>
+            <m:sub>
+              <m:r>
+                <w:rPr>
+                  <w:rFonts w:ascii="Cambria Math" w:hAnsi="Cambria Math"/>
+                  <w:lang w:val="en-US"/>
+                </w:rPr>
+                <m:t>on</m:t>
+              </m:r>
+            </m:sub>
+          </m:sSub>
+        </m:oMath>
+      </m:oMathPara>
+    </w:p>
+    <w:p>
+      <w:pPr>
+        <w:rPr>
+          <w:lang w:val="en-US"/>
+        </w:rPr>
+      </w:pPr>
+    </w:p>
+    <w:p>
+      <w:pPr>
+        <w:rPr>
+          <w:lang w:val="en-US"/>
+        </w:rPr>
+      </w:pPr>
+      <m:oMathPara>
+        <m:oMath>
+          <m:sSub>
+            <m:sSubPr>
+              <m:ctrlPr>
+                <w:rPr>
+                  <w:rFonts w:ascii="Cambria Math" w:hAnsi="Cambria Math"/>
+                  <w:i/>
+                  <w:lang w:val="en-US"/>
+                </w:rPr>
+              </m:ctrlPr>
+            </m:sSubPr>
+            <m:e>
+              <m:r>
+                <w:rPr>
+                  <w:rFonts w:ascii="Cambria Math" w:hAnsi="Cambria Math"/>
+                  <w:lang w:val="en-US"/>
+                </w:rPr>
+                <m:t>P</m:t>
+              </m:r>
+            </m:e>
+            <m:sub>
+              <m:r>
+                <w:rPr>
+                  <w:rFonts w:ascii="Cambria Math" w:hAnsi="Cambria Math"/>
+                  <w:lang w:val="en-US"/>
+                </w:rPr>
+                <m:t>conduction</m:t>
+              </m:r>
+            </m:sub>
+          </m:sSub>
+          <m:r>
+            <w:rPr>
+              <w:rFonts w:ascii="Cambria Math" w:hAnsi="Cambria Math"/>
+              <w:lang w:val="en-US"/>
+            </w:rPr>
+            <m:t>=11.94*0.56</m:t>
+          </m:r>
+        </m:oMath>
+      </m:oMathPara>
+    </w:p>
+    <w:p>
+      <w:pPr>
+        <w:rPr>
+          <w:lang w:val="en-US"/>
+        </w:rPr>
+      </w:pPr>
+    </w:p>
+    <w:p>
+      <w:pPr>
+        <w:rPr>
+          <w:rFonts w:eastAsiaTheme="minorEastAsia"/>
+          <w:b/>
+          <w:bCs/>
+          <w:lang w:val="en-US"/>
+        </w:rPr>
+      </w:pPr>
+      <m:oMathPara>
+        <m:oMath>
+          <m:sSub>
+            <m:sSubPr>
+              <m:ctrlPr>
+                <w:rPr>
+                  <w:rFonts w:ascii="Cambria Math" w:hAnsi="Cambria Math"/>
+                  <w:b/>
+                  <w:bCs/>
+                  <w:i/>
+                  <w:lang w:val="en-US"/>
+                </w:rPr>
+              </m:ctrlPr>
+            </m:sSubPr>
+            <m:e>
+              <m:r>
+                <m:rPr>
+                  <m:sty m:val="bi"/>
+                </m:rPr>
+                <w:rPr>
+                  <w:rFonts w:ascii="Cambria Math" w:hAnsi="Cambria Math"/>
+                  <w:lang w:val="en-US"/>
+                </w:rPr>
+                <m:t>P</m:t>
+              </m:r>
+            </m:e>
+            <m:sub>
+              <m:r>
+                <m:rPr>
+                  <m:sty m:val="bi"/>
+                </m:rPr>
+                <w:rPr>
+                  <w:rFonts w:ascii="Cambria Math" w:hAnsi="Cambria Math"/>
+                  <w:lang w:val="en-US"/>
+                </w:rPr>
+                <m:t>conduction</m:t>
+              </m:r>
+            </m:sub>
+          </m:sSub>
+          <m:r>
+            <m:rPr>
+              <m:sty m:val="bi"/>
+            </m:rPr>
+            <w:rPr>
+              <w:rFonts w:ascii="Cambria Math" w:hAnsi="Cambria Math"/>
+              <w:lang w:val="en-US"/>
+            </w:rPr>
+            <m:t>=6.69 W</m:t>
+          </m:r>
+        </m:oMath>
+      </m:oMathPara>
+    </w:p>
+    <w:p>
+      <w:pPr>
+        <w:pStyle w:val="AralkYok"/>
+        <w:ind w:firstLine="708"/>
+        <w:rPr>
+          <w:lang w:val="en-US"/>
+        </w:rPr>
+      </w:pPr>
+      <w:r>
+        <w:rPr>
+          <w:lang w:val="en-US"/>
+        </w:rPr>
+        <w:t>Compared to the MOSFET and the diode, the part where the loss is higher is the transformer. Transformer has core loss and copper loss. C</w:t>
+      </w:r>
+      <w:r>
+        <w:rPr>
+          <w:lang w:val="en-US"/>
+        </w:rPr>
+        <w:t>opper</w:t>
+      </w:r>
+      <w:r>
+        <w:rPr>
+          <w:lang w:val="en-US"/>
+        </w:rPr>
+        <w:t xml:space="preserve"> loss is calculated as shown below.</w:t>
+      </w:r>
+      <w:r>
+        <w:rPr>
+          <w:lang w:val="en-US"/>
+        </w:rPr>
+        <w:t xml:space="preserve"> </w:t>
+      </w:r>
+    </w:p>
+    <w:bookmarkStart w:id="25" w:name="_Hlk75115722"/>
+    <w:p>
+      <w:pPr>
+        <w:rPr>
+          <w:rFonts w:eastAsiaTheme="minorEastAsia"/>
+          <w:lang w:val="en-US"/>
+        </w:rPr>
+      </w:pPr>
+      <m:oMathPara>
+        <m:oMath>
+          <m:sSub>
+            <m:sSubPr>
+              <m:ctrlPr>
+                <w:rPr>
+                  <w:rFonts w:ascii="Cambria Math" w:hAnsi="Cambria Math"/>
+                  <w:i/>
+                  <w:lang w:val="en-US"/>
+                </w:rPr>
+              </m:ctrlPr>
+            </m:sSubPr>
+            <m:e>
+              <m:r>
+                <w:rPr>
+                  <w:rFonts w:ascii="Cambria Math" w:hAnsi="Cambria Math"/>
+                  <w:lang w:val="en-US"/>
+                </w:rPr>
+                <m:t>P</m:t>
+              </m:r>
+            </m:e>
+            <m:sub>
+              <m:r>
+                <w:rPr>
+                  <w:rFonts w:ascii="Cambria Math" w:hAnsi="Cambria Math"/>
+                  <w:lang w:val="en-US"/>
+                </w:rPr>
+                <m:t>cu</m:t>
+              </m:r>
+            </m:sub>
+          </m:sSub>
+          <w:bookmarkEnd w:id="25"/>
+          <m:r>
+            <w:rPr>
+              <w:rFonts w:ascii="Cambria Math" w:hAnsi="Cambria Math"/>
+              <w:lang w:val="en-US"/>
+            </w:rPr>
+            <m:t>=</m:t>
+          </m:r>
+          <m:sSub>
+            <m:sSubPr>
+              <m:ctrlPr>
+                <w:rPr>
+                  <w:rFonts w:ascii="Cambria Math" w:hAnsi="Cambria Math"/>
+                  <w:i/>
+                  <w:lang w:val="en-US"/>
+                </w:rPr>
+              </m:ctrlPr>
+            </m:sSubPr>
+            <m:e>
+              <m:r>
+                <w:rPr>
+                  <w:rFonts w:ascii="Cambria Math" w:hAnsi="Cambria Math"/>
+                  <w:lang w:val="en-US"/>
+                </w:rPr>
+                <m:t>P</m:t>
+              </m:r>
+            </m:e>
+            <m:sub>
+              <m:r>
+                <w:rPr>
+                  <w:rFonts w:ascii="Cambria Math" w:hAnsi="Cambria Math"/>
+                  <w:lang w:val="en-US"/>
+                </w:rPr>
+                <m:t>cu,pri</m:t>
+              </m:r>
+            </m:sub>
+          </m:sSub>
+          <m:r>
+            <w:rPr>
+              <w:rFonts w:ascii="Cambria Math" w:hAnsi="Cambria Math"/>
+              <w:lang w:val="en-US"/>
+            </w:rPr>
+            <m:t>+</m:t>
+          </m:r>
+          <m:sSub>
+            <m:sSubPr>
+              <m:ctrlPr>
+                <w:rPr>
+                  <w:rFonts w:ascii="Cambria Math" w:hAnsi="Cambria Math"/>
+                  <w:i/>
+                  <w:lang w:val="en-US"/>
+                </w:rPr>
+              </m:ctrlPr>
+            </m:sSubPr>
+            <m:e>
+              <m:r>
+                <w:rPr>
+                  <w:rFonts w:ascii="Cambria Math" w:hAnsi="Cambria Math"/>
+                  <w:lang w:val="en-US"/>
+                </w:rPr>
+                <m:t>P</m:t>
+              </m:r>
+            </m:e>
+            <m:sub>
+              <m:r>
+                <w:rPr>
+                  <w:rFonts w:ascii="Cambria Math" w:hAnsi="Cambria Math"/>
+                  <w:lang w:val="en-US"/>
+                </w:rPr>
+                <m:t>cu,sec</m:t>
+              </m:r>
+            </m:sub>
+          </m:sSub>
+          <m:r>
+            <w:rPr>
+              <w:rFonts w:ascii="Cambria Math" w:hAnsi="Cambria Math"/>
+              <w:lang w:val="en-US"/>
+            </w:rPr>
+            <m:t>=</m:t>
+          </m:r>
+          <m:sSubSup>
+            <m:sSubSupPr>
+              <m:ctrlPr>
+                <w:rPr>
+                  <w:rFonts w:ascii="Cambria Math" w:hAnsi="Cambria Math"/>
+                  <w:i/>
+                  <w:lang w:val="en-US"/>
+                </w:rPr>
+              </m:ctrlPr>
+            </m:sSubSupPr>
+            <m:e>
+              <m:r>
+                <w:rPr>
+                  <w:rFonts w:ascii="Cambria Math" w:hAnsi="Cambria Math"/>
+                  <w:lang w:val="en-US"/>
+                </w:rPr>
+                <m:t>I</m:t>
+              </m:r>
+            </m:e>
+            <m:sub>
+              <m:r>
+                <w:rPr>
+                  <w:rFonts w:ascii="Cambria Math" w:hAnsi="Cambria Math"/>
+                  <w:lang w:val="en-US"/>
+                </w:rPr>
+                <m:t>pri,RMS</m:t>
+              </m:r>
+            </m:sub>
+            <m:sup>
+              <m:r>
+                <w:rPr>
+                  <w:rFonts w:ascii="Cambria Math" w:hAnsi="Cambria Math"/>
+                  <w:lang w:val="en-US"/>
+                </w:rPr>
+                <m:t>2</m:t>
+              </m:r>
+            </m:sup>
+          </m:sSubSup>
+          <m:r>
+            <w:rPr>
+              <w:rFonts w:ascii="Cambria Math" w:hAnsi="Cambria Math"/>
+              <w:lang w:val="en-US"/>
+            </w:rPr>
+            <m:t>*</m:t>
+          </m:r>
+          <m:sSub>
+            <m:sSubPr>
+              <m:ctrlPr>
+                <w:rPr>
+                  <w:rFonts w:ascii="Cambria Math" w:hAnsi="Cambria Math"/>
+                  <w:i/>
+                  <w:lang w:val="en-US"/>
+                </w:rPr>
+              </m:ctrlPr>
+            </m:sSubPr>
+            <m:e>
+              <m:r>
+                <w:rPr>
+                  <w:rFonts w:ascii="Cambria Math" w:hAnsi="Cambria Math"/>
+                  <w:lang w:val="en-US"/>
+                </w:rPr>
+                <m:t>R</m:t>
+              </m:r>
+            </m:e>
+            <m:sub>
+              <m:r>
+                <w:rPr>
+                  <w:rFonts w:ascii="Cambria Math" w:hAnsi="Cambria Math"/>
+                  <w:lang w:val="en-US"/>
+                </w:rPr>
+                <m:t>pri,AC</m:t>
+              </m:r>
+            </m:sub>
+          </m:sSub>
+          <m:r>
+            <w:rPr>
+              <w:rFonts w:ascii="Cambria Math" w:hAnsi="Cambria Math"/>
+              <w:lang w:val="en-US"/>
+            </w:rPr>
+            <m:t>+</m:t>
+          </m:r>
+          <m:sSubSup>
+            <m:sSubSupPr>
+              <m:ctrlPr>
+                <w:rPr>
+                  <w:rFonts w:ascii="Cambria Math" w:hAnsi="Cambria Math"/>
+                  <w:i/>
+                  <w:lang w:val="en-US"/>
+                </w:rPr>
+              </m:ctrlPr>
+            </m:sSubSupPr>
+            <m:e>
+              <m:r>
+                <w:rPr>
+                  <w:rFonts w:ascii="Cambria Math" w:hAnsi="Cambria Math"/>
+                  <w:lang w:val="en-US"/>
+                </w:rPr>
+                <m:t>I</m:t>
+              </m:r>
+            </m:e>
+            <m:sub>
+              <m:r>
+                <w:rPr>
+                  <w:rFonts w:ascii="Cambria Math" w:hAnsi="Cambria Math"/>
+                  <w:lang w:val="en-US"/>
+                </w:rPr>
+                <m:t>sec,RMS</m:t>
+              </m:r>
+            </m:sub>
+            <m:sup>
+              <m:r>
+                <w:rPr>
+                  <w:rFonts w:ascii="Cambria Math" w:hAnsi="Cambria Math"/>
+                  <w:lang w:val="en-US"/>
+                </w:rPr>
+                <m:t>2</m:t>
+              </m:r>
+            </m:sup>
+          </m:sSubSup>
+          <m:r>
+            <w:rPr>
+              <w:rFonts w:ascii="Cambria Math" w:hAnsi="Cambria Math"/>
+              <w:lang w:val="en-US"/>
+            </w:rPr>
+            <m:t>*</m:t>
+          </m:r>
+          <m:sSub>
+            <m:sSubPr>
+              <m:ctrlPr>
+                <w:rPr>
+                  <w:rFonts w:ascii="Cambria Math" w:hAnsi="Cambria Math"/>
+                  <w:i/>
+                  <w:lang w:val="en-US"/>
+                </w:rPr>
+              </m:ctrlPr>
+            </m:sSubPr>
+            <m:e>
+              <m:r>
+                <w:rPr>
+                  <w:rFonts w:ascii="Cambria Math" w:hAnsi="Cambria Math"/>
+                  <w:lang w:val="en-US"/>
+                </w:rPr>
+                <m:t>R</m:t>
+              </m:r>
+            </m:e>
+            <m:sub>
+              <m:r>
+                <w:rPr>
+                  <w:rFonts w:ascii="Cambria Math" w:hAnsi="Cambria Math"/>
+                  <w:lang w:val="en-US"/>
+                </w:rPr>
+                <m:t>sec,AC</m:t>
+              </m:r>
+            </m:sub>
+          </m:sSub>
+        </m:oMath>
+      </m:oMathPara>
+    </w:p>
+    <w:p>
+      <w:pPr>
+        <w:rPr>
+          <w:rFonts w:eastAsiaTheme="minorEastAsia"/>
+          <w:lang w:val="en-US"/>
+        </w:rPr>
+      </w:pPr>
+    </w:p>
+    <w:p>
+      <w:pPr>
+        <w:rPr>
+          <w:rFonts w:eastAsiaTheme="minorEastAsia"/>
+          <w:lang w:val="en-US"/>
+        </w:rPr>
+      </w:pPr>
+      <m:oMathPara>
+        <m:oMath>
+          <m:sSub>
+            <m:sSubPr>
+              <m:ctrlPr>
+                <w:rPr>
+                  <w:rFonts w:ascii="Cambria Math" w:hAnsi="Cambria Math"/>
+                  <w:i/>
+                  <w:lang w:val="en-US"/>
+                </w:rPr>
+              </m:ctrlPr>
+            </m:sSubPr>
+            <m:e>
+              <m:r>
+                <w:rPr>
+                  <w:rFonts w:ascii="Cambria Math" w:hAnsi="Cambria Math"/>
+                  <w:lang w:val="en-US"/>
+                </w:rPr>
+                <m:t>P</m:t>
+              </m:r>
+            </m:e>
+            <m:sub>
+              <m:r>
+                <w:rPr>
+                  <w:rFonts w:ascii="Cambria Math" w:hAnsi="Cambria Math"/>
+                  <w:lang w:val="en-US"/>
+                </w:rPr>
+                <m:t>cu</m:t>
+              </m:r>
+            </m:sub>
+          </m:sSub>
+          <m:r>
+            <w:rPr>
+              <w:rFonts w:ascii="Cambria Math" w:hAnsi="Cambria Math"/>
+              <w:lang w:val="en-US"/>
+            </w:rPr>
+            <m:t>=</m:t>
+          </m:r>
+          <m:sSup>
+            <m:sSupPr>
+              <m:ctrlPr>
+                <w:rPr>
+                  <w:rFonts w:ascii="Cambria Math" w:hAnsi="Cambria Math"/>
+                  <w:i/>
+                  <w:lang w:val="en-US"/>
+                </w:rPr>
+              </m:ctrlPr>
+            </m:sSupPr>
+            <m:e>
+              <m:r>
+                <w:rPr>
+                  <w:rFonts w:ascii="Cambria Math" w:hAnsi="Cambria Math"/>
+                  <w:lang w:val="en-US"/>
+                </w:rPr>
+                <m:t>0.833</m:t>
+              </m:r>
+            </m:e>
+            <m:sup>
+              <m:r>
+                <w:rPr>
+                  <w:rFonts w:ascii="Cambria Math" w:hAnsi="Cambria Math"/>
+                  <w:lang w:val="en-US"/>
+                </w:rPr>
+                <m:t>2</m:t>
+              </m:r>
+            </m:sup>
+          </m:sSup>
+          <m:r>
+            <w:rPr>
+              <w:rFonts w:ascii="Cambria Math" w:hAnsi="Cambria Math"/>
+              <w:lang w:val="en-US"/>
+            </w:rPr>
+            <m:t>*1.87+</m:t>
+          </m:r>
+          <m:sSup>
+            <m:sSupPr>
+              <m:ctrlPr>
+                <w:rPr>
+                  <w:rFonts w:ascii="Cambria Math" w:hAnsi="Cambria Math"/>
+                  <w:i/>
+                  <w:lang w:val="en-US"/>
+                </w:rPr>
+              </m:ctrlPr>
+            </m:sSupPr>
+            <m:e>
+              <m:r>
+                <w:rPr>
+                  <w:rFonts w:ascii="Cambria Math" w:hAnsi="Cambria Math"/>
+                  <w:lang w:val="en-US"/>
+                </w:rPr>
+                <m:t>12.04</m:t>
+              </m:r>
+            </m:e>
+            <m:sup>
+              <m:r>
+                <w:rPr>
+                  <w:rFonts w:ascii="Cambria Math" w:hAnsi="Cambria Math"/>
+                  <w:lang w:val="en-US"/>
+                </w:rPr>
+                <m:t>2</m:t>
+              </m:r>
+            </m:sup>
+          </m:sSup>
+          <m:r>
+            <w:rPr>
+              <w:rFonts w:ascii="Cambria Math" w:hAnsi="Cambria Math"/>
+              <w:lang w:val="en-US"/>
+            </w:rPr>
+            <m:t>*0.042</m:t>
+          </m:r>
+        </m:oMath>
+      </m:oMathPara>
+    </w:p>
+    <w:p>
+      <w:pPr>
+        <w:rPr>
+          <w:rFonts w:eastAsiaTheme="minorEastAsia"/>
+          <w:lang w:val="en-US"/>
+        </w:rPr>
+      </w:pPr>
+    </w:p>
+    <w:p>
+      <w:pPr>
+        <w:rPr>
+          <w:rFonts w:eastAsiaTheme="minorEastAsia"/>
+          <w:b/>
+          <w:bCs/>
+          <w:lang w:val="en-US"/>
+        </w:rPr>
+      </w:pPr>
+      <m:oMathPara>
+        <m:oMath>
+          <m:sSub>
+            <m:sSubPr>
+              <m:ctrlPr>
+                <w:rPr>
+                  <w:rFonts w:ascii="Cambria Math" w:hAnsi="Cambria Math"/>
+                  <w:b/>
+                  <w:bCs/>
+                  <w:i/>
+                  <w:lang w:val="en-US"/>
+                </w:rPr>
+              </m:ctrlPr>
+            </m:sSubPr>
+            <m:e>
+              <m:r>
+                <m:rPr>
+                  <m:sty m:val="bi"/>
+                </m:rPr>
+                <w:rPr>
+                  <w:rFonts w:ascii="Cambria Math" w:hAnsi="Cambria Math"/>
+                  <w:lang w:val="en-US"/>
+                </w:rPr>
+                <m:t>P</m:t>
+              </m:r>
+            </m:e>
+            <m:sub>
+              <m:r>
+                <m:rPr>
+                  <m:sty m:val="bi"/>
+                </m:rPr>
+                <w:rPr>
+                  <w:rFonts w:ascii="Cambria Math" w:hAnsi="Cambria Math"/>
+                  <w:lang w:val="en-US"/>
+                </w:rPr>
+                <m:t>cu</m:t>
+              </m:r>
+            </m:sub>
+          </m:sSub>
+          <m:r>
+            <m:rPr>
+              <m:sty m:val="bi"/>
+            </m:rPr>
+            <w:rPr>
+              <w:rFonts w:ascii="Cambria Math" w:hAnsi="Cambria Math"/>
+              <w:lang w:val="en-US"/>
+            </w:rPr>
+            <m:t>=7.39 W</m:t>
+          </m:r>
+        </m:oMath>
+      </m:oMathPara>
+    </w:p>
+    <w:p>
+      <w:pPr>
+        <w:pStyle w:val="AralkYok"/>
+        <w:ind w:firstLine="708"/>
+        <w:rPr>
+          <w:lang w:val="en-US"/>
+        </w:rPr>
+      </w:pPr>
+      <w:r>
+        <w:rPr>
+          <w:rFonts w:eastAsiaTheme="minorEastAsia"/>
+          <w:lang w:val="en-US"/>
+        </w:rPr>
+        <w:t>Core loss is calculated from online calculator offered by TDK.</w:t>
+      </w:r>
+    </w:p>
+    <w:p>
+      <w:pPr>
+        <w:rPr>
+          <w:rFonts w:eastAsiaTheme="minorEastAsia"/>
+          <w:b/>
+          <w:bCs/>
+          <w:lang w:val="en-US"/>
+        </w:rPr>
+      </w:pPr>
+      <m:oMathPara>
+        <m:oMath>
+          <m:sSub>
+            <m:sSubPr>
+              <m:ctrlPr>
+                <w:rPr>
+                  <w:rFonts w:ascii="Cambria Math" w:hAnsi="Cambria Math"/>
+                  <w:b/>
+                  <w:bCs/>
+                  <w:i/>
+                  <w:lang w:val="en-US"/>
+                </w:rPr>
+              </m:ctrlPr>
+            </m:sSubPr>
+            <m:e>
+              <m:r>
+                <m:rPr>
+                  <m:sty m:val="bi"/>
+                </m:rPr>
+                <w:rPr>
+                  <w:rFonts w:ascii="Cambria Math" w:hAnsi="Cambria Math"/>
+                  <w:lang w:val="en-US"/>
+                </w:rPr>
+                <m:t>P</m:t>
+              </m:r>
+            </m:e>
+            <m:sub>
+              <m:r>
+                <m:rPr>
+                  <m:sty m:val="bi"/>
+                </m:rPr>
+                <w:rPr>
+                  <w:rFonts w:ascii="Cambria Math" w:hAnsi="Cambria Math"/>
+                  <w:lang w:val="en-US"/>
+                </w:rPr>
+                <m:t>core</m:t>
+              </m:r>
+            </m:sub>
+          </m:sSub>
+          <m:r>
+            <m:rPr>
+              <m:sty m:val="bi"/>
+            </m:rPr>
+            <w:rPr>
+              <w:rFonts w:ascii="Cambria Math" w:hAnsi="Cambria Math"/>
+              <w:lang w:val="en-US"/>
+            </w:rPr>
+            <m:t>=11.89</m:t>
+          </m:r>
+          <m:r>
+            <m:rPr>
+              <m:sty m:val="bi"/>
+            </m:rPr>
+            <w:rPr>
+              <w:rFonts w:ascii="Cambria Math" w:eastAsiaTheme="minorEastAsia" w:hAnsi="Cambria Math"/>
+              <w:lang w:val="en-US"/>
+            </w:rPr>
+            <m:t xml:space="preserve"> W</m:t>
+          </m:r>
+        </m:oMath>
+      </m:oMathPara>
+    </w:p>
+    <w:p>
+      <w:pPr>
+        <w:pStyle w:val="AralkYok"/>
+        <w:ind w:firstLine="708"/>
+        <w:rPr>
+          <w:lang w:val="en-US"/>
+        </w:rPr>
+      </w:pPr>
+      <w:r>
+        <w:rPr>
+          <w:lang w:val="en-US"/>
+        </w:rPr>
+        <w:t xml:space="preserve">Finally, there is a loss on the snubber. Although the loss here is not as much as the transformer, it is more than the </w:t>
+      </w:r>
+      <w:r>
+        <w:rPr>
+          <w:lang w:val="en-US"/>
+        </w:rPr>
+        <w:t>MOSFET</w:t>
+      </w:r>
+      <w:r>
+        <w:rPr>
+          <w:lang w:val="en-US"/>
+        </w:rPr>
+        <w:t xml:space="preserve"> and diode.</w:t>
+      </w:r>
+      <w:r>
+        <w:rPr>
+          <w:lang w:val="en-US"/>
+        </w:rPr>
+        <w:t xml:space="preserve"> </w:t>
+      </w:r>
+      <w:r>
+        <w:rPr>
+          <w:lang w:val="en-US"/>
+        </w:rPr>
+        <w:t>Th</w:t>
+      </w:r>
+      <w:r>
+        <w:rPr>
+          <w:lang w:val="en-US"/>
+        </w:rPr>
+        <w:t>is</w:t>
+      </w:r>
+      <w:r>
+        <w:rPr>
+          <w:lang w:val="en-US"/>
+        </w:rPr>
+        <w:t xml:space="preserve"> loss </w:t>
+      </w:r>
+      <w:r>
+        <w:rPr>
+          <w:lang w:val="en-US"/>
+        </w:rPr>
+        <w:t>is</w:t>
+      </w:r>
+      <w:r>
+        <w:rPr>
+          <w:lang w:val="en-US"/>
+        </w:rPr>
+        <w:t xml:space="preserve"> calculated as shown below:</w:t>
+      </w:r>
+    </w:p>
+    <w:p>
+      <w:pPr>
+        <w:rPr>
+          <w:lang w:val="en-US"/>
+        </w:rPr>
+      </w:pPr>
+      <m:oMathPara>
+        <m:oMath>
+          <m:sSub>
+            <m:sSubPr>
+              <m:ctrlPr>
+                <w:rPr>
+                  <w:rFonts w:ascii="Cambria Math" w:hAnsi="Cambria Math"/>
+                  <w:i/>
+                  <w:lang w:val="en-US"/>
+                </w:rPr>
+              </m:ctrlPr>
+            </m:sSubPr>
+            <m:e>
+              <m:r>
+                <w:rPr>
+                  <w:rFonts w:ascii="Cambria Math" w:hAnsi="Cambria Math"/>
+                  <w:lang w:val="en-US"/>
+                </w:rPr>
+                <m:t>P</m:t>
+              </m:r>
+            </m:e>
+            <m:sub>
+              <m:r>
+                <w:rPr>
+                  <w:rFonts w:ascii="Cambria Math" w:hAnsi="Cambria Math"/>
+                  <w:lang w:val="en-US"/>
+                </w:rPr>
+                <m:t>Snubber</m:t>
+              </m:r>
+            </m:sub>
+          </m:sSub>
+          <m:r>
+            <w:rPr>
+              <w:rFonts w:ascii="Cambria Math" w:hAnsi="Cambria Math"/>
+              <w:lang w:val="en-US"/>
+            </w:rPr>
+            <m:t>=</m:t>
+          </m:r>
+          <m:sSub>
+            <m:sSubPr>
+              <m:ctrlPr>
+                <w:rPr>
+                  <w:rFonts w:ascii="Cambria Math" w:hAnsi="Cambria Math"/>
+                  <w:i/>
+                  <w:lang w:val="en-US"/>
+                </w:rPr>
+              </m:ctrlPr>
+            </m:sSubPr>
+            <m:e>
+              <m:r>
+                <w:rPr>
+                  <w:rFonts w:ascii="Cambria Math" w:hAnsi="Cambria Math"/>
+                  <w:lang w:val="en-US"/>
+                </w:rPr>
+                <m:t>P</m:t>
+              </m:r>
+            </m:e>
+            <m:sub>
+              <m:r>
+                <w:rPr>
+                  <w:rFonts w:ascii="Cambria Math" w:hAnsi="Cambria Math"/>
+                  <w:lang w:val="en-US"/>
+                </w:rPr>
+                <m:t>diode</m:t>
+              </m:r>
+            </m:sub>
+          </m:sSub>
+          <m:r>
+            <w:rPr>
+              <w:rFonts w:ascii="Cambria Math" w:hAnsi="Cambria Math"/>
+              <w:lang w:val="en-US"/>
+            </w:rPr>
+            <m:t>+</m:t>
+          </m:r>
+          <m:sSub>
+            <m:sSubPr>
+              <m:ctrlPr>
+                <w:rPr>
+                  <w:rFonts w:ascii="Cambria Math" w:hAnsi="Cambria Math"/>
+                  <w:i/>
+                  <w:lang w:val="en-US"/>
+                </w:rPr>
+              </m:ctrlPr>
+            </m:sSubPr>
+            <m:e>
+              <m:r>
+                <w:rPr>
+                  <w:rFonts w:ascii="Cambria Math" w:hAnsi="Cambria Math"/>
+                  <w:lang w:val="en-US"/>
+                </w:rPr>
+                <m:t>P</m:t>
+              </m:r>
+            </m:e>
+            <m:sub>
+              <m:r>
+                <w:rPr>
+                  <w:rFonts w:ascii="Cambria Math" w:hAnsi="Cambria Math"/>
+                  <w:lang w:val="en-US"/>
+                </w:rPr>
+                <m:t>resistor</m:t>
+              </m:r>
+            </m:sub>
+          </m:sSub>
+        </m:oMath>
+      </m:oMathPara>
+    </w:p>
+    <w:p>
+      <w:pPr>
+        <w:rPr>
+          <w:lang w:val="en-US"/>
+        </w:rPr>
+      </w:pPr>
+    </w:p>
+    <w:p>
+      <w:pPr>
+        <w:rPr>
+          <w:lang w:val="en-US"/>
+        </w:rPr>
+      </w:pPr>
+      <m:oMathPara>
+        <m:oMath>
+          <m:sSub>
+            <m:sSubPr>
+              <m:ctrlPr>
+                <w:rPr>
+                  <w:rFonts w:ascii="Cambria Math" w:hAnsi="Cambria Math"/>
+                  <w:i/>
+                  <w:lang w:val="en-US"/>
+                </w:rPr>
+              </m:ctrlPr>
+            </m:sSubPr>
+            <m:e>
+              <m:r>
+                <w:rPr>
+                  <w:rFonts w:ascii="Cambria Math" w:hAnsi="Cambria Math"/>
+                  <w:lang w:val="en-US"/>
+                </w:rPr>
+                <m:t>P</m:t>
+              </m:r>
+            </m:e>
+            <m:sub>
+              <m:r>
+                <w:rPr>
+                  <w:rFonts w:ascii="Cambria Math" w:hAnsi="Cambria Math"/>
+                  <w:lang w:val="en-US"/>
+                </w:rPr>
+                <m:t>Snubber</m:t>
+              </m:r>
+            </m:sub>
+          </m:sSub>
+          <m:r>
+            <w:rPr>
+              <w:rFonts w:ascii="Cambria Math" w:hAnsi="Cambria Math"/>
+              <w:lang w:val="en-US"/>
+            </w:rPr>
+            <m:t>=2.16+6.35</m:t>
+          </m:r>
+        </m:oMath>
+      </m:oMathPara>
+    </w:p>
+    <w:p>
+      <w:pPr>
+        <w:rPr>
+          <w:lang w:val="en-US"/>
+        </w:rPr>
+      </w:pPr>
+    </w:p>
+    <w:p>
+      <w:pPr>
+        <w:rPr>
+          <w:rFonts w:eastAsiaTheme="minorEastAsia"/>
+          <w:b/>
+          <w:bCs/>
+          <w:lang w:val="en-US"/>
+        </w:rPr>
+      </w:pPr>
+      <m:oMathPara>
+        <m:oMath>
+          <m:sSub>
+            <m:sSubPr>
+              <m:ctrlPr>
+                <w:rPr>
+                  <w:rFonts w:ascii="Cambria Math" w:hAnsi="Cambria Math"/>
+                  <w:b/>
+                  <w:bCs/>
+                  <w:i/>
+                  <w:lang w:val="en-US"/>
+                </w:rPr>
+              </m:ctrlPr>
+            </m:sSubPr>
+            <m:e>
+              <m:r>
+                <m:rPr>
+                  <m:sty m:val="bi"/>
+                </m:rPr>
+                <w:rPr>
+                  <w:rFonts w:ascii="Cambria Math" w:hAnsi="Cambria Math"/>
+                  <w:lang w:val="en-US"/>
+                </w:rPr>
+                <m:t>P</m:t>
+              </m:r>
+            </m:e>
+            <m:sub>
+              <m:r>
+                <m:rPr>
+                  <m:sty m:val="bi"/>
+                </m:rPr>
+                <w:rPr>
+                  <w:rFonts w:ascii="Cambria Math" w:hAnsi="Cambria Math"/>
+                  <w:lang w:val="en-US"/>
+                </w:rPr>
+                <m:t>Snubber</m:t>
+              </m:r>
+            </m:sub>
+          </m:sSub>
+          <m:r>
+            <m:rPr>
+              <m:sty m:val="bi"/>
+            </m:rPr>
+            <w:rPr>
+              <w:rFonts w:ascii="Cambria Math" w:hAnsi="Cambria Math"/>
+              <w:lang w:val="en-US"/>
+            </w:rPr>
+            <m:t>=8.51 W</m:t>
+          </m:r>
+        </m:oMath>
+      </m:oMathPara>
+    </w:p>
+    <w:p>
+      <w:pPr>
+        <w:pStyle w:val="AralkYok"/>
+        <w:ind w:firstLine="708"/>
+        <w:rPr>
+          <w:lang w:val="en-US"/>
+        </w:rPr>
+      </w:pPr>
+      <w:r>
+        <w:rPr>
+          <w:lang w:val="en-US"/>
+        </w:rPr>
+        <w:t>The total loss in the isolated DC-DC converter we designed is as follows:</w:t>
+      </w:r>
+    </w:p>
+    <w:p>
+      <w:pPr>
+        <w:rPr>
+          <w:rFonts w:eastAsiaTheme="minorEastAsia"/>
+          <w:lang w:val="en-US"/>
+        </w:rPr>
+      </w:pPr>
+      <m:oMathPara>
+        <m:oMath>
+          <m:sSub>
+            <m:sSubPr>
+              <m:ctrlPr>
+                <w:rPr>
+                  <w:rFonts w:ascii="Cambria Math" w:hAnsi="Cambria Math"/>
+                  <w:i/>
+                  <w:lang w:val="en-US"/>
+                </w:rPr>
+              </m:ctrlPr>
+            </m:sSubPr>
+            <m:e>
+              <m:r>
+                <w:rPr>
+                  <w:rFonts w:ascii="Cambria Math" w:hAnsi="Cambria Math"/>
+                  <w:lang w:val="en-US"/>
+                </w:rPr>
+                <m:t>P</m:t>
+              </m:r>
+            </m:e>
+            <m:sub>
+              <m:r>
+                <w:rPr>
+                  <w:rFonts w:ascii="Cambria Math" w:hAnsi="Cambria Math"/>
+                  <w:lang w:val="en-US"/>
+                </w:rPr>
+                <m:t>TOTAL</m:t>
+              </m:r>
+            </m:sub>
+          </m:sSub>
+          <m:r>
+            <w:rPr>
+              <w:rFonts w:ascii="Cambria Math" w:hAnsi="Cambria Math"/>
+              <w:lang w:val="en-US"/>
+            </w:rPr>
+            <m:t>=</m:t>
+          </m:r>
+          <m:sSub>
+            <m:sSubPr>
+              <m:ctrlPr>
+                <w:rPr>
+                  <w:rFonts w:ascii="Cambria Math" w:hAnsi="Cambria Math"/>
+                  <w:i/>
+                  <w:lang w:val="en-US"/>
+                </w:rPr>
+              </m:ctrlPr>
+            </m:sSubPr>
+            <m:e>
+              <m:r>
+                <w:rPr>
+                  <w:rFonts w:ascii="Cambria Math" w:hAnsi="Cambria Math"/>
+                  <w:lang w:val="en-US"/>
+                </w:rPr>
+                <m:t>P</m:t>
+              </m:r>
+            </m:e>
+            <m:sub>
+              <m:r>
+                <w:rPr>
+                  <w:rFonts w:ascii="Cambria Math" w:hAnsi="Cambria Math"/>
+                  <w:lang w:val="en-US"/>
+                </w:rPr>
+                <m:t>MOSFET</m:t>
+              </m:r>
+            </m:sub>
+          </m:sSub>
+          <m:r>
+            <w:rPr>
+              <w:rFonts w:ascii="Cambria Math" w:eastAsiaTheme="minorEastAsia" w:hAnsi="Cambria Math"/>
+              <w:lang w:val="en-US"/>
+            </w:rPr>
+            <m:t>+</m:t>
+          </m:r>
+          <m:sSub>
+            <m:sSubPr>
+              <m:ctrlPr>
+                <w:rPr>
+                  <w:rFonts w:ascii="Cambria Math" w:hAnsi="Cambria Math"/>
+                  <w:i/>
+                  <w:lang w:val="en-US"/>
+                </w:rPr>
+              </m:ctrlPr>
+            </m:sSubPr>
+            <m:e>
+              <m:r>
+                <w:rPr>
+                  <w:rFonts w:ascii="Cambria Math" w:hAnsi="Cambria Math"/>
+                  <w:lang w:val="en-US"/>
+                </w:rPr>
+                <m:t>P</m:t>
+              </m:r>
+            </m:e>
+            <m:sub>
+              <m:r>
+                <w:rPr>
+                  <w:rFonts w:ascii="Cambria Math" w:hAnsi="Cambria Math"/>
+                  <w:lang w:val="en-US"/>
+                </w:rPr>
+                <m:t>DIODE</m:t>
+              </m:r>
+            </m:sub>
+          </m:sSub>
+          <m:r>
+            <w:rPr>
+              <w:rFonts w:ascii="Cambria Math" w:hAnsi="Cambria Math"/>
+              <w:lang w:val="en-US"/>
+            </w:rPr>
+            <m:t>+</m:t>
+          </m:r>
+          <m:sSub>
+            <m:sSubPr>
+              <m:ctrlPr>
+                <w:rPr>
+                  <w:rFonts w:ascii="Cambria Math" w:hAnsi="Cambria Math"/>
+                  <w:i/>
+                  <w:lang w:val="en-US"/>
+                </w:rPr>
+              </m:ctrlPr>
+            </m:sSubPr>
+            <m:e>
+              <m:r>
+                <w:rPr>
+                  <w:rFonts w:ascii="Cambria Math" w:hAnsi="Cambria Math"/>
+                  <w:lang w:val="en-US"/>
+                </w:rPr>
+                <m:t>P</m:t>
+              </m:r>
+            </m:e>
+            <m:sub>
+              <m:r>
+                <w:rPr>
+                  <w:rFonts w:ascii="Cambria Math" w:hAnsi="Cambria Math"/>
+                  <w:lang w:val="en-US"/>
+                </w:rPr>
+                <m:t>TRANSFORMER</m:t>
+              </m:r>
+            </m:sub>
+          </m:sSub>
+          <m:r>
+            <w:rPr>
+              <w:rFonts w:ascii="Cambria Math" w:hAnsi="Cambria Math"/>
+              <w:lang w:val="en-US"/>
+            </w:rPr>
+            <m:t>+</m:t>
+          </m:r>
+          <m:sSub>
+            <m:sSubPr>
+              <m:ctrlPr>
+                <w:rPr>
+                  <w:rFonts w:ascii="Cambria Math" w:hAnsi="Cambria Math"/>
+                  <w:i/>
+                  <w:lang w:val="en-US"/>
+                </w:rPr>
+              </m:ctrlPr>
+            </m:sSubPr>
+            <m:e>
+              <m:r>
+                <w:rPr>
+                  <w:rFonts w:ascii="Cambria Math" w:hAnsi="Cambria Math"/>
+                  <w:lang w:val="en-US"/>
+                </w:rPr>
+                <m:t>P</m:t>
+              </m:r>
+            </m:e>
+            <m:sub>
+              <m:r>
+                <w:rPr>
+                  <w:rFonts w:ascii="Cambria Math" w:hAnsi="Cambria Math"/>
+                  <w:lang w:val="en-US"/>
+                </w:rPr>
+                <m:t>SNUBBER</m:t>
+              </m:r>
+            </m:sub>
+          </m:sSub>
+        </m:oMath>
+      </m:oMathPara>
+    </w:p>
+    <w:p>
+      <w:pPr>
+        <w:rPr>
+          <w:rFonts w:eastAsiaTheme="minorEastAsia"/>
+          <w:lang w:val="en-US"/>
+        </w:rPr>
+      </w:pPr>
+    </w:p>
+    <w:p>
+      <w:pPr>
+        <w:rPr>
+          <w:rFonts w:eastAsiaTheme="minorEastAsia"/>
+          <w:lang w:val="en-US"/>
+        </w:rPr>
+      </w:pPr>
+    </w:p>
+    <w:p>
+      <w:pPr>
+        <w:rPr>
+          <w:rFonts w:eastAsiaTheme="minorEastAsia"/>
+          <w:lang w:val="en-US"/>
+        </w:rPr>
+      </w:pPr>
+      <m:oMathPara>
+        <m:oMath>
+          <m:sSub>
+            <m:sSubPr>
+              <m:ctrlPr>
+                <w:rPr>
+                  <w:rFonts w:ascii="Cambria Math" w:hAnsi="Cambria Math"/>
+                  <w:i/>
+                  <w:lang w:val="en-US"/>
+                </w:rPr>
+              </m:ctrlPr>
+            </m:sSubPr>
+            <m:e>
+              <m:r>
+                <w:rPr>
+                  <w:rFonts w:ascii="Cambria Math" w:hAnsi="Cambria Math"/>
+                  <w:lang w:val="en-US"/>
+                </w:rPr>
+                <m:t>P</m:t>
+              </m:r>
+            </m:e>
+            <m:sub>
+              <m:r>
+                <w:rPr>
+                  <w:rFonts w:ascii="Cambria Math" w:hAnsi="Cambria Math"/>
+                  <w:lang w:val="en-US"/>
+                </w:rPr>
+                <m:t>TOTAL</m:t>
+              </m:r>
+            </m:sub>
+          </m:sSub>
+          <m:r>
+            <w:rPr>
+              <w:rFonts w:ascii="Cambria Math" w:hAnsi="Cambria Math"/>
+              <w:lang w:val="en-US"/>
+            </w:rPr>
+            <m:t>=0.78 W+0.19 W+6.69 W+7.39 W+11.89</m:t>
+          </m:r>
+          <m:r>
+            <w:rPr>
+              <w:rFonts w:ascii="Cambria Math" w:eastAsiaTheme="minorEastAsia" w:hAnsi="Cambria Math"/>
+              <w:lang w:val="en-US"/>
+            </w:rPr>
+            <m:t xml:space="preserve"> W+</m:t>
+          </m:r>
+          <m:r>
+            <w:rPr>
+              <w:rFonts w:ascii="Cambria Math" w:hAnsi="Cambria Math"/>
+              <w:lang w:val="en-US"/>
+            </w:rPr>
+            <m:t>8.51 W</m:t>
+          </m:r>
+        </m:oMath>
+      </m:oMathPara>
+    </w:p>
+    <w:p>
+      <w:pPr>
+        <w:rPr>
+          <w:rFonts w:eastAsiaTheme="minorEastAsia"/>
+          <w:b/>
+          <w:bCs/>
+          <w:lang w:val="en-US"/>
+        </w:rPr>
+      </w:pPr>
+    </w:p>
+    <w:p>
+      <w:pPr>
+        <w:rPr>
+          <w:rFonts w:eastAsiaTheme="minorEastAsia"/>
+          <w:lang w:val="en-US"/>
+        </w:rPr>
+      </w:pPr>
+    </w:p>
+    <w:p>
+      <w:pPr>
+        <w:rPr>
+          <w:rFonts w:eastAsiaTheme="minorEastAsia"/>
+          <w:b/>
+          <w:bCs/>
+          <w:lang w:val="en-US"/>
+        </w:rPr>
+      </w:pPr>
+      <m:oMathPara>
+        <m:oMath>
+          <m:sSub>
+            <m:sSubPr>
+              <m:ctrlPr>
+                <w:rPr>
+                  <w:rFonts w:ascii="Cambria Math" w:hAnsi="Cambria Math"/>
+                  <w:b/>
+                  <w:bCs/>
+                  <w:i/>
+                  <w:lang w:val="en-US"/>
+                </w:rPr>
+              </m:ctrlPr>
+            </m:sSubPr>
+            <m:e>
+              <m:r>
+                <m:rPr>
+                  <m:sty m:val="bi"/>
+                </m:rPr>
+                <w:rPr>
+                  <w:rFonts w:ascii="Cambria Math" w:hAnsi="Cambria Math"/>
+                  <w:lang w:val="en-US"/>
+                </w:rPr>
+                <m:t>P</m:t>
+              </m:r>
+            </m:e>
+            <m:sub>
+              <m:r>
+                <m:rPr>
+                  <m:sty m:val="bi"/>
+                </m:rPr>
+                <w:rPr>
+                  <w:rFonts w:ascii="Cambria Math" w:hAnsi="Cambria Math"/>
+                  <w:lang w:val="en-US"/>
+                </w:rPr>
+                <m:t>TOTAL</m:t>
+              </m:r>
+            </m:sub>
+          </m:sSub>
+          <m:r>
+            <m:rPr>
+              <m:sty m:val="bi"/>
+            </m:rPr>
+            <w:rPr>
+              <w:rFonts w:ascii="Cambria Math" w:hAnsi="Cambria Math"/>
+              <w:lang w:val="en-US"/>
+            </w:rPr>
+            <m:t>=35.45 W</m:t>
+          </m:r>
+        </m:oMath>
+      </m:oMathPara>
+    </w:p>
+    <w:p>
+      <w:pPr>
+        <w:pStyle w:val="AralkYok"/>
+        <w:ind w:firstLine="708"/>
+        <w:rPr>
+          <w:lang w:val="en-US"/>
+        </w:rPr>
+      </w:pPr>
+    </w:p>
+    <w:p>
+      <w:pPr>
+        <w:pStyle w:val="Balk1"/>
+        <w:rPr>
+          <w:rFonts w:cs="Arial"/>
+          <w:lang w:val="en-US"/>
+        </w:rPr>
+      </w:pPr>
+      <w:bookmarkStart w:id="26" w:name="_Toc75984141"/>
+      <w:r>
+        <w:rPr>
+          <w:rFonts w:cs="Arial"/>
+          <w:lang w:val="en-US"/>
+        </w:rPr>
+        <w:t>8</w:t>
+      </w:r>
+      <w:r>
+        <w:rPr>
+          <w:rFonts w:cs="Arial"/>
+          <w:lang w:val="en-US"/>
+        </w:rPr>
         <w:t xml:space="preserve">. </w:t>
       </w:r>
       <w:r>
@@ -21764,7 +23831,7 @@
         </w:rPr>
         <w:t>Cost analysıs</w:t>
       </w:r>
-      <w:bookmarkEnd w:id="24"/>
+      <w:bookmarkEnd w:id="26"/>
     </w:p>
     <w:p>
       <w:pPr>
@@ -25444,14 +27511,13 @@
           <w:lang w:val="en-US"/>
         </w:rPr>
       </w:pPr>
-      <w:bookmarkStart w:id="25" w:name="_Toc70787572"/>
+      <w:bookmarkStart w:id="27" w:name="_Toc75984142"/>
       <w:r>
         <w:rPr>
           <w:rFonts w:cs="Arial"/>
           <w:lang w:val="en-US"/>
         </w:rPr>
-        <w:lastRenderedPageBreak/>
-        <w:t>8</w:t>
+        <w:t>9</w:t>
       </w:r>
       <w:r>
         <w:rPr>
@@ -25460,7 +27526,7 @@
         </w:rPr>
         <w:t>. Conclusion</w:t>
       </w:r>
-      <w:bookmarkEnd w:id="25"/>
+      <w:bookmarkEnd w:id="27"/>
     </w:p>
     <w:p>
       <w:pPr>
@@ -25636,23 +27702,29 @@
           <w:lang w:val="en-US"/>
         </w:rPr>
       </w:pPr>
-      <w:bookmarkStart w:id="26" w:name="_Toc70787573"/>
+      <w:bookmarkStart w:id="28" w:name="_Toc75984143"/>
       <w:r>
         <w:rPr>
           <w:rFonts w:cs="Arial"/>
           <w:lang w:val="en-US"/>
         </w:rPr>
-        <w:lastRenderedPageBreak/>
-        <w:t>9</w:t>
+        <w:t>1</w:t>
       </w:r>
       <w:r>
         <w:rPr>
           <w:rFonts w:cs="Arial"/>
           <w:lang w:val="en-US"/>
         </w:rPr>
+        <w:t>0</w:t>
+      </w:r>
+      <w:r>
+        <w:rPr>
+          <w:rFonts w:cs="Arial"/>
+          <w:lang w:val="en-US"/>
+        </w:rPr>
         <w:t>. References</w:t>
       </w:r>
-      <w:bookmarkEnd w:id="26"/>
+      <w:bookmarkEnd w:id="28"/>
       <w:r>
         <w:rPr>
           <w:rFonts w:cs="Arial"/>
@@ -25722,7 +27794,7 @@
 </file>
 
 <file path=word/endnotes.xml><?xml version="1.0" encoding="utf-8"?>
-<w:endnotes xmlns:wpc="http://schemas.microsoft.com/office/word/2010/wordprocessingCanvas" xmlns:cx="http://schemas.microsoft.com/office/drawing/2014/chartex" xmlns:cx1="http://schemas.microsoft.com/office/drawing/2015/9/8/chartex" xmlns:cx2="http://schemas.microsoft.com/office/drawing/2015/10/21/chartex" xmlns:cx3="http://schemas.microsoft.com/office/drawing/2016/5/9/chartex" xmlns:cx4="http://schemas.microsoft.com/office/drawing/2016/5/10/chartex" xmlns:cx5="http://schemas.microsoft.com/office/drawing/2016/5/11/chartex" xmlns:cx6="http://schemas.microsoft.com/office/drawing/2016/5/12/chartex" xmlns:cx7="http://schemas.microsoft.com/office/drawing/2016/5/13/chartex" xmlns:cx8="http://schemas.microsoft.com/office/drawing/2016/5/14/chartex" xmlns:mc="http://schemas.openxmlformats.org/markup-compatibility/2006" xmlns:aink="http://schemas.microsoft.com/office/drawing/2016/ink" xmlns:am3d="http://schemas.microsoft.com/office/drawing/2017/model3d" xmlns:o="urn:schemas-microsoft-com:office:office" xmlns:r="http://schemas.openxmlformats.org/officeDocument/2006/relationships" xmlns:m="http://schemas.openxmlformats.org/officeDocument/2006/math" xmlns:v="urn:schemas-microsoft-com:vml" xmlns:wp14="http://schemas.microsoft.com/office/word/2010/wordprocessingDrawing" xmlns:wp="http://schemas.openxmlformats.org/drawingml/2006/wordprocessingDrawing" xmlns:w10="urn:schemas-microsoft-com:office:word" xmlns:w="http://schemas.openxmlformats.org/wordprocessingml/2006/main" xmlns:w14="http://schemas.microsoft.com/office/word/2010/wordml" xmlns:w15="http://schemas.microsoft.com/office/word/2012/wordml" xmlns:w16cex="http://schemas.microsoft.com/office/word/2018/wordml/cex" xmlns:w16cid="http://schemas.microsoft.com/office/word/2016/wordml/cid" xmlns:w16="http://schemas.microsoft.com/office/word/2018/wordml" xmlns:w16sdtdh="http://schemas.microsoft.com/office/word/2020/wordml/sdtdatahash" xmlns:w16se="http://schemas.microsoft.com/office/word/2015/wordml/symex" xmlns:wpg="http://schemas.microsoft.com/office/word/2010/wordprocessingGroup" xmlns:wpi="http://schemas.microsoft.com/office/word/2010/wordprocessingInk" xmlns:wne="http://schemas.microsoft.com/office/word/2006/wordml" xmlns:wps="http://schemas.microsoft.com/office/word/2010/wordprocessingShape" mc:Ignorable="w14 w15 w16se w16cid w16 w16cex w16sdtdh wp14">
+<w:endnotes xmlns:wpc="http://schemas.microsoft.com/office/word/2010/wordprocessingCanvas" xmlns:cx="http://schemas.microsoft.com/office/drawing/2014/chartex" xmlns:cx1="http://schemas.microsoft.com/office/drawing/2015/9/8/chartex" xmlns:cx2="http://schemas.microsoft.com/office/drawing/2015/10/21/chartex" xmlns:cx3="http://schemas.microsoft.com/office/drawing/2016/5/9/chartex" xmlns:cx4="http://schemas.microsoft.com/office/drawing/2016/5/10/chartex" xmlns:cx5="http://schemas.microsoft.com/office/drawing/2016/5/11/chartex" xmlns:cx6="http://schemas.microsoft.com/office/drawing/2016/5/12/chartex" xmlns:cx7="http://schemas.microsoft.com/office/drawing/2016/5/13/chartex" xmlns:cx8="http://schemas.microsoft.com/office/drawing/2016/5/14/chartex" xmlns:mc="http://schemas.openxmlformats.org/markup-compatibility/2006" xmlns:aink="http://schemas.microsoft.com/office/drawing/2016/ink" xmlns:am3d="http://schemas.microsoft.com/office/drawing/2017/model3d" xmlns:o="urn:schemas-microsoft-com:office:office" xmlns:r="http://schemas.openxmlformats.org/officeDocument/2006/relationships" xmlns:m="http://schemas.openxmlformats.org/officeDocument/2006/math" xmlns:v="urn:schemas-microsoft-com:vml" xmlns:wp14="http://schemas.microsoft.com/office/word/2010/wordprocessingDrawing" xmlns:wp="http://schemas.openxmlformats.org/drawingml/2006/wordprocessingDrawing" xmlns:w10="urn:schemas-microsoft-com:office:word" xmlns:w="http://schemas.openxmlformats.org/wordprocessingml/2006/main" xmlns:w14="http://schemas.microsoft.com/office/word/2010/wordml" xmlns:w15="http://schemas.microsoft.com/office/word/2012/wordml" xmlns:w16cex="http://schemas.microsoft.com/office/word/2018/wordml/cex" xmlns:w16cid="http://schemas.microsoft.com/office/word/2016/wordml/cid" xmlns:w16="http://schemas.microsoft.com/office/word/2018/wordml" xmlns:w16se="http://schemas.microsoft.com/office/word/2015/wordml/symex" xmlns:wpg="http://schemas.microsoft.com/office/word/2010/wordprocessingGroup" xmlns:wpi="http://schemas.microsoft.com/office/word/2010/wordprocessingInk" xmlns:wne="http://schemas.microsoft.com/office/word/2006/wordml" xmlns:wps="http://schemas.microsoft.com/office/word/2010/wordprocessingShape" mc:Ignorable="w14 w15 w16se w16cid w16 w16cex wp14">
   <w:endnote w:type="separator" w:id="-1">
     <w:p>
       <w:pPr>
@@ -25747,7 +27819,7 @@
 </file>
 
 <file path=word/footer1.xml><?xml version="1.0" encoding="utf-8"?>
-<w:ftr xmlns:wpc="http://schemas.microsoft.com/office/word/2010/wordprocessingCanvas" xmlns:cx="http://schemas.microsoft.com/office/drawing/2014/chartex" xmlns:cx1="http://schemas.microsoft.com/office/drawing/2015/9/8/chartex" xmlns:cx2="http://schemas.microsoft.com/office/drawing/2015/10/21/chartex" xmlns:cx3="http://schemas.microsoft.com/office/drawing/2016/5/9/chartex" xmlns:cx4="http://schemas.microsoft.com/office/drawing/2016/5/10/chartex" xmlns:cx5="http://schemas.microsoft.com/office/drawing/2016/5/11/chartex" xmlns:cx6="http://schemas.microsoft.com/office/drawing/2016/5/12/chartex" xmlns:cx7="http://schemas.microsoft.com/office/drawing/2016/5/13/chartex" xmlns:cx8="http://schemas.microsoft.com/office/drawing/2016/5/14/chartex" xmlns:mc="http://schemas.openxmlformats.org/markup-compatibility/2006" xmlns:aink="http://schemas.microsoft.com/office/drawing/2016/ink" xmlns:am3d="http://schemas.microsoft.com/office/drawing/2017/model3d" xmlns:o="urn:schemas-microsoft-com:office:office" xmlns:r="http://schemas.openxmlformats.org/officeDocument/2006/relationships" xmlns:m="http://schemas.openxmlformats.org/officeDocument/2006/math" xmlns:v="urn:schemas-microsoft-com:vml" xmlns:wp14="http://schemas.microsoft.com/office/word/2010/wordprocessingDrawing" xmlns:wp="http://schemas.openxmlformats.org/drawingml/2006/wordprocessingDrawing" xmlns:w10="urn:schemas-microsoft-com:office:word" xmlns:w="http://schemas.openxmlformats.org/wordprocessingml/2006/main" xmlns:w14="http://schemas.microsoft.com/office/word/2010/wordml" xmlns:w15="http://schemas.microsoft.com/office/word/2012/wordml" xmlns:w16cex="http://schemas.microsoft.com/office/word/2018/wordml/cex" xmlns:w16cid="http://schemas.microsoft.com/office/word/2016/wordml/cid" xmlns:w16="http://schemas.microsoft.com/office/word/2018/wordml" xmlns:w16sdtdh="http://schemas.microsoft.com/office/word/2020/wordml/sdtdatahash" xmlns:w16se="http://schemas.microsoft.com/office/word/2015/wordml/symex" xmlns:wpg="http://schemas.microsoft.com/office/word/2010/wordprocessingGroup" xmlns:wpi="http://schemas.microsoft.com/office/word/2010/wordprocessingInk" xmlns:wne="http://schemas.microsoft.com/office/word/2006/wordml" xmlns:wps="http://schemas.microsoft.com/office/word/2010/wordprocessingShape" mc:Ignorable="w14 w15 w16se w16cid w16 w16cex w16sdtdh wp14">
+<w:ftr xmlns:wpc="http://schemas.microsoft.com/office/word/2010/wordprocessingCanvas" xmlns:cx="http://schemas.microsoft.com/office/drawing/2014/chartex" xmlns:cx1="http://schemas.microsoft.com/office/drawing/2015/9/8/chartex" xmlns:cx2="http://schemas.microsoft.com/office/drawing/2015/10/21/chartex" xmlns:cx3="http://schemas.microsoft.com/office/drawing/2016/5/9/chartex" xmlns:cx4="http://schemas.microsoft.com/office/drawing/2016/5/10/chartex" xmlns:cx5="http://schemas.microsoft.com/office/drawing/2016/5/11/chartex" xmlns:cx6="http://schemas.microsoft.com/office/drawing/2016/5/12/chartex" xmlns:cx7="http://schemas.microsoft.com/office/drawing/2016/5/13/chartex" xmlns:cx8="http://schemas.microsoft.com/office/drawing/2016/5/14/chartex" xmlns:mc="http://schemas.openxmlformats.org/markup-compatibility/2006" xmlns:aink="http://schemas.microsoft.com/office/drawing/2016/ink" xmlns:am3d="http://schemas.microsoft.com/office/drawing/2017/model3d" xmlns:o="urn:schemas-microsoft-com:office:office" xmlns:r="http://schemas.openxmlformats.org/officeDocument/2006/relationships" xmlns:m="http://schemas.openxmlformats.org/officeDocument/2006/math" xmlns:v="urn:schemas-microsoft-com:vml" xmlns:wp14="http://schemas.microsoft.com/office/word/2010/wordprocessingDrawing" xmlns:wp="http://schemas.openxmlformats.org/drawingml/2006/wordprocessingDrawing" xmlns:w10="urn:schemas-microsoft-com:office:word" xmlns:w="http://schemas.openxmlformats.org/wordprocessingml/2006/main" xmlns:w14="http://schemas.microsoft.com/office/word/2010/wordml" xmlns:w15="http://schemas.microsoft.com/office/word/2012/wordml" xmlns:w16cex="http://schemas.microsoft.com/office/word/2018/wordml/cex" xmlns:w16cid="http://schemas.microsoft.com/office/word/2016/wordml/cid" xmlns:w16="http://schemas.microsoft.com/office/word/2018/wordml" xmlns:w16se="http://schemas.microsoft.com/office/word/2015/wordml/symex" xmlns:wpg="http://schemas.microsoft.com/office/word/2010/wordprocessingGroup" xmlns:wpi="http://schemas.microsoft.com/office/word/2010/wordprocessingInk" xmlns:wne="http://schemas.microsoft.com/office/word/2006/wordml" xmlns:wps="http://schemas.microsoft.com/office/word/2010/wordprocessingShape" mc:Ignorable="w14 w15 w16se w16cid w16 w16cex wp14">
   <w:sdt>
     <w:sdtPr>
       <w:id w:val="-941302118"/>
@@ -25792,7 +27864,7 @@
 </file>
 
 <file path=word/footnotes.xml><?xml version="1.0" encoding="utf-8"?>
-<w:footnotes xmlns:wpc="http://schemas.microsoft.com/office/word/2010/wordprocessingCanvas" xmlns:cx="http://schemas.microsoft.com/office/drawing/2014/chartex" xmlns:cx1="http://schemas.microsoft.com/office/drawing/2015/9/8/chartex" xmlns:cx2="http://schemas.microsoft.com/office/drawing/2015/10/21/chartex" xmlns:cx3="http://schemas.microsoft.com/office/drawing/2016/5/9/chartex" xmlns:cx4="http://schemas.microsoft.com/office/drawing/2016/5/10/chartex" xmlns:cx5="http://schemas.microsoft.com/office/drawing/2016/5/11/chartex" xmlns:cx6="http://schemas.microsoft.com/office/drawing/2016/5/12/chartex" xmlns:cx7="http://schemas.microsoft.com/office/drawing/2016/5/13/chartex" xmlns:cx8="http://schemas.microsoft.com/office/drawing/2016/5/14/chartex" xmlns:mc="http://schemas.openxmlformats.org/markup-compatibility/2006" xmlns:aink="http://schemas.microsoft.com/office/drawing/2016/ink" xmlns:am3d="http://schemas.microsoft.com/office/drawing/2017/model3d" xmlns:o="urn:schemas-microsoft-com:office:office" xmlns:r="http://schemas.openxmlformats.org/officeDocument/2006/relationships" xmlns:m="http://schemas.openxmlformats.org/officeDocument/2006/math" xmlns:v="urn:schemas-microsoft-com:vml" xmlns:wp14="http://schemas.microsoft.com/office/word/2010/wordprocessingDrawing" xmlns:wp="http://schemas.openxmlformats.org/drawingml/2006/wordprocessingDrawing" xmlns:w10="urn:schemas-microsoft-com:office:word" xmlns:w="http://schemas.openxmlformats.org/wordprocessingml/2006/main" xmlns:w14="http://schemas.microsoft.com/office/word/2010/wordml" xmlns:w15="http://schemas.microsoft.com/office/word/2012/wordml" xmlns:w16cex="http://schemas.microsoft.com/office/word/2018/wordml/cex" xmlns:w16cid="http://schemas.microsoft.com/office/word/2016/wordml/cid" xmlns:w16="http://schemas.microsoft.com/office/word/2018/wordml" xmlns:w16sdtdh="http://schemas.microsoft.com/office/word/2020/wordml/sdtdatahash" xmlns:w16se="http://schemas.microsoft.com/office/word/2015/wordml/symex" xmlns:wpg="http://schemas.microsoft.com/office/word/2010/wordprocessingGroup" xmlns:wpi="http://schemas.microsoft.com/office/word/2010/wordprocessingInk" xmlns:wne="http://schemas.microsoft.com/office/word/2006/wordml" xmlns:wps="http://schemas.microsoft.com/office/word/2010/wordprocessingShape" mc:Ignorable="w14 w15 w16se w16cid w16 w16cex w16sdtdh wp14">
+<w:footnotes xmlns:wpc="http://schemas.microsoft.com/office/word/2010/wordprocessingCanvas" xmlns:cx="http://schemas.microsoft.com/office/drawing/2014/chartex" xmlns:cx1="http://schemas.microsoft.com/office/drawing/2015/9/8/chartex" xmlns:cx2="http://schemas.microsoft.com/office/drawing/2015/10/21/chartex" xmlns:cx3="http://schemas.microsoft.com/office/drawing/2016/5/9/chartex" xmlns:cx4="http://schemas.microsoft.com/office/drawing/2016/5/10/chartex" xmlns:cx5="http://schemas.microsoft.com/office/drawing/2016/5/11/chartex" xmlns:cx6="http://schemas.microsoft.com/office/drawing/2016/5/12/chartex" xmlns:cx7="http://schemas.microsoft.com/office/drawing/2016/5/13/chartex" xmlns:cx8="http://schemas.microsoft.com/office/drawing/2016/5/14/chartex" xmlns:mc="http://schemas.openxmlformats.org/markup-compatibility/2006" xmlns:aink="http://schemas.microsoft.com/office/drawing/2016/ink" xmlns:am3d="http://schemas.microsoft.com/office/drawing/2017/model3d" xmlns:o="urn:schemas-microsoft-com:office:office" xmlns:r="http://schemas.openxmlformats.org/officeDocument/2006/relationships" xmlns:m="http://schemas.openxmlformats.org/officeDocument/2006/math" xmlns:v="urn:schemas-microsoft-com:vml" xmlns:wp14="http://schemas.microsoft.com/office/word/2010/wordprocessingDrawing" xmlns:wp="http://schemas.openxmlformats.org/drawingml/2006/wordprocessingDrawing" xmlns:w10="urn:schemas-microsoft-com:office:word" xmlns:w="http://schemas.openxmlformats.org/wordprocessingml/2006/main" xmlns:w14="http://schemas.microsoft.com/office/word/2010/wordml" xmlns:w15="http://schemas.microsoft.com/office/word/2012/wordml" xmlns:w16cex="http://schemas.microsoft.com/office/word/2018/wordml/cex" xmlns:w16cid="http://schemas.microsoft.com/office/word/2016/wordml/cid" xmlns:w16="http://schemas.microsoft.com/office/word/2018/wordml" xmlns:w16se="http://schemas.microsoft.com/office/word/2015/wordml/symex" xmlns:wpg="http://schemas.microsoft.com/office/word/2010/wordprocessingGroup" xmlns:wpi="http://schemas.microsoft.com/office/word/2010/wordprocessingInk" xmlns:wne="http://schemas.microsoft.com/office/word/2006/wordml" xmlns:wps="http://schemas.microsoft.com/office/word/2010/wordprocessingShape" mc:Ignorable="w14 w15 w16se w16cid w16 w16cex wp14">
   <w:footnote w:type="separator" w:id="-1">
     <w:p>
       <w:pPr>
@@ -25817,7 +27889,7 @@
 </file>
 
 <file path=word/styles.xml><?xml version="1.0" encoding="utf-8"?>
-<w:styles xmlns:mc="http://schemas.openxmlformats.org/markup-compatibility/2006" xmlns:r="http://schemas.openxmlformats.org/officeDocument/2006/relationships" xmlns:w="http://schemas.openxmlformats.org/wordprocessingml/2006/main" xmlns:w14="http://schemas.microsoft.com/office/word/2010/wordml" xmlns:w15="http://schemas.microsoft.com/office/word/2012/wordml" xmlns:w16cex="http://schemas.microsoft.com/office/word/2018/wordml/cex" xmlns:w16cid="http://schemas.microsoft.com/office/word/2016/wordml/cid" xmlns:w16="http://schemas.microsoft.com/office/word/2018/wordml" xmlns:w16sdtdh="http://schemas.microsoft.com/office/word/2020/wordml/sdtdatahash" xmlns:w16se="http://schemas.microsoft.com/office/word/2015/wordml/symex" mc:Ignorable="w14 w15 w16se w16cid w16 w16cex w16sdtdh">
+<w:styles xmlns:mc="http://schemas.openxmlformats.org/markup-compatibility/2006" xmlns:r="http://schemas.openxmlformats.org/officeDocument/2006/relationships" xmlns:w="http://schemas.openxmlformats.org/wordprocessingml/2006/main" xmlns:w14="http://schemas.microsoft.com/office/word/2010/wordml" xmlns:w15="http://schemas.microsoft.com/office/word/2012/wordml" xmlns:w16cex="http://schemas.microsoft.com/office/word/2018/wordml/cex" xmlns:w16cid="http://schemas.microsoft.com/office/word/2016/wordml/cid" xmlns:w16="http://schemas.microsoft.com/office/word/2018/wordml" xmlns:w16se="http://schemas.microsoft.com/office/word/2015/wordml/symex" mc:Ignorable="w14 w15 w16se w16cid w16 w16cex">
   <w:docDefaults>
     <w:rPrDefault>
       <w:rPr>

</xml_diff>